<commit_message>
Zeit eingabe nun umgesetzt
</commit_message>
<xml_diff>
--- a/doc/TransportApp_Dokumentation.docx
+++ b/doc/TransportApp_Dokumentation.docx
@@ -67,7 +67,6 @@
           <w:bCs/>
         </w:rPr>
       </w:pPr>
-      <w:bookmarkStart w:id="0" w:name="_GoBack"/>
       <w:r>
         <w:rPr>
           <w:noProof/>
@@ -121,7 +120,6 @@
           </wp:inline>
         </w:drawing>
       </w:r>
-      <w:bookmarkEnd w:id="0"/>
     </w:p>
     <w:p>
       <w:pPr>
@@ -411,6 +409,7 @@
           <w:rFonts w:ascii="Arial" w:hAnsi="Arial" w:cs="Arial"/>
           <w:b/>
           <w:bCs/>
+          <w:color w:val="FF0000"/>
         </w:rPr>
       </w:pPr>
       <w:r>
@@ -428,6 +427,15 @@
           <w:bCs/>
         </w:rPr>
         <w:t xml:space="preserve">: </w:t>
+      </w:r>
+      <w:r>
+        <w:rPr>
+          <w:rFonts w:ascii="Arial" w:hAnsi="Arial" w:cs="Arial"/>
+          <w:b/>
+          <w:bCs/>
+          <w:color w:val="FF0000"/>
+        </w:rPr>
+        <w:t>Ist in Arbeit</w:t>
       </w:r>
     </w:p>
     <w:p>
@@ -718,6 +726,15 @@
         </w:rPr>
         <w:t xml:space="preserve">: </w:t>
       </w:r>
+      <w:r>
+        <w:rPr>
+          <w:rFonts w:ascii="Arial" w:hAnsi="Arial" w:cs="Arial"/>
+          <w:b/>
+          <w:bCs/>
+          <w:color w:val="00B050"/>
+        </w:rPr>
+        <w:t>Ja</w:t>
+      </w:r>
     </w:p>
     <w:p>
       <w:pPr>
@@ -843,13 +860,8 @@
           <w:bCs/>
         </w:rPr>
       </w:pPr>
-      <w:r>
-        <w:rPr>
-          <w:rFonts w:ascii="Arial" w:hAnsi="Arial" w:cs="Arial"/>
-          <w:bCs/>
-        </w:rPr>
-        <w:t>Zeigt alle Stationen, die von der gewählten Station aus fahren</w:t>
-      </w:r>
+      <w:bookmarkStart w:id="0" w:name="_GoBack"/>
+      <w:bookmarkEnd w:id="0"/>
     </w:p>
     <w:p>
       <w:pPr>

</xml_diff>

<commit_message>
Abfahrtstafel eingebaut und Formular stark angepasst
</commit_message>
<xml_diff>
--- a/doc/TransportApp_Dokumentation.docx
+++ b/doc/TransportApp_Dokumentation.docx
@@ -220,23 +220,13 @@
           <w:bCs/>
         </w:rPr>
       </w:pPr>
-      <w:proofErr w:type="spellStart"/>
-      <w:r>
-        <w:rPr>
-          <w:rFonts w:ascii="Arial" w:hAnsi="Arial" w:cs="Arial"/>
-          <w:b/>
-          <w:bCs/>
-        </w:rPr>
-        <w:t>UserStory</w:t>
-      </w:r>
-      <w:proofErr w:type="spellEnd"/>
-      <w:r>
-        <w:rPr>
-          <w:rFonts w:ascii="Arial" w:hAnsi="Arial" w:cs="Arial"/>
-          <w:b/>
-          <w:bCs/>
-        </w:rPr>
-        <w:t xml:space="preserve"> </w:t>
+      <w:r>
+        <w:rPr>
+          <w:rFonts w:ascii="Arial" w:hAnsi="Arial" w:cs="Arial"/>
+          <w:b/>
+          <w:bCs/>
+        </w:rPr>
+        <w:t xml:space="preserve">UserStory </w:t>
       </w:r>
     </w:p>
     <w:p>
@@ -1807,7 +1797,29 @@
           <w:sz w:val="28"/>
           <w:szCs w:val="28"/>
         </w:rPr>
-        <w:t>Die Verbindung via Mail versenden - Story 08</w:t>
+        <w:t xml:space="preserve">Die Verbindung via </w:t>
+      </w:r>
+      <w:r>
+        <w:rPr>
+          <w:rFonts w:ascii="Arial" w:hAnsi="Arial" w:cs="Arial"/>
+          <w:b/>
+          <w:bCs/>
+          <w:sz w:val="28"/>
+          <w:szCs w:val="28"/>
+        </w:rPr>
+        <w:t>E-Mail</w:t>
+      </w:r>
+      <w:bookmarkStart w:id="0" w:name="_GoBack"/>
+      <w:bookmarkEnd w:id="0"/>
+      <w:r>
+        <w:rPr>
+          <w:rFonts w:ascii="Arial" w:hAnsi="Arial" w:cs="Arial"/>
+          <w:b/>
+          <w:bCs/>
+          <w:sz w:val="28"/>
+          <w:szCs w:val="28"/>
+        </w:rPr>
+        <w:t xml:space="preserve"> versenden - Story 08</w:t>
       </w:r>
     </w:p>
     <w:p>
@@ -1968,8 +1980,6 @@
           <w:szCs w:val="28"/>
         </w:rPr>
       </w:pPr>
-      <w:bookmarkStart w:id="0" w:name="_GoBack"/>
-      <w:bookmarkEnd w:id="0"/>
     </w:p>
     <w:p>
       <w:pPr>

</xml_diff>

<commit_message>
Kleine Code schönheiten verbessert und Dokumentation angepasst
</commit_message>
<xml_diff>
--- a/doc/TransportApp_Dokumentation.docx
+++ b/doc/TransportApp_Dokumentation.docx
@@ -4,78 +4,773 @@
   <w:body>
     <w:p>
       <w:pPr>
+        <w:jc w:val="center"/>
+        <w:rPr>
+          <w:rFonts w:ascii="Rockwell" w:hAnsi="Rockwell" w:cs="Arial"/>
+          <w:sz w:val="96"/>
+          <w:szCs w:val="96"/>
+        </w:rPr>
+      </w:pPr>
+      <w:r>
+        <w:rPr>
+          <w:rFonts w:ascii="Rockwell" w:hAnsi="Rockwell" w:cs="Arial"/>
+          <w:sz w:val="96"/>
+          <w:szCs w:val="96"/>
+        </w:rPr>
+        <w:t>Projektarbeit M318</w:t>
+      </w:r>
+    </w:p>
+    <w:p>
+      <w:pPr>
+        <w:rPr>
+          <w:rFonts w:ascii="Arial" w:hAnsi="Arial" w:cs="Arial"/>
+        </w:rPr>
+      </w:pPr>
+    </w:p>
+    <w:p>
+      <w:pPr>
+        <w:rPr>
+          <w:rFonts w:ascii="Arial" w:hAnsi="Arial" w:cs="Arial"/>
+        </w:rPr>
+      </w:pPr>
+    </w:p>
+    <w:p>
+      <w:pPr>
+        <w:rPr>
+          <w:rFonts w:ascii="Arial" w:hAnsi="Arial" w:cs="Arial"/>
+        </w:rPr>
+      </w:pPr>
+      <w:r>
+        <w:rPr>
+          <w:rFonts w:ascii="Arial" w:hAnsi="Arial" w:cs="Arial"/>
+          <w:noProof/>
+        </w:rPr>
+        <w:drawing>
+          <wp:anchor distT="0" distB="0" distL="114300" distR="114300" simplePos="0" relativeHeight="251658240" behindDoc="0" locked="0" layoutInCell="1" allowOverlap="1" wp14:anchorId="075114BF" wp14:editId="36A66B01">
+            <wp:simplePos x="0" y="0"/>
+            <wp:positionH relativeFrom="column">
+              <wp:posOffset>36830</wp:posOffset>
+            </wp:positionH>
+            <wp:positionV relativeFrom="paragraph">
+              <wp:posOffset>297815</wp:posOffset>
+            </wp:positionV>
+            <wp:extent cx="5737225" cy="4335780"/>
+            <wp:effectExtent l="19050" t="0" r="15875" b="1245870"/>
+            <wp:wrapThrough wrapText="bothSides">
+              <wp:wrapPolygon edited="0">
+                <wp:start x="861" y="0"/>
+                <wp:lineTo x="-72" y="285"/>
+                <wp:lineTo x="-72" y="20594"/>
+                <wp:lineTo x="359" y="21258"/>
+                <wp:lineTo x="-72" y="22682"/>
+                <wp:lineTo x="-72" y="27712"/>
+                <wp:lineTo x="21588" y="27712"/>
+                <wp:lineTo x="21588" y="22777"/>
+                <wp:lineTo x="21229" y="21258"/>
+                <wp:lineTo x="21588" y="19930"/>
+                <wp:lineTo x="21588" y="1234"/>
+                <wp:lineTo x="21086" y="380"/>
+                <wp:lineTo x="20656" y="0"/>
+                <wp:lineTo x="861" y="0"/>
+              </wp:wrapPolygon>
+            </wp:wrapThrough>
+            <wp:docPr id="2" name="Grafik 2" descr="Beginning Programming with C# | raywenderlich.com"/>
+            <wp:cNvGraphicFramePr>
+              <a:graphicFrameLocks xmlns:a="http://schemas.openxmlformats.org/drawingml/2006/main" noChangeAspect="1"/>
+            </wp:cNvGraphicFramePr>
+            <a:graphic xmlns:a="http://schemas.openxmlformats.org/drawingml/2006/main">
+              <a:graphicData uri="http://schemas.openxmlformats.org/drawingml/2006/picture">
+                <pic:pic xmlns:pic="http://schemas.openxmlformats.org/drawingml/2006/picture">
+                  <pic:nvPicPr>
+                    <pic:cNvPr id="0" name="Picture 1" descr="Beginning Programming with C# | raywenderlich.com"/>
+                    <pic:cNvPicPr>
+                      <a:picLocks noChangeAspect="1" noChangeArrowheads="1"/>
+                    </pic:cNvPicPr>
+                  </pic:nvPicPr>
+                  <pic:blipFill>
+                    <a:blip r:embed="rId5">
+                      <a:extLst>
+                        <a:ext uri="{28A0092B-C50C-407E-A947-70E740481C1C}">
+                          <a14:useLocalDpi xmlns:a14="http://schemas.microsoft.com/office/drawing/2010/main" val="0"/>
+                        </a:ext>
+                      </a:extLst>
+                    </a:blip>
+                    <a:srcRect/>
+                    <a:stretch>
+                      <a:fillRect/>
+                    </a:stretch>
+                  </pic:blipFill>
+                  <pic:spPr bwMode="auto">
+                    <a:xfrm>
+                      <a:off x="0" y="0"/>
+                      <a:ext cx="5737225" cy="4335780"/>
+                    </a:xfrm>
+                    <a:prstGeom prst="roundRect">
+                      <a:avLst>
+                        <a:gd name="adj" fmla="val 8594"/>
+                      </a:avLst>
+                    </a:prstGeom>
+                    <a:solidFill>
+                      <a:srgbClr val="FFFFFF">
+                        <a:shade val="85000"/>
+                      </a:srgbClr>
+                    </a:solidFill>
+                    <a:ln>
+                      <a:noFill/>
+                    </a:ln>
+                    <a:effectLst>
+                      <a:reflection blurRad="12700" stA="38000" endPos="28000" dist="5000" dir="5400000" sy="-100000" algn="bl" rotWithShape="0"/>
+                    </a:effectLst>
+                  </pic:spPr>
+                </pic:pic>
+              </a:graphicData>
+            </a:graphic>
+            <wp14:sizeRelH relativeFrom="margin">
+              <wp14:pctWidth>0</wp14:pctWidth>
+            </wp14:sizeRelH>
+            <wp14:sizeRelV relativeFrom="margin">
+              <wp14:pctHeight>0</wp14:pctHeight>
+            </wp14:sizeRelV>
+          </wp:anchor>
+        </w:drawing>
+      </w:r>
+    </w:p>
+    <w:p>
+      <w:pPr>
+        <w:rPr>
+          <w:rFonts w:ascii="Arial" w:hAnsi="Arial" w:cs="Arial"/>
+        </w:rPr>
+      </w:pPr>
+    </w:p>
+    <w:p>
+      <w:pPr>
+        <w:rPr>
+          <w:rFonts w:ascii="Arial" w:hAnsi="Arial" w:cs="Arial"/>
+        </w:rPr>
+      </w:pPr>
+    </w:p>
+    <w:p>
+      <w:pPr>
+        <w:rPr>
+          <w:rFonts w:ascii="Arial" w:hAnsi="Arial" w:cs="Arial"/>
+          <w:sz w:val="36"/>
+          <w:szCs w:val="36"/>
+        </w:rPr>
+      </w:pPr>
+    </w:p>
+    <w:p>
+      <w:pPr>
+        <w:jc w:val="center"/>
+        <w:rPr>
+          <w:rFonts w:ascii="Arial" w:hAnsi="Arial" w:cs="Arial"/>
+          <w:sz w:val="36"/>
+          <w:szCs w:val="36"/>
+        </w:rPr>
+      </w:pPr>
+      <w:r>
+        <w:rPr>
+          <w:rFonts w:ascii="Arial" w:hAnsi="Arial" w:cs="Arial"/>
+          <w:sz w:val="36"/>
+          <w:szCs w:val="36"/>
+        </w:rPr>
+        <w:t>Dario Stübi</w:t>
+      </w:r>
+    </w:p>
+    <w:p>
+      <w:pPr>
+        <w:jc w:val="center"/>
+        <w:rPr>
+          <w:rFonts w:ascii="Arial" w:hAnsi="Arial" w:cs="Arial"/>
+          <w:sz w:val="36"/>
+          <w:szCs w:val="36"/>
+        </w:rPr>
+      </w:pPr>
+      <w:r>
+        <w:rPr>
+          <w:rFonts w:ascii="Arial" w:hAnsi="Arial" w:cs="Arial"/>
+          <w:sz w:val="36"/>
+          <w:szCs w:val="36"/>
+        </w:rPr>
+        <w:t>17.12.2020</w:t>
+      </w:r>
+    </w:p>
+    <w:p>
+      <w:pPr>
+        <w:rPr>
+          <w:rFonts w:ascii="Arial" w:hAnsi="Arial" w:cs="Arial"/>
+        </w:rPr>
+      </w:pPr>
+    </w:p>
+    <w:p>
+      <w:pPr>
+        <w:rPr>
+          <w:rFonts w:ascii="Arial" w:hAnsi="Arial" w:cs="Arial"/>
+        </w:rPr>
+      </w:pPr>
+    </w:p>
+    <w:p>
+      <w:pPr>
+        <w:rPr>
+          <w:rFonts w:ascii="Arial" w:hAnsi="Arial" w:cs="Arial"/>
+        </w:rPr>
+      </w:pPr>
+    </w:p>
+    <w:p>
+      <w:pPr>
+        <w:rPr>
+          <w:rFonts w:ascii="Arial" w:hAnsi="Arial" w:cs="Arial"/>
+        </w:rPr>
+      </w:pPr>
+    </w:p>
+    <w:p>
+      <w:pPr>
+        <w:rPr>
+          <w:rFonts w:ascii="Arial" w:hAnsi="Arial" w:cs="Arial"/>
+        </w:rPr>
+      </w:pPr>
+    </w:p>
+    <w:sdt>
+      <w:sdtPr>
+        <w:rPr>
+          <w:lang w:val="de-DE"/>
+        </w:rPr>
+        <w:id w:val="1064223766"/>
+        <w:docPartObj>
+          <w:docPartGallery w:val="Table of Contents"/>
+          <w:docPartUnique/>
+        </w:docPartObj>
+      </w:sdtPr>
+      <w:sdtEndPr>
+        <w:rPr>
+          <w:rFonts w:asciiTheme="minorHAnsi" w:eastAsiaTheme="minorHAnsi" w:hAnsiTheme="minorHAnsi" w:cstheme="minorBidi"/>
+          <w:b/>
+          <w:bCs/>
+          <w:color w:val="auto"/>
+          <w:sz w:val="22"/>
+          <w:szCs w:val="22"/>
+          <w:lang w:eastAsia="en-US"/>
+        </w:rPr>
+      </w:sdtEndPr>
+      <w:sdtContent>
+        <w:p>
+          <w:pPr>
+            <w:pStyle w:val="Inhaltsverzeichnisberschrift"/>
+          </w:pPr>
+          <w:r>
+            <w:rPr>
+              <w:lang w:val="de-DE"/>
+            </w:rPr>
+            <w:t>Inhalt</w:t>
+          </w:r>
+        </w:p>
+        <w:p>
+          <w:pPr>
+            <w:pStyle w:val="Verzeichnis1"/>
+            <w:tabs>
+              <w:tab w:val="right" w:leader="dot" w:pos="9062"/>
+            </w:tabs>
+            <w:rPr>
+              <w:rFonts w:eastAsiaTheme="minorEastAsia"/>
+              <w:noProof/>
+              <w:lang w:eastAsia="de-CH"/>
+            </w:rPr>
+          </w:pPr>
+          <w:r>
+            <w:fldChar w:fldCharType="begin"/>
+          </w:r>
+          <w:r>
+            <w:instrText xml:space="preserve"> TOC \o "1-3" \h \z \u </w:instrText>
+          </w:r>
+          <w:r>
+            <w:fldChar w:fldCharType="separate"/>
+          </w:r>
+          <w:hyperlink w:anchor="_Toc59089949" w:history="1">
+            <w:r>
+              <w:rPr>
+                <w:rStyle w:val="Hyperlink"/>
+                <w:rFonts w:ascii="Arial" w:hAnsi="Arial" w:cs="Arial"/>
+                <w:b/>
+                <w:bCs/>
+                <w:noProof/>
+              </w:rPr>
+              <w:t>UserStorys</w:t>
+            </w:r>
+            <w:r>
+              <w:rPr>
+                <w:noProof/>
+                <w:webHidden/>
+              </w:rPr>
+              <w:tab/>
+            </w:r>
+            <w:r>
+              <w:rPr>
+                <w:noProof/>
+                <w:webHidden/>
+              </w:rPr>
+              <w:fldChar w:fldCharType="begin"/>
+            </w:r>
+            <w:r>
+              <w:rPr>
+                <w:noProof/>
+                <w:webHidden/>
+              </w:rPr>
+              <w:instrText xml:space="preserve"> PAGEREF _Toc59089949 \h </w:instrText>
+            </w:r>
+            <w:r>
+              <w:rPr>
+                <w:noProof/>
+                <w:webHidden/>
+              </w:rPr>
+            </w:r>
+            <w:r>
+              <w:rPr>
+                <w:noProof/>
+                <w:webHidden/>
+              </w:rPr>
+              <w:fldChar w:fldCharType="separate"/>
+            </w:r>
+            <w:r>
+              <w:rPr>
+                <w:noProof/>
+                <w:webHidden/>
+              </w:rPr>
+              <w:t>4</w:t>
+            </w:r>
+            <w:r>
+              <w:rPr>
+                <w:noProof/>
+                <w:webHidden/>
+              </w:rPr>
+              <w:fldChar w:fldCharType="end"/>
+            </w:r>
+          </w:hyperlink>
+        </w:p>
+        <w:p>
+          <w:pPr>
+            <w:pStyle w:val="Verzeichnis1"/>
+            <w:tabs>
+              <w:tab w:val="right" w:leader="dot" w:pos="9062"/>
+            </w:tabs>
+            <w:rPr>
+              <w:rFonts w:eastAsiaTheme="minorEastAsia"/>
+              <w:noProof/>
+              <w:lang w:eastAsia="de-CH"/>
+            </w:rPr>
+          </w:pPr>
+          <w:hyperlink w:anchor="_Toc59089950" w:history="1">
+            <w:r>
+              <w:rPr>
+                <w:rStyle w:val="Hyperlink"/>
+                <w:rFonts w:ascii="Arial" w:hAnsi="Arial" w:cs="Arial"/>
+                <w:b/>
+                <w:bCs/>
+                <w:noProof/>
+              </w:rPr>
+              <w:t>Mockup</w:t>
+            </w:r>
+            <w:r>
+              <w:rPr>
+                <w:noProof/>
+                <w:webHidden/>
+              </w:rPr>
+              <w:tab/>
+            </w:r>
+            <w:r>
+              <w:rPr>
+                <w:noProof/>
+                <w:webHidden/>
+              </w:rPr>
+              <w:fldChar w:fldCharType="begin"/>
+            </w:r>
+            <w:r>
+              <w:rPr>
+                <w:noProof/>
+                <w:webHidden/>
+              </w:rPr>
+              <w:instrText xml:space="preserve"> PAGEREF _Toc59089950 \h </w:instrText>
+            </w:r>
+            <w:r>
+              <w:rPr>
+                <w:noProof/>
+                <w:webHidden/>
+              </w:rPr>
+            </w:r>
+            <w:r>
+              <w:rPr>
+                <w:noProof/>
+                <w:webHidden/>
+              </w:rPr>
+              <w:fldChar w:fldCharType="separate"/>
+            </w:r>
+            <w:r>
+              <w:rPr>
+                <w:noProof/>
+                <w:webHidden/>
+              </w:rPr>
+              <w:t>6</w:t>
+            </w:r>
+            <w:r>
+              <w:rPr>
+                <w:noProof/>
+                <w:webHidden/>
+              </w:rPr>
+              <w:fldChar w:fldCharType="end"/>
+            </w:r>
+          </w:hyperlink>
+        </w:p>
+        <w:p>
+          <w:r>
+            <w:rPr>
+              <w:b/>
+              <w:bCs/>
+              <w:lang w:val="de-DE"/>
+            </w:rPr>
+            <w:fldChar w:fldCharType="end"/>
+          </w:r>
+        </w:p>
+      </w:sdtContent>
+    </w:sdt>
+    <w:p>
+      <w:pPr>
+        <w:rPr>
+          <w:rFonts w:ascii="Arial" w:hAnsi="Arial" w:cs="Arial"/>
+        </w:rPr>
+      </w:pPr>
+    </w:p>
+    <w:p>
+      <w:pPr>
+        <w:rPr>
+          <w:rFonts w:ascii="Arial" w:hAnsi="Arial" w:cs="Arial"/>
+        </w:rPr>
+      </w:pPr>
+    </w:p>
+    <w:p/>
+    <w:p/>
+    <w:p/>
+    <w:p/>
+    <w:p/>
+    <w:p/>
+    <w:p/>
+    <w:p/>
+    <w:p/>
+    <w:p/>
+    <w:p/>
+    <w:p/>
+    <w:p/>
+    <w:p/>
+    <w:p/>
+    <w:p/>
+    <w:p/>
+    <w:p/>
+    <w:p/>
+    <w:p/>
+    <w:p/>
+    <w:p/>
+    <w:p/>
+    <w:p/>
+    <w:p/>
+    <w:p/>
+    <w:p/>
+    <w:p/>
+    <w:p/>
+    <w:p/>
+    <w:p/>
+    <w:p/>
+    <w:p/>
+    <w:p/>
+    <w:p/>
+    <w:p/>
+    <w:p/>
+    <w:p/>
+    <w:p/>
+    <w:p/>
+    <w:p/>
+    <w:p/>
+    <w:p/>
+    <w:p/>
+    <w:p/>
+    <w:p/>
+    <w:p>
+      <w:r>
+        <w:lastRenderedPageBreak/>
+        <w:t>Einleitung</w:t>
+      </w:r>
+    </w:p>
+    <w:p>
+      <w:r>
+        <w:t xml:space="preserve">Wir haben Informationen eines Kunden erhalten und mussten dazu </w:t>
+      </w:r>
+      <w:proofErr w:type="spellStart"/>
+      <w:r>
+        <w:t>UserStorys</w:t>
+      </w:r>
+      <w:proofErr w:type="spellEnd"/>
+      <w:r>
+        <w:t xml:space="preserve"> erstellen. Dabei ist zu beachten, dass man genau angibt, was das Programm beinhalten muss und was die Abnahmekriterien sind. </w:t>
+      </w:r>
+      <w:bookmarkStart w:id="0" w:name="_GoBack"/>
+      <w:bookmarkEnd w:id="0"/>
+      <w:r>
+        <w:t xml:space="preserve"> </w:t>
+      </w:r>
+    </w:p>
+    <w:p/>
+    <w:p>
+      <w:r>
+        <w:t>Zweck des Dokuments</w:t>
+      </w:r>
+    </w:p>
+    <w:p/>
+    <w:p/>
+    <w:p>
+      <w:pPr>
+        <w:rPr>
+          <w:b/>
+          <w:bCs/>
+          <w:sz w:val="36"/>
+          <w:szCs w:val="36"/>
+        </w:rPr>
+      </w:pPr>
+    </w:p>
+    <w:p>
+      <w:pPr>
+        <w:rPr>
+          <w:b/>
+          <w:bCs/>
+          <w:sz w:val="36"/>
+          <w:szCs w:val="36"/>
+        </w:rPr>
+      </w:pPr>
+    </w:p>
+    <w:p>
+      <w:pPr>
+        <w:rPr>
+          <w:b/>
+          <w:bCs/>
+          <w:sz w:val="36"/>
+          <w:szCs w:val="36"/>
+        </w:rPr>
+      </w:pPr>
+    </w:p>
+    <w:p>
+      <w:pPr>
+        <w:rPr>
+          <w:b/>
+          <w:bCs/>
+          <w:sz w:val="36"/>
+          <w:szCs w:val="36"/>
+        </w:rPr>
+      </w:pPr>
+    </w:p>
+    <w:p>
+      <w:pPr>
+        <w:rPr>
+          <w:b/>
+          <w:bCs/>
+          <w:sz w:val="36"/>
+          <w:szCs w:val="36"/>
+        </w:rPr>
+      </w:pPr>
+    </w:p>
+    <w:p>
+      <w:pPr>
+        <w:rPr>
+          <w:b/>
+          <w:bCs/>
+          <w:sz w:val="36"/>
+          <w:szCs w:val="36"/>
+        </w:rPr>
+      </w:pPr>
+    </w:p>
+    <w:p>
+      <w:pPr>
+        <w:rPr>
+          <w:b/>
+          <w:bCs/>
+          <w:sz w:val="36"/>
+          <w:szCs w:val="36"/>
+        </w:rPr>
+      </w:pPr>
+    </w:p>
+    <w:p>
+      <w:pPr>
+        <w:rPr>
+          <w:b/>
+          <w:bCs/>
+          <w:sz w:val="36"/>
+          <w:szCs w:val="36"/>
+        </w:rPr>
+      </w:pPr>
+    </w:p>
+    <w:p>
+      <w:pPr>
+        <w:rPr>
+          <w:b/>
+          <w:bCs/>
+          <w:sz w:val="36"/>
+          <w:szCs w:val="36"/>
+        </w:rPr>
+      </w:pPr>
+    </w:p>
+    <w:p>
+      <w:pPr>
+        <w:rPr>
+          <w:b/>
+          <w:bCs/>
+          <w:sz w:val="36"/>
+          <w:szCs w:val="36"/>
+        </w:rPr>
+      </w:pPr>
+    </w:p>
+    <w:p>
+      <w:pPr>
+        <w:rPr>
+          <w:b/>
+          <w:bCs/>
+          <w:sz w:val="36"/>
+          <w:szCs w:val="36"/>
+        </w:rPr>
+      </w:pPr>
+    </w:p>
+    <w:p>
+      <w:pPr>
+        <w:rPr>
+          <w:b/>
+          <w:bCs/>
+          <w:sz w:val="36"/>
+          <w:szCs w:val="36"/>
+        </w:rPr>
+      </w:pPr>
+    </w:p>
+    <w:p>
+      <w:pPr>
+        <w:rPr>
+          <w:b/>
+          <w:bCs/>
+          <w:sz w:val="36"/>
+          <w:szCs w:val="36"/>
+        </w:rPr>
+      </w:pPr>
+    </w:p>
+    <w:p>
+      <w:pPr>
+        <w:rPr>
+          <w:b/>
+          <w:bCs/>
+          <w:sz w:val="36"/>
+          <w:szCs w:val="36"/>
+        </w:rPr>
+      </w:pPr>
+    </w:p>
+    <w:p>
+      <w:pPr>
+        <w:rPr>
+          <w:b/>
+          <w:bCs/>
+          <w:sz w:val="36"/>
+          <w:szCs w:val="36"/>
+        </w:rPr>
+      </w:pPr>
+    </w:p>
+    <w:p>
+      <w:pPr>
+        <w:rPr>
+          <w:b/>
+          <w:bCs/>
+          <w:sz w:val="36"/>
+          <w:szCs w:val="36"/>
+        </w:rPr>
+      </w:pPr>
+    </w:p>
+    <w:p/>
+    <w:p/>
+    <w:p/>
+    <w:p/>
+    <w:p/>
+    <w:p/>
+    <w:p/>
+    <w:p/>
+    <w:p/>
+    <w:p/>
+    <w:p/>
+    <w:p/>
+    <w:p/>
+    <w:p/>
+    <w:p/>
+    <w:p/>
+    <w:p/>
+    <w:p/>
+    <w:p/>
+    <w:p/>
+    <w:p/>
+    <w:p/>
+    <w:p>
+      <w:pPr>
         <w:pStyle w:val="berschrift1"/>
         <w:rPr>
           <w:rFonts w:ascii="Arial" w:hAnsi="Arial" w:cs="Arial"/>
           <w:b/>
           <w:bCs/>
-        </w:rPr>
-      </w:pPr>
-      <w:r>
-        <w:rPr>
-          <w:rFonts w:ascii="Arial" w:hAnsi="Arial" w:cs="Arial"/>
-          <w:b/>
-          <w:bCs/>
+          <w:sz w:val="36"/>
+          <w:szCs w:val="36"/>
+        </w:rPr>
+      </w:pPr>
+      <w:bookmarkStart w:id="1" w:name="_Toc59089950"/>
+      <w:r>
+        <w:rPr>
+          <w:rFonts w:ascii="Arial" w:hAnsi="Arial" w:cs="Arial"/>
+          <w:b/>
+          <w:bCs/>
+          <w:sz w:val="36"/>
+          <w:szCs w:val="36"/>
         </w:rPr>
         <w:t>Mockup</w:t>
       </w:r>
-      <w:r>
-        <w:rPr>
-          <w:rFonts w:ascii="Arial" w:hAnsi="Arial" w:cs="Arial"/>
-          <w:b/>
-          <w:bCs/>
+      <w:bookmarkEnd w:id="1"/>
+      <w:r>
+        <w:rPr>
+          <w:rFonts w:ascii="Arial" w:hAnsi="Arial" w:cs="Arial"/>
+          <w:b/>
+          <w:bCs/>
+          <w:sz w:val="36"/>
+          <w:szCs w:val="36"/>
         </w:rPr>
         <w:t xml:space="preserve"> </w:t>
       </w:r>
     </w:p>
     <w:p>
       <w:pPr>
-        <w:pStyle w:val="berschrift1"/>
-        <w:rPr>
-          <w:rFonts w:ascii="Arial" w:hAnsi="Arial" w:cs="Arial"/>
-          <w:b/>
-          <w:bCs/>
-        </w:rPr>
-      </w:pPr>
-    </w:p>
-    <w:p>
-      <w:pPr>
-        <w:pStyle w:val="berschrift1"/>
-        <w:rPr>
-          <w:rFonts w:ascii="Arial" w:hAnsi="Arial" w:cs="Arial"/>
-          <w:b/>
-          <w:bCs/>
-        </w:rPr>
-      </w:pPr>
-    </w:p>
-    <w:p>
-      <w:pPr>
-        <w:pStyle w:val="berschrift1"/>
-        <w:rPr>
-          <w:rFonts w:ascii="Arial" w:hAnsi="Arial" w:cs="Arial"/>
-          <w:b/>
-          <w:bCs/>
-        </w:rPr>
-      </w:pPr>
-    </w:p>
-    <w:p>
-      <w:pPr>
-        <w:pStyle w:val="berschrift1"/>
-        <w:rPr>
-          <w:rFonts w:ascii="Arial" w:hAnsi="Arial" w:cs="Arial"/>
-          <w:b/>
-          <w:bCs/>
-        </w:rPr>
-      </w:pPr>
-      <w:r>
-        <w:rPr>
+        <w:rPr>
+          <w:rFonts w:ascii="Arial" w:hAnsi="Arial" w:cs="Arial"/>
+        </w:rPr>
+      </w:pPr>
+      <w:r>
+        <w:rPr>
+          <w:rStyle w:val="Hyperlink"/>
+          <w:rFonts w:ascii="Arial" w:hAnsi="Arial" w:cs="Arial"/>
           <w:noProof/>
         </w:rPr>
         <w:drawing>
-          <wp:inline distT="0" distB="0" distL="0" distR="0" wp14:anchorId="2F79C0A6" wp14:editId="59CC5C29">
+          <wp:anchor distT="0" distB="0" distL="114300" distR="114300" simplePos="0" relativeHeight="251660288" behindDoc="0" locked="0" layoutInCell="1" allowOverlap="1" wp14:anchorId="4AA20B63" wp14:editId="459BAE81">
+            <wp:simplePos x="0" y="0"/>
+            <wp:positionH relativeFrom="column">
+              <wp:posOffset>-23495</wp:posOffset>
+            </wp:positionH>
+            <wp:positionV relativeFrom="paragraph">
+              <wp:posOffset>236220</wp:posOffset>
+            </wp:positionV>
             <wp:extent cx="5760720" cy="5764530"/>
             <wp:effectExtent l="0" t="0" r="0" b="7620"/>
-            <wp:docPr id="1" name="Grafik 1"/>
+            <wp:wrapThrough wrapText="bothSides">
+              <wp:wrapPolygon edited="0">
+                <wp:start x="0" y="0"/>
+                <wp:lineTo x="0" y="21557"/>
+                <wp:lineTo x="21500" y="21557"/>
+                <wp:lineTo x="21500" y="0"/>
+                <wp:lineTo x="0" y="0"/>
+              </wp:wrapPolygon>
+            </wp:wrapThrough>
+            <wp:docPr id="4" name="Grafik 4"/>
             <wp:cNvGraphicFramePr>
               <a:graphicFrameLocks xmlns:a="http://schemas.openxmlformats.org/drawingml/2006/main" noChangeAspect="1"/>
             </wp:cNvGraphicFramePr>
@@ -89,7 +784,7 @@
                     </pic:cNvPicPr>
                   </pic:nvPicPr>
                   <pic:blipFill>
-                    <a:blip r:embed="rId5">
+                    <a:blip r:embed="rId6">
                       <a:extLst>
                         <a:ext uri="{28A0092B-C50C-407E-A947-70E740481C1C}">
                           <a14:useLocalDpi xmlns:a14="http://schemas.microsoft.com/office/drawing/2010/main" val="0"/>
@@ -117,141 +812,137 @@
                 </pic:pic>
               </a:graphicData>
             </a:graphic>
-          </wp:inline>
+          </wp:anchor>
         </w:drawing>
       </w:r>
     </w:p>
     <w:p>
       <w:pPr>
+        <w:rPr>
+          <w:rFonts w:ascii="Arial" w:hAnsi="Arial" w:cs="Arial"/>
+        </w:rPr>
+      </w:pPr>
+    </w:p>
+    <w:p>
+      <w:pPr>
+        <w:rPr>
+          <w:rFonts w:ascii="Arial" w:hAnsi="Arial" w:cs="Arial"/>
+        </w:rPr>
+      </w:pPr>
+    </w:p>
+    <w:p>
+      <w:pPr>
+        <w:rPr>
+          <w:rFonts w:ascii="Arial" w:hAnsi="Arial" w:cs="Arial"/>
+        </w:rPr>
+      </w:pPr>
+    </w:p>
+    <w:p>
+      <w:pPr>
+        <w:rPr>
+          <w:rFonts w:ascii="Arial" w:hAnsi="Arial" w:cs="Arial"/>
+        </w:rPr>
+      </w:pPr>
+    </w:p>
+    <w:p>
+      <w:pPr>
+        <w:rPr>
+          <w:rFonts w:ascii="Arial" w:hAnsi="Arial" w:cs="Arial"/>
+        </w:rPr>
+      </w:pPr>
+    </w:p>
+    <w:p>
+      <w:pPr>
+        <w:rPr>
+          <w:rFonts w:ascii="Arial" w:hAnsi="Arial" w:cs="Arial"/>
+        </w:rPr>
+      </w:pPr>
+    </w:p>
+    <w:p>
+      <w:pPr>
+        <w:rPr>
+          <w:rFonts w:ascii="Arial" w:hAnsi="Arial" w:cs="Arial"/>
+        </w:rPr>
+      </w:pPr>
+    </w:p>
+    <w:p>
+      <w:pPr>
+        <w:rPr>
+          <w:rFonts w:ascii="Arial" w:hAnsi="Arial" w:cs="Arial"/>
+        </w:rPr>
+      </w:pPr>
+    </w:p>
+    <w:p>
+      <w:pPr>
+        <w:rPr>
+          <w:rFonts w:ascii="Arial" w:hAnsi="Arial" w:cs="Arial"/>
+        </w:rPr>
+      </w:pPr>
+    </w:p>
+    <w:p>
+      <w:pPr>
+        <w:rPr>
+          <w:rFonts w:ascii="Arial" w:hAnsi="Arial" w:cs="Arial"/>
+        </w:rPr>
+      </w:pPr>
+    </w:p>
+    <w:p>
+      <w:pPr>
+        <w:rPr>
+          <w:rFonts w:ascii="Arial" w:hAnsi="Arial" w:cs="Arial"/>
+        </w:rPr>
+      </w:pPr>
+    </w:p>
+    <w:p>
+      <w:pPr>
+        <w:rPr>
+          <w:rFonts w:ascii="Arial" w:hAnsi="Arial" w:cs="Arial"/>
+        </w:rPr>
+      </w:pPr>
+    </w:p>
+    <w:p/>
+    <w:p/>
+    <w:p>
+      <w:pPr>
         <w:pStyle w:val="berschrift1"/>
         <w:rPr>
           <w:rFonts w:ascii="Arial" w:hAnsi="Arial" w:cs="Arial"/>
           <w:b/>
           <w:bCs/>
-        </w:rPr>
-      </w:pPr>
-    </w:p>
-    <w:p>
-      <w:pPr>
-        <w:pStyle w:val="berschrift1"/>
-        <w:rPr>
-          <w:rFonts w:ascii="Arial" w:hAnsi="Arial" w:cs="Arial"/>
-          <w:b/>
-          <w:bCs/>
-        </w:rPr>
-      </w:pPr>
-    </w:p>
-    <w:p>
-      <w:pPr>
-        <w:pStyle w:val="berschrift1"/>
-        <w:rPr>
-          <w:rFonts w:ascii="Arial" w:hAnsi="Arial" w:cs="Arial"/>
-          <w:b/>
-          <w:bCs/>
-        </w:rPr>
-      </w:pPr>
-    </w:p>
-    <w:p>
-      <w:pPr>
-        <w:pStyle w:val="berschrift1"/>
-        <w:rPr>
-          <w:rFonts w:ascii="Arial" w:hAnsi="Arial" w:cs="Arial"/>
-          <w:b/>
-          <w:bCs/>
-        </w:rPr>
-      </w:pPr>
-    </w:p>
-    <w:p>
-      <w:pPr>
-        <w:pStyle w:val="berschrift1"/>
-        <w:rPr>
-          <w:rFonts w:ascii="Arial" w:hAnsi="Arial" w:cs="Arial"/>
-          <w:b/>
-          <w:bCs/>
-        </w:rPr>
-      </w:pPr>
-    </w:p>
-    <w:p>
-      <w:pPr>
-        <w:pStyle w:val="berschrift1"/>
-        <w:rPr>
-          <w:rFonts w:ascii="Arial" w:hAnsi="Arial" w:cs="Arial"/>
-          <w:b/>
-          <w:bCs/>
-        </w:rPr>
-      </w:pPr>
-    </w:p>
-    <w:p>
-      <w:pPr>
-        <w:pStyle w:val="berschrift1"/>
-        <w:rPr>
-          <w:rFonts w:ascii="Arial" w:hAnsi="Arial" w:cs="Arial"/>
-          <w:b/>
-          <w:bCs/>
-        </w:rPr>
-      </w:pPr>
-    </w:p>
-    <w:p>
-      <w:pPr>
-        <w:pStyle w:val="berschrift1"/>
-        <w:rPr>
-          <w:rFonts w:ascii="Arial" w:hAnsi="Arial" w:cs="Arial"/>
-          <w:b/>
-          <w:bCs/>
-        </w:rPr>
-      </w:pPr>
-    </w:p>
-    <w:p>
-      <w:pPr>
-        <w:pStyle w:val="berschrift1"/>
-        <w:rPr>
-          <w:rFonts w:ascii="Arial" w:hAnsi="Arial" w:cs="Arial"/>
-          <w:b/>
-          <w:bCs/>
-        </w:rPr>
-      </w:pPr>
-    </w:p>
-    <w:p>
-      <w:pPr>
-        <w:pStyle w:val="berschrift1"/>
-        <w:rPr>
-          <w:rFonts w:ascii="Arial" w:hAnsi="Arial" w:cs="Arial"/>
-          <w:b/>
-          <w:bCs/>
-        </w:rPr>
-      </w:pPr>
+          <w:sz w:val="36"/>
+          <w:szCs w:val="36"/>
+        </w:rPr>
+      </w:pPr>
+      <w:bookmarkStart w:id="2" w:name="_Toc59089949"/>
       <w:proofErr w:type="spellStart"/>
       <w:r>
         <w:rPr>
           <w:rFonts w:ascii="Arial" w:hAnsi="Arial" w:cs="Arial"/>
           <w:b/>
           <w:bCs/>
+          <w:sz w:val="36"/>
+          <w:szCs w:val="36"/>
         </w:rPr>
         <w:t>UserStory</w:t>
       </w:r>
+      <w:r>
+        <w:rPr>
+          <w:rFonts w:ascii="Arial" w:hAnsi="Arial" w:cs="Arial"/>
+          <w:b/>
+          <w:bCs/>
+          <w:sz w:val="36"/>
+          <w:szCs w:val="36"/>
+        </w:rPr>
+        <w:t>s</w:t>
+      </w:r>
+      <w:bookmarkEnd w:id="2"/>
       <w:proofErr w:type="spellEnd"/>
-      <w:r>
-        <w:rPr>
-          <w:rFonts w:ascii="Arial" w:hAnsi="Arial" w:cs="Arial"/>
-          <w:b/>
-          <w:bCs/>
-        </w:rPr>
-        <w:t xml:space="preserve"> </w:t>
-      </w:r>
-    </w:p>
-    <w:p>
-      <w:pPr>
-        <w:rPr>
-          <w:rFonts w:ascii="Arial" w:hAnsi="Arial" w:cs="Arial"/>
-        </w:rPr>
-      </w:pPr>
-    </w:p>
-    <w:p>
-      <w:pPr>
-        <w:rPr>
-          <w:rFonts w:ascii="Arial" w:hAnsi="Arial" w:cs="Arial"/>
-          <w:b/>
-          <w:bCs/>
+    </w:p>
+    <w:p/>
+    <w:p>
+      <w:pPr>
+        <w:rPr>
+          <w:rFonts w:ascii="Arial" w:hAnsi="Arial" w:cs="Arial"/>
           <w:sz w:val="28"/>
           <w:szCs w:val="28"/>
         </w:rPr>
@@ -307,8 +998,6 @@
       <w:pPr>
         <w:rPr>
           <w:rFonts w:ascii="Arial" w:hAnsi="Arial" w:cs="Arial"/>
-          <w:b/>
-          <w:bCs/>
         </w:rPr>
       </w:pPr>
     </w:p>
@@ -334,25 +1023,21 @@
         <w:pStyle w:val="Listenabsatz"/>
         <w:numPr>
           <w:ilvl w:val="0"/>
-          <w:numId w:val="4"/>
+          <w:numId w:val="13"/>
         </w:numPr>
         <w:rPr>
           <w:rFonts w:ascii="Arial" w:hAnsi="Arial" w:cs="Arial"/>
-          <w:b/>
-          <w:bCs/>
-        </w:rPr>
-      </w:pPr>
-      <w:r>
-        <w:rPr>
-          <w:rFonts w:ascii="Arial" w:hAnsi="Arial" w:cs="Arial"/>
-          <w:bCs/>
+        </w:rPr>
+      </w:pPr>
+      <w:r>
+        <w:rPr>
+          <w:rFonts w:ascii="Arial" w:hAnsi="Arial" w:cs="Arial"/>
         </w:rPr>
         <w:t>Eingabe einer St</w:t>
       </w:r>
       <w:r>
         <w:rPr>
           <w:rFonts w:ascii="Arial" w:hAnsi="Arial" w:cs="Arial"/>
-          <w:bCs/>
         </w:rPr>
         <w:t>ation</w:t>
       </w:r>
@@ -362,25 +1047,21 @@
         <w:pStyle w:val="Listenabsatz"/>
         <w:numPr>
           <w:ilvl w:val="0"/>
-          <w:numId w:val="4"/>
+          <w:numId w:val="13"/>
         </w:numPr>
         <w:rPr>
           <w:rFonts w:ascii="Arial" w:hAnsi="Arial" w:cs="Arial"/>
-          <w:b/>
-          <w:bCs/>
-        </w:rPr>
-      </w:pPr>
-      <w:r>
-        <w:rPr>
-          <w:rFonts w:ascii="Arial" w:hAnsi="Arial" w:cs="Arial"/>
-          <w:bCs/>
+        </w:rPr>
+      </w:pPr>
+      <w:r>
+        <w:rPr>
+          <w:rFonts w:ascii="Arial" w:hAnsi="Arial" w:cs="Arial"/>
         </w:rPr>
         <w:t>Es mu</w:t>
       </w:r>
       <w:r>
         <w:rPr>
           <w:rFonts w:ascii="Arial" w:hAnsi="Arial" w:cs="Arial"/>
-          <w:bCs/>
         </w:rPr>
         <w:t>ss angezeigt werden ob es die Station gibt oder nicht</w:t>
       </w:r>
@@ -389,40 +1070,27 @@
       <w:pPr>
         <w:rPr>
           <w:rFonts w:ascii="Arial" w:hAnsi="Arial" w:cs="Arial"/>
-          <w:b/>
-          <w:bCs/>
-        </w:rPr>
-      </w:pPr>
-    </w:p>
-    <w:p>
-      <w:pPr>
-        <w:rPr>
-          <w:rFonts w:ascii="Arial" w:hAnsi="Arial" w:cs="Arial"/>
-          <w:bCs/>
-        </w:rPr>
-      </w:pPr>
-      <w:r>
-        <w:rPr>
-          <w:rFonts w:ascii="Arial" w:hAnsi="Arial" w:cs="Arial"/>
-          <w:b/>
-          <w:bCs/>
-        </w:rPr>
-        <w:t xml:space="preserve">Priorität: </w:t>
-      </w:r>
-      <w:r>
-        <w:rPr>
-          <w:rFonts w:ascii="Arial" w:hAnsi="Arial" w:cs="Arial"/>
-          <w:bCs/>
-        </w:rPr>
-        <w:t>1</w:t>
-      </w:r>
-    </w:p>
-    <w:p>
-      <w:pPr>
-        <w:rPr>
-          <w:rFonts w:ascii="Arial" w:hAnsi="Arial" w:cs="Arial"/>
-          <w:b/>
-          <w:bCs/>
+        </w:rPr>
+      </w:pPr>
+      <w:r>
+        <w:rPr>
+          <w:rFonts w:ascii="Arial" w:hAnsi="Arial" w:cs="Arial"/>
+          <w:b/>
+          <w:bCs/>
+        </w:rPr>
+        <w:t>Priorität</w:t>
+      </w:r>
+      <w:r>
+        <w:rPr>
+          <w:rFonts w:ascii="Arial" w:hAnsi="Arial" w:cs="Arial"/>
+        </w:rPr>
+        <w:t>: 1</w:t>
+      </w:r>
+    </w:p>
+    <w:p>
+      <w:pPr>
+        <w:rPr>
+          <w:rFonts w:ascii="Arial" w:hAnsi="Arial" w:cs="Arial"/>
           <w:color w:val="FF0000"/>
         </w:rPr>
       </w:pPr>
@@ -437,8 +1105,6 @@
       <w:r>
         <w:rPr>
           <w:rFonts w:ascii="Arial" w:hAnsi="Arial" w:cs="Arial"/>
-          <w:b/>
-          <w:bCs/>
         </w:rPr>
         <w:t xml:space="preserve">: </w:t>
       </w:r>
@@ -456,14 +1122,10 @@
       <w:pPr>
         <w:rPr>
           <w:rFonts w:ascii="Arial" w:hAnsi="Arial" w:cs="Arial"/>
-          <w:b/>
-          <w:bCs/>
           <w:sz w:val="28"/>
           <w:szCs w:val="28"/>
         </w:rPr>
       </w:pPr>
-      <w:bookmarkStart w:id="0" w:name="_GoBack"/>
-      <w:bookmarkEnd w:id="0"/>
     </w:p>
     <w:p>
       <w:pPr>
@@ -608,12 +1270,10 @@
         <w:pStyle w:val="Listenabsatz"/>
         <w:numPr>
           <w:ilvl w:val="0"/>
-          <w:numId w:val="4"/>
+          <w:numId w:val="6"/>
         </w:numPr>
         <w:rPr>
           <w:rFonts w:ascii="Arial" w:hAnsi="Arial" w:cs="Arial"/>
-          <w:b/>
-          <w:bCs/>
         </w:rPr>
       </w:pPr>
       <w:r>
@@ -628,12 +1288,10 @@
         <w:pStyle w:val="Listenabsatz"/>
         <w:numPr>
           <w:ilvl w:val="0"/>
-          <w:numId w:val="4"/>
+          <w:numId w:val="6"/>
         </w:numPr>
         <w:rPr>
           <w:rFonts w:ascii="Arial" w:hAnsi="Arial" w:cs="Arial"/>
-          <w:b/>
-          <w:bCs/>
         </w:rPr>
       </w:pPr>
       <w:r>
@@ -660,12 +1318,10 @@
         <w:pStyle w:val="Listenabsatz"/>
         <w:numPr>
           <w:ilvl w:val="0"/>
-          <w:numId w:val="4"/>
+          <w:numId w:val="6"/>
         </w:numPr>
         <w:rPr>
           <w:rFonts w:ascii="Arial" w:hAnsi="Arial" w:cs="Arial"/>
-          <w:b/>
-          <w:bCs/>
         </w:rPr>
       </w:pPr>
       <w:r>
@@ -680,12 +1336,10 @@
         <w:pStyle w:val="Listenabsatz"/>
         <w:numPr>
           <w:ilvl w:val="0"/>
-          <w:numId w:val="4"/>
+          <w:numId w:val="6"/>
         </w:numPr>
         <w:rPr>
           <w:rFonts w:ascii="Arial" w:hAnsi="Arial" w:cs="Arial"/>
-          <w:b/>
-          <w:bCs/>
         </w:rPr>
       </w:pPr>
       <w:r>
@@ -699,31 +1353,27 @@
       <w:pPr>
         <w:rPr>
           <w:rFonts w:ascii="Arial" w:hAnsi="Arial" w:cs="Arial"/>
-          <w:bCs/>
-        </w:rPr>
-      </w:pPr>
-      <w:r>
-        <w:rPr>
-          <w:rFonts w:ascii="Arial" w:hAnsi="Arial" w:cs="Arial"/>
-          <w:b/>
-          <w:bCs/>
-        </w:rPr>
-        <w:t xml:space="preserve">Priorität: </w:t>
-      </w:r>
-      <w:r>
-        <w:rPr>
-          <w:rFonts w:ascii="Arial" w:hAnsi="Arial" w:cs="Arial"/>
-          <w:bCs/>
-        </w:rPr>
-        <w:t>1</w:t>
-      </w:r>
-    </w:p>
-    <w:p>
-      <w:pPr>
-        <w:rPr>
-          <w:rFonts w:ascii="Arial" w:hAnsi="Arial" w:cs="Arial"/>
-          <w:b/>
-          <w:bCs/>
+        </w:rPr>
+      </w:pPr>
+      <w:r>
+        <w:rPr>
+          <w:rFonts w:ascii="Arial" w:hAnsi="Arial" w:cs="Arial"/>
+          <w:b/>
+          <w:bCs/>
+        </w:rPr>
+        <w:t>Priorität</w:t>
+      </w:r>
+      <w:r>
+        <w:rPr>
+          <w:rFonts w:ascii="Arial" w:hAnsi="Arial" w:cs="Arial"/>
+        </w:rPr>
+        <w:t>: 1</w:t>
+      </w:r>
+    </w:p>
+    <w:p>
+      <w:pPr>
+        <w:rPr>
+          <w:rFonts w:ascii="Arial" w:hAnsi="Arial" w:cs="Arial"/>
         </w:rPr>
       </w:pPr>
       <w:r>
@@ -737,8 +1387,6 @@
       <w:r>
         <w:rPr>
           <w:rFonts w:ascii="Arial" w:hAnsi="Arial" w:cs="Arial"/>
-          <w:b/>
-          <w:bCs/>
         </w:rPr>
         <w:t xml:space="preserve">: </w:t>
       </w:r>
@@ -756,8 +1404,6 @@
       <w:pPr>
         <w:rPr>
           <w:rFonts w:ascii="Arial" w:hAnsi="Arial" w:cs="Arial"/>
-          <w:b/>
-          <w:bCs/>
           <w:sz w:val="28"/>
           <w:szCs w:val="28"/>
         </w:rPr>
@@ -868,18 +1514,15 @@
         <w:pStyle w:val="Listenabsatz"/>
         <w:numPr>
           <w:ilvl w:val="0"/>
-          <w:numId w:val="5"/>
+          <w:numId w:val="7"/>
         </w:numPr>
         <w:rPr>
           <w:rFonts w:ascii="Arial" w:hAnsi="Arial" w:cs="Arial"/>
-          <w:b/>
-          <w:bCs/>
-        </w:rPr>
-      </w:pPr>
-      <w:r>
-        <w:rPr>
-          <w:rFonts w:ascii="Arial" w:hAnsi="Arial" w:cs="Arial"/>
-          <w:bCs/>
+        </w:rPr>
+      </w:pPr>
+      <w:r>
+        <w:rPr>
+          <w:rFonts w:ascii="Arial" w:hAnsi="Arial" w:cs="Arial"/>
         </w:rPr>
         <w:t>Es zeigt Verbindungen an, die ab der Gewählten Station fahren.</w:t>
       </w:r>
@@ -889,18 +1532,15 @@
         <w:pStyle w:val="Listenabsatz"/>
         <w:numPr>
           <w:ilvl w:val="0"/>
-          <w:numId w:val="5"/>
+          <w:numId w:val="7"/>
         </w:numPr>
         <w:rPr>
           <w:rFonts w:ascii="Arial" w:hAnsi="Arial" w:cs="Arial"/>
-          <w:b/>
-          <w:bCs/>
-        </w:rPr>
-      </w:pPr>
-      <w:r>
-        <w:rPr>
-          <w:rFonts w:ascii="Arial" w:hAnsi="Arial" w:cs="Arial"/>
-          <w:bCs/>
+        </w:rPr>
+      </w:pPr>
+      <w:r>
+        <w:rPr>
+          <w:rFonts w:ascii="Arial" w:hAnsi="Arial" w:cs="Arial"/>
         </w:rPr>
         <w:t>Die Fahrten sind nach Zeit aufsteigend sortiert</w:t>
       </w:r>
@@ -909,23 +1549,21 @@
       <w:pPr>
         <w:rPr>
           <w:rFonts w:ascii="Arial" w:hAnsi="Arial" w:cs="Arial"/>
-          <w:bCs/>
-        </w:rPr>
-      </w:pPr>
-      <w:r>
-        <w:rPr>
-          <w:rFonts w:ascii="Arial" w:hAnsi="Arial" w:cs="Arial"/>
-          <w:b/>
-          <w:bCs/>
-        </w:rPr>
-        <w:t xml:space="preserve">Priorität: </w:t>
-      </w:r>
-      <w:r>
-        <w:rPr>
-          <w:rFonts w:ascii="Arial" w:hAnsi="Arial" w:cs="Arial"/>
-          <w:bCs/>
-        </w:rPr>
-        <w:t>1</w:t>
+        </w:rPr>
+      </w:pPr>
+      <w:r>
+        <w:rPr>
+          <w:rFonts w:ascii="Arial" w:hAnsi="Arial" w:cs="Arial"/>
+          <w:b/>
+          <w:bCs/>
+        </w:rPr>
+        <w:t>Priorität</w:t>
+      </w:r>
+      <w:r>
+        <w:rPr>
+          <w:rFonts w:ascii="Arial" w:hAnsi="Arial" w:cs="Arial"/>
+        </w:rPr>
+        <w:t>: 1</w:t>
       </w:r>
     </w:p>
     <w:p>
@@ -966,8 +1604,6 @@
       <w:pPr>
         <w:rPr>
           <w:rFonts w:ascii="Arial" w:hAnsi="Arial" w:cs="Arial"/>
-          <w:b/>
-          <w:bCs/>
           <w:sz w:val="28"/>
           <w:szCs w:val="28"/>
         </w:rPr>
@@ -983,9 +1619,7 @@
           <w:szCs w:val="28"/>
         </w:rPr>
       </w:pPr>
-    </w:p>
-    <w:p>
-      <w:pPr>
+      <w:r>
         <w:rPr>
           <w:rFonts w:ascii="Arial" w:hAnsi="Arial" w:cs="Arial"/>
           <w:b/>
@@ -993,49 +1627,6 @@
           <w:sz w:val="28"/>
           <w:szCs w:val="28"/>
         </w:rPr>
-      </w:pPr>
-    </w:p>
-    <w:p>
-      <w:pPr>
-        <w:rPr>
-          <w:rFonts w:ascii="Arial" w:hAnsi="Arial" w:cs="Arial"/>
-          <w:b/>
-          <w:bCs/>
-          <w:sz w:val="28"/>
-          <w:szCs w:val="28"/>
-        </w:rPr>
-      </w:pPr>
-    </w:p>
-    <w:p>
-      <w:pPr>
-        <w:rPr>
-          <w:rFonts w:ascii="Arial" w:hAnsi="Arial" w:cs="Arial"/>
-          <w:b/>
-          <w:bCs/>
-          <w:sz w:val="28"/>
-          <w:szCs w:val="28"/>
-        </w:rPr>
-      </w:pPr>
-    </w:p>
-    <w:p>
-      <w:pPr>
-        <w:rPr>
-          <w:rFonts w:ascii="Arial" w:hAnsi="Arial" w:cs="Arial"/>
-          <w:b/>
-          <w:bCs/>
-          <w:sz w:val="28"/>
-          <w:szCs w:val="28"/>
-        </w:rPr>
-      </w:pPr>
-      <w:r>
-        <w:rPr>
-          <w:rFonts w:ascii="Arial" w:hAnsi="Arial" w:cs="Arial"/>
-          <w:b/>
-          <w:bCs/>
-          <w:sz w:val="28"/>
-          <w:szCs w:val="28"/>
-        </w:rPr>
-        <w:lastRenderedPageBreak/>
         <w:t>Vorschlag während dem eingeben von Ortschaft - Story04</w:t>
       </w:r>
     </w:p>
@@ -1068,8 +1659,6 @@
       <w:pPr>
         <w:rPr>
           <w:rFonts w:ascii="Arial" w:hAnsi="Arial" w:cs="Arial"/>
-          <w:b/>
-          <w:bCs/>
           <w:sz w:val="28"/>
           <w:szCs w:val="28"/>
         </w:rPr>
@@ -1097,11 +1686,10 @@
         <w:pStyle w:val="Listenabsatz"/>
         <w:numPr>
           <w:ilvl w:val="0"/>
-          <w:numId w:val="4"/>
+          <w:numId w:val="8"/>
         </w:numPr>
         <w:rPr>
           <w:rFonts w:ascii="Arial" w:hAnsi="Arial" w:cs="Arial"/>
-          <w:bCs/>
         </w:rPr>
       </w:pPr>
       <w:r>
@@ -1116,17 +1704,15 @@
         <w:pStyle w:val="Listenabsatz"/>
         <w:numPr>
           <w:ilvl w:val="0"/>
-          <w:numId w:val="4"/>
+          <w:numId w:val="8"/>
         </w:numPr>
         <w:rPr>
           <w:rFonts w:ascii="Arial" w:hAnsi="Arial" w:cs="Arial"/>
-          <w:bCs/>
-        </w:rPr>
-      </w:pPr>
-      <w:r>
-        <w:rPr>
-          <w:rFonts w:ascii="Arial" w:hAnsi="Arial" w:cs="Arial"/>
-          <w:bCs/>
+        </w:rPr>
+      </w:pPr>
+      <w:r>
+        <w:rPr>
+          <w:rFonts w:ascii="Arial" w:hAnsi="Arial" w:cs="Arial"/>
         </w:rPr>
         <w:t>Wenn man den Vorschlag anwählt, soll dieser ausgewählt werden</w:t>
       </w:r>
@@ -1136,24 +1722,21 @@
         <w:pStyle w:val="Listenabsatz"/>
         <w:numPr>
           <w:ilvl w:val="0"/>
-          <w:numId w:val="4"/>
+          <w:numId w:val="8"/>
         </w:numPr>
         <w:rPr>
           <w:rFonts w:ascii="Arial" w:hAnsi="Arial" w:cs="Arial"/>
-          <w:bCs/>
-        </w:rPr>
-      </w:pPr>
-      <w:r>
-        <w:rPr>
-          <w:rFonts w:ascii="Arial" w:hAnsi="Arial" w:cs="Arial"/>
-          <w:bCs/>
+        </w:rPr>
+      </w:pPr>
+      <w:r>
+        <w:rPr>
+          <w:rFonts w:ascii="Arial" w:hAnsi="Arial" w:cs="Arial"/>
         </w:rPr>
         <w:t>Bei einem Tippfehler</w:t>
       </w:r>
       <w:r>
         <w:rPr>
           <w:rFonts w:ascii="Arial" w:hAnsi="Arial" w:cs="Arial"/>
-          <w:bCs/>
         </w:rPr>
         <w:t xml:space="preserve"> sollen Vorschläge angezeigt werden</w:t>
       </w:r>
@@ -1162,23 +1745,21 @@
       <w:pPr>
         <w:rPr>
           <w:rFonts w:ascii="Arial" w:hAnsi="Arial" w:cs="Arial"/>
-          <w:bCs/>
-        </w:rPr>
-      </w:pPr>
-      <w:r>
-        <w:rPr>
-          <w:rFonts w:ascii="Arial" w:hAnsi="Arial" w:cs="Arial"/>
-          <w:b/>
-          <w:bCs/>
-        </w:rPr>
-        <w:t xml:space="preserve">Priorität: </w:t>
-      </w:r>
-      <w:r>
-        <w:rPr>
-          <w:rFonts w:ascii="Arial" w:hAnsi="Arial" w:cs="Arial"/>
-          <w:bCs/>
-        </w:rPr>
-        <w:t>2</w:t>
+        </w:rPr>
+      </w:pPr>
+      <w:r>
+        <w:rPr>
+          <w:rFonts w:ascii="Arial" w:hAnsi="Arial" w:cs="Arial"/>
+          <w:b/>
+          <w:bCs/>
+        </w:rPr>
+        <w:t>Priorität</w:t>
+      </w:r>
+      <w:r>
+        <w:rPr>
+          <w:rFonts w:ascii="Arial" w:hAnsi="Arial" w:cs="Arial"/>
+        </w:rPr>
+        <w:t>: 2</w:t>
       </w:r>
     </w:p>
     <w:p>
@@ -1211,17 +1792,15 @@
           <w:rFonts w:ascii="Arial" w:hAnsi="Arial" w:cs="Arial"/>
           <w:b/>
           <w:bCs/>
-          <w:color w:val="FF0000"/>
-        </w:rPr>
-        <w:t>In Arbeit</w:t>
-      </w:r>
-    </w:p>
-    <w:p>
-      <w:pPr>
-        <w:rPr>
-          <w:rFonts w:ascii="Arial" w:hAnsi="Arial" w:cs="Arial"/>
-          <w:b/>
-          <w:bCs/>
+          <w:color w:val="00B050"/>
+        </w:rPr>
+        <w:t>Ja</w:t>
+      </w:r>
+    </w:p>
+    <w:p>
+      <w:pPr>
+        <w:rPr>
+          <w:rFonts w:ascii="Arial" w:hAnsi="Arial" w:cs="Arial"/>
           <w:sz w:val="28"/>
           <w:szCs w:val="28"/>
         </w:rPr>
@@ -1231,8 +1810,6 @@
       <w:pPr>
         <w:rPr>
           <w:rFonts w:ascii="Arial" w:hAnsi="Arial" w:cs="Arial"/>
-          <w:b/>
-          <w:bCs/>
           <w:sz w:val="28"/>
           <w:szCs w:val="28"/>
         </w:rPr>
@@ -1242,21 +1819,48 @@
       <w:pPr>
         <w:rPr>
           <w:rFonts w:ascii="Arial" w:hAnsi="Arial" w:cs="Arial"/>
-          <w:b/>
-          <w:bCs/>
           <w:sz w:val="28"/>
           <w:szCs w:val="28"/>
         </w:rPr>
       </w:pPr>
-      <w:r>
-        <w:rPr>
-          <w:rFonts w:ascii="Arial" w:hAnsi="Arial" w:cs="Arial"/>
-          <w:b/>
-          <w:bCs/>
+    </w:p>
+    <w:p>
+      <w:pPr>
+        <w:rPr>
+          <w:rFonts w:ascii="Arial" w:hAnsi="Arial" w:cs="Arial"/>
           <w:sz w:val="28"/>
           <w:szCs w:val="28"/>
         </w:rPr>
-        <w:t>Datum und Zeit Eingabe, um Verbindungen in der Zukunft zu finden - Story05</w:t>
+      </w:pPr>
+    </w:p>
+    <w:p>
+      <w:pPr>
+        <w:rPr>
+          <w:rFonts w:ascii="Arial" w:hAnsi="Arial" w:cs="Arial"/>
+          <w:sz w:val="28"/>
+          <w:szCs w:val="28"/>
+        </w:rPr>
+      </w:pPr>
+    </w:p>
+    <w:p>
+      <w:pPr>
+        <w:rPr>
+          <w:rFonts w:ascii="Arial" w:hAnsi="Arial" w:cs="Arial"/>
+          <w:b/>
+          <w:bCs/>
+          <w:sz w:val="28"/>
+          <w:szCs w:val="28"/>
+        </w:rPr>
+      </w:pPr>
+      <w:r>
+        <w:rPr>
+          <w:rFonts w:ascii="Arial" w:hAnsi="Arial" w:cs="Arial"/>
+          <w:b/>
+          <w:bCs/>
+          <w:sz w:val="28"/>
+          <w:szCs w:val="28"/>
+        </w:rPr>
+        <w:t>Datum und Zeit Eingabe - Story05</w:t>
       </w:r>
     </w:p>
     <w:p>
@@ -1313,18 +1917,15 @@
         <w:pStyle w:val="Listenabsatz"/>
         <w:numPr>
           <w:ilvl w:val="0"/>
-          <w:numId w:val="4"/>
+          <w:numId w:val="9"/>
         </w:numPr>
         <w:rPr>
           <w:rFonts w:ascii="Arial" w:hAnsi="Arial" w:cs="Arial"/>
-          <w:b/>
-          <w:bCs/>
-        </w:rPr>
-      </w:pPr>
-      <w:r>
-        <w:rPr>
-          <w:rFonts w:ascii="Arial" w:hAnsi="Arial" w:cs="Arial"/>
-          <w:bCs/>
+        </w:rPr>
+      </w:pPr>
+      <w:r>
+        <w:rPr>
+          <w:rFonts w:ascii="Arial" w:hAnsi="Arial" w:cs="Arial"/>
         </w:rPr>
         <w:t>Das aktuelle Datum soll schon angewählt sein</w:t>
       </w:r>
@@ -1334,18 +1935,15 @@
         <w:pStyle w:val="Listenabsatz"/>
         <w:numPr>
           <w:ilvl w:val="0"/>
-          <w:numId w:val="4"/>
+          <w:numId w:val="9"/>
         </w:numPr>
         <w:rPr>
           <w:rFonts w:ascii="Arial" w:hAnsi="Arial" w:cs="Arial"/>
-          <w:b/>
-          <w:bCs/>
-        </w:rPr>
-      </w:pPr>
-      <w:r>
-        <w:rPr>
-          <w:rFonts w:ascii="Arial" w:hAnsi="Arial" w:cs="Arial"/>
-          <w:bCs/>
+        </w:rPr>
+      </w:pPr>
+      <w:r>
+        <w:rPr>
+          <w:rFonts w:ascii="Arial" w:hAnsi="Arial" w:cs="Arial"/>
         </w:rPr>
         <w:t>Mit einem Kalender soll man die zukünftige abfahrt planen können</w:t>
       </w:r>
@@ -1354,23 +1952,21 @@
       <w:pPr>
         <w:rPr>
           <w:rFonts w:ascii="Arial" w:hAnsi="Arial" w:cs="Arial"/>
-          <w:bCs/>
-        </w:rPr>
-      </w:pPr>
-      <w:r>
-        <w:rPr>
-          <w:rFonts w:ascii="Arial" w:hAnsi="Arial" w:cs="Arial"/>
-          <w:b/>
-          <w:bCs/>
-        </w:rPr>
-        <w:t xml:space="preserve">Priorität: </w:t>
-      </w:r>
-      <w:r>
-        <w:rPr>
-          <w:rFonts w:ascii="Arial" w:hAnsi="Arial" w:cs="Arial"/>
-          <w:bCs/>
-        </w:rPr>
-        <w:t>2</w:t>
+        </w:rPr>
+      </w:pPr>
+      <w:r>
+        <w:rPr>
+          <w:rFonts w:ascii="Arial" w:hAnsi="Arial" w:cs="Arial"/>
+          <w:b/>
+          <w:bCs/>
+        </w:rPr>
+        <w:t>Priorität</w:t>
+      </w:r>
+      <w:r>
+        <w:rPr>
+          <w:rFonts w:ascii="Arial" w:hAnsi="Arial" w:cs="Arial"/>
+        </w:rPr>
+        <w:t>: 2</w:t>
       </w:r>
     </w:p>
     <w:p>
@@ -1411,15 +2007,6 @@
       <w:pPr>
         <w:rPr>
           <w:rFonts w:ascii="Arial" w:hAnsi="Arial" w:cs="Arial"/>
-        </w:rPr>
-      </w:pPr>
-    </w:p>
-    <w:p>
-      <w:pPr>
-        <w:rPr>
-          <w:rFonts w:ascii="Arial" w:hAnsi="Arial" w:cs="Arial"/>
-          <w:b/>
-          <w:bCs/>
           <w:sz w:val="28"/>
           <w:szCs w:val="28"/>
         </w:rPr>
@@ -1500,18 +2087,15 @@
         <w:pStyle w:val="Listenabsatz"/>
         <w:numPr>
           <w:ilvl w:val="0"/>
-          <w:numId w:val="4"/>
+          <w:numId w:val="10"/>
         </w:numPr>
         <w:rPr>
           <w:rFonts w:ascii="Arial" w:hAnsi="Arial" w:cs="Arial"/>
-          <w:b/>
-          <w:bCs/>
-        </w:rPr>
-      </w:pPr>
-      <w:r>
-        <w:rPr>
-          <w:rFonts w:ascii="Arial" w:hAnsi="Arial" w:cs="Arial"/>
-          <w:bCs/>
+        </w:rPr>
+      </w:pPr>
+      <w:r>
+        <w:rPr>
+          <w:rFonts w:ascii="Arial" w:hAnsi="Arial" w:cs="Arial"/>
         </w:rPr>
         <w:t>Ein neues Fenster soll erscheinen, wenn man auf den Karten-Button klickt und die Karte anzeigen</w:t>
       </w:r>
@@ -1521,18 +2105,15 @@
         <w:pStyle w:val="Listenabsatz"/>
         <w:numPr>
           <w:ilvl w:val="0"/>
-          <w:numId w:val="4"/>
+          <w:numId w:val="10"/>
         </w:numPr>
         <w:rPr>
           <w:rFonts w:ascii="Arial" w:hAnsi="Arial" w:cs="Arial"/>
-          <w:b/>
-          <w:bCs/>
-        </w:rPr>
-      </w:pPr>
-      <w:r>
-        <w:rPr>
-          <w:rFonts w:ascii="Arial" w:hAnsi="Arial" w:cs="Arial"/>
-          <w:bCs/>
+        </w:rPr>
+      </w:pPr>
+      <w:r>
+        <w:rPr>
+          <w:rFonts w:ascii="Arial" w:hAnsi="Arial" w:cs="Arial"/>
         </w:rPr>
         <w:t>Auf der Karte soll ein Pin sein, der den genauen Standort bestimmt</w:t>
       </w:r>
@@ -1541,23 +2122,21 @@
       <w:pPr>
         <w:rPr>
           <w:rFonts w:ascii="Arial" w:hAnsi="Arial" w:cs="Arial"/>
-          <w:bCs/>
-        </w:rPr>
-      </w:pPr>
-      <w:r>
-        <w:rPr>
-          <w:rFonts w:ascii="Arial" w:hAnsi="Arial" w:cs="Arial"/>
-          <w:b/>
-          <w:bCs/>
-        </w:rPr>
-        <w:t xml:space="preserve">Priorität: </w:t>
-      </w:r>
-      <w:r>
-        <w:rPr>
-          <w:rFonts w:ascii="Arial" w:hAnsi="Arial" w:cs="Arial"/>
-          <w:bCs/>
-        </w:rPr>
-        <w:t>3</w:t>
+        </w:rPr>
+      </w:pPr>
+      <w:r>
+        <w:rPr>
+          <w:rFonts w:ascii="Arial" w:hAnsi="Arial" w:cs="Arial"/>
+          <w:b/>
+          <w:bCs/>
+        </w:rPr>
+        <w:t>Priorität</w:t>
+      </w:r>
+      <w:r>
+        <w:rPr>
+          <w:rFonts w:ascii="Arial" w:hAnsi="Arial" w:cs="Arial"/>
+        </w:rPr>
+        <w:t>: 3</w:t>
       </w:r>
     </w:p>
     <w:p>
@@ -1584,20 +2163,20 @@
         </w:rPr>
         <w:t xml:space="preserve">: </w:t>
       </w:r>
-    </w:p>
-    <w:p>
-      <w:pPr>
-        <w:rPr>
-          <w:rFonts w:ascii="Arial" w:hAnsi="Arial" w:cs="Arial"/>
-        </w:rPr>
-      </w:pPr>
-    </w:p>
-    <w:p>
-      <w:pPr>
-        <w:rPr>
-          <w:rFonts w:ascii="Arial" w:hAnsi="Arial" w:cs="Arial"/>
-          <w:b/>
-          <w:bCs/>
+      <w:r>
+        <w:rPr>
+          <w:rFonts w:ascii="Arial" w:hAnsi="Arial" w:cs="Arial"/>
+          <w:b/>
+          <w:bCs/>
+          <w:color w:val="FF0000"/>
+        </w:rPr>
+        <w:t>Nein</w:t>
+      </w:r>
+    </w:p>
+    <w:p>
+      <w:pPr>
+        <w:rPr>
+          <w:rFonts w:ascii="Arial" w:hAnsi="Arial" w:cs="Arial"/>
           <w:sz w:val="28"/>
           <w:szCs w:val="28"/>
         </w:rPr>
@@ -1678,18 +2257,15 @@
         <w:pStyle w:val="Listenabsatz"/>
         <w:numPr>
           <w:ilvl w:val="0"/>
-          <w:numId w:val="4"/>
+          <w:numId w:val="11"/>
         </w:numPr>
         <w:rPr>
           <w:rFonts w:ascii="Arial" w:hAnsi="Arial" w:cs="Arial"/>
-          <w:b/>
-          <w:bCs/>
-        </w:rPr>
-      </w:pPr>
-      <w:r>
-        <w:rPr>
-          <w:rFonts w:ascii="Arial" w:hAnsi="Arial" w:cs="Arial"/>
-          <w:bCs/>
+        </w:rPr>
+      </w:pPr>
+      <w:r>
+        <w:rPr>
+          <w:rFonts w:ascii="Arial" w:hAnsi="Arial" w:cs="Arial"/>
         </w:rPr>
         <w:t>Wenn man auf einen «Nächste Station» Button drückt, soll man einen Eintrag mit der nächsten Station erhalten</w:t>
       </w:r>
@@ -1698,23 +2274,21 @@
       <w:pPr>
         <w:rPr>
           <w:rFonts w:ascii="Arial" w:hAnsi="Arial" w:cs="Arial"/>
-          <w:bCs/>
-        </w:rPr>
-      </w:pPr>
-      <w:r>
-        <w:rPr>
-          <w:rFonts w:ascii="Arial" w:hAnsi="Arial" w:cs="Arial"/>
-          <w:b/>
-          <w:bCs/>
-        </w:rPr>
-        <w:t xml:space="preserve">Priorität: </w:t>
-      </w:r>
-      <w:r>
-        <w:rPr>
-          <w:rFonts w:ascii="Arial" w:hAnsi="Arial" w:cs="Arial"/>
-          <w:bCs/>
-        </w:rPr>
-        <w:t>3</w:t>
+        </w:rPr>
+      </w:pPr>
+      <w:r>
+        <w:rPr>
+          <w:rFonts w:ascii="Arial" w:hAnsi="Arial" w:cs="Arial"/>
+          <w:b/>
+          <w:bCs/>
+        </w:rPr>
+        <w:t>Priorität</w:t>
+      </w:r>
+      <w:r>
+        <w:rPr>
+          <w:rFonts w:ascii="Arial" w:hAnsi="Arial" w:cs="Arial"/>
+        </w:rPr>
+        <w:t>: 3</w:t>
       </w:r>
     </w:p>
     <w:p>
@@ -1739,22 +2313,31 @@
           <w:b/>
           <w:bCs/>
         </w:rPr>
-        <w:t xml:space="preserve">: </w:t>
-      </w:r>
-    </w:p>
-    <w:p>
-      <w:pPr>
-        <w:rPr>
-          <w:rFonts w:ascii="Arial" w:hAnsi="Arial" w:cs="Arial"/>
-        </w:rPr>
-      </w:pPr>
-    </w:p>
-    <w:p>
-      <w:pPr>
-        <w:rPr>
-          <w:rFonts w:ascii="Arial" w:hAnsi="Arial" w:cs="Arial"/>
-          <w:b/>
-          <w:bCs/>
+        <w:t>:</w:t>
+      </w:r>
+      <w:r>
+        <w:rPr>
+          <w:rFonts w:ascii="Arial" w:hAnsi="Arial" w:cs="Arial"/>
+          <w:b/>
+          <w:bCs/>
+          <w:color w:val="FF0000"/>
+        </w:rPr>
+        <w:t xml:space="preserve"> </w:t>
+      </w:r>
+      <w:r>
+        <w:rPr>
+          <w:rFonts w:ascii="Arial" w:hAnsi="Arial" w:cs="Arial"/>
+          <w:b/>
+          <w:bCs/>
+          <w:color w:val="FF0000"/>
+        </w:rPr>
+        <w:t>Nein</w:t>
+      </w:r>
+    </w:p>
+    <w:p>
+      <w:pPr>
+        <w:rPr>
+          <w:rFonts w:ascii="Arial" w:hAnsi="Arial" w:cs="Arial"/>
           <w:sz w:val="28"/>
           <w:szCs w:val="28"/>
         </w:rPr>
@@ -1770,9 +2353,7 @@
           <w:szCs w:val="28"/>
         </w:rPr>
       </w:pPr>
-    </w:p>
-    <w:p>
-      <w:pPr>
+      <w:r>
         <w:rPr>
           <w:rFonts w:ascii="Arial" w:hAnsi="Arial" w:cs="Arial"/>
           <w:b/>
@@ -1780,10 +2361,9 @@
           <w:sz w:val="28"/>
           <w:szCs w:val="28"/>
         </w:rPr>
-      </w:pPr>
-    </w:p>
-    <w:p>
-      <w:pPr>
+        <w:t xml:space="preserve">Die Verbindung via </w:t>
+      </w:r>
+      <w:r>
         <w:rPr>
           <w:rFonts w:ascii="Arial" w:hAnsi="Arial" w:cs="Arial"/>
           <w:b/>
@@ -1791,10 +2371,9 @@
           <w:sz w:val="28"/>
           <w:szCs w:val="28"/>
         </w:rPr>
-      </w:pPr>
-    </w:p>
-    <w:p>
-      <w:pPr>
+        <w:t>E-Mail</w:t>
+      </w:r>
+      <w:r>
         <w:rPr>
           <w:rFonts w:ascii="Arial" w:hAnsi="Arial" w:cs="Arial"/>
           <w:b/>
@@ -1802,58 +2381,7 @@
           <w:sz w:val="28"/>
           <w:szCs w:val="28"/>
         </w:rPr>
-      </w:pPr>
-    </w:p>
-    <w:p>
-      <w:pPr>
-        <w:rPr>
-          <w:rFonts w:ascii="Arial" w:hAnsi="Arial" w:cs="Arial"/>
-          <w:b/>
-          <w:bCs/>
-          <w:sz w:val="28"/>
-          <w:szCs w:val="28"/>
-        </w:rPr>
-      </w:pPr>
-    </w:p>
-    <w:p>
-      <w:pPr>
-        <w:rPr>
-          <w:rFonts w:ascii="Arial" w:hAnsi="Arial" w:cs="Arial"/>
-          <w:b/>
-          <w:bCs/>
-          <w:sz w:val="28"/>
-          <w:szCs w:val="28"/>
-        </w:rPr>
-      </w:pPr>
-      <w:r>
-        <w:rPr>
-          <w:rFonts w:ascii="Arial" w:hAnsi="Arial" w:cs="Arial"/>
-          <w:b/>
-          <w:bCs/>
-          <w:sz w:val="28"/>
-          <w:szCs w:val="28"/>
-        </w:rPr>
-        <w:t xml:space="preserve">Die Verbindung via </w:t>
-      </w:r>
-      <w:r>
-        <w:rPr>
-          <w:rFonts w:ascii="Arial" w:hAnsi="Arial" w:cs="Arial"/>
-          <w:b/>
-          <w:bCs/>
-          <w:sz w:val="28"/>
-          <w:szCs w:val="28"/>
-        </w:rPr>
-        <w:t>E-Mail</w:t>
-      </w:r>
-      <w:r>
-        <w:rPr>
-          <w:rFonts w:ascii="Arial" w:hAnsi="Arial" w:cs="Arial"/>
-          <w:b/>
-          <w:bCs/>
-          <w:sz w:val="28"/>
-          <w:szCs w:val="28"/>
-        </w:rPr>
-        <w:t xml:space="preserve"> versenden - Story 08</w:t>
+        <w:t xml:space="preserve"> versenden - Story08</w:t>
       </w:r>
     </w:p>
     <w:p>
@@ -1910,18 +2438,15 @@
         <w:pStyle w:val="Listenabsatz"/>
         <w:numPr>
           <w:ilvl w:val="0"/>
-          <w:numId w:val="4"/>
+          <w:numId w:val="11"/>
         </w:numPr>
         <w:rPr>
           <w:rFonts w:ascii="Arial" w:hAnsi="Arial" w:cs="Arial"/>
-          <w:b/>
-          <w:bCs/>
-        </w:rPr>
-      </w:pPr>
-      <w:r>
-        <w:rPr>
-          <w:rFonts w:ascii="Arial" w:hAnsi="Arial" w:cs="Arial"/>
-          <w:bCs/>
+        </w:rPr>
+      </w:pPr>
+      <w:r>
+        <w:rPr>
+          <w:rFonts w:ascii="Arial" w:hAnsi="Arial" w:cs="Arial"/>
         </w:rPr>
         <w:t>Soll den Empfänger angeben können</w:t>
       </w:r>
@@ -1931,18 +2456,15 @@
         <w:pStyle w:val="Listenabsatz"/>
         <w:numPr>
           <w:ilvl w:val="0"/>
-          <w:numId w:val="4"/>
+          <w:numId w:val="11"/>
         </w:numPr>
         <w:rPr>
           <w:rFonts w:ascii="Arial" w:hAnsi="Arial" w:cs="Arial"/>
-          <w:b/>
-          <w:bCs/>
-        </w:rPr>
-      </w:pPr>
-      <w:r>
-        <w:rPr>
-          <w:rFonts w:ascii="Arial" w:hAnsi="Arial" w:cs="Arial"/>
-          <w:bCs/>
+        </w:rPr>
+      </w:pPr>
+      <w:r>
+        <w:rPr>
+          <w:rFonts w:ascii="Arial" w:hAnsi="Arial" w:cs="Arial"/>
         </w:rPr>
         <w:t>Mail sollte die angewählte Verbindung anzeigen</w:t>
       </w:r>
@@ -1951,31 +2473,27 @@
       <w:pPr>
         <w:rPr>
           <w:rFonts w:ascii="Arial" w:hAnsi="Arial" w:cs="Arial"/>
-          <w:bCs/>
-        </w:rPr>
-      </w:pPr>
-      <w:r>
-        <w:rPr>
-          <w:rFonts w:ascii="Arial" w:hAnsi="Arial" w:cs="Arial"/>
-          <w:b/>
-          <w:bCs/>
-        </w:rPr>
-        <w:t xml:space="preserve">Priorität: </w:t>
-      </w:r>
-      <w:r>
-        <w:rPr>
-          <w:rFonts w:ascii="Arial" w:hAnsi="Arial" w:cs="Arial"/>
-          <w:bCs/>
-        </w:rPr>
-        <w:t>3</w:t>
-      </w:r>
-    </w:p>
-    <w:p>
-      <w:pPr>
-        <w:rPr>
-          <w:rFonts w:ascii="Arial" w:hAnsi="Arial" w:cs="Arial"/>
-          <w:b/>
-          <w:bCs/>
+        </w:rPr>
+      </w:pPr>
+      <w:r>
+        <w:rPr>
+          <w:rFonts w:ascii="Arial" w:hAnsi="Arial" w:cs="Arial"/>
+          <w:b/>
+          <w:bCs/>
+        </w:rPr>
+        <w:t>Priorität</w:t>
+      </w:r>
+      <w:r>
+        <w:rPr>
+          <w:rFonts w:ascii="Arial" w:hAnsi="Arial" w:cs="Arial"/>
+        </w:rPr>
+        <w:t>: 3</w:t>
+      </w:r>
+    </w:p>
+    <w:p>
+      <w:pPr>
+        <w:rPr>
+          <w:rFonts w:ascii="Arial" w:hAnsi="Arial" w:cs="Arial"/>
         </w:rPr>
       </w:pPr>
       <w:r>
@@ -1989,27 +2507,23 @@
       <w:r>
         <w:rPr>
           <w:rFonts w:ascii="Arial" w:hAnsi="Arial" w:cs="Arial"/>
-          <w:b/>
-          <w:bCs/>
         </w:rPr>
         <w:t xml:space="preserve">: </w:t>
       </w:r>
-    </w:p>
-    <w:p>
-      <w:pPr>
-        <w:rPr>
-          <w:rFonts w:ascii="Arial" w:hAnsi="Arial" w:cs="Arial"/>
-          <w:b/>
-          <w:bCs/>
-        </w:rPr>
-      </w:pPr>
-    </w:p>
-    <w:p>
-      <w:pPr>
-        <w:rPr>
-          <w:rFonts w:ascii="Arial" w:hAnsi="Arial" w:cs="Arial"/>
-          <w:b/>
-          <w:bCs/>
+      <w:r>
+        <w:rPr>
+          <w:rFonts w:ascii="Arial" w:hAnsi="Arial" w:cs="Arial"/>
+          <w:b/>
+          <w:bCs/>
+          <w:color w:val="FF0000"/>
+        </w:rPr>
+        <w:t>Nein</w:t>
+      </w:r>
+    </w:p>
+    <w:p>
+      <w:pPr>
+        <w:rPr>
+          <w:rFonts w:ascii="Arial" w:hAnsi="Arial" w:cs="Arial"/>
           <w:sz w:val="28"/>
           <w:szCs w:val="28"/>
         </w:rPr>
@@ -2023,6 +2537,7 @@
           <w:bCs/>
           <w:sz w:val="28"/>
           <w:szCs w:val="28"/>
+          <w:u w:val="single"/>
         </w:rPr>
       </w:pPr>
       <w:r>
@@ -2032,20 +2547,22 @@
           <w:bCs/>
           <w:sz w:val="28"/>
           <w:szCs w:val="28"/>
-        </w:rPr>
-        <w:t>Eigene Story:</w:t>
-      </w:r>
-    </w:p>
-    <w:p>
-      <w:pPr>
+          <w:u w:val="single"/>
+        </w:rPr>
+        <w:t xml:space="preserve">Eigene </w:t>
+      </w:r>
+      <w:proofErr w:type="spellStart"/>
+      <w:r>
         <w:rPr>
           <w:rFonts w:ascii="Arial" w:hAnsi="Arial" w:cs="Arial"/>
           <w:b/>
           <w:bCs/>
           <w:sz w:val="28"/>
           <w:szCs w:val="28"/>
-        </w:rPr>
-      </w:pPr>
+          <w:u w:val="single"/>
+        </w:rPr>
+        <w:t>User</w:t>
+      </w:r>
       <w:r>
         <w:rPr>
           <w:rFonts w:ascii="Arial" w:hAnsi="Arial" w:cs="Arial"/>
@@ -2053,9 +2570,11 @@
           <w:bCs/>
           <w:sz w:val="28"/>
           <w:szCs w:val="28"/>
-        </w:rPr>
-        <w:t xml:space="preserve">Abfahrt oder Ankunft wählen </w:t>
-      </w:r>
+          <w:u w:val="single"/>
+        </w:rPr>
+        <w:t>Story</w:t>
+      </w:r>
+      <w:proofErr w:type="spellEnd"/>
       <w:r>
         <w:rPr>
           <w:rFonts w:ascii="Arial" w:hAnsi="Arial" w:cs="Arial"/>
@@ -2063,8 +2582,40 @@
           <w:bCs/>
           <w:sz w:val="28"/>
           <w:szCs w:val="28"/>
-        </w:rPr>
-        <w:t>- Story 0</w:t>
+          <w:u w:val="single"/>
+        </w:rPr>
+        <w:t>:</w:t>
+      </w:r>
+    </w:p>
+    <w:p>
+      <w:pPr>
+        <w:rPr>
+          <w:rFonts w:ascii="Arial" w:hAnsi="Arial" w:cs="Arial"/>
+          <w:b/>
+          <w:bCs/>
+          <w:sz w:val="28"/>
+          <w:szCs w:val="28"/>
+        </w:rPr>
+      </w:pPr>
+      <w:r>
+        <w:rPr>
+          <w:rFonts w:ascii="Arial" w:hAnsi="Arial" w:cs="Arial"/>
+          <w:b/>
+          <w:bCs/>
+          <w:sz w:val="28"/>
+          <w:szCs w:val="28"/>
+        </w:rPr>
+        <w:t xml:space="preserve">Abfahrt oder Ankunft wählen </w:t>
+      </w:r>
+      <w:r>
+        <w:rPr>
+          <w:rFonts w:ascii="Arial" w:hAnsi="Arial" w:cs="Arial"/>
+          <w:b/>
+          <w:bCs/>
+          <w:sz w:val="28"/>
+          <w:szCs w:val="28"/>
+        </w:rPr>
+        <w:t>- Story0</w:t>
       </w:r>
       <w:r>
         <w:rPr>
@@ -2131,12 +2682,10 @@
         <w:pStyle w:val="Listenabsatz"/>
         <w:numPr>
           <w:ilvl w:val="0"/>
-          <w:numId w:val="4"/>
+          <w:numId w:val="12"/>
         </w:numPr>
         <w:rPr>
           <w:rFonts w:ascii="Arial" w:hAnsi="Arial" w:cs="Arial"/>
-          <w:b/>
-          <w:bCs/>
         </w:rPr>
       </w:pPr>
       <w:r>
@@ -2151,18 +2700,17 @@
         <w:pStyle w:val="Listenabsatz"/>
         <w:numPr>
           <w:ilvl w:val="0"/>
-          <w:numId w:val="4"/>
+          <w:numId w:val="12"/>
         </w:numPr>
         <w:rPr>
           <w:rFonts w:ascii="Arial" w:hAnsi="Arial" w:cs="Arial"/>
-          <w:b/>
-          <w:bCs/>
-        </w:rPr>
-      </w:pPr>
-      <w:r>
-        <w:rPr>
-          <w:rFonts w:ascii="Arial" w:hAnsi="Arial" w:cs="Arial"/>
-        </w:rPr>
+        </w:rPr>
+      </w:pPr>
+      <w:r>
+        <w:rPr>
+          <w:rFonts w:ascii="Arial" w:hAnsi="Arial" w:cs="Arial"/>
+        </w:rPr>
+        <w:lastRenderedPageBreak/>
         <w:t>Bei der Ankunftszeit sollen alle Fahrten angezeigt werden, die um diese Zeit ankommen werden und auch spätere Fahrten werden angezeigt</w:t>
       </w:r>
     </w:p>
@@ -2170,23 +2718,21 @@
       <w:pPr>
         <w:rPr>
           <w:rFonts w:ascii="Arial" w:hAnsi="Arial" w:cs="Arial"/>
-          <w:bCs/>
-        </w:rPr>
-      </w:pPr>
-      <w:r>
-        <w:rPr>
-          <w:rFonts w:ascii="Arial" w:hAnsi="Arial" w:cs="Arial"/>
-          <w:b/>
-          <w:bCs/>
-        </w:rPr>
-        <w:t xml:space="preserve">Priorität: </w:t>
-      </w:r>
-      <w:r>
-        <w:rPr>
-          <w:rFonts w:ascii="Arial" w:hAnsi="Arial" w:cs="Arial"/>
-          <w:bCs/>
-        </w:rPr>
-        <w:t>3</w:t>
+        </w:rPr>
+      </w:pPr>
+      <w:r>
+        <w:rPr>
+          <w:rFonts w:ascii="Arial" w:hAnsi="Arial" w:cs="Arial"/>
+          <w:b/>
+          <w:bCs/>
+        </w:rPr>
+        <w:t>Priorität</w:t>
+      </w:r>
+      <w:r>
+        <w:rPr>
+          <w:rFonts w:ascii="Arial" w:hAnsi="Arial" w:cs="Arial"/>
+        </w:rPr>
+        <w:t>: 3</w:t>
       </w:r>
     </w:p>
     <w:p>
@@ -2205,12 +2751,109 @@
         </w:rPr>
         <w:t xml:space="preserve">Erfüllt: </w:t>
       </w:r>
-    </w:p>
-    <w:p>
-      <w:pPr>
-        <w:tabs>
-          <w:tab w:val="left" w:pos="3540"/>
-        </w:tabs>
+      <w:r>
+        <w:rPr>
+          <w:rFonts w:ascii="Arial" w:hAnsi="Arial" w:cs="Arial"/>
+          <w:b/>
+          <w:bCs/>
+          <w:color w:val="FF0000"/>
+        </w:rPr>
+        <w:t>Nei</w:t>
+      </w:r>
+      <w:r>
+        <w:rPr>
+          <w:rFonts w:ascii="Arial" w:hAnsi="Arial" w:cs="Arial"/>
+          <w:b/>
+          <w:bCs/>
+          <w:color w:val="FF0000"/>
+        </w:rPr>
+        <w:t>n</w:t>
+      </w:r>
+    </w:p>
+    <w:p>
+      <w:pPr>
+        <w:rPr>
+          <w:rFonts w:ascii="Arial" w:hAnsi="Arial" w:cs="Arial"/>
+        </w:rPr>
+      </w:pPr>
+      <w:proofErr w:type="spellStart"/>
+      <w:r>
+        <w:rPr>
+          <w:rFonts w:ascii="Arial" w:hAnsi="Arial" w:cs="Arial"/>
+        </w:rPr>
+        <w:t>Aktivitätsdiagramm</w:t>
+      </w:r>
+      <w:proofErr w:type="spellEnd"/>
+    </w:p>
+    <w:p>
+      <w:pPr>
+        <w:rPr>
+          <w:rFonts w:ascii="Arial" w:hAnsi="Arial" w:cs="Arial"/>
+        </w:rPr>
+      </w:pPr>
+    </w:p>
+    <w:p>
+      <w:pPr>
+        <w:rPr>
+          <w:rFonts w:ascii="Arial" w:hAnsi="Arial" w:cs="Arial"/>
+        </w:rPr>
+      </w:pPr>
+      <w:r>
+        <w:rPr>
+          <w:rFonts w:ascii="Arial" w:hAnsi="Arial" w:cs="Arial"/>
+        </w:rPr>
+        <w:t>Testfälle</w:t>
+      </w:r>
+    </w:p>
+    <w:p>
+      <w:pPr>
+        <w:rPr>
+          <w:rFonts w:ascii="Arial" w:hAnsi="Arial" w:cs="Arial"/>
+        </w:rPr>
+      </w:pPr>
+    </w:p>
+    <w:p>
+      <w:pPr>
+        <w:rPr>
+          <w:rFonts w:ascii="Arial" w:hAnsi="Arial" w:cs="Arial"/>
+        </w:rPr>
+      </w:pPr>
+      <w:r>
+        <w:rPr>
+          <w:rFonts w:ascii="Arial" w:hAnsi="Arial" w:cs="Arial"/>
+        </w:rPr>
+        <w:t>Testprotokoll</w:t>
+      </w:r>
+    </w:p>
+    <w:p>
+      <w:pPr>
+        <w:rPr>
+          <w:rFonts w:ascii="Arial" w:hAnsi="Arial" w:cs="Arial"/>
+        </w:rPr>
+      </w:pPr>
+    </w:p>
+    <w:p>
+      <w:pPr>
+        <w:rPr>
+          <w:rFonts w:ascii="Arial" w:hAnsi="Arial" w:cs="Arial"/>
+        </w:rPr>
+      </w:pPr>
+      <w:r>
+        <w:rPr>
+          <w:rFonts w:ascii="Arial" w:hAnsi="Arial" w:cs="Arial"/>
+        </w:rPr>
+        <w:t>Installationsanleitung</w:t>
+      </w:r>
+    </w:p>
+    <w:p>
+      <w:pPr>
+        <w:rPr>
+          <w:rFonts w:ascii="Arial" w:hAnsi="Arial" w:cs="Arial"/>
+        </w:rPr>
+      </w:pPr>
+    </w:p>
+    <w:p>
+      <w:pPr>
         <w:rPr>
           <w:rFonts w:ascii="Arial" w:hAnsi="Arial" w:cs="Arial"/>
         </w:rPr>
@@ -2341,6 +2984,232 @@
     </w:lvl>
   </w:abstractNum>
   <w:abstractNum w:abstractNumId="1" w15:restartNumberingAfterBreak="0">
+    <w:nsid w:val="1D2C603F"/>
+    <w:multiLevelType w:val="hybridMultilevel"/>
+    <w:tmpl w:val="53AAFB6A"/>
+    <w:lvl w:ilvl="0" w:tplc="08070001">
+      <w:start w:val="1"/>
+      <w:numFmt w:val="bullet"/>
+      <w:lvlText w:val=""/>
+      <w:lvlJc w:val="left"/>
+      <w:pPr>
+        <w:ind w:left="720" w:hanging="360"/>
+      </w:pPr>
+      <w:rPr>
+        <w:rFonts w:ascii="Symbol" w:hAnsi="Symbol" w:hint="default"/>
+      </w:rPr>
+    </w:lvl>
+    <w:lvl w:ilvl="1" w:tplc="08070003" w:tentative="1">
+      <w:start w:val="1"/>
+      <w:numFmt w:val="bullet"/>
+      <w:lvlText w:val="o"/>
+      <w:lvlJc w:val="left"/>
+      <w:pPr>
+        <w:ind w:left="1440" w:hanging="360"/>
+      </w:pPr>
+      <w:rPr>
+        <w:rFonts w:ascii="Courier New" w:hAnsi="Courier New" w:cs="Courier New" w:hint="default"/>
+      </w:rPr>
+    </w:lvl>
+    <w:lvl w:ilvl="2" w:tplc="08070005" w:tentative="1">
+      <w:start w:val="1"/>
+      <w:numFmt w:val="bullet"/>
+      <w:lvlText w:val=""/>
+      <w:lvlJc w:val="left"/>
+      <w:pPr>
+        <w:ind w:left="2160" w:hanging="360"/>
+      </w:pPr>
+      <w:rPr>
+        <w:rFonts w:ascii="Wingdings" w:hAnsi="Wingdings" w:hint="default"/>
+      </w:rPr>
+    </w:lvl>
+    <w:lvl w:ilvl="3" w:tplc="08070001" w:tentative="1">
+      <w:start w:val="1"/>
+      <w:numFmt w:val="bullet"/>
+      <w:lvlText w:val=""/>
+      <w:lvlJc w:val="left"/>
+      <w:pPr>
+        <w:ind w:left="2880" w:hanging="360"/>
+      </w:pPr>
+      <w:rPr>
+        <w:rFonts w:ascii="Symbol" w:hAnsi="Symbol" w:hint="default"/>
+      </w:rPr>
+    </w:lvl>
+    <w:lvl w:ilvl="4" w:tplc="08070003" w:tentative="1">
+      <w:start w:val="1"/>
+      <w:numFmt w:val="bullet"/>
+      <w:lvlText w:val="o"/>
+      <w:lvlJc w:val="left"/>
+      <w:pPr>
+        <w:ind w:left="3600" w:hanging="360"/>
+      </w:pPr>
+      <w:rPr>
+        <w:rFonts w:ascii="Courier New" w:hAnsi="Courier New" w:cs="Courier New" w:hint="default"/>
+      </w:rPr>
+    </w:lvl>
+    <w:lvl w:ilvl="5" w:tplc="08070005" w:tentative="1">
+      <w:start w:val="1"/>
+      <w:numFmt w:val="bullet"/>
+      <w:lvlText w:val=""/>
+      <w:lvlJc w:val="left"/>
+      <w:pPr>
+        <w:ind w:left="4320" w:hanging="360"/>
+      </w:pPr>
+      <w:rPr>
+        <w:rFonts w:ascii="Wingdings" w:hAnsi="Wingdings" w:hint="default"/>
+      </w:rPr>
+    </w:lvl>
+    <w:lvl w:ilvl="6" w:tplc="08070001" w:tentative="1">
+      <w:start w:val="1"/>
+      <w:numFmt w:val="bullet"/>
+      <w:lvlText w:val=""/>
+      <w:lvlJc w:val="left"/>
+      <w:pPr>
+        <w:ind w:left="5040" w:hanging="360"/>
+      </w:pPr>
+      <w:rPr>
+        <w:rFonts w:ascii="Symbol" w:hAnsi="Symbol" w:hint="default"/>
+      </w:rPr>
+    </w:lvl>
+    <w:lvl w:ilvl="7" w:tplc="08070003" w:tentative="1">
+      <w:start w:val="1"/>
+      <w:numFmt w:val="bullet"/>
+      <w:lvlText w:val="o"/>
+      <w:lvlJc w:val="left"/>
+      <w:pPr>
+        <w:ind w:left="5760" w:hanging="360"/>
+      </w:pPr>
+      <w:rPr>
+        <w:rFonts w:ascii="Courier New" w:hAnsi="Courier New" w:cs="Courier New" w:hint="default"/>
+      </w:rPr>
+    </w:lvl>
+    <w:lvl w:ilvl="8" w:tplc="08070005" w:tentative="1">
+      <w:start w:val="1"/>
+      <w:numFmt w:val="bullet"/>
+      <w:lvlText w:val=""/>
+      <w:lvlJc w:val="left"/>
+      <w:pPr>
+        <w:ind w:left="6480" w:hanging="360"/>
+      </w:pPr>
+      <w:rPr>
+        <w:rFonts w:ascii="Wingdings" w:hAnsi="Wingdings" w:hint="default"/>
+      </w:rPr>
+    </w:lvl>
+  </w:abstractNum>
+  <w:abstractNum w:abstractNumId="2" w15:restartNumberingAfterBreak="0">
+    <w:nsid w:val="200A483E"/>
+    <w:multiLevelType w:val="hybridMultilevel"/>
+    <w:tmpl w:val="76062B4A"/>
+    <w:lvl w:ilvl="0" w:tplc="08070001">
+      <w:start w:val="1"/>
+      <w:numFmt w:val="bullet"/>
+      <w:lvlText w:val=""/>
+      <w:lvlJc w:val="left"/>
+      <w:pPr>
+        <w:ind w:left="720" w:hanging="360"/>
+      </w:pPr>
+      <w:rPr>
+        <w:rFonts w:ascii="Symbol" w:hAnsi="Symbol" w:hint="default"/>
+      </w:rPr>
+    </w:lvl>
+    <w:lvl w:ilvl="1" w:tplc="08070003" w:tentative="1">
+      <w:start w:val="1"/>
+      <w:numFmt w:val="bullet"/>
+      <w:lvlText w:val="o"/>
+      <w:lvlJc w:val="left"/>
+      <w:pPr>
+        <w:ind w:left="1440" w:hanging="360"/>
+      </w:pPr>
+      <w:rPr>
+        <w:rFonts w:ascii="Courier New" w:hAnsi="Courier New" w:cs="Courier New" w:hint="default"/>
+      </w:rPr>
+    </w:lvl>
+    <w:lvl w:ilvl="2" w:tplc="08070005" w:tentative="1">
+      <w:start w:val="1"/>
+      <w:numFmt w:val="bullet"/>
+      <w:lvlText w:val=""/>
+      <w:lvlJc w:val="left"/>
+      <w:pPr>
+        <w:ind w:left="2160" w:hanging="360"/>
+      </w:pPr>
+      <w:rPr>
+        <w:rFonts w:ascii="Wingdings" w:hAnsi="Wingdings" w:hint="default"/>
+      </w:rPr>
+    </w:lvl>
+    <w:lvl w:ilvl="3" w:tplc="08070001" w:tentative="1">
+      <w:start w:val="1"/>
+      <w:numFmt w:val="bullet"/>
+      <w:lvlText w:val=""/>
+      <w:lvlJc w:val="left"/>
+      <w:pPr>
+        <w:ind w:left="2880" w:hanging="360"/>
+      </w:pPr>
+      <w:rPr>
+        <w:rFonts w:ascii="Symbol" w:hAnsi="Symbol" w:hint="default"/>
+      </w:rPr>
+    </w:lvl>
+    <w:lvl w:ilvl="4" w:tplc="08070003" w:tentative="1">
+      <w:start w:val="1"/>
+      <w:numFmt w:val="bullet"/>
+      <w:lvlText w:val="o"/>
+      <w:lvlJc w:val="left"/>
+      <w:pPr>
+        <w:ind w:left="3600" w:hanging="360"/>
+      </w:pPr>
+      <w:rPr>
+        <w:rFonts w:ascii="Courier New" w:hAnsi="Courier New" w:cs="Courier New" w:hint="default"/>
+      </w:rPr>
+    </w:lvl>
+    <w:lvl w:ilvl="5" w:tplc="08070005" w:tentative="1">
+      <w:start w:val="1"/>
+      <w:numFmt w:val="bullet"/>
+      <w:lvlText w:val=""/>
+      <w:lvlJc w:val="left"/>
+      <w:pPr>
+        <w:ind w:left="4320" w:hanging="360"/>
+      </w:pPr>
+      <w:rPr>
+        <w:rFonts w:ascii="Wingdings" w:hAnsi="Wingdings" w:hint="default"/>
+      </w:rPr>
+    </w:lvl>
+    <w:lvl w:ilvl="6" w:tplc="08070001" w:tentative="1">
+      <w:start w:val="1"/>
+      <w:numFmt w:val="bullet"/>
+      <w:lvlText w:val=""/>
+      <w:lvlJc w:val="left"/>
+      <w:pPr>
+        <w:ind w:left="5040" w:hanging="360"/>
+      </w:pPr>
+      <w:rPr>
+        <w:rFonts w:ascii="Symbol" w:hAnsi="Symbol" w:hint="default"/>
+      </w:rPr>
+    </w:lvl>
+    <w:lvl w:ilvl="7" w:tplc="08070003" w:tentative="1">
+      <w:start w:val="1"/>
+      <w:numFmt w:val="bullet"/>
+      <w:lvlText w:val="o"/>
+      <w:lvlJc w:val="left"/>
+      <w:pPr>
+        <w:ind w:left="5760" w:hanging="360"/>
+      </w:pPr>
+      <w:rPr>
+        <w:rFonts w:ascii="Courier New" w:hAnsi="Courier New" w:cs="Courier New" w:hint="default"/>
+      </w:rPr>
+    </w:lvl>
+    <w:lvl w:ilvl="8" w:tplc="08070005" w:tentative="1">
+      <w:start w:val="1"/>
+      <w:numFmt w:val="bullet"/>
+      <w:lvlText w:val=""/>
+      <w:lvlJc w:val="left"/>
+      <w:pPr>
+        <w:ind w:left="6480" w:hanging="360"/>
+      </w:pPr>
+      <w:rPr>
+        <w:rFonts w:ascii="Wingdings" w:hAnsi="Wingdings" w:hint="default"/>
+      </w:rPr>
+    </w:lvl>
+  </w:abstractNum>
+  <w:abstractNum w:abstractNumId="3" w15:restartNumberingAfterBreak="0">
     <w:nsid w:val="22902891"/>
     <w:multiLevelType w:val="hybridMultilevel"/>
     <w:tmpl w:val="EC9A79A0"/>
@@ -2452,7 +3321,7 @@
       </w:rPr>
     </w:lvl>
   </w:abstractNum>
-  <w:abstractNum w:abstractNumId="2" w15:restartNumberingAfterBreak="0">
+  <w:abstractNum w:abstractNumId="4" w15:restartNumberingAfterBreak="0">
     <w:nsid w:val="26123291"/>
     <w:multiLevelType w:val="hybridMultilevel"/>
     <w:tmpl w:val="EF509380"/>
@@ -2541,7 +3410,685 @@
       </w:pPr>
     </w:lvl>
   </w:abstractNum>
-  <w:abstractNum w:abstractNumId="3" w15:restartNumberingAfterBreak="0">
+  <w:abstractNum w:abstractNumId="5" w15:restartNumberingAfterBreak="0">
+    <w:nsid w:val="29B23D8B"/>
+    <w:multiLevelType w:val="hybridMultilevel"/>
+    <w:tmpl w:val="5BC4CFA6"/>
+    <w:lvl w:ilvl="0" w:tplc="08070001">
+      <w:start w:val="1"/>
+      <w:numFmt w:val="bullet"/>
+      <w:lvlText w:val=""/>
+      <w:lvlJc w:val="left"/>
+      <w:pPr>
+        <w:ind w:left="720" w:hanging="360"/>
+      </w:pPr>
+      <w:rPr>
+        <w:rFonts w:ascii="Symbol" w:hAnsi="Symbol" w:hint="default"/>
+      </w:rPr>
+    </w:lvl>
+    <w:lvl w:ilvl="1" w:tplc="08070003" w:tentative="1">
+      <w:start w:val="1"/>
+      <w:numFmt w:val="bullet"/>
+      <w:lvlText w:val="o"/>
+      <w:lvlJc w:val="left"/>
+      <w:pPr>
+        <w:ind w:left="1440" w:hanging="360"/>
+      </w:pPr>
+      <w:rPr>
+        <w:rFonts w:ascii="Courier New" w:hAnsi="Courier New" w:cs="Courier New" w:hint="default"/>
+      </w:rPr>
+    </w:lvl>
+    <w:lvl w:ilvl="2" w:tplc="08070005" w:tentative="1">
+      <w:start w:val="1"/>
+      <w:numFmt w:val="bullet"/>
+      <w:lvlText w:val=""/>
+      <w:lvlJc w:val="left"/>
+      <w:pPr>
+        <w:ind w:left="2160" w:hanging="360"/>
+      </w:pPr>
+      <w:rPr>
+        <w:rFonts w:ascii="Wingdings" w:hAnsi="Wingdings" w:hint="default"/>
+      </w:rPr>
+    </w:lvl>
+    <w:lvl w:ilvl="3" w:tplc="08070001" w:tentative="1">
+      <w:start w:val="1"/>
+      <w:numFmt w:val="bullet"/>
+      <w:lvlText w:val=""/>
+      <w:lvlJc w:val="left"/>
+      <w:pPr>
+        <w:ind w:left="2880" w:hanging="360"/>
+      </w:pPr>
+      <w:rPr>
+        <w:rFonts w:ascii="Symbol" w:hAnsi="Symbol" w:hint="default"/>
+      </w:rPr>
+    </w:lvl>
+    <w:lvl w:ilvl="4" w:tplc="08070003" w:tentative="1">
+      <w:start w:val="1"/>
+      <w:numFmt w:val="bullet"/>
+      <w:lvlText w:val="o"/>
+      <w:lvlJc w:val="left"/>
+      <w:pPr>
+        <w:ind w:left="3600" w:hanging="360"/>
+      </w:pPr>
+      <w:rPr>
+        <w:rFonts w:ascii="Courier New" w:hAnsi="Courier New" w:cs="Courier New" w:hint="default"/>
+      </w:rPr>
+    </w:lvl>
+    <w:lvl w:ilvl="5" w:tplc="08070005" w:tentative="1">
+      <w:start w:val="1"/>
+      <w:numFmt w:val="bullet"/>
+      <w:lvlText w:val=""/>
+      <w:lvlJc w:val="left"/>
+      <w:pPr>
+        <w:ind w:left="4320" w:hanging="360"/>
+      </w:pPr>
+      <w:rPr>
+        <w:rFonts w:ascii="Wingdings" w:hAnsi="Wingdings" w:hint="default"/>
+      </w:rPr>
+    </w:lvl>
+    <w:lvl w:ilvl="6" w:tplc="08070001" w:tentative="1">
+      <w:start w:val="1"/>
+      <w:numFmt w:val="bullet"/>
+      <w:lvlText w:val=""/>
+      <w:lvlJc w:val="left"/>
+      <w:pPr>
+        <w:ind w:left="5040" w:hanging="360"/>
+      </w:pPr>
+      <w:rPr>
+        <w:rFonts w:ascii="Symbol" w:hAnsi="Symbol" w:hint="default"/>
+      </w:rPr>
+    </w:lvl>
+    <w:lvl w:ilvl="7" w:tplc="08070003" w:tentative="1">
+      <w:start w:val="1"/>
+      <w:numFmt w:val="bullet"/>
+      <w:lvlText w:val="o"/>
+      <w:lvlJc w:val="left"/>
+      <w:pPr>
+        <w:ind w:left="5760" w:hanging="360"/>
+      </w:pPr>
+      <w:rPr>
+        <w:rFonts w:ascii="Courier New" w:hAnsi="Courier New" w:cs="Courier New" w:hint="default"/>
+      </w:rPr>
+    </w:lvl>
+    <w:lvl w:ilvl="8" w:tplc="08070005" w:tentative="1">
+      <w:start w:val="1"/>
+      <w:numFmt w:val="bullet"/>
+      <w:lvlText w:val=""/>
+      <w:lvlJc w:val="left"/>
+      <w:pPr>
+        <w:ind w:left="6480" w:hanging="360"/>
+      </w:pPr>
+      <w:rPr>
+        <w:rFonts w:ascii="Wingdings" w:hAnsi="Wingdings" w:hint="default"/>
+      </w:rPr>
+    </w:lvl>
+  </w:abstractNum>
+  <w:abstractNum w:abstractNumId="6" w15:restartNumberingAfterBreak="0">
+    <w:nsid w:val="3D0C22D8"/>
+    <w:multiLevelType w:val="hybridMultilevel"/>
+    <w:tmpl w:val="0616DAD8"/>
+    <w:lvl w:ilvl="0" w:tplc="08070001">
+      <w:start w:val="1"/>
+      <w:numFmt w:val="bullet"/>
+      <w:lvlText w:val=""/>
+      <w:lvlJc w:val="left"/>
+      <w:pPr>
+        <w:ind w:left="720" w:hanging="360"/>
+      </w:pPr>
+      <w:rPr>
+        <w:rFonts w:ascii="Symbol" w:hAnsi="Symbol" w:hint="default"/>
+      </w:rPr>
+    </w:lvl>
+    <w:lvl w:ilvl="1" w:tplc="08070003" w:tentative="1">
+      <w:start w:val="1"/>
+      <w:numFmt w:val="bullet"/>
+      <w:lvlText w:val="o"/>
+      <w:lvlJc w:val="left"/>
+      <w:pPr>
+        <w:ind w:left="1440" w:hanging="360"/>
+      </w:pPr>
+      <w:rPr>
+        <w:rFonts w:ascii="Courier New" w:hAnsi="Courier New" w:cs="Courier New" w:hint="default"/>
+      </w:rPr>
+    </w:lvl>
+    <w:lvl w:ilvl="2" w:tplc="08070005" w:tentative="1">
+      <w:start w:val="1"/>
+      <w:numFmt w:val="bullet"/>
+      <w:lvlText w:val=""/>
+      <w:lvlJc w:val="left"/>
+      <w:pPr>
+        <w:ind w:left="2160" w:hanging="360"/>
+      </w:pPr>
+      <w:rPr>
+        <w:rFonts w:ascii="Wingdings" w:hAnsi="Wingdings" w:hint="default"/>
+      </w:rPr>
+    </w:lvl>
+    <w:lvl w:ilvl="3" w:tplc="08070001" w:tentative="1">
+      <w:start w:val="1"/>
+      <w:numFmt w:val="bullet"/>
+      <w:lvlText w:val=""/>
+      <w:lvlJc w:val="left"/>
+      <w:pPr>
+        <w:ind w:left="2880" w:hanging="360"/>
+      </w:pPr>
+      <w:rPr>
+        <w:rFonts w:ascii="Symbol" w:hAnsi="Symbol" w:hint="default"/>
+      </w:rPr>
+    </w:lvl>
+    <w:lvl w:ilvl="4" w:tplc="08070003" w:tentative="1">
+      <w:start w:val="1"/>
+      <w:numFmt w:val="bullet"/>
+      <w:lvlText w:val="o"/>
+      <w:lvlJc w:val="left"/>
+      <w:pPr>
+        <w:ind w:left="3600" w:hanging="360"/>
+      </w:pPr>
+      <w:rPr>
+        <w:rFonts w:ascii="Courier New" w:hAnsi="Courier New" w:cs="Courier New" w:hint="default"/>
+      </w:rPr>
+    </w:lvl>
+    <w:lvl w:ilvl="5" w:tplc="08070005" w:tentative="1">
+      <w:start w:val="1"/>
+      <w:numFmt w:val="bullet"/>
+      <w:lvlText w:val=""/>
+      <w:lvlJc w:val="left"/>
+      <w:pPr>
+        <w:ind w:left="4320" w:hanging="360"/>
+      </w:pPr>
+      <w:rPr>
+        <w:rFonts w:ascii="Wingdings" w:hAnsi="Wingdings" w:hint="default"/>
+      </w:rPr>
+    </w:lvl>
+    <w:lvl w:ilvl="6" w:tplc="08070001" w:tentative="1">
+      <w:start w:val="1"/>
+      <w:numFmt w:val="bullet"/>
+      <w:lvlText w:val=""/>
+      <w:lvlJc w:val="left"/>
+      <w:pPr>
+        <w:ind w:left="5040" w:hanging="360"/>
+      </w:pPr>
+      <w:rPr>
+        <w:rFonts w:ascii="Symbol" w:hAnsi="Symbol" w:hint="default"/>
+      </w:rPr>
+    </w:lvl>
+    <w:lvl w:ilvl="7" w:tplc="08070003" w:tentative="1">
+      <w:start w:val="1"/>
+      <w:numFmt w:val="bullet"/>
+      <w:lvlText w:val="o"/>
+      <w:lvlJc w:val="left"/>
+      <w:pPr>
+        <w:ind w:left="5760" w:hanging="360"/>
+      </w:pPr>
+      <w:rPr>
+        <w:rFonts w:ascii="Courier New" w:hAnsi="Courier New" w:cs="Courier New" w:hint="default"/>
+      </w:rPr>
+    </w:lvl>
+    <w:lvl w:ilvl="8" w:tplc="08070005" w:tentative="1">
+      <w:start w:val="1"/>
+      <w:numFmt w:val="bullet"/>
+      <w:lvlText w:val=""/>
+      <w:lvlJc w:val="left"/>
+      <w:pPr>
+        <w:ind w:left="6480" w:hanging="360"/>
+      </w:pPr>
+      <w:rPr>
+        <w:rFonts w:ascii="Wingdings" w:hAnsi="Wingdings" w:hint="default"/>
+      </w:rPr>
+    </w:lvl>
+  </w:abstractNum>
+  <w:abstractNum w:abstractNumId="7" w15:restartNumberingAfterBreak="0">
+    <w:nsid w:val="4635122C"/>
+    <w:multiLevelType w:val="hybridMultilevel"/>
+    <w:tmpl w:val="AFBEBAE0"/>
+    <w:lvl w:ilvl="0" w:tplc="08070001">
+      <w:start w:val="1"/>
+      <w:numFmt w:val="bullet"/>
+      <w:lvlText w:val=""/>
+      <w:lvlJc w:val="left"/>
+      <w:pPr>
+        <w:ind w:left="720" w:hanging="360"/>
+      </w:pPr>
+      <w:rPr>
+        <w:rFonts w:ascii="Symbol" w:hAnsi="Symbol" w:hint="default"/>
+      </w:rPr>
+    </w:lvl>
+    <w:lvl w:ilvl="1" w:tplc="08070003" w:tentative="1">
+      <w:start w:val="1"/>
+      <w:numFmt w:val="bullet"/>
+      <w:lvlText w:val="o"/>
+      <w:lvlJc w:val="left"/>
+      <w:pPr>
+        <w:ind w:left="1440" w:hanging="360"/>
+      </w:pPr>
+      <w:rPr>
+        <w:rFonts w:ascii="Courier New" w:hAnsi="Courier New" w:cs="Courier New" w:hint="default"/>
+      </w:rPr>
+    </w:lvl>
+    <w:lvl w:ilvl="2" w:tplc="08070005" w:tentative="1">
+      <w:start w:val="1"/>
+      <w:numFmt w:val="bullet"/>
+      <w:lvlText w:val=""/>
+      <w:lvlJc w:val="left"/>
+      <w:pPr>
+        <w:ind w:left="2160" w:hanging="360"/>
+      </w:pPr>
+      <w:rPr>
+        <w:rFonts w:ascii="Wingdings" w:hAnsi="Wingdings" w:hint="default"/>
+      </w:rPr>
+    </w:lvl>
+    <w:lvl w:ilvl="3" w:tplc="08070001" w:tentative="1">
+      <w:start w:val="1"/>
+      <w:numFmt w:val="bullet"/>
+      <w:lvlText w:val=""/>
+      <w:lvlJc w:val="left"/>
+      <w:pPr>
+        <w:ind w:left="2880" w:hanging="360"/>
+      </w:pPr>
+      <w:rPr>
+        <w:rFonts w:ascii="Symbol" w:hAnsi="Symbol" w:hint="default"/>
+      </w:rPr>
+    </w:lvl>
+    <w:lvl w:ilvl="4" w:tplc="08070003" w:tentative="1">
+      <w:start w:val="1"/>
+      <w:numFmt w:val="bullet"/>
+      <w:lvlText w:val="o"/>
+      <w:lvlJc w:val="left"/>
+      <w:pPr>
+        <w:ind w:left="3600" w:hanging="360"/>
+      </w:pPr>
+      <w:rPr>
+        <w:rFonts w:ascii="Courier New" w:hAnsi="Courier New" w:cs="Courier New" w:hint="default"/>
+      </w:rPr>
+    </w:lvl>
+    <w:lvl w:ilvl="5" w:tplc="08070005" w:tentative="1">
+      <w:start w:val="1"/>
+      <w:numFmt w:val="bullet"/>
+      <w:lvlText w:val=""/>
+      <w:lvlJc w:val="left"/>
+      <w:pPr>
+        <w:ind w:left="4320" w:hanging="360"/>
+      </w:pPr>
+      <w:rPr>
+        <w:rFonts w:ascii="Wingdings" w:hAnsi="Wingdings" w:hint="default"/>
+      </w:rPr>
+    </w:lvl>
+    <w:lvl w:ilvl="6" w:tplc="08070001" w:tentative="1">
+      <w:start w:val="1"/>
+      <w:numFmt w:val="bullet"/>
+      <w:lvlText w:val=""/>
+      <w:lvlJc w:val="left"/>
+      <w:pPr>
+        <w:ind w:left="5040" w:hanging="360"/>
+      </w:pPr>
+      <w:rPr>
+        <w:rFonts w:ascii="Symbol" w:hAnsi="Symbol" w:hint="default"/>
+      </w:rPr>
+    </w:lvl>
+    <w:lvl w:ilvl="7" w:tplc="08070003" w:tentative="1">
+      <w:start w:val="1"/>
+      <w:numFmt w:val="bullet"/>
+      <w:lvlText w:val="o"/>
+      <w:lvlJc w:val="left"/>
+      <w:pPr>
+        <w:ind w:left="5760" w:hanging="360"/>
+      </w:pPr>
+      <w:rPr>
+        <w:rFonts w:ascii="Courier New" w:hAnsi="Courier New" w:cs="Courier New" w:hint="default"/>
+      </w:rPr>
+    </w:lvl>
+    <w:lvl w:ilvl="8" w:tplc="08070005" w:tentative="1">
+      <w:start w:val="1"/>
+      <w:numFmt w:val="bullet"/>
+      <w:lvlText w:val=""/>
+      <w:lvlJc w:val="left"/>
+      <w:pPr>
+        <w:ind w:left="6480" w:hanging="360"/>
+      </w:pPr>
+      <w:rPr>
+        <w:rFonts w:ascii="Wingdings" w:hAnsi="Wingdings" w:hint="default"/>
+      </w:rPr>
+    </w:lvl>
+  </w:abstractNum>
+  <w:abstractNum w:abstractNumId="8" w15:restartNumberingAfterBreak="0">
+    <w:nsid w:val="53B93217"/>
+    <w:multiLevelType w:val="hybridMultilevel"/>
+    <w:tmpl w:val="B0F4097E"/>
+    <w:lvl w:ilvl="0" w:tplc="08070001">
+      <w:start w:val="1"/>
+      <w:numFmt w:val="bullet"/>
+      <w:lvlText w:val=""/>
+      <w:lvlJc w:val="left"/>
+      <w:pPr>
+        <w:ind w:left="720" w:hanging="360"/>
+      </w:pPr>
+      <w:rPr>
+        <w:rFonts w:ascii="Symbol" w:hAnsi="Symbol" w:hint="default"/>
+      </w:rPr>
+    </w:lvl>
+    <w:lvl w:ilvl="1" w:tplc="08070003" w:tentative="1">
+      <w:start w:val="1"/>
+      <w:numFmt w:val="bullet"/>
+      <w:lvlText w:val="o"/>
+      <w:lvlJc w:val="left"/>
+      <w:pPr>
+        <w:ind w:left="1440" w:hanging="360"/>
+      </w:pPr>
+      <w:rPr>
+        <w:rFonts w:ascii="Courier New" w:hAnsi="Courier New" w:cs="Courier New" w:hint="default"/>
+      </w:rPr>
+    </w:lvl>
+    <w:lvl w:ilvl="2" w:tplc="08070005" w:tentative="1">
+      <w:start w:val="1"/>
+      <w:numFmt w:val="bullet"/>
+      <w:lvlText w:val=""/>
+      <w:lvlJc w:val="left"/>
+      <w:pPr>
+        <w:ind w:left="2160" w:hanging="360"/>
+      </w:pPr>
+      <w:rPr>
+        <w:rFonts w:ascii="Wingdings" w:hAnsi="Wingdings" w:hint="default"/>
+      </w:rPr>
+    </w:lvl>
+    <w:lvl w:ilvl="3" w:tplc="08070001" w:tentative="1">
+      <w:start w:val="1"/>
+      <w:numFmt w:val="bullet"/>
+      <w:lvlText w:val=""/>
+      <w:lvlJc w:val="left"/>
+      <w:pPr>
+        <w:ind w:left="2880" w:hanging="360"/>
+      </w:pPr>
+      <w:rPr>
+        <w:rFonts w:ascii="Symbol" w:hAnsi="Symbol" w:hint="default"/>
+      </w:rPr>
+    </w:lvl>
+    <w:lvl w:ilvl="4" w:tplc="08070003" w:tentative="1">
+      <w:start w:val="1"/>
+      <w:numFmt w:val="bullet"/>
+      <w:lvlText w:val="o"/>
+      <w:lvlJc w:val="left"/>
+      <w:pPr>
+        <w:ind w:left="3600" w:hanging="360"/>
+      </w:pPr>
+      <w:rPr>
+        <w:rFonts w:ascii="Courier New" w:hAnsi="Courier New" w:cs="Courier New" w:hint="default"/>
+      </w:rPr>
+    </w:lvl>
+    <w:lvl w:ilvl="5" w:tplc="08070005" w:tentative="1">
+      <w:start w:val="1"/>
+      <w:numFmt w:val="bullet"/>
+      <w:lvlText w:val=""/>
+      <w:lvlJc w:val="left"/>
+      <w:pPr>
+        <w:ind w:left="4320" w:hanging="360"/>
+      </w:pPr>
+      <w:rPr>
+        <w:rFonts w:ascii="Wingdings" w:hAnsi="Wingdings" w:hint="default"/>
+      </w:rPr>
+    </w:lvl>
+    <w:lvl w:ilvl="6" w:tplc="08070001" w:tentative="1">
+      <w:start w:val="1"/>
+      <w:numFmt w:val="bullet"/>
+      <w:lvlText w:val=""/>
+      <w:lvlJc w:val="left"/>
+      <w:pPr>
+        <w:ind w:left="5040" w:hanging="360"/>
+      </w:pPr>
+      <w:rPr>
+        <w:rFonts w:ascii="Symbol" w:hAnsi="Symbol" w:hint="default"/>
+      </w:rPr>
+    </w:lvl>
+    <w:lvl w:ilvl="7" w:tplc="08070003" w:tentative="1">
+      <w:start w:val="1"/>
+      <w:numFmt w:val="bullet"/>
+      <w:lvlText w:val="o"/>
+      <w:lvlJc w:val="left"/>
+      <w:pPr>
+        <w:ind w:left="5760" w:hanging="360"/>
+      </w:pPr>
+      <w:rPr>
+        <w:rFonts w:ascii="Courier New" w:hAnsi="Courier New" w:cs="Courier New" w:hint="default"/>
+      </w:rPr>
+    </w:lvl>
+    <w:lvl w:ilvl="8" w:tplc="08070005" w:tentative="1">
+      <w:start w:val="1"/>
+      <w:numFmt w:val="bullet"/>
+      <w:lvlText w:val=""/>
+      <w:lvlJc w:val="left"/>
+      <w:pPr>
+        <w:ind w:left="6480" w:hanging="360"/>
+      </w:pPr>
+      <w:rPr>
+        <w:rFonts w:ascii="Wingdings" w:hAnsi="Wingdings" w:hint="default"/>
+      </w:rPr>
+    </w:lvl>
+  </w:abstractNum>
+  <w:abstractNum w:abstractNumId="9" w15:restartNumberingAfterBreak="0">
+    <w:nsid w:val="580741FE"/>
+    <w:multiLevelType w:val="hybridMultilevel"/>
+    <w:tmpl w:val="B9C8B60C"/>
+    <w:lvl w:ilvl="0" w:tplc="08070001">
+      <w:start w:val="1"/>
+      <w:numFmt w:val="bullet"/>
+      <w:lvlText w:val=""/>
+      <w:lvlJc w:val="left"/>
+      <w:pPr>
+        <w:ind w:left="720" w:hanging="360"/>
+      </w:pPr>
+      <w:rPr>
+        <w:rFonts w:ascii="Symbol" w:hAnsi="Symbol" w:hint="default"/>
+      </w:rPr>
+    </w:lvl>
+    <w:lvl w:ilvl="1" w:tplc="08070003" w:tentative="1">
+      <w:start w:val="1"/>
+      <w:numFmt w:val="bullet"/>
+      <w:lvlText w:val="o"/>
+      <w:lvlJc w:val="left"/>
+      <w:pPr>
+        <w:ind w:left="1440" w:hanging="360"/>
+      </w:pPr>
+      <w:rPr>
+        <w:rFonts w:ascii="Courier New" w:hAnsi="Courier New" w:cs="Courier New" w:hint="default"/>
+      </w:rPr>
+    </w:lvl>
+    <w:lvl w:ilvl="2" w:tplc="08070005" w:tentative="1">
+      <w:start w:val="1"/>
+      <w:numFmt w:val="bullet"/>
+      <w:lvlText w:val=""/>
+      <w:lvlJc w:val="left"/>
+      <w:pPr>
+        <w:ind w:left="2160" w:hanging="360"/>
+      </w:pPr>
+      <w:rPr>
+        <w:rFonts w:ascii="Wingdings" w:hAnsi="Wingdings" w:hint="default"/>
+      </w:rPr>
+    </w:lvl>
+    <w:lvl w:ilvl="3" w:tplc="08070001" w:tentative="1">
+      <w:start w:val="1"/>
+      <w:numFmt w:val="bullet"/>
+      <w:lvlText w:val=""/>
+      <w:lvlJc w:val="left"/>
+      <w:pPr>
+        <w:ind w:left="2880" w:hanging="360"/>
+      </w:pPr>
+      <w:rPr>
+        <w:rFonts w:ascii="Symbol" w:hAnsi="Symbol" w:hint="default"/>
+      </w:rPr>
+    </w:lvl>
+    <w:lvl w:ilvl="4" w:tplc="08070003" w:tentative="1">
+      <w:start w:val="1"/>
+      <w:numFmt w:val="bullet"/>
+      <w:lvlText w:val="o"/>
+      <w:lvlJc w:val="left"/>
+      <w:pPr>
+        <w:ind w:left="3600" w:hanging="360"/>
+      </w:pPr>
+      <w:rPr>
+        <w:rFonts w:ascii="Courier New" w:hAnsi="Courier New" w:cs="Courier New" w:hint="default"/>
+      </w:rPr>
+    </w:lvl>
+    <w:lvl w:ilvl="5" w:tplc="08070005" w:tentative="1">
+      <w:start w:val="1"/>
+      <w:numFmt w:val="bullet"/>
+      <w:lvlText w:val=""/>
+      <w:lvlJc w:val="left"/>
+      <w:pPr>
+        <w:ind w:left="4320" w:hanging="360"/>
+      </w:pPr>
+      <w:rPr>
+        <w:rFonts w:ascii="Wingdings" w:hAnsi="Wingdings" w:hint="default"/>
+      </w:rPr>
+    </w:lvl>
+    <w:lvl w:ilvl="6" w:tplc="08070001" w:tentative="1">
+      <w:start w:val="1"/>
+      <w:numFmt w:val="bullet"/>
+      <w:lvlText w:val=""/>
+      <w:lvlJc w:val="left"/>
+      <w:pPr>
+        <w:ind w:left="5040" w:hanging="360"/>
+      </w:pPr>
+      <w:rPr>
+        <w:rFonts w:ascii="Symbol" w:hAnsi="Symbol" w:hint="default"/>
+      </w:rPr>
+    </w:lvl>
+    <w:lvl w:ilvl="7" w:tplc="08070003" w:tentative="1">
+      <w:start w:val="1"/>
+      <w:numFmt w:val="bullet"/>
+      <w:lvlText w:val="o"/>
+      <w:lvlJc w:val="left"/>
+      <w:pPr>
+        <w:ind w:left="5760" w:hanging="360"/>
+      </w:pPr>
+      <w:rPr>
+        <w:rFonts w:ascii="Courier New" w:hAnsi="Courier New" w:cs="Courier New" w:hint="default"/>
+      </w:rPr>
+    </w:lvl>
+    <w:lvl w:ilvl="8" w:tplc="08070005" w:tentative="1">
+      <w:start w:val="1"/>
+      <w:numFmt w:val="bullet"/>
+      <w:lvlText w:val=""/>
+      <w:lvlJc w:val="left"/>
+      <w:pPr>
+        <w:ind w:left="6480" w:hanging="360"/>
+      </w:pPr>
+      <w:rPr>
+        <w:rFonts w:ascii="Wingdings" w:hAnsi="Wingdings" w:hint="default"/>
+      </w:rPr>
+    </w:lvl>
+  </w:abstractNum>
+  <w:abstractNum w:abstractNumId="10" w15:restartNumberingAfterBreak="0">
+    <w:nsid w:val="5DC35362"/>
+    <w:multiLevelType w:val="hybridMultilevel"/>
+    <w:tmpl w:val="5468B44A"/>
+    <w:lvl w:ilvl="0" w:tplc="08070001">
+      <w:start w:val="1"/>
+      <w:numFmt w:val="bullet"/>
+      <w:lvlText w:val=""/>
+      <w:lvlJc w:val="left"/>
+      <w:pPr>
+        <w:ind w:left="720" w:hanging="360"/>
+      </w:pPr>
+      <w:rPr>
+        <w:rFonts w:ascii="Symbol" w:hAnsi="Symbol" w:hint="default"/>
+      </w:rPr>
+    </w:lvl>
+    <w:lvl w:ilvl="1" w:tplc="08070003" w:tentative="1">
+      <w:start w:val="1"/>
+      <w:numFmt w:val="bullet"/>
+      <w:lvlText w:val="o"/>
+      <w:lvlJc w:val="left"/>
+      <w:pPr>
+        <w:ind w:left="1440" w:hanging="360"/>
+      </w:pPr>
+      <w:rPr>
+        <w:rFonts w:ascii="Courier New" w:hAnsi="Courier New" w:cs="Courier New" w:hint="default"/>
+      </w:rPr>
+    </w:lvl>
+    <w:lvl w:ilvl="2" w:tplc="08070005" w:tentative="1">
+      <w:start w:val="1"/>
+      <w:numFmt w:val="bullet"/>
+      <w:lvlText w:val=""/>
+      <w:lvlJc w:val="left"/>
+      <w:pPr>
+        <w:ind w:left="2160" w:hanging="360"/>
+      </w:pPr>
+      <w:rPr>
+        <w:rFonts w:ascii="Wingdings" w:hAnsi="Wingdings" w:hint="default"/>
+      </w:rPr>
+    </w:lvl>
+    <w:lvl w:ilvl="3" w:tplc="08070001" w:tentative="1">
+      <w:start w:val="1"/>
+      <w:numFmt w:val="bullet"/>
+      <w:lvlText w:val=""/>
+      <w:lvlJc w:val="left"/>
+      <w:pPr>
+        <w:ind w:left="2880" w:hanging="360"/>
+      </w:pPr>
+      <w:rPr>
+        <w:rFonts w:ascii="Symbol" w:hAnsi="Symbol" w:hint="default"/>
+      </w:rPr>
+    </w:lvl>
+    <w:lvl w:ilvl="4" w:tplc="08070003" w:tentative="1">
+      <w:start w:val="1"/>
+      <w:numFmt w:val="bullet"/>
+      <w:lvlText w:val="o"/>
+      <w:lvlJc w:val="left"/>
+      <w:pPr>
+        <w:ind w:left="3600" w:hanging="360"/>
+      </w:pPr>
+      <w:rPr>
+        <w:rFonts w:ascii="Courier New" w:hAnsi="Courier New" w:cs="Courier New" w:hint="default"/>
+      </w:rPr>
+    </w:lvl>
+    <w:lvl w:ilvl="5" w:tplc="08070005" w:tentative="1">
+      <w:start w:val="1"/>
+      <w:numFmt w:val="bullet"/>
+      <w:lvlText w:val=""/>
+      <w:lvlJc w:val="left"/>
+      <w:pPr>
+        <w:ind w:left="4320" w:hanging="360"/>
+      </w:pPr>
+      <w:rPr>
+        <w:rFonts w:ascii="Wingdings" w:hAnsi="Wingdings" w:hint="default"/>
+      </w:rPr>
+    </w:lvl>
+    <w:lvl w:ilvl="6" w:tplc="08070001" w:tentative="1">
+      <w:start w:val="1"/>
+      <w:numFmt w:val="bullet"/>
+      <w:lvlText w:val=""/>
+      <w:lvlJc w:val="left"/>
+      <w:pPr>
+        <w:ind w:left="5040" w:hanging="360"/>
+      </w:pPr>
+      <w:rPr>
+        <w:rFonts w:ascii="Symbol" w:hAnsi="Symbol" w:hint="default"/>
+      </w:rPr>
+    </w:lvl>
+    <w:lvl w:ilvl="7" w:tplc="08070003" w:tentative="1">
+      <w:start w:val="1"/>
+      <w:numFmt w:val="bullet"/>
+      <w:lvlText w:val="o"/>
+      <w:lvlJc w:val="left"/>
+      <w:pPr>
+        <w:ind w:left="5760" w:hanging="360"/>
+      </w:pPr>
+      <w:rPr>
+        <w:rFonts w:ascii="Courier New" w:hAnsi="Courier New" w:cs="Courier New" w:hint="default"/>
+      </w:rPr>
+    </w:lvl>
+    <w:lvl w:ilvl="8" w:tplc="08070005" w:tentative="1">
+      <w:start w:val="1"/>
+      <w:numFmt w:val="bullet"/>
+      <w:lvlText w:val=""/>
+      <w:lvlJc w:val="left"/>
+      <w:pPr>
+        <w:ind w:left="6480" w:hanging="360"/>
+      </w:pPr>
+      <w:rPr>
+        <w:rFonts w:ascii="Wingdings" w:hAnsi="Wingdings" w:hint="default"/>
+      </w:rPr>
+    </w:lvl>
+  </w:abstractNum>
+  <w:abstractNum w:abstractNumId="11" w15:restartNumberingAfterBreak="0">
     <w:nsid w:val="5F3831A5"/>
     <w:multiLevelType w:val="hybridMultilevel"/>
     <w:tmpl w:val="F0324FDC"/>
@@ -2654,7 +4201,7 @@
     </w:lvl>
   </w:abstractNum>
   <w:num w:numId="1">
-    <w:abstractNumId w:val="2"/>
+    <w:abstractNumId w:val="4"/>
     <w:lvlOverride w:ilvl="0"/>
     <w:lvlOverride w:ilvl="1">
       <w:startOverride w:val="1"/>
@@ -2682,16 +4229,40 @@
     </w:lvlOverride>
   </w:num>
   <w:num w:numId="2">
-    <w:abstractNumId w:val="3"/>
+    <w:abstractNumId w:val="11"/>
   </w:num>
   <w:num w:numId="3">
-    <w:abstractNumId w:val="2"/>
+    <w:abstractNumId w:val="4"/>
   </w:num>
   <w:num w:numId="4">
     <w:abstractNumId w:val="0"/>
   </w:num>
   <w:num w:numId="5">
+    <w:abstractNumId w:val="3"/>
+  </w:num>
+  <w:num w:numId="6">
     <w:abstractNumId w:val="1"/>
+  </w:num>
+  <w:num w:numId="7">
+    <w:abstractNumId w:val="9"/>
+  </w:num>
+  <w:num w:numId="8">
+    <w:abstractNumId w:val="2"/>
+  </w:num>
+  <w:num w:numId="9">
+    <w:abstractNumId w:val="8"/>
+  </w:num>
+  <w:num w:numId="10">
+    <w:abstractNumId w:val="7"/>
+  </w:num>
+  <w:num w:numId="11">
+    <w:abstractNumId w:val="6"/>
+  </w:num>
+  <w:num w:numId="12">
+    <w:abstractNumId w:val="5"/>
+  </w:num>
+  <w:num w:numId="13">
+    <w:abstractNumId w:val="10"/>
   </w:num>
 </w:numbering>
 </file>
@@ -3191,6 +4762,112 @@
       <w:szCs w:val="32"/>
     </w:rPr>
   </w:style>
+  <w:style w:type="paragraph" w:styleId="Titel">
+    <w:name w:val="Title"/>
+    <w:basedOn w:val="Standard"/>
+    <w:next w:val="Standard"/>
+    <w:link w:val="TitelZchn"/>
+    <w:uiPriority w:val="10"/>
+    <w:qFormat/>
+    <w:rsid w:val="000844BC"/>
+    <w:pPr>
+      <w:contextualSpacing/>
+    </w:pPr>
+    <w:rPr>
+      <w:rFonts w:asciiTheme="majorHAnsi" w:eastAsiaTheme="majorEastAsia" w:hAnsiTheme="majorHAnsi" w:cstheme="majorBidi"/>
+      <w:spacing w:val="-10"/>
+      <w:kern w:val="28"/>
+      <w:sz w:val="56"/>
+      <w:szCs w:val="56"/>
+    </w:rPr>
+  </w:style>
+  <w:style w:type="character" w:customStyle="1" w:styleId="TitelZchn">
+    <w:name w:val="Titel Zchn"/>
+    <w:basedOn w:val="Absatz-Standardschriftart"/>
+    <w:link w:val="Titel"/>
+    <w:uiPriority w:val="10"/>
+    <w:rsid w:val="000844BC"/>
+    <w:rPr>
+      <w:rFonts w:asciiTheme="majorHAnsi" w:eastAsiaTheme="majorEastAsia" w:hAnsiTheme="majorHAnsi" w:cstheme="majorBidi"/>
+      <w:spacing w:val="-10"/>
+      <w:kern w:val="28"/>
+      <w:sz w:val="56"/>
+      <w:szCs w:val="56"/>
+    </w:rPr>
+  </w:style>
+  <w:style w:type="paragraph" w:styleId="Inhaltsverzeichnisberschrift">
+    <w:name w:val="TOC Heading"/>
+    <w:basedOn w:val="berschrift1"/>
+    <w:next w:val="Standard"/>
+    <w:uiPriority w:val="39"/>
+    <w:unhideWhenUsed/>
+    <w:qFormat/>
+    <w:rsid w:val="000844BC"/>
+    <w:pPr>
+      <w:spacing w:line="259" w:lineRule="auto"/>
+      <w:outlineLvl w:val="9"/>
+    </w:pPr>
+    <w:rPr>
+      <w:lang w:eastAsia="de-CH"/>
+    </w:rPr>
+  </w:style>
+  <w:style w:type="paragraph" w:styleId="Verzeichnis1">
+    <w:name w:val="toc 1"/>
+    <w:basedOn w:val="Standard"/>
+    <w:next w:val="Standard"/>
+    <w:autoRedefine/>
+    <w:uiPriority w:val="39"/>
+    <w:unhideWhenUsed/>
+    <w:rsid w:val="000844BC"/>
+    <w:pPr>
+      <w:spacing w:after="100"/>
+    </w:pPr>
+  </w:style>
+  <w:style w:type="character" w:styleId="Hyperlink">
+    <w:name w:val="Hyperlink"/>
+    <w:basedOn w:val="Absatz-Standardschriftart"/>
+    <w:uiPriority w:val="99"/>
+    <w:unhideWhenUsed/>
+    <w:rsid w:val="000844BC"/>
+    <w:rPr>
+      <w:color w:val="0563C1" w:themeColor="hyperlink"/>
+      <w:u w:val="single"/>
+    </w:rPr>
+  </w:style>
+  <w:style w:type="paragraph" w:styleId="Verzeichnis2">
+    <w:name w:val="toc 2"/>
+    <w:basedOn w:val="Standard"/>
+    <w:next w:val="Standard"/>
+    <w:autoRedefine/>
+    <w:uiPriority w:val="39"/>
+    <w:unhideWhenUsed/>
+    <w:rsid w:val="000844BC"/>
+    <w:pPr>
+      <w:spacing w:after="100" w:line="259" w:lineRule="auto"/>
+      <w:ind w:left="220"/>
+    </w:pPr>
+    <w:rPr>
+      <w:rFonts w:eastAsiaTheme="minorEastAsia" w:cs="Times New Roman"/>
+      <w:lang w:eastAsia="de-CH"/>
+    </w:rPr>
+  </w:style>
+  <w:style w:type="paragraph" w:styleId="Verzeichnis3">
+    <w:name w:val="toc 3"/>
+    <w:basedOn w:val="Standard"/>
+    <w:next w:val="Standard"/>
+    <w:autoRedefine/>
+    <w:uiPriority w:val="39"/>
+    <w:unhideWhenUsed/>
+    <w:rsid w:val="000844BC"/>
+    <w:pPr>
+      <w:spacing w:after="100" w:line="259" w:lineRule="auto"/>
+      <w:ind w:left="440"/>
+    </w:pPr>
+    <w:rPr>
+      <w:rFonts w:eastAsiaTheme="minorEastAsia" w:cs="Times New Roman"/>
+      <w:lang w:eastAsia="de-CH"/>
+    </w:rPr>
+  </w:style>
 </w:styles>
 </file>
 

</xml_diff>

<commit_message>
Bug fix in API, Einfügen von Tabstops und Doku erweitert.
</commit_message>
<xml_diff>
--- a/doc/TransportApp_Dokumentation.docx
+++ b/doc/TransportApp_Dokumentation.docx
@@ -232,6 +232,7 @@
     <w:sdt>
       <w:sdtPr>
         <w:rPr>
+          <w:rFonts w:ascii="Arial" w:hAnsi="Arial" w:cs="Arial"/>
           <w:lang w:val="de-DE"/>
         </w:rPr>
         <w:id w:val="1064223766"/>
@@ -242,7 +243,7 @@
       </w:sdtPr>
       <w:sdtEndPr>
         <w:rPr>
-          <w:rFonts w:asciiTheme="minorHAnsi" w:eastAsiaTheme="minorHAnsi" w:hAnsiTheme="minorHAnsi" w:cstheme="minorBidi"/>
+          <w:rFonts w:eastAsiaTheme="minorHAnsi"/>
           <w:b/>
           <w:bCs/>
           <w:color w:val="auto"/>
@@ -255,13 +256,38 @@
         <w:p>
           <w:pPr>
             <w:pStyle w:val="Inhaltsverzeichnisberschrift"/>
+            <w:rPr>
+              <w:rFonts w:ascii="Arial" w:hAnsi="Arial" w:cs="Arial"/>
+              <w:sz w:val="48"/>
+              <w:szCs w:val="48"/>
+              <w:lang w:val="de-DE"/>
+            </w:rPr>
           </w:pPr>
           <w:r>
             <w:rPr>
+              <w:rFonts w:ascii="Arial" w:hAnsi="Arial" w:cs="Arial"/>
+              <w:sz w:val="48"/>
+              <w:szCs w:val="48"/>
               <w:lang w:val="de-DE"/>
             </w:rPr>
             <w:t>Inhalt</w:t>
           </w:r>
+          <w:r>
+            <w:rPr>
+              <w:rFonts w:ascii="Arial" w:hAnsi="Arial" w:cs="Arial"/>
+              <w:sz w:val="48"/>
+              <w:szCs w:val="48"/>
+              <w:lang w:val="de-DE"/>
+            </w:rPr>
+            <w:t>sverzeichnis</w:t>
+          </w:r>
+        </w:p>
+        <w:p>
+          <w:pPr>
+            <w:rPr>
+              <w:lang w:val="de-DE" w:eastAsia="de-CH"/>
+            </w:rPr>
+          </w:pPr>
         </w:p>
         <w:p>
           <w:pPr>
@@ -270,21 +296,30 @@
               <w:tab w:val="right" w:leader="dot" w:pos="9062"/>
             </w:tabs>
             <w:rPr>
-              <w:rFonts w:eastAsiaTheme="minorEastAsia"/>
+              <w:rFonts w:ascii="Arial" w:eastAsiaTheme="minorEastAsia" w:hAnsi="Arial" w:cs="Arial"/>
               <w:noProof/>
               <w:lang w:eastAsia="de-CH"/>
             </w:rPr>
           </w:pPr>
           <w:r>
+            <w:rPr>
+              <w:rFonts w:ascii="Arial" w:hAnsi="Arial" w:cs="Arial"/>
+            </w:rPr>
             <w:fldChar w:fldCharType="begin"/>
           </w:r>
           <w:r>
+            <w:rPr>
+              <w:rFonts w:ascii="Arial" w:hAnsi="Arial" w:cs="Arial"/>
+            </w:rPr>
             <w:instrText xml:space="preserve"> TOC \o "1-3" \h \z \u </w:instrText>
           </w:r>
           <w:r>
+            <w:rPr>
+              <w:rFonts w:ascii="Arial" w:hAnsi="Arial" w:cs="Arial"/>
+            </w:rPr>
             <w:fldChar w:fldCharType="separate"/>
           </w:r>
-          <w:hyperlink w:anchor="_Toc59089949" w:history="1">
+          <w:hyperlink w:anchor="_Toc59093217" w:history="1">
             <w:r>
               <w:rPr>
                 <w:rStyle w:val="Hyperlink"/>
@@ -293,10 +328,11 @@
                 <w:bCs/>
                 <w:noProof/>
               </w:rPr>
-              <w:t>UserStorys</w:t>
+              <w:t>Einleitung</w:t>
             </w:r>
             <w:r>
               <w:rPr>
+                <w:rFonts w:ascii="Arial" w:hAnsi="Arial" w:cs="Arial"/>
                 <w:noProof/>
                 <w:webHidden/>
               </w:rPr>
@@ -304,6 +340,7 @@
             </w:r>
             <w:r>
               <w:rPr>
+                <w:rFonts w:ascii="Arial" w:hAnsi="Arial" w:cs="Arial"/>
                 <w:noProof/>
                 <w:webHidden/>
               </w:rPr>
@@ -311,19 +348,22 @@
             </w:r>
             <w:r>
               <w:rPr>
+                <w:rFonts w:ascii="Arial" w:hAnsi="Arial" w:cs="Arial"/>
                 <w:noProof/>
                 <w:webHidden/>
               </w:rPr>
-              <w:instrText xml:space="preserve"> PAGEREF _Toc59089949 \h </w:instrText>
+              <w:instrText xml:space="preserve"> PAGEREF _Toc59093217 \h </w:instrText>
             </w:r>
             <w:r>
               <w:rPr>
+                <w:rFonts w:ascii="Arial" w:hAnsi="Arial" w:cs="Arial"/>
                 <w:noProof/>
                 <w:webHidden/>
               </w:rPr>
             </w:r>
             <w:r>
               <w:rPr>
+                <w:rFonts w:ascii="Arial" w:hAnsi="Arial" w:cs="Arial"/>
                 <w:noProof/>
                 <w:webHidden/>
               </w:rPr>
@@ -331,13 +371,15 @@
             </w:r>
             <w:r>
               <w:rPr>
+                <w:rFonts w:ascii="Arial" w:hAnsi="Arial" w:cs="Arial"/>
                 <w:noProof/>
                 <w:webHidden/>
               </w:rPr>
-              <w:t>4</w:t>
+              <w:t>3</w:t>
             </w:r>
             <w:r>
               <w:rPr>
+                <w:rFonts w:ascii="Arial" w:hAnsi="Arial" w:cs="Arial"/>
                 <w:noProof/>
                 <w:webHidden/>
               </w:rPr>
@@ -352,12 +394,92 @@
               <w:tab w:val="right" w:leader="dot" w:pos="9062"/>
             </w:tabs>
             <w:rPr>
-              <w:rFonts w:eastAsiaTheme="minorEastAsia"/>
+              <w:rFonts w:ascii="Arial" w:eastAsiaTheme="minorEastAsia" w:hAnsi="Arial" w:cs="Arial"/>
               <w:noProof/>
               <w:lang w:eastAsia="de-CH"/>
             </w:rPr>
           </w:pPr>
-          <w:hyperlink w:anchor="_Toc59089950" w:history="1">
+          <w:hyperlink w:anchor="_Toc59093218" w:history="1">
+            <w:r>
+              <w:rPr>
+                <w:rStyle w:val="Hyperlink"/>
+                <w:rFonts w:ascii="Arial" w:hAnsi="Arial" w:cs="Arial"/>
+                <w:b/>
+                <w:bCs/>
+                <w:noProof/>
+              </w:rPr>
+              <w:t>Zweck des Dokuments</w:t>
+            </w:r>
+            <w:r>
+              <w:rPr>
+                <w:rFonts w:ascii="Arial" w:hAnsi="Arial" w:cs="Arial"/>
+                <w:noProof/>
+                <w:webHidden/>
+              </w:rPr>
+              <w:tab/>
+            </w:r>
+            <w:r>
+              <w:rPr>
+                <w:rFonts w:ascii="Arial" w:hAnsi="Arial" w:cs="Arial"/>
+                <w:noProof/>
+                <w:webHidden/>
+              </w:rPr>
+              <w:fldChar w:fldCharType="begin"/>
+            </w:r>
+            <w:r>
+              <w:rPr>
+                <w:rFonts w:ascii="Arial" w:hAnsi="Arial" w:cs="Arial"/>
+                <w:noProof/>
+                <w:webHidden/>
+              </w:rPr>
+              <w:instrText xml:space="preserve"> PAGEREF _Toc59093218 \h </w:instrText>
+            </w:r>
+            <w:r>
+              <w:rPr>
+                <w:rFonts w:ascii="Arial" w:hAnsi="Arial" w:cs="Arial"/>
+                <w:noProof/>
+                <w:webHidden/>
+              </w:rPr>
+            </w:r>
+            <w:r>
+              <w:rPr>
+                <w:rFonts w:ascii="Arial" w:hAnsi="Arial" w:cs="Arial"/>
+                <w:noProof/>
+                <w:webHidden/>
+              </w:rPr>
+              <w:fldChar w:fldCharType="separate"/>
+            </w:r>
+            <w:r>
+              <w:rPr>
+                <w:rFonts w:ascii="Arial" w:hAnsi="Arial" w:cs="Arial"/>
+                <w:noProof/>
+                <w:webHidden/>
+              </w:rPr>
+              <w:t>3</w:t>
+            </w:r>
+            <w:r>
+              <w:rPr>
+                <w:rFonts w:ascii="Arial" w:hAnsi="Arial" w:cs="Arial"/>
+                <w:noProof/>
+                <w:webHidden/>
+              </w:rPr>
+              <w:fldChar w:fldCharType="end"/>
+            </w:r>
+          </w:hyperlink>
+        </w:p>
+        <w:p>
+          <w:pPr>
+            <w:pStyle w:val="Verzeichnis1"/>
+            <w:tabs>
+              <w:tab w:val="right" w:leader="dot" w:pos="9062"/>
+            </w:tabs>
+            <w:rPr>
+              <w:rFonts w:ascii="Arial" w:eastAsiaTheme="minorEastAsia" w:hAnsi="Arial" w:cs="Arial"/>
+              <w:noProof/>
+              <w:lang w:eastAsia="de-CH"/>
+            </w:rPr>
+          </w:pPr>
+          <w:hyperlink w:anchor="_Toc59093219" w:history="1">
             <w:r>
               <w:rPr>
                 <w:rStyle w:val="Hyperlink"/>
@@ -370,6 +492,7 @@
             </w:r>
             <w:r>
               <w:rPr>
+                <w:rFonts w:ascii="Arial" w:hAnsi="Arial" w:cs="Arial"/>
                 <w:noProof/>
                 <w:webHidden/>
               </w:rPr>
@@ -377,6 +500,7 @@
             </w:r>
             <w:r>
               <w:rPr>
+                <w:rFonts w:ascii="Arial" w:hAnsi="Arial" w:cs="Arial"/>
                 <w:noProof/>
                 <w:webHidden/>
               </w:rPr>
@@ -384,19 +508,22 @@
             </w:r>
             <w:r>
               <w:rPr>
+                <w:rFonts w:ascii="Arial" w:hAnsi="Arial" w:cs="Arial"/>
                 <w:noProof/>
                 <w:webHidden/>
               </w:rPr>
-              <w:instrText xml:space="preserve"> PAGEREF _Toc59089950 \h </w:instrText>
+              <w:instrText xml:space="preserve"> PAGEREF _Toc59093219 \h </w:instrText>
             </w:r>
             <w:r>
               <w:rPr>
+                <w:rFonts w:ascii="Arial" w:hAnsi="Arial" w:cs="Arial"/>
                 <w:noProof/>
                 <w:webHidden/>
               </w:rPr>
             </w:r>
             <w:r>
               <w:rPr>
+                <w:rFonts w:ascii="Arial" w:hAnsi="Arial" w:cs="Arial"/>
                 <w:noProof/>
                 <w:webHidden/>
               </w:rPr>
@@ -404,13 +531,15 @@
             </w:r>
             <w:r>
               <w:rPr>
+                <w:rFonts w:ascii="Arial" w:hAnsi="Arial" w:cs="Arial"/>
                 <w:noProof/>
                 <w:webHidden/>
               </w:rPr>
-              <w:t>6</w:t>
+              <w:t>3</w:t>
             </w:r>
             <w:r>
               <w:rPr>
+                <w:rFonts w:ascii="Arial" w:hAnsi="Arial" w:cs="Arial"/>
                 <w:noProof/>
                 <w:webHidden/>
               </w:rPr>
@@ -419,8 +548,94 @@
           </w:hyperlink>
         </w:p>
         <w:p>
+          <w:pPr>
+            <w:pStyle w:val="Verzeichnis1"/>
+            <w:tabs>
+              <w:tab w:val="right" w:leader="dot" w:pos="9062"/>
+            </w:tabs>
+            <w:rPr>
+              <w:rFonts w:ascii="Arial" w:eastAsiaTheme="minorEastAsia" w:hAnsi="Arial" w:cs="Arial"/>
+              <w:noProof/>
+              <w:lang w:eastAsia="de-CH"/>
+            </w:rPr>
+          </w:pPr>
+          <w:hyperlink w:anchor="_Toc59093220" w:history="1">
+            <w:r>
+              <w:rPr>
+                <w:rStyle w:val="Hyperlink"/>
+                <w:rFonts w:ascii="Arial" w:hAnsi="Arial" w:cs="Arial"/>
+                <w:b/>
+                <w:bCs/>
+                <w:noProof/>
+              </w:rPr>
+              <w:t>UserStorys</w:t>
+            </w:r>
+            <w:r>
+              <w:rPr>
+                <w:rFonts w:ascii="Arial" w:hAnsi="Arial" w:cs="Arial"/>
+                <w:noProof/>
+                <w:webHidden/>
+              </w:rPr>
+              <w:tab/>
+            </w:r>
+            <w:r>
+              <w:rPr>
+                <w:rFonts w:ascii="Arial" w:hAnsi="Arial" w:cs="Arial"/>
+                <w:noProof/>
+                <w:webHidden/>
+              </w:rPr>
+              <w:fldChar w:fldCharType="begin"/>
+            </w:r>
+            <w:r>
+              <w:rPr>
+                <w:rFonts w:ascii="Arial" w:hAnsi="Arial" w:cs="Arial"/>
+                <w:noProof/>
+                <w:webHidden/>
+              </w:rPr>
+              <w:instrText xml:space="preserve"> PAGEREF _Toc59093220 \h </w:instrText>
+            </w:r>
+            <w:r>
+              <w:rPr>
+                <w:rFonts w:ascii="Arial" w:hAnsi="Arial" w:cs="Arial"/>
+                <w:noProof/>
+                <w:webHidden/>
+              </w:rPr>
+            </w:r>
+            <w:r>
+              <w:rPr>
+                <w:rFonts w:ascii="Arial" w:hAnsi="Arial" w:cs="Arial"/>
+                <w:noProof/>
+                <w:webHidden/>
+              </w:rPr>
+              <w:fldChar w:fldCharType="separate"/>
+            </w:r>
+            <w:r>
+              <w:rPr>
+                <w:rFonts w:ascii="Arial" w:hAnsi="Arial" w:cs="Arial"/>
+                <w:noProof/>
+                <w:webHidden/>
+              </w:rPr>
+              <w:t>4</w:t>
+            </w:r>
+            <w:r>
+              <w:rPr>
+                <w:rFonts w:ascii="Arial" w:hAnsi="Arial" w:cs="Arial"/>
+                <w:noProof/>
+                <w:webHidden/>
+              </w:rPr>
+              <w:fldChar w:fldCharType="end"/>
+            </w:r>
+          </w:hyperlink>
+        </w:p>
+        <w:p>
+          <w:pPr>
+            <w:rPr>
+              <w:rFonts w:ascii="Arial" w:hAnsi="Arial" w:cs="Arial"/>
+            </w:rPr>
+          </w:pPr>
           <w:r>
             <w:rPr>
+              <w:rFonts w:ascii="Arial" w:hAnsi="Arial" w:cs="Arial"/>
               <w:b/>
               <w:bCs/>
               <w:lang w:val="de-DE"/>
@@ -430,6 +645,41 @@
         </w:p>
       </w:sdtContent>
     </w:sdt>
+    <w:p>
+      <w:pPr>
+        <w:rPr>
+          <w:rFonts w:ascii="Arial" w:hAnsi="Arial" w:cs="Arial"/>
+        </w:rPr>
+      </w:pPr>
+    </w:p>
+    <w:p>
+      <w:pPr>
+        <w:rPr>
+          <w:rFonts w:ascii="Arial" w:hAnsi="Arial" w:cs="Arial"/>
+        </w:rPr>
+      </w:pPr>
+    </w:p>
+    <w:p>
+      <w:pPr>
+        <w:rPr>
+          <w:rFonts w:ascii="Arial" w:hAnsi="Arial" w:cs="Arial"/>
+        </w:rPr>
+      </w:pPr>
+    </w:p>
+    <w:p>
+      <w:pPr>
+        <w:rPr>
+          <w:rFonts w:ascii="Arial" w:hAnsi="Arial" w:cs="Arial"/>
+        </w:rPr>
+      </w:pPr>
+    </w:p>
+    <w:p>
+      <w:pPr>
+        <w:rPr>
+          <w:rFonts w:ascii="Arial" w:hAnsi="Arial" w:cs="Arial"/>
+        </w:rPr>
+      </w:pPr>
+    </w:p>
     <w:p>
       <w:pPr>
         <w:rPr>
@@ -476,269 +726,225 @@
     <w:p/>
     <w:p/>
     <w:p/>
-    <w:p/>
-    <w:p/>
-    <w:p/>
-    <w:p/>
-    <w:p/>
-    <w:p/>
-    <w:p/>
-    <w:p/>
-    <w:p/>
-    <w:p/>
-    <w:p/>
-    <w:p/>
-    <w:p/>
-    <w:p/>
-    <w:p>
-      <w:r>
+    <w:p>
+      <w:pPr>
+        <w:rPr>
+          <w:rFonts w:ascii="Arial" w:hAnsi="Arial" w:cs="Arial"/>
+        </w:rPr>
+      </w:pPr>
+    </w:p>
+    <w:p>
+      <w:pPr>
+        <w:rPr>
+          <w:rFonts w:ascii="Arial" w:hAnsi="Arial" w:cs="Arial"/>
+        </w:rPr>
+      </w:pPr>
+    </w:p>
+    <w:p>
+      <w:pPr>
+        <w:rPr>
+          <w:rFonts w:ascii="Arial" w:hAnsi="Arial" w:cs="Arial"/>
+        </w:rPr>
+      </w:pPr>
+    </w:p>
+    <w:p>
+      <w:pPr>
+        <w:rPr>
+          <w:rFonts w:ascii="Arial" w:hAnsi="Arial" w:cs="Arial"/>
+        </w:rPr>
+      </w:pPr>
+    </w:p>
+    <w:p>
+      <w:pPr>
+        <w:pStyle w:val="berschrift1"/>
+        <w:rPr>
+          <w:rFonts w:ascii="Arial" w:hAnsi="Arial" w:cs="Arial"/>
+          <w:b/>
+          <w:bCs/>
+          <w:sz w:val="36"/>
+          <w:szCs w:val="36"/>
+        </w:rPr>
+      </w:pPr>
+      <w:bookmarkStart w:id="0" w:name="_Toc59093217"/>
+      <w:r>
+        <w:rPr>
+          <w:rFonts w:ascii="Arial" w:hAnsi="Arial" w:cs="Arial"/>
+          <w:b/>
+          <w:bCs/>
+          <w:sz w:val="36"/>
+          <w:szCs w:val="36"/>
+        </w:rPr>
         <w:lastRenderedPageBreak/>
         <w:t>Einleitung</w:t>
       </w:r>
-    </w:p>
-    <w:p>
-      <w:r>
+      <w:bookmarkEnd w:id="0"/>
+    </w:p>
+    <w:p>
+      <w:pPr>
+        <w:rPr>
+          <w:rFonts w:ascii="Arial" w:hAnsi="Arial" w:cs="Arial"/>
+        </w:rPr>
+      </w:pPr>
+      <w:r>
+        <w:rPr>
+          <w:rFonts w:ascii="Arial" w:hAnsi="Arial" w:cs="Arial"/>
+        </w:rPr>
         <w:t xml:space="preserve">Wir haben Informationen eines Kunden erhalten und mussten dazu </w:t>
       </w:r>
       <w:proofErr w:type="spellStart"/>
       <w:r>
+        <w:rPr>
+          <w:rFonts w:ascii="Arial" w:hAnsi="Arial" w:cs="Arial"/>
+        </w:rPr>
         <w:t>UserStorys</w:t>
       </w:r>
       <w:proofErr w:type="spellEnd"/>
       <w:r>
-        <w:t xml:space="preserve"> erstellen. Dabei ist zu beachten, dass man genau angibt, was das Programm beinhalten muss und was die Abnahmekriterien sind. </w:t>
-      </w:r>
-      <w:bookmarkStart w:id="0" w:name="_GoBack"/>
-      <w:bookmarkEnd w:id="0"/>
-      <w:r>
-        <w:t xml:space="preserve"> </w:t>
-      </w:r>
-    </w:p>
-    <w:p/>
-    <w:p>
-      <w:r>
-        <w:t>Zweck des Dokuments</w:t>
-      </w:r>
-    </w:p>
-    <w:p/>
-    <w:p/>
-    <w:p>
-      <w:pPr>
-        <w:rPr>
+        <w:rPr>
+          <w:rFonts w:ascii="Arial" w:hAnsi="Arial" w:cs="Arial"/>
+        </w:rPr>
+        <w:t xml:space="preserve"> erstellen. Dabei ist zu beachten, dass man genau angibt, was das Programm beinhalten muss und was die Abnahmekriterien sind</w:t>
+      </w:r>
+      <w:r>
+        <w:rPr>
+          <w:rFonts w:ascii="Arial" w:hAnsi="Arial" w:cs="Arial"/>
+        </w:rPr>
+        <w:t xml:space="preserve">. Bevor wir mit dem Programmieren anfangen konnten mussten wir noch ein Mockup erstellen. Dieses ist dazu da, um schon einmal eine Vorstellung davon zu haben, wie es aussehen könnte. </w:t>
+      </w:r>
+      <w:r>
+        <w:rPr>
+          <w:rFonts w:ascii="Arial" w:hAnsi="Arial" w:cs="Arial"/>
+        </w:rPr>
+        <w:t>Nachdem wir das Erledigt haben konnten wir mit dem Programmieren starten.</w:t>
+      </w:r>
+    </w:p>
+    <w:p>
+      <w:pPr>
+        <w:rPr>
+          <w:rFonts w:ascii="Arial" w:hAnsi="Arial" w:cs="Arial"/>
+        </w:rPr>
+      </w:pPr>
+    </w:p>
+    <w:p>
+      <w:pPr>
+        <w:pStyle w:val="berschrift1"/>
+        <w:rPr>
+          <w:rFonts w:ascii="Arial" w:hAnsi="Arial" w:cs="Arial"/>
           <w:b/>
           <w:bCs/>
           <w:sz w:val="36"/>
           <w:szCs w:val="36"/>
         </w:rPr>
       </w:pPr>
-    </w:p>
-    <w:p>
-      <w:pPr>
-        <w:rPr>
+      <w:bookmarkStart w:id="1" w:name="_Toc59093218"/>
+      <w:r>
+        <w:rPr>
+          <w:rFonts w:ascii="Arial" w:hAnsi="Arial" w:cs="Arial"/>
           <w:b/>
           <w:bCs/>
           <w:sz w:val="36"/>
           <w:szCs w:val="36"/>
         </w:rPr>
-      </w:pPr>
-    </w:p>
-    <w:p>
-      <w:pPr>
-        <w:rPr>
+        <w:t>Zweck des Dokuments</w:t>
+      </w:r>
+      <w:bookmarkEnd w:id="1"/>
+    </w:p>
+    <w:p>
+      <w:pPr>
+        <w:rPr>
+          <w:rFonts w:ascii="Arial" w:hAnsi="Arial" w:cs="Arial"/>
+        </w:rPr>
+      </w:pPr>
+      <w:r>
+        <w:rPr>
+          <w:rFonts w:ascii="Arial" w:hAnsi="Arial" w:cs="Arial"/>
+        </w:rPr>
+        <w:t xml:space="preserve">Der Zweck des Dokuments ist es, </w:t>
+      </w:r>
+      <w:r>
+        <w:rPr>
+          <w:rFonts w:ascii="Arial" w:hAnsi="Arial" w:cs="Arial"/>
+        </w:rPr>
+        <w:t>das Projekt schriftlich festzuhalten und es als Leitfaden zu gebrauchen. Ich habe das Dokument immer aktuell gehalten und so mich gut im Projekt zurechtfinden können</w:t>
+      </w:r>
+      <w:r>
+        <w:rPr>
+          <w:rFonts w:ascii="Arial" w:hAnsi="Arial" w:cs="Arial"/>
+        </w:rPr>
+        <w:t>. So wusste ich immer</w:t>
+      </w:r>
+      <w:r>
+        <w:rPr>
+          <w:rFonts w:ascii="Arial" w:hAnsi="Arial" w:cs="Arial"/>
+        </w:rPr>
+        <w:t xml:space="preserve"> was noch zu tun ist und was schon erledigt ist.  </w:t>
+      </w:r>
+    </w:p>
+    <w:p/>
+    <w:p>
+      <w:pPr>
+        <w:pStyle w:val="berschrift1"/>
+        <w:rPr>
+          <w:rFonts w:ascii="Arial" w:hAnsi="Arial" w:cs="Arial"/>
           <w:b/>
           <w:bCs/>
           <w:sz w:val="36"/>
           <w:szCs w:val="36"/>
         </w:rPr>
       </w:pPr>
-    </w:p>
-    <w:p>
-      <w:pPr>
-        <w:rPr>
+      <w:bookmarkStart w:id="2" w:name="_Toc59093219"/>
+      <w:r>
+        <w:rPr>
+          <w:rFonts w:ascii="Arial" w:hAnsi="Arial" w:cs="Arial"/>
           <w:b/>
           <w:bCs/>
           <w:sz w:val="36"/>
           <w:szCs w:val="36"/>
         </w:rPr>
-      </w:pPr>
-    </w:p>
-    <w:p>
-      <w:pPr>
-        <w:rPr>
+        <w:t>Mockup</w:t>
+      </w:r>
+      <w:bookmarkEnd w:id="2"/>
+      <w:r>
+        <w:rPr>
+          <w:rFonts w:ascii="Arial" w:hAnsi="Arial" w:cs="Arial"/>
           <w:b/>
           <w:bCs/>
           <w:sz w:val="36"/>
           <w:szCs w:val="36"/>
         </w:rPr>
-      </w:pPr>
-    </w:p>
-    <w:p>
-      <w:pPr>
-        <w:rPr>
-          <w:b/>
-          <w:bCs/>
-          <w:sz w:val="36"/>
-          <w:szCs w:val="36"/>
-        </w:rPr>
-      </w:pPr>
-    </w:p>
-    <w:p>
-      <w:pPr>
-        <w:rPr>
-          <w:b/>
-          <w:bCs/>
-          <w:sz w:val="36"/>
-          <w:szCs w:val="36"/>
-        </w:rPr>
-      </w:pPr>
-    </w:p>
-    <w:p>
-      <w:pPr>
-        <w:rPr>
-          <w:b/>
-          <w:bCs/>
-          <w:sz w:val="36"/>
-          <w:szCs w:val="36"/>
-        </w:rPr>
-      </w:pPr>
-    </w:p>
-    <w:p>
-      <w:pPr>
-        <w:rPr>
-          <w:b/>
-          <w:bCs/>
-          <w:sz w:val="36"/>
-          <w:szCs w:val="36"/>
-        </w:rPr>
-      </w:pPr>
-    </w:p>
-    <w:p>
-      <w:pPr>
-        <w:rPr>
-          <w:b/>
-          <w:bCs/>
-          <w:sz w:val="36"/>
-          <w:szCs w:val="36"/>
-        </w:rPr>
-      </w:pPr>
-    </w:p>
-    <w:p>
-      <w:pPr>
-        <w:rPr>
-          <w:b/>
-          <w:bCs/>
-          <w:sz w:val="36"/>
-          <w:szCs w:val="36"/>
-        </w:rPr>
-      </w:pPr>
-    </w:p>
-    <w:p>
-      <w:pPr>
-        <w:rPr>
-          <w:b/>
-          <w:bCs/>
-          <w:sz w:val="36"/>
-          <w:szCs w:val="36"/>
-        </w:rPr>
-      </w:pPr>
-    </w:p>
-    <w:p>
-      <w:pPr>
-        <w:rPr>
-          <w:b/>
-          <w:bCs/>
-          <w:sz w:val="36"/>
-          <w:szCs w:val="36"/>
-        </w:rPr>
-      </w:pPr>
-    </w:p>
-    <w:p>
-      <w:pPr>
-        <w:rPr>
-          <w:b/>
-          <w:bCs/>
-          <w:sz w:val="36"/>
-          <w:szCs w:val="36"/>
-        </w:rPr>
-      </w:pPr>
-    </w:p>
-    <w:p>
-      <w:pPr>
-        <w:rPr>
-          <w:b/>
-          <w:bCs/>
-          <w:sz w:val="36"/>
-          <w:szCs w:val="36"/>
-        </w:rPr>
-      </w:pPr>
-    </w:p>
-    <w:p>
-      <w:pPr>
-        <w:rPr>
-          <w:b/>
-          <w:bCs/>
-          <w:sz w:val="36"/>
-          <w:szCs w:val="36"/>
-        </w:rPr>
-      </w:pPr>
-    </w:p>
-    <w:p/>
-    <w:p/>
-    <w:p/>
-    <w:p/>
-    <w:p/>
-    <w:p/>
-    <w:p/>
-    <w:p/>
-    <w:p/>
-    <w:p/>
-    <w:p/>
-    <w:p/>
-    <w:p/>
-    <w:p/>
-    <w:p/>
-    <w:p/>
-    <w:p/>
-    <w:p/>
-    <w:p/>
-    <w:p/>
-    <w:p/>
-    <w:p/>
-    <w:p>
-      <w:pPr>
-        <w:pStyle w:val="berschrift1"/>
-        <w:rPr>
-          <w:rFonts w:ascii="Arial" w:hAnsi="Arial" w:cs="Arial"/>
-          <w:b/>
-          <w:bCs/>
-          <w:sz w:val="36"/>
-          <w:szCs w:val="36"/>
-        </w:rPr>
-      </w:pPr>
-      <w:bookmarkStart w:id="1" w:name="_Toc59089950"/>
-      <w:r>
-        <w:rPr>
-          <w:rFonts w:ascii="Arial" w:hAnsi="Arial" w:cs="Arial"/>
-          <w:b/>
-          <w:bCs/>
-          <w:sz w:val="36"/>
-          <w:szCs w:val="36"/>
-        </w:rPr>
-        <w:t>Mockup</w:t>
-      </w:r>
-      <w:bookmarkEnd w:id="1"/>
-      <w:r>
-        <w:rPr>
-          <w:rFonts w:ascii="Arial" w:hAnsi="Arial" w:cs="Arial"/>
-          <w:b/>
-          <w:bCs/>
-          <w:sz w:val="36"/>
-          <w:szCs w:val="36"/>
-        </w:rPr>
         <w:t xml:space="preserve"> </w:t>
       </w:r>
     </w:p>
     <w:p>
+      <w:r>
+        <w:t>Ich habe zwei Versionen erstellt. Die erste «</w:t>
+      </w:r>
+      <w:r>
+        <w:rPr>
+          <w:color w:val="00B050"/>
+        </w:rPr>
+        <w:t>Regular Version</w:t>
+      </w:r>
+      <w:r>
+        <w:t>» ist mit den dingen zusammengestellt, die die Priorität 1 haben. Die andere «</w:t>
+      </w:r>
+      <w:r>
+        <w:rPr>
+          <w:color w:val="FF0000"/>
+        </w:rPr>
+        <w:t>Pro Version</w:t>
+      </w:r>
+      <w:r>
+        <w:t xml:space="preserve">» besteht aus allen </w:t>
+      </w:r>
+      <w:r>
+        <w:t>Dingen</w:t>
+      </w:r>
+      <w:r>
+        <w:t>, die man machen kann.</w:t>
+      </w:r>
+    </w:p>
+    <w:p>
       <w:pPr>
         <w:rPr>
           <w:rFonts w:ascii="Arial" w:hAnsi="Arial" w:cs="Arial"/>
@@ -751,22 +957,22 @@
           <w:noProof/>
         </w:rPr>
         <w:drawing>
-          <wp:anchor distT="0" distB="0" distL="114300" distR="114300" simplePos="0" relativeHeight="251660288" behindDoc="0" locked="0" layoutInCell="1" allowOverlap="1" wp14:anchorId="4AA20B63" wp14:editId="459BAE81">
+          <wp:anchor distT="0" distB="0" distL="114300" distR="114300" simplePos="0" relativeHeight="251660288" behindDoc="0" locked="0" layoutInCell="1" allowOverlap="1" wp14:anchorId="4AA20B63" wp14:editId="53B3E52E">
             <wp:simplePos x="0" y="0"/>
             <wp:positionH relativeFrom="column">
-              <wp:posOffset>-23495</wp:posOffset>
+              <wp:posOffset>-18415</wp:posOffset>
             </wp:positionH>
             <wp:positionV relativeFrom="paragraph">
-              <wp:posOffset>236220</wp:posOffset>
+              <wp:posOffset>231775</wp:posOffset>
             </wp:positionV>
-            <wp:extent cx="5760720" cy="5764530"/>
-            <wp:effectExtent l="0" t="0" r="0" b="7620"/>
+            <wp:extent cx="5453380" cy="5457190"/>
+            <wp:effectExtent l="0" t="0" r="0" b="0"/>
             <wp:wrapThrough wrapText="bothSides">
               <wp:wrapPolygon edited="0">
                 <wp:start x="0" y="0"/>
-                <wp:lineTo x="0" y="21557"/>
-                <wp:lineTo x="21500" y="21557"/>
-                <wp:lineTo x="21500" y="0"/>
+                <wp:lineTo x="0" y="21489"/>
+                <wp:lineTo x="21504" y="21489"/>
+                <wp:lineTo x="21504" y="0"/>
                 <wp:lineTo x="0" y="0"/>
               </wp:wrapPolygon>
             </wp:wrapThrough>
@@ -799,7 +1005,7 @@
                   <pic:spPr bwMode="auto">
                     <a:xfrm>
                       <a:off x="0" y="0"/>
-                      <a:ext cx="5760720" cy="5764530"/>
+                      <a:ext cx="5453380" cy="5457190"/>
                     </a:xfrm>
                     <a:prstGeom prst="rect">
                       <a:avLst/>
@@ -812,6 +1018,12 @@
                 </pic:pic>
               </a:graphicData>
             </a:graphic>
+            <wp14:sizeRelH relativeFrom="margin">
+              <wp14:pctWidth>0</wp14:pctWidth>
+            </wp14:sizeRelH>
+            <wp14:sizeRelV relativeFrom="margin">
+              <wp14:pctHeight>0</wp14:pctHeight>
+            </wp14:sizeRelV>
           </wp:anchor>
         </w:drawing>
       </w:r>
@@ -822,13 +1034,105 @@
           <w:rFonts w:ascii="Arial" w:hAnsi="Arial" w:cs="Arial"/>
         </w:rPr>
       </w:pPr>
-    </w:p>
-    <w:p>
-      <w:pPr>
-        <w:rPr>
-          <w:rFonts w:ascii="Arial" w:hAnsi="Arial" w:cs="Arial"/>
-        </w:rPr>
-      </w:pPr>
+      <w:r>
+        <w:rPr>
+          <w:rFonts w:ascii="Arial" w:hAnsi="Arial" w:cs="Arial"/>
+          <w:noProof/>
+          <w:color w:val="0563C1" w:themeColor="hyperlink"/>
+          <w:u w:val="single"/>
+        </w:rPr>
+        <mc:AlternateContent>
+          <mc:Choice Requires="wps">
+            <w:drawing>
+              <wp:anchor distT="0" distB="0" distL="114300" distR="114300" simplePos="0" relativeHeight="251661312" behindDoc="0" locked="0" layoutInCell="1" allowOverlap="1" wp14:anchorId="74BBA15C" wp14:editId="10B8C906">
+                <wp:simplePos x="0" y="0"/>
+                <wp:positionH relativeFrom="column">
+                  <wp:posOffset>431165</wp:posOffset>
+                </wp:positionH>
+                <wp:positionV relativeFrom="paragraph">
+                  <wp:posOffset>73660</wp:posOffset>
+                </wp:positionV>
+                <wp:extent cx="467360" cy="121920"/>
+                <wp:effectExtent l="0" t="0" r="27940" b="11430"/>
+                <wp:wrapNone/>
+                <wp:docPr id="5" name="Textfeld 5"/>
+                <wp:cNvGraphicFramePr/>
+                <a:graphic xmlns:a="http://schemas.openxmlformats.org/drawingml/2006/main">
+                  <a:graphicData uri="http://schemas.microsoft.com/office/word/2010/wordprocessingShape">
+                    <wps:wsp>
+                      <wps:cNvSpPr txBox="1"/>
+                      <wps:spPr>
+                        <a:xfrm>
+                          <a:off x="0" y="0"/>
+                          <a:ext cx="467360" cy="121920"/>
+                        </a:xfrm>
+                        <a:prstGeom prst="rect">
+                          <a:avLst/>
+                        </a:prstGeom>
+                        <a:solidFill>
+                          <a:srgbClr val="00B050">
+                            <a:alpha val="47059"/>
+                          </a:srgbClr>
+                        </a:solidFill>
+                        <a:ln w="6350">
+                          <a:solidFill>
+                            <a:prstClr val="black"/>
+                          </a:solidFill>
+                        </a:ln>
+                      </wps:spPr>
+                      <wps:txbx>
+                        <w:txbxContent>
+                          <w:p>
+                            <w:proofErr w:type="spellStart"/>
+                            <w:r>
+                              <w:t>Aktivitätsdiagramm</w:t>
+                            </w:r>
+                            <w:proofErr w:type="spellEnd"/>
+                          </w:p>
+                        </w:txbxContent>
+                      </wps:txbx>
+                      <wps:bodyPr rot="0" spcFirstLastPara="0" vertOverflow="overflow" horzOverflow="overflow" vert="horz" wrap="square" lIns="91440" tIns="45720" rIns="91440" bIns="45720" numCol="1" spcCol="0" rtlCol="0" fromWordArt="0" anchor="t" anchorCtr="0" forceAA="0" compatLnSpc="1">
+                        <a:prstTxWarp prst="textNoShape">
+                          <a:avLst/>
+                        </a:prstTxWarp>
+                        <a:noAutofit/>
+                      </wps:bodyPr>
+                    </wps:wsp>
+                  </a:graphicData>
+                </a:graphic>
+                <wp14:sizeRelH relativeFrom="margin">
+                  <wp14:pctWidth>0</wp14:pctWidth>
+                </wp14:sizeRelH>
+                <wp14:sizeRelV relativeFrom="margin">
+                  <wp14:pctHeight>0</wp14:pctHeight>
+                </wp14:sizeRelV>
+              </wp:anchor>
+            </w:drawing>
+          </mc:Choice>
+          <mc:Fallback>
+            <w:pict>
+              <v:shapetype w14:anchorId="74BBA15C" id="_x0000_t202" coordsize="21600,21600" o:spt="202" path="m,l,21600r21600,l21600,xe">
+                <v:stroke joinstyle="miter"/>
+                <v:path gradientshapeok="t" o:connecttype="rect"/>
+              </v:shapetype>
+              <v:shape id="Textfeld 5" o:spid="_x0000_s1026" type="#_x0000_t202" style="position:absolute;margin-left:33.95pt;margin-top:5.8pt;width:36.8pt;height:9.6pt;z-index:251661312;visibility:visible;mso-wrap-style:square;mso-width-percent:0;mso-height-percent:0;mso-wrap-distance-left:9pt;mso-wrap-distance-top:0;mso-wrap-distance-right:9pt;mso-wrap-distance-bottom:0;mso-position-horizontal:absolute;mso-position-horizontal-relative:text;mso-position-vertical:absolute;mso-position-vertical-relative:text;mso-width-percent:0;mso-height-percent:0;mso-width-relative:margin;mso-height-relative:margin;v-text-anchor:top" o:gfxdata="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" fillcolor="#00b050" strokeweight=".5pt">
+                <v:fill opacity="30840f"/>
+                <v:textbox>
+                  <w:txbxContent>
+                    <w:p>
+                      <w:proofErr w:type="spellStart"/>
+                      <w:r>
+                        <w:t>Aktivitätsdiagramm</w:t>
+                      </w:r>
+                      <w:proofErr w:type="spellEnd"/>
+                    </w:p>
+                  </w:txbxContent>
+                </v:textbox>
+              </v:shape>
+            </w:pict>
+          </mc:Fallback>
+        </mc:AlternateContent>
+      </w:r>
     </w:p>
     <w:p>
       <w:pPr>
@@ -901,7 +1205,198 @@
       </w:pPr>
     </w:p>
     <w:p/>
-    <w:p/>
+    <w:p>
+      <w:r>
+        <w:rPr>
+          <w:rFonts w:ascii="Arial" w:hAnsi="Arial" w:cs="Arial"/>
+          <w:noProof/>
+          <w:color w:val="0563C1" w:themeColor="hyperlink"/>
+          <w:u w:val="single"/>
+        </w:rPr>
+        <mc:AlternateContent>
+          <mc:Choice Requires="wps">
+            <w:drawing>
+              <wp:anchor distT="0" distB="0" distL="114300" distR="114300" simplePos="0" relativeHeight="251664384" behindDoc="0" locked="0" layoutInCell="1" allowOverlap="1" wp14:anchorId="32BD1C1A" wp14:editId="4D42BA67">
+                <wp:simplePos x="0" y="0"/>
+                <wp:positionH relativeFrom="column">
+                  <wp:posOffset>2234565</wp:posOffset>
+                </wp:positionH>
+                <wp:positionV relativeFrom="paragraph">
+                  <wp:posOffset>1544955</wp:posOffset>
+                </wp:positionV>
+                <wp:extent cx="995680" cy="45719"/>
+                <wp:effectExtent l="0" t="38100" r="33020" b="88265"/>
+                <wp:wrapNone/>
+                <wp:docPr id="7" name="Gerade Verbindung mit Pfeil 7"/>
+                <wp:cNvGraphicFramePr/>
+                <a:graphic xmlns:a="http://schemas.openxmlformats.org/drawingml/2006/main">
+                  <a:graphicData uri="http://schemas.microsoft.com/office/word/2010/wordprocessingShape">
+                    <wps:wsp>
+                      <wps:cNvCnPr/>
+                      <wps:spPr>
+                        <a:xfrm>
+                          <a:off x="0" y="0"/>
+                          <a:ext cx="995680" cy="45719"/>
+                        </a:xfrm>
+                        <a:prstGeom prst="straightConnector1">
+                          <a:avLst/>
+                        </a:prstGeom>
+                        <a:ln>
+                          <a:tailEnd type="triangle"/>
+                        </a:ln>
+                      </wps:spPr>
+                      <wps:style>
+                        <a:lnRef idx="2">
+                          <a:schemeClr val="dk1"/>
+                        </a:lnRef>
+                        <a:fillRef idx="0">
+                          <a:schemeClr val="dk1"/>
+                        </a:fillRef>
+                        <a:effectRef idx="1">
+                          <a:schemeClr val="dk1"/>
+                        </a:effectRef>
+                        <a:fontRef idx="minor">
+                          <a:schemeClr val="tx1"/>
+                        </a:fontRef>
+                      </wps:style>
+                      <wps:bodyPr/>
+                    </wps:wsp>
+                  </a:graphicData>
+                </a:graphic>
+                <wp14:sizeRelH relativeFrom="margin">
+                  <wp14:pctWidth>0</wp14:pctWidth>
+                </wp14:sizeRelH>
+                <wp14:sizeRelV relativeFrom="margin">
+                  <wp14:pctHeight>0</wp14:pctHeight>
+                </wp14:sizeRelV>
+              </wp:anchor>
+            </w:drawing>
+          </mc:Choice>
+          <mc:Fallback>
+            <w:pict>
+              <v:shapetype w14:anchorId="46E03817" id="_x0000_t32" coordsize="21600,21600" o:spt="32" o:oned="t" path="m,l21600,21600e" filled="f">
+                <v:path arrowok="t" fillok="f" o:connecttype="none"/>
+                <o:lock v:ext="edit" shapetype="t"/>
+              </v:shapetype>
+              <v:shape id="Gerade Verbindung mit Pfeil 7" o:spid="_x0000_s1026" type="#_x0000_t32" style="position:absolute;margin-left:175.95pt;margin-top:121.65pt;width:78.4pt;height:3.6pt;z-index:251664384;visibility:visible;mso-wrap-style:square;mso-width-percent:0;mso-height-percent:0;mso-wrap-distance-left:9pt;mso-wrap-distance-top:0;mso-wrap-distance-right:9pt;mso-wrap-distance-bottom:0;mso-position-horizontal:absolute;mso-position-horizontal-relative:text;mso-position-vertical:absolute;mso-position-vertical-relative:text;mso-width-percent:0;mso-height-percent:0;mso-width-relative:margin;mso-height-relative:margin" o:gfxdata="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" strokecolor="black [3200]" strokeweight="1pt">
+                <v:stroke endarrow="block" joinstyle="miter"/>
+              </v:shape>
+            </w:pict>
+          </mc:Fallback>
+        </mc:AlternateContent>
+      </w:r>
+      <w:r>
+        <w:rPr>
+          <w:rFonts w:ascii="Arial" w:hAnsi="Arial" w:cs="Arial"/>
+          <w:noProof/>
+          <w:color w:val="0563C1" w:themeColor="hyperlink"/>
+          <w:u w:val="single"/>
+        </w:rPr>
+        <mc:AlternateContent>
+          <mc:Choice Requires="wps">
+            <w:drawing>
+              <wp:anchor distT="0" distB="0" distL="114300" distR="114300" simplePos="0" relativeHeight="251663360" behindDoc="0" locked="0" layoutInCell="1" allowOverlap="1" wp14:anchorId="1BBEAB52" wp14:editId="052C45D1">
+                <wp:simplePos x="0" y="0"/>
+                <wp:positionH relativeFrom="column">
+                  <wp:posOffset>431165</wp:posOffset>
+                </wp:positionH>
+                <wp:positionV relativeFrom="paragraph">
+                  <wp:posOffset>1031240</wp:posOffset>
+                </wp:positionV>
+                <wp:extent cx="401320" cy="121920"/>
+                <wp:effectExtent l="0" t="0" r="17780" b="11430"/>
+                <wp:wrapNone/>
+                <wp:docPr id="6" name="Textfeld 6"/>
+                <wp:cNvGraphicFramePr/>
+                <a:graphic xmlns:a="http://schemas.openxmlformats.org/drawingml/2006/main">
+                  <a:graphicData uri="http://schemas.microsoft.com/office/word/2010/wordprocessingShape">
+                    <wps:wsp>
+                      <wps:cNvSpPr txBox="1"/>
+                      <wps:spPr>
+                        <a:xfrm>
+                          <a:off x="0" y="0"/>
+                          <a:ext cx="401320" cy="121920"/>
+                        </a:xfrm>
+                        <a:prstGeom prst="rect">
+                          <a:avLst/>
+                        </a:prstGeom>
+                        <a:solidFill>
+                          <a:srgbClr val="FF0000">
+                            <a:alpha val="47059"/>
+                          </a:srgbClr>
+                        </a:solidFill>
+                        <a:ln w="6350">
+                          <a:solidFill>
+                            <a:prstClr val="black"/>
+                          </a:solidFill>
+                        </a:ln>
+                      </wps:spPr>
+                      <wps:txbx>
+                        <w:txbxContent>
+                          <w:p>
+                            <w:pPr>
+                              <w:rPr>
+                                <w:color w:val="FF0000"/>
+                              </w:rPr>
+                            </w:pPr>
+                            <w:proofErr w:type="spellStart"/>
+                            <w:r>
+                              <w:rPr>
+                                <w:color w:val="FF0000"/>
+                              </w:rPr>
+                              <w:t>Aktivitätsdiagramm</w:t>
+                            </w:r>
+                            <w:proofErr w:type="spellEnd"/>
+                          </w:p>
+                        </w:txbxContent>
+                      </wps:txbx>
+                      <wps:bodyPr rot="0" spcFirstLastPara="0" vertOverflow="overflow" horzOverflow="overflow" vert="horz" wrap="square" lIns="91440" tIns="45720" rIns="91440" bIns="45720" numCol="1" spcCol="0" rtlCol="0" fromWordArt="0" anchor="t" anchorCtr="0" forceAA="0" compatLnSpc="1">
+                        <a:prstTxWarp prst="textNoShape">
+                          <a:avLst/>
+                        </a:prstTxWarp>
+                        <a:noAutofit/>
+                      </wps:bodyPr>
+                    </wps:wsp>
+                  </a:graphicData>
+                </a:graphic>
+                <wp14:sizeRelH relativeFrom="margin">
+                  <wp14:pctWidth>0</wp14:pctWidth>
+                </wp14:sizeRelH>
+                <wp14:sizeRelV relativeFrom="margin">
+                  <wp14:pctHeight>0</wp14:pctHeight>
+                </wp14:sizeRelV>
+              </wp:anchor>
+            </w:drawing>
+          </mc:Choice>
+          <mc:Fallback>
+            <w:pict>
+              <v:shape w14:anchorId="1BBEAB52" id="Textfeld 6" o:spid="_x0000_s1027" type="#_x0000_t202" style="position:absolute;margin-left:33.95pt;margin-top:81.2pt;width:31.6pt;height:9.6pt;z-index:251663360;visibility:visible;mso-wrap-style:square;mso-width-percent:0;mso-height-percent:0;mso-wrap-distance-left:9pt;mso-wrap-distance-top:0;mso-wrap-distance-right:9pt;mso-wrap-distance-bottom:0;mso-position-horizontal:absolute;mso-position-horizontal-relative:text;mso-position-vertical:absolute;mso-position-vertical-relative:text;mso-width-percent:0;mso-height-percent:0;mso-width-relative:margin;mso-height-relative:margin;v-text-anchor:top" o:gfxdata="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" fillcolor="red" strokeweight=".5pt">
+                <v:fill opacity="30840f"/>
+                <v:textbox>
+                  <w:txbxContent>
+                    <w:p>
+                      <w:pPr>
+                        <w:rPr>
+                          <w:color w:val="FF0000"/>
+                        </w:rPr>
+                      </w:pPr>
+                      <w:proofErr w:type="spellStart"/>
+                      <w:r>
+                        <w:rPr>
+                          <w:color w:val="FF0000"/>
+                        </w:rPr>
+                        <w:t>Aktivitätsdiagramm</w:t>
+                      </w:r>
+                      <w:proofErr w:type="spellEnd"/>
+                    </w:p>
+                  </w:txbxContent>
+                </v:textbox>
+              </v:shape>
+            </w:pict>
+          </mc:Fallback>
+        </mc:AlternateContent>
+      </w:r>
+    </w:p>
     <w:p>
       <w:pPr>
         <w:pStyle w:val="berschrift1"/>
@@ -913,7 +1408,7 @@
           <w:szCs w:val="36"/>
         </w:rPr>
       </w:pPr>
-      <w:bookmarkStart w:id="2" w:name="_Toc59089949"/>
+      <w:bookmarkStart w:id="3" w:name="_Toc59093220"/>
       <w:proofErr w:type="spellStart"/>
       <w:r>
         <w:rPr>
@@ -923,6 +1418,7 @@
           <w:sz w:val="36"/>
           <w:szCs w:val="36"/>
         </w:rPr>
+        <w:lastRenderedPageBreak/>
         <w:t>UserStory</w:t>
       </w:r>
       <w:r>
@@ -935,7 +1431,7 @@
         </w:rPr>
         <w:t>s</w:t>
       </w:r>
-      <w:bookmarkEnd w:id="2"/>
+      <w:bookmarkEnd w:id="3"/>
       <w:proofErr w:type="spellEnd"/>
     </w:p>
     <w:p/>
@@ -956,6 +1452,7 @@
           <w:bCs/>
           <w:sz w:val="28"/>
           <w:szCs w:val="28"/>
+          <w:u w:val="single"/>
         </w:rPr>
       </w:pPr>
       <w:r>
@@ -965,6 +1462,7 @@
           <w:bCs/>
           <w:sz w:val="28"/>
           <w:szCs w:val="28"/>
+          <w:u w:val="single"/>
         </w:rPr>
         <w:t>Stationssuche - Story01</w:t>
       </w:r>
@@ -1063,7 +1561,15 @@
         <w:rPr>
           <w:rFonts w:ascii="Arial" w:hAnsi="Arial" w:cs="Arial"/>
         </w:rPr>
-        <w:t>ss angezeigt werden ob es die Station gibt oder nicht</w:t>
+        <w:t>ss angezeigt werd</w:t>
+      </w:r>
+      <w:bookmarkStart w:id="4" w:name="_GoBack"/>
+      <w:bookmarkEnd w:id="4"/>
+      <w:r>
+        <w:rPr>
+          <w:rFonts w:ascii="Arial" w:hAnsi="Arial" w:cs="Arial"/>
+        </w:rPr>
+        <w:t>en ob es die Station gibt oder nicht</w:t>
       </w:r>
     </w:p>
     <w:p>
@@ -1135,6 +1641,7 @@
           <w:bCs/>
           <w:sz w:val="28"/>
           <w:szCs w:val="28"/>
+          <w:u w:val="single"/>
         </w:rPr>
       </w:pPr>
       <w:r>
@@ -1144,6 +1651,7 @@
           <w:bCs/>
           <w:sz w:val="28"/>
           <w:szCs w:val="28"/>
+          <w:u w:val="single"/>
         </w:rPr>
         <w:t xml:space="preserve">Verbindungen anzeigen </w:t>
       </w:r>
@@ -1154,6 +1662,7 @@
           <w:bCs/>
           <w:sz w:val="28"/>
           <w:szCs w:val="28"/>
+          <w:u w:val="single"/>
         </w:rPr>
         <w:t>-</w:t>
       </w:r>
@@ -1164,6 +1673,7 @@
           <w:bCs/>
           <w:sz w:val="28"/>
           <w:szCs w:val="28"/>
+          <w:u w:val="single"/>
         </w:rPr>
         <w:t xml:space="preserve"> Story0</w:t>
       </w:r>
@@ -1174,6 +1684,7 @@
           <w:bCs/>
           <w:sz w:val="28"/>
           <w:szCs w:val="28"/>
+          <w:u w:val="single"/>
         </w:rPr>
         <w:t>2</w:t>
       </w:r>
@@ -1406,6 +1917,7 @@
           <w:rFonts w:ascii="Arial" w:hAnsi="Arial" w:cs="Arial"/>
           <w:sz w:val="28"/>
           <w:szCs w:val="28"/>
+          <w:u w:val="single"/>
         </w:rPr>
       </w:pPr>
     </w:p>
@@ -1417,6 +1929,7 @@
           <w:bCs/>
           <w:sz w:val="28"/>
           <w:szCs w:val="28"/>
+          <w:u w:val="single"/>
         </w:rPr>
       </w:pPr>
       <w:r>
@@ -1426,6 +1939,7 @@
           <w:bCs/>
           <w:sz w:val="28"/>
           <w:szCs w:val="28"/>
+          <w:u w:val="single"/>
         </w:rPr>
         <w:t xml:space="preserve">Abfahrtstafel </w:t>
       </w:r>
@@ -1436,6 +1950,7 @@
           <w:bCs/>
           <w:sz w:val="28"/>
           <w:szCs w:val="28"/>
+          <w:u w:val="single"/>
         </w:rPr>
         <w:t>-</w:t>
       </w:r>
@@ -1446,6 +1961,7 @@
           <w:bCs/>
           <w:sz w:val="28"/>
           <w:szCs w:val="28"/>
+          <w:u w:val="single"/>
         </w:rPr>
         <w:t xml:space="preserve"> Story0</w:t>
       </w:r>
@@ -1456,6 +1972,7 @@
           <w:bCs/>
           <w:sz w:val="28"/>
           <w:szCs w:val="28"/>
+          <w:u w:val="single"/>
         </w:rPr>
         <w:t>3</w:t>
       </w:r>
@@ -1617,6 +2134,7 @@
           <w:bCs/>
           <w:sz w:val="28"/>
           <w:szCs w:val="28"/>
+          <w:u w:val="single"/>
         </w:rPr>
       </w:pPr>
       <w:r>
@@ -1626,6 +2144,7 @@
           <w:bCs/>
           <w:sz w:val="28"/>
           <w:szCs w:val="28"/>
+          <w:u w:val="single"/>
         </w:rPr>
         <w:t>Vorschlag während dem eingeben von Ortschaft - Story04</w:t>
       </w:r>
@@ -1850,6 +2369,7 @@
           <w:bCs/>
           <w:sz w:val="28"/>
           <w:szCs w:val="28"/>
+          <w:u w:val="single"/>
         </w:rPr>
       </w:pPr>
       <w:r>
@@ -1859,7 +2379,9 @@
           <w:bCs/>
           <w:sz w:val="28"/>
           <w:szCs w:val="28"/>
-        </w:rPr>
+          <w:u w:val="single"/>
+        </w:rPr>
+        <w:lastRenderedPageBreak/>
         <w:t>Datum und Zeit Eingabe - Story05</w:t>
       </w:r>
     </w:p>
@@ -2020,6 +2542,7 @@
           <w:bCs/>
           <w:sz w:val="28"/>
           <w:szCs w:val="28"/>
+          <w:u w:val="single"/>
         </w:rPr>
       </w:pPr>
       <w:r>
@@ -2029,6 +2552,7 @@
           <w:bCs/>
           <w:sz w:val="28"/>
           <w:szCs w:val="28"/>
+          <w:u w:val="single"/>
         </w:rPr>
         <w:t>Station auf der Karte anzeigen - Story06</w:t>
       </w:r>
@@ -2190,6 +2714,7 @@
           <w:bCs/>
           <w:sz w:val="28"/>
           <w:szCs w:val="28"/>
+          <w:u w:val="single"/>
         </w:rPr>
       </w:pPr>
       <w:r>
@@ -2199,6 +2724,7 @@
           <w:bCs/>
           <w:sz w:val="28"/>
           <w:szCs w:val="28"/>
+          <w:u w:val="single"/>
         </w:rPr>
         <w:t>Nächste Station anzeigen lassen - Story07</w:t>
       </w:r>
@@ -2351,6 +2877,7 @@
           <w:bCs/>
           <w:sz w:val="28"/>
           <w:szCs w:val="28"/>
+          <w:u w:val="single"/>
         </w:rPr>
       </w:pPr>
       <w:r>
@@ -2360,6 +2887,7 @@
           <w:bCs/>
           <w:sz w:val="28"/>
           <w:szCs w:val="28"/>
+          <w:u w:val="single"/>
         </w:rPr>
         <w:t xml:space="preserve">Die Verbindung via </w:t>
       </w:r>
@@ -2370,6 +2898,7 @@
           <w:bCs/>
           <w:sz w:val="28"/>
           <w:szCs w:val="28"/>
+          <w:u w:val="single"/>
         </w:rPr>
         <w:t>E-Mail</w:t>
       </w:r>
@@ -2380,6 +2909,7 @@
           <w:bCs/>
           <w:sz w:val="28"/>
           <w:szCs w:val="28"/>
+          <w:u w:val="single"/>
         </w:rPr>
         <w:t xml:space="preserve"> versenden - Story08</w:t>
       </w:r>
@@ -2710,77 +3240,77 @@
         <w:rPr>
           <w:rFonts w:ascii="Arial" w:hAnsi="Arial" w:cs="Arial"/>
         </w:rPr>
+        <w:t>Bei der Ankunftszeit sollen alle Fahrten angezeigt werden, die um diese Zeit ankommen werden und auch spätere Fahrten werden angezeigt</w:t>
+      </w:r>
+    </w:p>
+    <w:p>
+      <w:pPr>
+        <w:rPr>
+          <w:rFonts w:ascii="Arial" w:hAnsi="Arial" w:cs="Arial"/>
+        </w:rPr>
+      </w:pPr>
+      <w:r>
+        <w:rPr>
+          <w:rFonts w:ascii="Arial" w:hAnsi="Arial" w:cs="Arial"/>
+          <w:b/>
+          <w:bCs/>
+        </w:rPr>
+        <w:t>Priorität</w:t>
+      </w:r>
+      <w:r>
+        <w:rPr>
+          <w:rFonts w:ascii="Arial" w:hAnsi="Arial" w:cs="Arial"/>
+        </w:rPr>
+        <w:t>: 3</w:t>
+      </w:r>
+    </w:p>
+    <w:p>
+      <w:pPr>
+        <w:rPr>
+          <w:rFonts w:ascii="Arial" w:hAnsi="Arial" w:cs="Arial"/>
+          <w:b/>
+          <w:bCs/>
+        </w:rPr>
+      </w:pPr>
+      <w:r>
+        <w:rPr>
+          <w:rFonts w:ascii="Arial" w:hAnsi="Arial" w:cs="Arial"/>
+          <w:b/>
+          <w:bCs/>
+        </w:rPr>
+        <w:t xml:space="preserve">Erfüllt: </w:t>
+      </w:r>
+      <w:r>
+        <w:rPr>
+          <w:rFonts w:ascii="Arial" w:hAnsi="Arial" w:cs="Arial"/>
+          <w:b/>
+          <w:bCs/>
+          <w:color w:val="FF0000"/>
+        </w:rPr>
+        <w:t>Nei</w:t>
+      </w:r>
+      <w:r>
+        <w:rPr>
+          <w:rFonts w:ascii="Arial" w:hAnsi="Arial" w:cs="Arial"/>
+          <w:b/>
+          <w:bCs/>
+          <w:color w:val="FF0000"/>
+        </w:rPr>
+        <w:t>n</w:t>
+      </w:r>
+    </w:p>
+    <w:p>
+      <w:pPr>
+        <w:rPr>
+          <w:rFonts w:ascii="Arial" w:hAnsi="Arial" w:cs="Arial"/>
+        </w:rPr>
+      </w:pPr>
+      <w:proofErr w:type="spellStart"/>
+      <w:r>
+        <w:rPr>
+          <w:rFonts w:ascii="Arial" w:hAnsi="Arial" w:cs="Arial"/>
+        </w:rPr>
         <w:lastRenderedPageBreak/>
-        <w:t>Bei der Ankunftszeit sollen alle Fahrten angezeigt werden, die um diese Zeit ankommen werden und auch spätere Fahrten werden angezeigt</w:t>
-      </w:r>
-    </w:p>
-    <w:p>
-      <w:pPr>
-        <w:rPr>
-          <w:rFonts w:ascii="Arial" w:hAnsi="Arial" w:cs="Arial"/>
-        </w:rPr>
-      </w:pPr>
-      <w:r>
-        <w:rPr>
-          <w:rFonts w:ascii="Arial" w:hAnsi="Arial" w:cs="Arial"/>
-          <w:b/>
-          <w:bCs/>
-        </w:rPr>
-        <w:t>Priorität</w:t>
-      </w:r>
-      <w:r>
-        <w:rPr>
-          <w:rFonts w:ascii="Arial" w:hAnsi="Arial" w:cs="Arial"/>
-        </w:rPr>
-        <w:t>: 3</w:t>
-      </w:r>
-    </w:p>
-    <w:p>
-      <w:pPr>
-        <w:rPr>
-          <w:rFonts w:ascii="Arial" w:hAnsi="Arial" w:cs="Arial"/>
-          <w:b/>
-          <w:bCs/>
-        </w:rPr>
-      </w:pPr>
-      <w:r>
-        <w:rPr>
-          <w:rFonts w:ascii="Arial" w:hAnsi="Arial" w:cs="Arial"/>
-          <w:b/>
-          <w:bCs/>
-        </w:rPr>
-        <w:t xml:space="preserve">Erfüllt: </w:t>
-      </w:r>
-      <w:r>
-        <w:rPr>
-          <w:rFonts w:ascii="Arial" w:hAnsi="Arial" w:cs="Arial"/>
-          <w:b/>
-          <w:bCs/>
-          <w:color w:val="FF0000"/>
-        </w:rPr>
-        <w:t>Nei</w:t>
-      </w:r>
-      <w:r>
-        <w:rPr>
-          <w:rFonts w:ascii="Arial" w:hAnsi="Arial" w:cs="Arial"/>
-          <w:b/>
-          <w:bCs/>
-          <w:color w:val="FF0000"/>
-        </w:rPr>
-        <w:t>n</w:t>
-      </w:r>
-    </w:p>
-    <w:p>
-      <w:pPr>
-        <w:rPr>
-          <w:rFonts w:ascii="Arial" w:hAnsi="Arial" w:cs="Arial"/>
-        </w:rPr>
-      </w:pPr>
-      <w:proofErr w:type="spellStart"/>
-      <w:r>
-        <w:rPr>
-          <w:rFonts w:ascii="Arial" w:hAnsi="Arial" w:cs="Arial"/>
-        </w:rPr>
         <w:t>Aktivitätsdiagramm</w:t>
       </w:r>
       <w:proofErr w:type="spellEnd"/>

</xml_diff>

<commit_message>
Weitere anpassung im Form
</commit_message>
<xml_diff>
--- a/doc/TransportApp_Dokumentation.docx
+++ b/doc/TransportApp_Dokumentation.docx
@@ -1497,7 +1497,7 @@
           </mc:Choice>
           <mc:Fallback>
             <w:pict>
-              <v:shapetype w14:anchorId="190F2BE8" id="_x0000_t32" coordsize="21600,21600" o:spt="32" o:oned="t" path="m,l21600,21600e" filled="f">
+              <v:shapetype w14:anchorId="7053F77A" id="_x0000_t32" coordsize="21600,21600" o:spt="32" o:oned="t" path="m,l21600,21600e" filled="f">
                 <v:path arrowok="t" fillok="f" o:connecttype="none"/>
                 <o:lock v:ext="edit" shapetype="t"/>
               </v:shapetype>
@@ -3643,10 +3643,230 @@
         </w:rPr>
         <w:t>Testfälle</w:t>
       </w:r>
-      <w:bookmarkStart w:id="6" w:name="_GoBack"/>
       <w:bookmarkEnd w:id="5"/>
-      <w:bookmarkEnd w:id="6"/>
-    </w:p>
+    </w:p>
+    <w:p/>
+    <w:tbl>
+      <w:tblPr>
+        <w:tblStyle w:val="Tabellenraster"/>
+        <w:tblW w:w="9351" w:type="dxa"/>
+        <w:tblInd w:w="0" w:type="dxa"/>
+        <w:tblLook w:val="04A0" w:firstRow="1" w:lastRow="0" w:firstColumn="1" w:lastColumn="0" w:noHBand="0" w:noVBand="1"/>
+      </w:tblPr>
+      <w:tblGrid>
+        <w:gridCol w:w="1724"/>
+        <w:gridCol w:w="2666"/>
+        <w:gridCol w:w="4961"/>
+      </w:tblGrid>
+      <w:tr>
+        <w:tc>
+          <w:tcPr>
+            <w:tcW w:w="1724" w:type="dxa"/>
+          </w:tcPr>
+          <w:p>
+            <w:r>
+              <w:t>Testfall</w:t>
+            </w:r>
+          </w:p>
+        </w:tc>
+        <w:tc>
+          <w:tcPr>
+            <w:tcW w:w="2666" w:type="dxa"/>
+          </w:tcPr>
+          <w:p>
+            <w:r>
+              <w:t>Aktivität</w:t>
+            </w:r>
+          </w:p>
+        </w:tc>
+        <w:tc>
+          <w:tcPr>
+            <w:tcW w:w="4961" w:type="dxa"/>
+          </w:tcPr>
+          <w:p>
+            <w:r>
+              <w:t>Erwartetes Resultat</w:t>
+            </w:r>
+          </w:p>
+        </w:tc>
+      </w:tr>
+      <w:tr>
+        <w:tc>
+          <w:tcPr>
+            <w:tcW w:w="1724" w:type="dxa"/>
+          </w:tcPr>
+          <w:p>
+            <w:r>
+              <w:t>1</w:t>
+            </w:r>
+          </w:p>
+        </w:tc>
+        <w:tc>
+          <w:tcPr>
+            <w:tcW w:w="2666" w:type="dxa"/>
+          </w:tcPr>
+          <w:p>
+            <w:r>
+              <w:t xml:space="preserve">Programm </w:t>
+            </w:r>
+            <w:r>
+              <w:t>starten.</w:t>
+            </w:r>
+          </w:p>
+        </w:tc>
+        <w:tc>
+          <w:tcPr>
+            <w:tcW w:w="4961" w:type="dxa"/>
+          </w:tcPr>
+          <w:p>
+            <w:r>
+              <w:t>Das Programm wird ohne Fehler kompiliert und gestartet</w:t>
+            </w:r>
+          </w:p>
+        </w:tc>
+      </w:tr>
+      <w:tr>
+        <w:tc>
+          <w:tcPr>
+            <w:tcW w:w="1724" w:type="dxa"/>
+          </w:tcPr>
+          <w:p>
+            <w:r>
+              <w:t>2</w:t>
+            </w:r>
+          </w:p>
+        </w:tc>
+        <w:tc>
+          <w:tcPr>
+            <w:tcW w:w="2666" w:type="dxa"/>
+          </w:tcPr>
+          <w:p>
+            <w:r>
+              <w:t>Eingabe</w:t>
+            </w:r>
+            <w:r>
+              <w:t xml:space="preserve"> eines Ortes</w:t>
+            </w:r>
+            <w:r>
+              <w:t xml:space="preserve"> in </w:t>
+            </w:r>
+            <w:r>
+              <w:t>die Combobox.</w:t>
+            </w:r>
+          </w:p>
+        </w:tc>
+        <w:tc>
+          <w:tcPr>
+            <w:tcW w:w="4961" w:type="dxa"/>
+          </w:tcPr>
+          <w:p>
+            <w:r>
+              <w:t>Beim dritten Buchstaben startet es eine Suche und schlägt Orte vor. Gibt es den Ort nicht steht «Kein Resultat»</w:t>
+            </w:r>
+          </w:p>
+        </w:tc>
+      </w:tr>
+      <w:tr>
+        <w:tc>
+          <w:tcPr>
+            <w:tcW w:w="1724" w:type="dxa"/>
+          </w:tcPr>
+          <w:p>
+            <w:r>
+              <w:t>3</w:t>
+            </w:r>
+          </w:p>
+        </w:tc>
+        <w:tc>
+          <w:tcPr>
+            <w:tcW w:w="2666" w:type="dxa"/>
+          </w:tcPr>
+          <w:p>
+            <w:r>
+              <w:t>Drücken des Suchen-Buttons.</w:t>
+            </w:r>
+          </w:p>
+        </w:tc>
+        <w:tc>
+          <w:tcPr>
+            <w:tcW w:w="4961" w:type="dxa"/>
+          </w:tcPr>
+          <w:p>
+            <w:r>
+              <w:t>Gibt Meldung aus, falls eine der Comboboxen leer ist</w:t>
+            </w:r>
+            <w:r>
+              <w:t>. W</w:t>
+            </w:r>
+            <w:r>
+              <w:t xml:space="preserve">enn beide einen Inhalt haben, wird die Suche gestartet und bei Erfolg zeigt es Fahrten </w:t>
+            </w:r>
+            <w:r>
+              <w:t>an. Wenn dies scheitert wird eine Fehlermeldung angezeigt.</w:t>
+            </w:r>
+          </w:p>
+        </w:tc>
+      </w:tr>
+      <w:tr>
+        <w:tc>
+          <w:tcPr>
+            <w:tcW w:w="1724" w:type="dxa"/>
+          </w:tcPr>
+          <w:p>
+            <w:r>
+              <w:t>4</w:t>
+            </w:r>
+          </w:p>
+        </w:tc>
+        <w:tc>
+          <w:tcPr>
+            <w:tcW w:w="2666" w:type="dxa"/>
+          </w:tcPr>
+          <w:p>
+            <w:r>
+              <w:t>Datum/Urzeit verstellen</w:t>
+            </w:r>
+          </w:p>
+        </w:tc>
+        <w:tc>
+          <w:tcPr>
+            <w:tcW w:w="4961" w:type="dxa"/>
+          </w:tcPr>
+          <w:p>
+            <w:r>
+              <w:t>Soll das eingegebene Datum oder Urzeit anzeigen und Einfluss auf die Suche nehmen.</w:t>
+            </w:r>
+          </w:p>
+        </w:tc>
+      </w:tr>
+      <w:tr>
+        <w:tc>
+          <w:tcPr>
+            <w:tcW w:w="1724" w:type="dxa"/>
+          </w:tcPr>
+          <w:p>
+            <w:r>
+              <w:t>5</w:t>
+            </w:r>
+          </w:p>
+        </w:tc>
+        <w:tc>
+          <w:tcPr>
+            <w:tcW w:w="2666" w:type="dxa"/>
+          </w:tcPr>
+          <w:p>
+            <w:bookmarkStart w:id="6" w:name="_GoBack"/>
+            <w:bookmarkEnd w:id="6"/>
+          </w:p>
+        </w:tc>
+        <w:tc>
+          <w:tcPr>
+            <w:tcW w:w="4961" w:type="dxa"/>
+          </w:tcPr>
+          <w:p/>
+        </w:tc>
+      </w:tr>
+    </w:tbl>
     <w:p>
       <w:pPr>
         <w:rPr>
@@ -3708,13 +3928,6 @@
         <w:t>Installationsanleitung</w:t>
       </w:r>
       <w:bookmarkEnd w:id="8"/>
-    </w:p>
-    <w:p>
-      <w:pPr>
-        <w:rPr>
-          <w:rFonts w:ascii="Arial" w:hAnsi="Arial" w:cs="Arial"/>
-        </w:rPr>
-      </w:pPr>
     </w:p>
     <w:p>
       <w:pPr>

</xml_diff>

<commit_message>
Final Push vom Code
</commit_message>
<xml_diff>
--- a/doc/TransportApp_Dokumentation.docx
+++ b/doc/TransportApp_Dokumentation.docx
@@ -88,7 +88,7 @@
                     </pic:cNvPicPr>
                   </pic:nvPicPr>
                   <pic:blipFill>
-                    <a:blip r:embed="rId5">
+                    <a:blip r:embed="rId6">
                       <a:extLst>
                         <a:ext uri="{28A0092B-C50C-407E-A947-70E740481C1C}">
                           <a14:useLocalDpi xmlns:a14="http://schemas.microsoft.com/office/drawing/2010/main" val="0"/>
@@ -1217,7 +1217,7 @@
                     </pic:cNvPicPr>
                   </pic:nvPicPr>
                   <pic:blipFill>
-                    <a:blip r:embed="rId6">
+                    <a:blip r:embed="rId7">
                       <a:extLst>
                         <a:ext uri="{28A0092B-C50C-407E-A947-70E740481C1C}">
                           <a14:useLocalDpi xmlns:a14="http://schemas.microsoft.com/office/drawing/2010/main" val="0"/>
@@ -1497,7 +1497,7 @@
           </mc:Choice>
           <mc:Fallback>
             <w:pict>
-              <v:shapetype w14:anchorId="7053F77A" id="_x0000_t32" coordsize="21600,21600" o:spt="32" o:oned="t" path="m,l21600,21600e" filled="f">
+              <v:shapetype w14:anchorId="48F628E3" id="_x0000_t32" coordsize="21600,21600" o:spt="32" o:oned="t" path="m,l21600,21600e" filled="f">
                 <v:path arrowok="t" fillok="f" o:connecttype="none"/>
                 <o:lock v:ext="edit" shapetype="t"/>
               </v:shapetype>
@@ -3548,7 +3548,7 @@
                     </pic:cNvPicPr>
                   </pic:nvPicPr>
                   <pic:blipFill>
-                    <a:blip r:embed="rId7">
+                    <a:blip r:embed="rId8">
                       <a:extLst>
                         <a:ext uri="{28A0092B-C50C-407E-A947-70E740481C1C}">
                           <a14:useLocalDpi xmlns:a14="http://schemas.microsoft.com/office/drawing/2010/main" val="0"/>
@@ -3648,9 +3648,8 @@
     <w:p/>
     <w:tbl>
       <w:tblPr>
-        <w:tblStyle w:val="Tabellenraster"/>
+        <w:tblStyle w:val="Gitternetztabelle4"/>
         <w:tblW w:w="9351" w:type="dxa"/>
-        <w:tblInd w:w="0" w:type="dxa"/>
         <w:tblLook w:val="04A0" w:firstRow="1" w:lastRow="0" w:firstColumn="1" w:lastColumn="0" w:noHBand="0" w:noVBand="1"/>
       </w:tblPr>
       <w:tblGrid>
@@ -3659,8 +3658,12 @@
         <w:gridCol w:w="4961"/>
       </w:tblGrid>
       <w:tr>
+        <w:trPr>
+          <w:cnfStyle w:val="100000000000" w:firstRow="1" w:lastRow="0" w:firstColumn="0" w:lastColumn="0" w:oddVBand="0" w:evenVBand="0" w:oddHBand="0" w:evenHBand="0" w:firstRowFirstColumn="0" w:firstRowLastColumn="0" w:lastRowFirstColumn="0" w:lastRowLastColumn="0"/>
+        </w:trPr>
         <w:tc>
           <w:tcPr>
+            <w:cnfStyle w:val="001000000000" w:firstRow="0" w:lastRow="0" w:firstColumn="1" w:lastColumn="0" w:oddVBand="0" w:evenVBand="0" w:oddHBand="0" w:evenHBand="0" w:firstRowFirstColumn="0" w:firstRowLastColumn="0" w:lastRowFirstColumn="0" w:lastRowLastColumn="0"/>
             <w:tcW w:w="1724" w:type="dxa"/>
           </w:tcPr>
           <w:p>
@@ -3674,6 +3677,9 @@
             <w:tcW w:w="2666" w:type="dxa"/>
           </w:tcPr>
           <w:p>
+            <w:pPr>
+              <w:cnfStyle w:val="100000000000" w:firstRow="1" w:lastRow="0" w:firstColumn="0" w:lastColumn="0" w:oddVBand="0" w:evenVBand="0" w:oddHBand="0" w:evenHBand="0" w:firstRowFirstColumn="0" w:firstRowLastColumn="0" w:lastRowFirstColumn="0" w:lastRowLastColumn="0"/>
+            </w:pPr>
             <w:r>
               <w:t>Aktivität</w:t>
             </w:r>
@@ -3684,8 +3690,326 @@
             <w:tcW w:w="4961" w:type="dxa"/>
           </w:tcPr>
           <w:p>
+            <w:pPr>
+              <w:cnfStyle w:val="100000000000" w:firstRow="1" w:lastRow="0" w:firstColumn="0" w:lastColumn="0" w:oddVBand="0" w:evenVBand="0" w:oddHBand="0" w:evenHBand="0" w:firstRowFirstColumn="0" w:firstRowLastColumn="0" w:lastRowFirstColumn="0" w:lastRowLastColumn="0"/>
+            </w:pPr>
             <w:r>
               <w:t>Erwartetes Resultat</w:t>
+            </w:r>
+          </w:p>
+        </w:tc>
+      </w:tr>
+      <w:tr>
+        <w:trPr>
+          <w:cnfStyle w:val="000000100000" w:firstRow="0" w:lastRow="0" w:firstColumn="0" w:lastColumn="0" w:oddVBand="0" w:evenVBand="0" w:oddHBand="1" w:evenHBand="0" w:firstRowFirstColumn="0" w:firstRowLastColumn="0" w:lastRowFirstColumn="0" w:lastRowLastColumn="0"/>
+        </w:trPr>
+        <w:tc>
+          <w:tcPr>
+            <w:cnfStyle w:val="001000000000" w:firstRow="0" w:lastRow="0" w:firstColumn="1" w:lastColumn="0" w:oddVBand="0" w:evenVBand="0" w:oddHBand="0" w:evenHBand="0" w:firstRowFirstColumn="0" w:firstRowLastColumn="0" w:lastRowFirstColumn="0" w:lastRowLastColumn="0"/>
+            <w:tcW w:w="1724" w:type="dxa"/>
+          </w:tcPr>
+          <w:p>
+            <w:r>
+              <w:t>1</w:t>
+            </w:r>
+          </w:p>
+        </w:tc>
+        <w:tc>
+          <w:tcPr>
+            <w:tcW w:w="2666" w:type="dxa"/>
+          </w:tcPr>
+          <w:p>
+            <w:pPr>
+              <w:cnfStyle w:val="000000100000" w:firstRow="0" w:lastRow="0" w:firstColumn="0" w:lastColumn="0" w:oddVBand="0" w:evenVBand="0" w:oddHBand="1" w:evenHBand="0" w:firstRowFirstColumn="0" w:firstRowLastColumn="0" w:lastRowFirstColumn="0" w:lastRowLastColumn="0"/>
+            </w:pPr>
+            <w:r>
+              <w:t xml:space="preserve">Programm </w:t>
+            </w:r>
+            <w:r>
+              <w:t>starten.</w:t>
+            </w:r>
+          </w:p>
+        </w:tc>
+        <w:tc>
+          <w:tcPr>
+            <w:tcW w:w="4961" w:type="dxa"/>
+          </w:tcPr>
+          <w:p>
+            <w:pPr>
+              <w:cnfStyle w:val="000000100000" w:firstRow="0" w:lastRow="0" w:firstColumn="0" w:lastColumn="0" w:oddVBand="0" w:evenVBand="0" w:oddHBand="1" w:evenHBand="0" w:firstRowFirstColumn="0" w:firstRowLastColumn="0" w:lastRowFirstColumn="0" w:lastRowLastColumn="0"/>
+            </w:pPr>
+            <w:r>
+              <w:t>Das Programm wird ohne Fehler kompiliert und gestartet</w:t>
+            </w:r>
+          </w:p>
+        </w:tc>
+      </w:tr>
+      <w:tr>
+        <w:tc>
+          <w:tcPr>
+            <w:cnfStyle w:val="001000000000" w:firstRow="0" w:lastRow="0" w:firstColumn="1" w:lastColumn="0" w:oddVBand="0" w:evenVBand="0" w:oddHBand="0" w:evenHBand="0" w:firstRowFirstColumn="0" w:firstRowLastColumn="0" w:lastRowFirstColumn="0" w:lastRowLastColumn="0"/>
+            <w:tcW w:w="1724" w:type="dxa"/>
+          </w:tcPr>
+          <w:p>
+            <w:r>
+              <w:t>2</w:t>
+            </w:r>
+          </w:p>
+        </w:tc>
+        <w:tc>
+          <w:tcPr>
+            <w:tcW w:w="2666" w:type="dxa"/>
+          </w:tcPr>
+          <w:p>
+            <w:pPr>
+              <w:cnfStyle w:val="000000000000" w:firstRow="0" w:lastRow="0" w:firstColumn="0" w:lastColumn="0" w:oddVBand="0" w:evenVBand="0" w:oddHBand="0" w:evenHBand="0" w:firstRowFirstColumn="0" w:firstRowLastColumn="0" w:lastRowFirstColumn="0" w:lastRowLastColumn="0"/>
+            </w:pPr>
+            <w:r>
+              <w:t>Eingabe</w:t>
+            </w:r>
+            <w:r>
+              <w:t xml:space="preserve"> eines Ortes</w:t>
+            </w:r>
+            <w:r>
+              <w:t xml:space="preserve"> in </w:t>
+            </w:r>
+            <w:r>
+              <w:t>die Combobox.</w:t>
+            </w:r>
+          </w:p>
+        </w:tc>
+        <w:tc>
+          <w:tcPr>
+            <w:tcW w:w="4961" w:type="dxa"/>
+          </w:tcPr>
+          <w:p>
+            <w:pPr>
+              <w:cnfStyle w:val="000000000000" w:firstRow="0" w:lastRow="0" w:firstColumn="0" w:lastColumn="0" w:oddVBand="0" w:evenVBand="0" w:oddHBand="0" w:evenHBand="0" w:firstRowFirstColumn="0" w:firstRowLastColumn="0" w:lastRowFirstColumn="0" w:lastRowLastColumn="0"/>
+            </w:pPr>
+            <w:r>
+              <w:t>Beim dritten Buchstaben startet es eine Suche und schlägt Orte vor. Gibt es den Ort nicht steht «Kein Resultat»</w:t>
+            </w:r>
+          </w:p>
+        </w:tc>
+      </w:tr>
+      <w:tr>
+        <w:trPr>
+          <w:cnfStyle w:val="000000100000" w:firstRow="0" w:lastRow="0" w:firstColumn="0" w:lastColumn="0" w:oddVBand="0" w:evenVBand="0" w:oddHBand="1" w:evenHBand="0" w:firstRowFirstColumn="0" w:firstRowLastColumn="0" w:lastRowFirstColumn="0" w:lastRowLastColumn="0"/>
+        </w:trPr>
+        <w:tc>
+          <w:tcPr>
+            <w:cnfStyle w:val="001000000000" w:firstRow="0" w:lastRow="0" w:firstColumn="1" w:lastColumn="0" w:oddVBand="0" w:evenVBand="0" w:oddHBand="0" w:evenHBand="0" w:firstRowFirstColumn="0" w:firstRowLastColumn="0" w:lastRowFirstColumn="0" w:lastRowLastColumn="0"/>
+            <w:tcW w:w="1724" w:type="dxa"/>
+          </w:tcPr>
+          <w:p>
+            <w:r>
+              <w:t>3</w:t>
+            </w:r>
+          </w:p>
+        </w:tc>
+        <w:tc>
+          <w:tcPr>
+            <w:tcW w:w="2666" w:type="dxa"/>
+          </w:tcPr>
+          <w:p>
+            <w:pPr>
+              <w:cnfStyle w:val="000000100000" w:firstRow="0" w:lastRow="0" w:firstColumn="0" w:lastColumn="0" w:oddVBand="0" w:evenVBand="0" w:oddHBand="1" w:evenHBand="0" w:firstRowFirstColumn="0" w:firstRowLastColumn="0" w:lastRowFirstColumn="0" w:lastRowLastColumn="0"/>
+            </w:pPr>
+            <w:r>
+              <w:t>Pfeiltasten und Enter in Combobox verwenden.</w:t>
+            </w:r>
+          </w:p>
+        </w:tc>
+        <w:tc>
+          <w:tcPr>
+            <w:tcW w:w="4961" w:type="dxa"/>
+          </w:tcPr>
+          <w:p>
+            <w:pPr>
+              <w:cnfStyle w:val="000000100000" w:firstRow="0" w:lastRow="0" w:firstColumn="0" w:lastColumn="0" w:oddVBand="0" w:evenVBand="0" w:oddHBand="1" w:evenHBand="0" w:firstRowFirstColumn="0" w:firstRowLastColumn="0" w:lastRowFirstColumn="0" w:lastRowLastColumn="0"/>
+            </w:pPr>
+            <w:r>
+              <w:t>Mit den Pfeiltasten kann man ein Item in der Combobox wählen und mit Enter diesen bestätigen, sodass der Text in der Combobox erscheint.</w:t>
+            </w:r>
+          </w:p>
+        </w:tc>
+      </w:tr>
+      <w:tr>
+        <w:tc>
+          <w:tcPr>
+            <w:cnfStyle w:val="001000000000" w:firstRow="0" w:lastRow="0" w:firstColumn="1" w:lastColumn="0" w:oddVBand="0" w:evenVBand="0" w:oddHBand="0" w:evenHBand="0" w:firstRowFirstColumn="0" w:firstRowLastColumn="0" w:lastRowFirstColumn="0" w:lastRowLastColumn="0"/>
+            <w:tcW w:w="1724" w:type="dxa"/>
+          </w:tcPr>
+          <w:p>
+            <w:r>
+              <w:t>4</w:t>
+            </w:r>
+          </w:p>
+        </w:tc>
+        <w:tc>
+          <w:tcPr>
+            <w:tcW w:w="2666" w:type="dxa"/>
+          </w:tcPr>
+          <w:p>
+            <w:pPr>
+              <w:cnfStyle w:val="000000000000" w:firstRow="0" w:lastRow="0" w:firstColumn="0" w:lastColumn="0" w:oddVBand="0" w:evenVBand="0" w:oddHBand="0" w:evenHBand="0" w:firstRowFirstColumn="0" w:firstRowLastColumn="0" w:lastRowFirstColumn="0" w:lastRowLastColumn="0"/>
+            </w:pPr>
+            <w:r>
+              <w:t>Drücken des Suchen-Buttons</w:t>
+            </w:r>
+            <w:r>
+              <w:t>, wenn Show auf «connections» gesetzt ist.</w:t>
+            </w:r>
+          </w:p>
+        </w:tc>
+        <w:tc>
+          <w:tcPr>
+            <w:tcW w:w="4961" w:type="dxa"/>
+          </w:tcPr>
+          <w:p>
+            <w:pPr>
+              <w:cnfStyle w:val="000000000000" w:firstRow="0" w:lastRow="0" w:firstColumn="0" w:lastColumn="0" w:oddVBand="0" w:evenVBand="0" w:oddHBand="0" w:evenHBand="0" w:firstRowFirstColumn="0" w:firstRowLastColumn="0" w:lastRowFirstColumn="0" w:lastRowLastColumn="0"/>
+            </w:pPr>
+            <w:r>
+              <w:t>Gibt Meldung aus, falls eine der Comboboxen leer ist</w:t>
+            </w:r>
+            <w:r>
+              <w:t>. W</w:t>
+            </w:r>
+            <w:r>
+              <w:t xml:space="preserve">enn beide einen Inhalt haben, wird die Suche gestartet und bei Erfolg zeigt es Fahrten </w:t>
+            </w:r>
+            <w:r>
+              <w:t>an. Wenn dies scheitert wird eine Fehlermeldung angezeigt.</w:t>
+            </w:r>
+          </w:p>
+        </w:tc>
+      </w:tr>
+      <w:tr>
+        <w:trPr>
+          <w:cnfStyle w:val="000000100000" w:firstRow="0" w:lastRow="0" w:firstColumn="0" w:lastColumn="0" w:oddVBand="0" w:evenVBand="0" w:oddHBand="1" w:evenHBand="0" w:firstRowFirstColumn="0" w:firstRowLastColumn="0" w:lastRowFirstColumn="0" w:lastRowLastColumn="0"/>
+        </w:trPr>
+        <w:tc>
+          <w:tcPr>
+            <w:cnfStyle w:val="001000000000" w:firstRow="0" w:lastRow="0" w:firstColumn="1" w:lastColumn="0" w:oddVBand="0" w:evenVBand="0" w:oddHBand="0" w:evenHBand="0" w:firstRowFirstColumn="0" w:firstRowLastColumn="0" w:lastRowFirstColumn="0" w:lastRowLastColumn="0"/>
+            <w:tcW w:w="1724" w:type="dxa"/>
+          </w:tcPr>
+          <w:p>
+            <w:r>
+              <w:t>5</w:t>
+            </w:r>
+          </w:p>
+        </w:tc>
+        <w:tc>
+          <w:tcPr>
+            <w:tcW w:w="2666" w:type="dxa"/>
+          </w:tcPr>
+          <w:p>
+            <w:pPr>
+              <w:cnfStyle w:val="000000100000" w:firstRow="0" w:lastRow="0" w:firstColumn="0" w:lastColumn="0" w:oddVBand="0" w:evenVBand="0" w:oddHBand="1" w:evenHBand="0" w:firstRowFirstColumn="0" w:firstRowLastColumn="0" w:lastRowFirstColumn="0" w:lastRowLastColumn="0"/>
+            </w:pPr>
+            <w:r>
+              <w:t>Datum/Urzeit verstellen</w:t>
+            </w:r>
+            <w:r>
+              <w:t>.</w:t>
+            </w:r>
+          </w:p>
+        </w:tc>
+        <w:tc>
+          <w:tcPr>
+            <w:tcW w:w="4961" w:type="dxa"/>
+          </w:tcPr>
+          <w:p>
+            <w:pPr>
+              <w:cnfStyle w:val="000000100000" w:firstRow="0" w:lastRow="0" w:firstColumn="0" w:lastColumn="0" w:oddVBand="0" w:evenVBand="0" w:oddHBand="1" w:evenHBand="0" w:firstRowFirstColumn="0" w:firstRowLastColumn="0" w:lastRowFirstColumn="0" w:lastRowLastColumn="0"/>
+            </w:pPr>
+            <w:r>
+              <w:t>Soll das eingegebene Datum oder Urzeit anzeigen und Einfluss auf die Suche nehmen.</w:t>
+            </w:r>
+          </w:p>
+        </w:tc>
+      </w:tr>
+      <w:tr>
+        <w:tc>
+          <w:tcPr>
+            <w:cnfStyle w:val="001000000000" w:firstRow="0" w:lastRow="0" w:firstColumn="1" w:lastColumn="0" w:oddVBand="0" w:evenVBand="0" w:oddHBand="0" w:evenHBand="0" w:firstRowFirstColumn="0" w:firstRowLastColumn="0" w:lastRowFirstColumn="0" w:lastRowLastColumn="0"/>
+            <w:tcW w:w="1724" w:type="dxa"/>
+          </w:tcPr>
+          <w:p>
+            <w:r>
+              <w:t>6</w:t>
+            </w:r>
+          </w:p>
+        </w:tc>
+        <w:tc>
+          <w:tcPr>
+            <w:tcW w:w="2666" w:type="dxa"/>
+          </w:tcPr>
+          <w:p>
+            <w:pPr>
+              <w:cnfStyle w:val="000000000000" w:firstRow="0" w:lastRow="0" w:firstColumn="0" w:lastColumn="0" w:oddVBand="0" w:evenVBand="0" w:oddHBand="0" w:evenHBand="0" w:firstRowFirstColumn="0" w:firstRowLastColumn="0" w:lastRowFirstColumn="0" w:lastRowLastColumn="0"/>
+            </w:pPr>
+            <w:r>
+              <w:t>Checkbox bei «depature board» anwählen.</w:t>
+            </w:r>
+          </w:p>
+        </w:tc>
+        <w:tc>
+          <w:tcPr>
+            <w:tcW w:w="4961" w:type="dxa"/>
+          </w:tcPr>
+          <w:p>
+            <w:pPr>
+              <w:cnfStyle w:val="000000000000" w:firstRow="0" w:lastRow="0" w:firstColumn="0" w:lastColumn="0" w:oddVBand="0" w:evenVBand="0" w:oddHBand="0" w:evenHBand="0" w:firstRowFirstColumn="0" w:firstRowLastColumn="0" w:lastRowFirstColumn="0" w:lastRowLastColumn="0"/>
+            </w:pPr>
+            <w:r>
+              <w:t>Datum/Zeit und die zweite Combo box wird deaktiviert. Die daten der Felder werden zurückgesetzt.</w:t>
+            </w:r>
+            <w:r>
+              <w:t xml:space="preserve"> Die 3 letzten Felder im DataViewGrid werden ausgeblendet.</w:t>
+            </w:r>
+          </w:p>
+        </w:tc>
+      </w:tr>
+      <w:tr>
+        <w:trPr>
+          <w:cnfStyle w:val="000000100000" w:firstRow="0" w:lastRow="0" w:firstColumn="0" w:lastColumn="0" w:oddVBand="0" w:evenVBand="0" w:oddHBand="1" w:evenHBand="0" w:firstRowFirstColumn="0" w:firstRowLastColumn="0" w:lastRowFirstColumn="0" w:lastRowLastColumn="0"/>
+        </w:trPr>
+        <w:tc>
+          <w:tcPr>
+            <w:cnfStyle w:val="001000000000" w:firstRow="0" w:lastRow="0" w:firstColumn="1" w:lastColumn="0" w:oddVBand="0" w:evenVBand="0" w:oddHBand="0" w:evenHBand="0" w:firstRowFirstColumn="0" w:firstRowLastColumn="0" w:lastRowFirstColumn="0" w:lastRowLastColumn="0"/>
+            <w:tcW w:w="1724" w:type="dxa"/>
+          </w:tcPr>
+          <w:p>
+            <w:r>
+              <w:t>7</w:t>
+            </w:r>
+          </w:p>
+        </w:tc>
+        <w:tc>
+          <w:tcPr>
+            <w:tcW w:w="2666" w:type="dxa"/>
+          </w:tcPr>
+          <w:p>
+            <w:pPr>
+              <w:cnfStyle w:val="000000100000" w:firstRow="0" w:lastRow="0" w:firstColumn="0" w:lastColumn="0" w:oddVBand="0" w:evenVBand="0" w:oddHBand="1" w:evenHBand="0" w:firstRowFirstColumn="0" w:firstRowLastColumn="0" w:lastRowFirstColumn="0" w:lastRowLastColumn="0"/>
+            </w:pPr>
+            <w:r>
+              <w:t>Drücken des Suchen-Buttons, wenn Show auf «depature board» gesetzt ist.</w:t>
+            </w:r>
+          </w:p>
+        </w:tc>
+        <w:tc>
+          <w:tcPr>
+            <w:tcW w:w="4961" w:type="dxa"/>
+          </w:tcPr>
+          <w:p>
+            <w:pPr>
+              <w:cnfStyle w:val="000000100000" w:firstRow="0" w:lastRow="0" w:firstColumn="0" w:lastColumn="0" w:oddVBand="0" w:evenVBand="0" w:oddHBand="1" w:evenHBand="0" w:firstRowFirstColumn="0" w:firstRowLastColumn="0" w:lastRowFirstColumn="0" w:lastRowLastColumn="0"/>
+            </w:pPr>
+            <w:r>
+              <w:t>Es werden eine Abfahrtstafel angezeigt.</w:t>
             </w:r>
           </w:p>
         </w:tc>
@@ -3696,8 +4020,11 @@
             <w:tcW w:w="1724" w:type="dxa"/>
           </w:tcPr>
           <w:p>
-            <w:r>
-              <w:t>1</w:t>
+            <w:pPr>
+              <w:cnfStyle w:val="001000000000" w:firstRow="0" w:lastRow="0" w:firstColumn="1" w:lastColumn="0" w:oddVBand="0" w:evenVBand="0" w:oddHBand="0" w:evenHBand="0" w:firstRowFirstColumn="0" w:firstRowLastColumn="0" w:lastRowFirstColumn="0" w:lastRowLastColumn="0"/>
+            </w:pPr>
+            <w:r>
+              <w:t>8</w:t>
             </w:r>
           </w:p>
         </w:tc>
@@ -3707,154 +4034,11 @@
           </w:tcPr>
           <w:p>
             <w:r>
-              <w:t xml:space="preserve">Programm </w:t>
-            </w:r>
-            <w:r>
-              <w:t>starten.</w:t>
-            </w:r>
-          </w:p>
-        </w:tc>
-        <w:tc>
-          <w:tcPr>
-            <w:tcW w:w="4961" w:type="dxa"/>
-          </w:tcPr>
-          <w:p>
-            <w:r>
-              <w:t>Das Programm wird ohne Fehler kompiliert und gestartet</w:t>
-            </w:r>
-          </w:p>
-        </w:tc>
-      </w:tr>
-      <w:tr>
-        <w:tc>
-          <w:tcPr>
-            <w:tcW w:w="1724" w:type="dxa"/>
-          </w:tcPr>
-          <w:p>
-            <w:r>
-              <w:t>2</w:t>
-            </w:r>
-          </w:p>
-        </w:tc>
-        <w:tc>
-          <w:tcPr>
-            <w:tcW w:w="2666" w:type="dxa"/>
-          </w:tcPr>
-          <w:p>
-            <w:r>
-              <w:t>Eingabe</w:t>
-            </w:r>
-            <w:r>
-              <w:t xml:space="preserve"> eines Ortes</w:t>
-            </w:r>
-            <w:r>
-              <w:t xml:space="preserve"> in </w:t>
-            </w:r>
-            <w:r>
-              <w:t>die Combobox.</w:t>
-            </w:r>
-          </w:p>
-        </w:tc>
-        <w:tc>
-          <w:tcPr>
-            <w:tcW w:w="4961" w:type="dxa"/>
-          </w:tcPr>
-          <w:p>
-            <w:r>
-              <w:t>Beim dritten Buchstaben startet es eine Suche und schlägt Orte vor. Gibt es den Ort nicht steht «Kein Resultat»</w:t>
-            </w:r>
-          </w:p>
-        </w:tc>
-      </w:tr>
-      <w:tr>
-        <w:tc>
-          <w:tcPr>
-            <w:tcW w:w="1724" w:type="dxa"/>
-          </w:tcPr>
-          <w:p>
-            <w:r>
-              <w:t>3</w:t>
-            </w:r>
-          </w:p>
-        </w:tc>
-        <w:tc>
-          <w:tcPr>
-            <w:tcW w:w="2666" w:type="dxa"/>
-          </w:tcPr>
-          <w:p>
-            <w:r>
-              <w:t>Drücken des Suchen-Buttons.</w:t>
-            </w:r>
-          </w:p>
-        </w:tc>
-        <w:tc>
-          <w:tcPr>
-            <w:tcW w:w="4961" w:type="dxa"/>
-          </w:tcPr>
-          <w:p>
-            <w:r>
-              <w:t>Gibt Meldung aus, falls eine der Comboboxen leer ist</w:t>
-            </w:r>
-            <w:r>
-              <w:t>. W</w:t>
-            </w:r>
-            <w:r>
-              <w:t xml:space="preserve">enn beide einen Inhalt haben, wird die Suche gestartet und bei Erfolg zeigt es Fahrten </w:t>
-            </w:r>
-            <w:r>
-              <w:t>an. Wenn dies scheitert wird eine Fehlermeldung angezeigt.</w:t>
-            </w:r>
-          </w:p>
-        </w:tc>
-      </w:tr>
-      <w:tr>
-        <w:tc>
-          <w:tcPr>
-            <w:tcW w:w="1724" w:type="dxa"/>
-          </w:tcPr>
-          <w:p>
-            <w:r>
-              <w:t>4</w:t>
-            </w:r>
-          </w:p>
-        </w:tc>
-        <w:tc>
-          <w:tcPr>
-            <w:tcW w:w="2666" w:type="dxa"/>
-          </w:tcPr>
-          <w:p>
-            <w:r>
-              <w:t>Datum/Urzeit verstellen</w:t>
-            </w:r>
-          </w:p>
-        </w:tc>
-        <w:tc>
-          <w:tcPr>
-            <w:tcW w:w="4961" w:type="dxa"/>
-          </w:tcPr>
-          <w:p>
-            <w:r>
-              <w:t>Soll das eingegebene Datum oder Urzeit anzeigen und Einfluss auf die Suche nehmen.</w:t>
-            </w:r>
-          </w:p>
-        </w:tc>
-      </w:tr>
-      <w:tr>
-        <w:tc>
-          <w:tcPr>
-            <w:tcW w:w="1724" w:type="dxa"/>
-          </w:tcPr>
-          <w:p>
-            <w:r>
-              <w:t>5</w:t>
-            </w:r>
-          </w:p>
-        </w:tc>
-        <w:tc>
-          <w:tcPr>
-            <w:tcW w:w="2666" w:type="dxa"/>
-          </w:tcPr>
-          <w:p>
+              <w:t>Fenster vergrössern/verkleinern</w:t>
+            </w:r>
+            <w:r>
+              <w:t>.</w:t>
+            </w:r>
             <w:bookmarkStart w:id="6" w:name="_GoBack"/>
             <w:bookmarkEnd w:id="6"/>
           </w:p>
@@ -3863,7 +4047,11 @@
           <w:tcPr>
             <w:tcW w:w="4961" w:type="dxa"/>
           </w:tcPr>
-          <w:p/>
+          <w:p>
+            <w:r>
+              <w:t>Das Fenster solle seine Grösse beibehalten und nicht ändern.</w:t>
+            </w:r>
+          </w:p>
         </w:tc>
       </w:tr>
     </w:tbl>
@@ -3886,7 +4074,11 @@
         </w:rPr>
       </w:pPr>
       <w:bookmarkStart w:id="7" w:name="_Toc59097382"/>
-      <w:r>
+    </w:p>
+    <w:p/>
+    <w:p>
+      <w:pPr>
+        <w:pStyle w:val="berschrift1"/>
         <w:rPr>
           <w:rFonts w:ascii="Arial" w:hAnsi="Arial" w:cs="Arial"/>
           <w:b/>
@@ -3894,20 +4086,8 @@
           <w:sz w:val="36"/>
           <w:szCs w:val="36"/>
         </w:rPr>
-        <w:t>Testprotokoll</w:t>
-      </w:r>
-      <w:bookmarkEnd w:id="7"/>
-    </w:p>
-    <w:p>
-      <w:pPr>
-        <w:rPr>
-          <w:rFonts w:ascii="Arial" w:hAnsi="Arial" w:cs="Arial"/>
-        </w:rPr>
-      </w:pPr>
-    </w:p>
-    <w:p>
-      <w:pPr>
-        <w:pStyle w:val="berschrift1"/>
+      </w:pPr>
+      <w:r>
         <w:rPr>
           <w:rFonts w:ascii="Arial" w:hAnsi="Arial" w:cs="Arial"/>
           <w:b/>
@@ -3915,9 +4095,1118 @@
           <w:sz w:val="36"/>
           <w:szCs w:val="36"/>
         </w:rPr>
-      </w:pPr>
-      <w:bookmarkStart w:id="8" w:name="_Toc59097383"/>
-      <w:r>
+        <w:lastRenderedPageBreak/>
+        <w:t>Testprotokoll</w:t>
+      </w:r>
+      <w:bookmarkEnd w:id="7"/>
+    </w:p>
+    <w:p/>
+    <w:p>
+      <w:pPr>
+        <w:rPr>
+          <w:rFonts w:ascii="Arial" w:hAnsi="Arial" w:cs="Arial"/>
+        </w:rPr>
+      </w:pPr>
+      <w:r>
+        <w:rPr>
+          <w:rFonts w:ascii="Arial" w:hAnsi="Arial" w:cs="Arial"/>
+        </w:rPr>
+        <w:t xml:space="preserve">Der Test wurde am </w:t>
+      </w:r>
+      <w:r>
+        <w:rPr>
+          <w:rFonts w:ascii="Arial" w:hAnsi="Arial" w:cs="Arial"/>
+        </w:rPr>
+        <w:t>17.12.2020</w:t>
+      </w:r>
+      <w:r>
+        <w:rPr>
+          <w:rFonts w:ascii="Arial" w:hAnsi="Arial" w:cs="Arial"/>
+        </w:rPr>
+        <w:t xml:space="preserve"> von Dario Stübi</w:t>
+      </w:r>
+      <w:r>
+        <w:rPr>
+          <w:rFonts w:ascii="Arial" w:hAnsi="Arial" w:cs="Arial"/>
+        </w:rPr>
+        <w:t xml:space="preserve"> durchgeführt</w:t>
+      </w:r>
+      <w:r>
+        <w:rPr>
+          <w:rFonts w:ascii="Arial" w:hAnsi="Arial" w:cs="Arial"/>
+        </w:rPr>
+        <w:t>.</w:t>
+      </w:r>
+    </w:p>
+    <w:p/>
+    <w:tbl>
+      <w:tblPr>
+        <w:tblStyle w:val="Gitternetztabelle4"/>
+        <w:tblW w:w="9493" w:type="dxa"/>
+        <w:tblLook w:val="04A0" w:firstRow="1" w:lastRow="0" w:firstColumn="1" w:lastColumn="0" w:noHBand="0" w:noVBand="1"/>
+      </w:tblPr>
+      <w:tblGrid>
+        <w:gridCol w:w="1349"/>
+        <w:gridCol w:w="4600"/>
+        <w:gridCol w:w="2668"/>
+        <w:gridCol w:w="876"/>
+      </w:tblGrid>
+      <w:tr>
+        <w:trPr>
+          <w:cnfStyle w:val="100000000000" w:firstRow="1" w:lastRow="0" w:firstColumn="0" w:lastColumn="0" w:oddVBand="0" w:evenVBand="0" w:oddHBand="0" w:evenHBand="0" w:firstRowFirstColumn="0" w:firstRowLastColumn="0" w:lastRowFirstColumn="0" w:lastRowLastColumn="0"/>
+        </w:trPr>
+        <w:tc>
+          <w:tcPr>
+            <w:cnfStyle w:val="001000000000" w:firstRow="0" w:lastRow="0" w:firstColumn="1" w:lastColumn="0" w:oddVBand="0" w:evenVBand="0" w:oddHBand="0" w:evenHBand="0" w:firstRowFirstColumn="0" w:firstRowLastColumn="0" w:lastRowFirstColumn="0" w:lastRowLastColumn="0"/>
+            <w:tcW w:w="1349" w:type="dxa"/>
+          </w:tcPr>
+          <w:p>
+            <w:r>
+              <w:t>Testfall</w:t>
+            </w:r>
+          </w:p>
+        </w:tc>
+        <w:tc>
+          <w:tcPr>
+            <w:tcW w:w="4600" w:type="dxa"/>
+          </w:tcPr>
+          <w:p>
+            <w:pPr>
+              <w:cnfStyle w:val="100000000000" w:firstRow="1" w:lastRow="0" w:firstColumn="0" w:lastColumn="0" w:oddVBand="0" w:evenVBand="0" w:oddHBand="0" w:evenHBand="0" w:firstRowFirstColumn="0" w:firstRowLastColumn="0" w:lastRowFirstColumn="0" w:lastRowLastColumn="0"/>
+            </w:pPr>
+            <w:r>
+              <w:t>Erwartetes Resultat</w:t>
+            </w:r>
+          </w:p>
+        </w:tc>
+        <w:tc>
+          <w:tcPr>
+            <w:tcW w:w="2668" w:type="dxa"/>
+          </w:tcPr>
+          <w:p>
+            <w:pPr>
+              <w:cnfStyle w:val="100000000000" w:firstRow="1" w:lastRow="0" w:firstColumn="0" w:lastColumn="0" w:oddVBand="0" w:evenVBand="0" w:oddHBand="0" w:evenHBand="0" w:firstRowFirstColumn="0" w:firstRowLastColumn="0" w:lastRowFirstColumn="0" w:lastRowLastColumn="0"/>
+            </w:pPr>
+            <w:r>
+              <w:t>Mögliche Abweichungen</w:t>
+            </w:r>
+          </w:p>
+        </w:tc>
+        <w:tc>
+          <w:tcPr>
+            <w:tcW w:w="876" w:type="dxa"/>
+          </w:tcPr>
+          <w:p>
+            <w:pPr>
+              <w:cnfStyle w:val="100000000000" w:firstRow="1" w:lastRow="0" w:firstColumn="0" w:lastColumn="0" w:oddVBand="0" w:evenVBand="0" w:oddHBand="0" w:evenHBand="0" w:firstRowFirstColumn="0" w:firstRowLastColumn="0" w:lastRowFirstColumn="0" w:lastRowLastColumn="0"/>
+            </w:pPr>
+            <w:r>
+              <w:t>Erfüllt</w:t>
+            </w:r>
+          </w:p>
+        </w:tc>
+      </w:tr>
+      <w:tr>
+        <w:trPr>
+          <w:cnfStyle w:val="000000100000" w:firstRow="0" w:lastRow="0" w:firstColumn="0" w:lastColumn="0" w:oddVBand="0" w:evenVBand="0" w:oddHBand="1" w:evenHBand="0" w:firstRowFirstColumn="0" w:firstRowLastColumn="0" w:lastRowFirstColumn="0" w:lastRowLastColumn="0"/>
+        </w:trPr>
+        <w:tc>
+          <w:tcPr>
+            <w:cnfStyle w:val="001000000000" w:firstRow="0" w:lastRow="0" w:firstColumn="1" w:lastColumn="0" w:oddVBand="0" w:evenVBand="0" w:oddHBand="0" w:evenHBand="0" w:firstRowFirstColumn="0" w:firstRowLastColumn="0" w:lastRowFirstColumn="0" w:lastRowLastColumn="0"/>
+            <w:tcW w:w="1349" w:type="dxa"/>
+          </w:tcPr>
+          <w:p>
+            <w:r>
+              <w:t>1</w:t>
+            </w:r>
+          </w:p>
+        </w:tc>
+        <w:tc>
+          <w:tcPr>
+            <w:tcW w:w="4600" w:type="dxa"/>
+          </w:tcPr>
+          <w:p>
+            <w:pPr>
+              <w:cnfStyle w:val="000000100000" w:firstRow="0" w:lastRow="0" w:firstColumn="0" w:lastColumn="0" w:oddVBand="0" w:evenVBand="0" w:oddHBand="1" w:evenHBand="0" w:firstRowFirstColumn="0" w:firstRowLastColumn="0" w:lastRowFirstColumn="0" w:lastRowLastColumn="0"/>
+            </w:pPr>
+            <w:r>
+              <w:t>Das Programm wird ohne Fehler kompiliert und gestartet</w:t>
+            </w:r>
+          </w:p>
+          <w:p>
+            <w:pPr>
+              <w:cnfStyle w:val="000000100000" w:firstRow="0" w:lastRow="0" w:firstColumn="0" w:lastColumn="0" w:oddVBand="0" w:evenVBand="0" w:oddHBand="1" w:evenHBand="0" w:firstRowFirstColumn="0" w:firstRowLastColumn="0" w:lastRowFirstColumn="0" w:lastRowLastColumn="0"/>
+            </w:pPr>
+          </w:p>
+        </w:tc>
+        <w:tc>
+          <w:tcPr>
+            <w:tcW w:w="2668" w:type="dxa"/>
+          </w:tcPr>
+          <w:p>
+            <w:pPr>
+              <w:cnfStyle w:val="000000100000" w:firstRow="0" w:lastRow="0" w:firstColumn="0" w:lastColumn="0" w:oddVBand="0" w:evenVBand="0" w:oddHBand="1" w:evenHBand="0" w:firstRowFirstColumn="0" w:firstRowLastColumn="0" w:lastRowFirstColumn="0" w:lastRowLastColumn="0"/>
+              <w:rPr>
+                <w:noProof/>
+              </w:rPr>
+            </w:pPr>
+          </w:p>
+        </w:tc>
+        <w:tc>
+          <w:tcPr>
+            <w:tcW w:w="876" w:type="dxa"/>
+          </w:tcPr>
+          <w:p>
+            <w:pPr>
+              <w:cnfStyle w:val="000000100000" w:firstRow="0" w:lastRow="0" w:firstColumn="0" w:lastColumn="0" w:oddVBand="0" w:evenVBand="0" w:oddHBand="1" w:evenHBand="0" w:firstRowFirstColumn="0" w:firstRowLastColumn="0" w:lastRowFirstColumn="0" w:lastRowLastColumn="0"/>
+            </w:pPr>
+            <w:r>
+              <w:rPr>
+                <w:noProof/>
+              </w:rPr>
+              <w:drawing>
+                <wp:inline distT="0" distB="0" distL="0" distR="0" wp14:anchorId="4E501D21" wp14:editId="4E661E39">
+                  <wp:extent cx="411480" cy="411480"/>
+                  <wp:effectExtent l="0" t="0" r="7620" b="7620"/>
+                  <wp:docPr id="9" name="Grafik 9" descr="Daumen-hoch-Zeichen"/>
+                  <wp:cNvGraphicFramePr>
+                    <a:graphicFrameLocks xmlns:a="http://schemas.openxmlformats.org/drawingml/2006/main" noChangeAspect="1"/>
+                  </wp:cNvGraphicFramePr>
+                  <a:graphic xmlns:a="http://schemas.openxmlformats.org/drawingml/2006/main">
+                    <a:graphicData uri="http://schemas.openxmlformats.org/drawingml/2006/picture">
+                      <pic:pic xmlns:pic="http://schemas.openxmlformats.org/drawingml/2006/picture">
+                        <pic:nvPicPr>
+                          <pic:cNvPr id="9" name="thumbsupsign.svg"/>
+                          <pic:cNvPicPr/>
+                        </pic:nvPicPr>
+                        <pic:blipFill>
+                          <a:blip r:embed="rId9">
+                            <a:extLst>
+                              <a:ext uri="{28A0092B-C50C-407E-A947-70E740481C1C}">
+                                <a14:useLocalDpi xmlns:a14="http://schemas.microsoft.com/office/drawing/2010/main" val="0"/>
+                              </a:ext>
+                              <a:ext uri="{96DAC541-7B7A-43D3-8B79-37D633B846F1}">
+                                <asvg:svgBlip xmlns:asvg="http://schemas.microsoft.com/office/drawing/2016/SVG/main" r:embed="rId10"/>
+                              </a:ext>
+                            </a:extLst>
+                          </a:blip>
+                          <a:stretch>
+                            <a:fillRect/>
+                          </a:stretch>
+                        </pic:blipFill>
+                        <pic:spPr>
+                          <a:xfrm>
+                            <a:off x="0" y="0"/>
+                            <a:ext cx="411480" cy="411480"/>
+                          </a:xfrm>
+                          <a:prstGeom prst="rect">
+                            <a:avLst/>
+                          </a:prstGeom>
+                        </pic:spPr>
+                      </pic:pic>
+                    </a:graphicData>
+                  </a:graphic>
+                </wp:inline>
+              </w:drawing>
+            </w:r>
+          </w:p>
+        </w:tc>
+      </w:tr>
+      <w:tr>
+        <w:tc>
+          <w:tcPr>
+            <w:cnfStyle w:val="001000000000" w:firstRow="0" w:lastRow="0" w:firstColumn="1" w:lastColumn="0" w:oddVBand="0" w:evenVBand="0" w:oddHBand="0" w:evenHBand="0" w:firstRowFirstColumn="0" w:firstRowLastColumn="0" w:lastRowFirstColumn="0" w:lastRowLastColumn="0"/>
+            <w:tcW w:w="1349" w:type="dxa"/>
+          </w:tcPr>
+          <w:p>
+            <w:r>
+              <w:t>2</w:t>
+            </w:r>
+          </w:p>
+        </w:tc>
+        <w:tc>
+          <w:tcPr>
+            <w:tcW w:w="4600" w:type="dxa"/>
+          </w:tcPr>
+          <w:p>
+            <w:pPr>
+              <w:cnfStyle w:val="000000000000" w:firstRow="0" w:lastRow="0" w:firstColumn="0" w:lastColumn="0" w:oddVBand="0" w:evenVBand="0" w:oddHBand="0" w:evenHBand="0" w:firstRowFirstColumn="0" w:firstRowLastColumn="0" w:lastRowFirstColumn="0" w:lastRowLastColumn="0"/>
+            </w:pPr>
+            <w:r>
+              <w:t>Beim dritten Buchstaben startet es eine Suche und schlägt Orte vor. Gibt es den Ort nicht steht «Kein Resultat»</w:t>
+            </w:r>
+          </w:p>
+        </w:tc>
+        <w:tc>
+          <w:tcPr>
+            <w:tcW w:w="2668" w:type="dxa"/>
+          </w:tcPr>
+          <w:p>
+            <w:pPr>
+              <w:cnfStyle w:val="000000000000" w:firstRow="0" w:lastRow="0" w:firstColumn="0" w:lastColumn="0" w:oddVBand="0" w:evenVBand="0" w:oddHBand="0" w:evenHBand="0" w:firstRowFirstColumn="0" w:firstRowLastColumn="0" w:lastRowFirstColumn="0" w:lastRowLastColumn="0"/>
+              <w:rPr>
+                <w:noProof/>
+              </w:rPr>
+            </w:pPr>
+          </w:p>
+        </w:tc>
+        <w:tc>
+          <w:tcPr>
+            <w:tcW w:w="876" w:type="dxa"/>
+          </w:tcPr>
+          <w:p>
+            <w:pPr>
+              <w:cnfStyle w:val="000000000000" w:firstRow="0" w:lastRow="0" w:firstColumn="0" w:lastColumn="0" w:oddVBand="0" w:evenVBand="0" w:oddHBand="0" w:evenHBand="0" w:firstRowFirstColumn="0" w:firstRowLastColumn="0" w:lastRowFirstColumn="0" w:lastRowLastColumn="0"/>
+            </w:pPr>
+            <w:r>
+              <w:rPr>
+                <w:noProof/>
+              </w:rPr>
+              <w:drawing>
+                <wp:inline distT="0" distB="0" distL="0" distR="0" wp14:anchorId="2CE2D1DA" wp14:editId="14996899">
+                  <wp:extent cx="411480" cy="411480"/>
+                  <wp:effectExtent l="0" t="0" r="7620" b="7620"/>
+                  <wp:docPr id="10" name="Grafik 10" descr="Daumen-hoch-Zeichen"/>
+                  <wp:cNvGraphicFramePr>
+                    <a:graphicFrameLocks xmlns:a="http://schemas.openxmlformats.org/drawingml/2006/main" noChangeAspect="1"/>
+                  </wp:cNvGraphicFramePr>
+                  <a:graphic xmlns:a="http://schemas.openxmlformats.org/drawingml/2006/main">
+                    <a:graphicData uri="http://schemas.openxmlformats.org/drawingml/2006/picture">
+                      <pic:pic xmlns:pic="http://schemas.openxmlformats.org/drawingml/2006/picture">
+                        <pic:nvPicPr>
+                          <pic:cNvPr id="9" name="thumbsupsign.svg"/>
+                          <pic:cNvPicPr/>
+                        </pic:nvPicPr>
+                        <pic:blipFill>
+                          <a:blip r:embed="rId9">
+                            <a:extLst>
+                              <a:ext uri="{28A0092B-C50C-407E-A947-70E740481C1C}">
+                                <a14:useLocalDpi xmlns:a14="http://schemas.microsoft.com/office/drawing/2010/main" val="0"/>
+                              </a:ext>
+                              <a:ext uri="{96DAC541-7B7A-43D3-8B79-37D633B846F1}">
+                                <asvg:svgBlip xmlns:asvg="http://schemas.microsoft.com/office/drawing/2016/SVG/main" r:embed="rId10"/>
+                              </a:ext>
+                            </a:extLst>
+                          </a:blip>
+                          <a:stretch>
+                            <a:fillRect/>
+                          </a:stretch>
+                        </pic:blipFill>
+                        <pic:spPr>
+                          <a:xfrm>
+                            <a:off x="0" y="0"/>
+                            <a:ext cx="411480" cy="411480"/>
+                          </a:xfrm>
+                          <a:prstGeom prst="rect">
+                            <a:avLst/>
+                          </a:prstGeom>
+                        </pic:spPr>
+                      </pic:pic>
+                    </a:graphicData>
+                  </a:graphic>
+                </wp:inline>
+              </w:drawing>
+            </w:r>
+          </w:p>
+        </w:tc>
+      </w:tr>
+      <w:tr>
+        <w:trPr>
+          <w:cnfStyle w:val="000000100000" w:firstRow="0" w:lastRow="0" w:firstColumn="0" w:lastColumn="0" w:oddVBand="0" w:evenVBand="0" w:oddHBand="1" w:evenHBand="0" w:firstRowFirstColumn="0" w:firstRowLastColumn="0" w:lastRowFirstColumn="0" w:lastRowLastColumn="0"/>
+        </w:trPr>
+        <w:tc>
+          <w:tcPr>
+            <w:cnfStyle w:val="001000000000" w:firstRow="0" w:lastRow="0" w:firstColumn="1" w:lastColumn="0" w:oddVBand="0" w:evenVBand="0" w:oddHBand="0" w:evenHBand="0" w:firstRowFirstColumn="0" w:firstRowLastColumn="0" w:lastRowFirstColumn="0" w:lastRowLastColumn="0"/>
+            <w:tcW w:w="1349" w:type="dxa"/>
+          </w:tcPr>
+          <w:p>
+            <w:r>
+              <w:t>3</w:t>
+            </w:r>
+          </w:p>
+        </w:tc>
+        <w:tc>
+          <w:tcPr>
+            <w:tcW w:w="4600" w:type="dxa"/>
+          </w:tcPr>
+          <w:p>
+            <w:pPr>
+              <w:cnfStyle w:val="000000100000" w:firstRow="0" w:lastRow="0" w:firstColumn="0" w:lastColumn="0" w:oddVBand="0" w:evenVBand="0" w:oddHBand="1" w:evenHBand="0" w:firstRowFirstColumn="0" w:firstRowLastColumn="0" w:lastRowFirstColumn="0" w:lastRowLastColumn="0"/>
+            </w:pPr>
+            <w:r>
+              <w:t>Mit den Pfeiltasten kann man ein Item in der Combobox wählen und mit Enter diesen bestätigen, sodass der Text in der Combobox erscheint.</w:t>
+            </w:r>
+          </w:p>
+        </w:tc>
+        <w:tc>
+          <w:tcPr>
+            <w:tcW w:w="2668" w:type="dxa"/>
+          </w:tcPr>
+          <w:p>
+            <w:pPr>
+              <w:cnfStyle w:val="000000100000" w:firstRow="0" w:lastRow="0" w:firstColumn="0" w:lastColumn="0" w:oddVBand="0" w:evenVBand="0" w:oddHBand="1" w:evenHBand="0" w:firstRowFirstColumn="0" w:firstRowLastColumn="0" w:lastRowFirstColumn="0" w:lastRowLastColumn="0"/>
+              <w:rPr>
+                <w:noProof/>
+              </w:rPr>
+            </w:pPr>
+          </w:p>
+        </w:tc>
+        <w:tc>
+          <w:tcPr>
+            <w:tcW w:w="876" w:type="dxa"/>
+          </w:tcPr>
+          <w:p>
+            <w:pPr>
+              <w:cnfStyle w:val="000000100000" w:firstRow="0" w:lastRow="0" w:firstColumn="0" w:lastColumn="0" w:oddVBand="0" w:evenVBand="0" w:oddHBand="1" w:evenHBand="0" w:firstRowFirstColumn="0" w:firstRowLastColumn="0" w:lastRowFirstColumn="0" w:lastRowLastColumn="0"/>
+            </w:pPr>
+            <w:r>
+              <w:rPr>
+                <w:noProof/>
+              </w:rPr>
+              <w:drawing>
+                <wp:anchor distT="0" distB="0" distL="114300" distR="114300" simplePos="0" relativeHeight="251670528" behindDoc="0" locked="0" layoutInCell="1" allowOverlap="1" wp14:anchorId="468E9CB7" wp14:editId="006F750E">
+                  <wp:simplePos x="0" y="0"/>
+                  <wp:positionH relativeFrom="column">
+                    <wp:posOffset>0</wp:posOffset>
+                  </wp:positionH>
+                  <wp:positionV relativeFrom="paragraph">
+                    <wp:posOffset>99060</wp:posOffset>
+                  </wp:positionV>
+                  <wp:extent cx="411480" cy="411480"/>
+                  <wp:effectExtent l="0" t="0" r="7620" b="7620"/>
+                  <wp:wrapThrough wrapText="bothSides">
+                    <wp:wrapPolygon edited="0">
+                      <wp:start x="9000" y="1000"/>
+                      <wp:lineTo x="0" y="8000"/>
+                      <wp:lineTo x="0" y="19000"/>
+                      <wp:lineTo x="11000" y="21000"/>
+                      <wp:lineTo x="18000" y="21000"/>
+                      <wp:lineTo x="21000" y="10000"/>
+                      <wp:lineTo x="16000" y="1000"/>
+                      <wp:lineTo x="9000" y="1000"/>
+                    </wp:wrapPolygon>
+                  </wp:wrapThrough>
+                  <wp:docPr id="11" name="Grafik 11" descr="Daumen-hoch-Zeichen"/>
+                  <wp:cNvGraphicFramePr>
+                    <a:graphicFrameLocks xmlns:a="http://schemas.openxmlformats.org/drawingml/2006/main" noChangeAspect="1"/>
+                  </wp:cNvGraphicFramePr>
+                  <a:graphic xmlns:a="http://schemas.openxmlformats.org/drawingml/2006/main">
+                    <a:graphicData uri="http://schemas.openxmlformats.org/drawingml/2006/picture">
+                      <pic:pic xmlns:pic="http://schemas.openxmlformats.org/drawingml/2006/picture">
+                        <pic:nvPicPr>
+                          <pic:cNvPr id="9" name="thumbsupsign.svg"/>
+                          <pic:cNvPicPr/>
+                        </pic:nvPicPr>
+                        <pic:blipFill>
+                          <a:blip r:embed="rId9">
+                            <a:extLst>
+                              <a:ext uri="{28A0092B-C50C-407E-A947-70E740481C1C}">
+                                <a14:useLocalDpi xmlns:a14="http://schemas.microsoft.com/office/drawing/2010/main" val="0"/>
+                              </a:ext>
+                              <a:ext uri="{96DAC541-7B7A-43D3-8B79-37D633B846F1}">
+                                <asvg:svgBlip xmlns:asvg="http://schemas.microsoft.com/office/drawing/2016/SVG/main" r:embed="rId10"/>
+                              </a:ext>
+                            </a:extLst>
+                          </a:blip>
+                          <a:stretch>
+                            <a:fillRect/>
+                          </a:stretch>
+                        </pic:blipFill>
+                        <pic:spPr>
+                          <a:xfrm>
+                            <a:off x="0" y="0"/>
+                            <a:ext cx="411480" cy="411480"/>
+                          </a:xfrm>
+                          <a:prstGeom prst="rect">
+                            <a:avLst/>
+                          </a:prstGeom>
+                        </pic:spPr>
+                      </pic:pic>
+                    </a:graphicData>
+                  </a:graphic>
+                </wp:anchor>
+              </w:drawing>
+            </w:r>
+          </w:p>
+        </w:tc>
+      </w:tr>
+      <w:tr>
+        <w:tc>
+          <w:tcPr>
+            <w:cnfStyle w:val="001000000000" w:firstRow="0" w:lastRow="0" w:firstColumn="1" w:lastColumn="0" w:oddVBand="0" w:evenVBand="0" w:oddHBand="0" w:evenHBand="0" w:firstRowFirstColumn="0" w:firstRowLastColumn="0" w:lastRowFirstColumn="0" w:lastRowLastColumn="0"/>
+            <w:tcW w:w="1349" w:type="dxa"/>
+          </w:tcPr>
+          <w:p>
+            <w:r>
+              <w:t>4</w:t>
+            </w:r>
+          </w:p>
+        </w:tc>
+        <w:tc>
+          <w:tcPr>
+            <w:tcW w:w="4600" w:type="dxa"/>
+          </w:tcPr>
+          <w:p>
+            <w:pPr>
+              <w:cnfStyle w:val="000000000000" w:firstRow="0" w:lastRow="0" w:firstColumn="0" w:lastColumn="0" w:oddVBand="0" w:evenVBand="0" w:oddHBand="0" w:evenHBand="0" w:firstRowFirstColumn="0" w:firstRowLastColumn="0" w:lastRowFirstColumn="0" w:lastRowLastColumn="0"/>
+            </w:pPr>
+            <w:r>
+              <w:t>Gibt Meldung aus, falls eine der Comboboxen leer ist. Wenn beide einen Inhalt haben, wird die Suche gestartet und bei Erfolg zeigt es Fahrten an. Wenn dies scheitert wird eine Fehlermeldung angezeigt.</w:t>
+            </w:r>
+          </w:p>
+        </w:tc>
+        <w:tc>
+          <w:tcPr>
+            <w:tcW w:w="2668" w:type="dxa"/>
+          </w:tcPr>
+          <w:p>
+            <w:pPr>
+              <w:cnfStyle w:val="000000000000" w:firstRow="0" w:lastRow="0" w:firstColumn="0" w:lastColumn="0" w:oddVBand="0" w:evenVBand="0" w:oddHBand="0" w:evenHBand="0" w:firstRowFirstColumn="0" w:firstRowLastColumn="0" w:lastRowFirstColumn="0" w:lastRowLastColumn="0"/>
+              <w:rPr>
+                <w:noProof/>
+              </w:rPr>
+            </w:pPr>
+          </w:p>
+        </w:tc>
+        <w:tc>
+          <w:tcPr>
+            <w:tcW w:w="876" w:type="dxa"/>
+          </w:tcPr>
+          <w:p>
+            <w:pPr>
+              <w:cnfStyle w:val="000000000000" w:firstRow="0" w:lastRow="0" w:firstColumn="0" w:lastColumn="0" w:oddVBand="0" w:evenVBand="0" w:oddHBand="0" w:evenHBand="0" w:firstRowFirstColumn="0" w:firstRowLastColumn="0" w:lastRowFirstColumn="0" w:lastRowLastColumn="0"/>
+            </w:pPr>
+            <w:r>
+              <w:rPr>
+                <w:noProof/>
+              </w:rPr>
+              <w:drawing>
+                <wp:anchor distT="0" distB="0" distL="114300" distR="114300" simplePos="0" relativeHeight="251669504" behindDoc="0" locked="0" layoutInCell="1" allowOverlap="1" wp14:anchorId="47F23520" wp14:editId="5C7773E2">
+                  <wp:simplePos x="0" y="0"/>
+                  <wp:positionH relativeFrom="column">
+                    <wp:posOffset>0</wp:posOffset>
+                  </wp:positionH>
+                  <wp:positionV relativeFrom="paragraph">
+                    <wp:posOffset>215265</wp:posOffset>
+                  </wp:positionV>
+                  <wp:extent cx="411480" cy="411480"/>
+                  <wp:effectExtent l="0" t="0" r="7620" b="7620"/>
+                  <wp:wrapThrough wrapText="bothSides">
+                    <wp:wrapPolygon edited="0">
+                      <wp:start x="9000" y="1000"/>
+                      <wp:lineTo x="0" y="8000"/>
+                      <wp:lineTo x="0" y="19000"/>
+                      <wp:lineTo x="11000" y="21000"/>
+                      <wp:lineTo x="18000" y="21000"/>
+                      <wp:lineTo x="21000" y="10000"/>
+                      <wp:lineTo x="16000" y="1000"/>
+                      <wp:lineTo x="9000" y="1000"/>
+                    </wp:wrapPolygon>
+                  </wp:wrapThrough>
+                  <wp:docPr id="12" name="Grafik 12" descr="Daumen-hoch-Zeichen"/>
+                  <wp:cNvGraphicFramePr>
+                    <a:graphicFrameLocks xmlns:a="http://schemas.openxmlformats.org/drawingml/2006/main" noChangeAspect="1"/>
+                  </wp:cNvGraphicFramePr>
+                  <a:graphic xmlns:a="http://schemas.openxmlformats.org/drawingml/2006/main">
+                    <a:graphicData uri="http://schemas.openxmlformats.org/drawingml/2006/picture">
+                      <pic:pic xmlns:pic="http://schemas.openxmlformats.org/drawingml/2006/picture">
+                        <pic:nvPicPr>
+                          <pic:cNvPr id="9" name="thumbsupsign.svg"/>
+                          <pic:cNvPicPr/>
+                        </pic:nvPicPr>
+                        <pic:blipFill>
+                          <a:blip r:embed="rId9">
+                            <a:extLst>
+                              <a:ext uri="{28A0092B-C50C-407E-A947-70E740481C1C}">
+                                <a14:useLocalDpi xmlns:a14="http://schemas.microsoft.com/office/drawing/2010/main" val="0"/>
+                              </a:ext>
+                              <a:ext uri="{96DAC541-7B7A-43D3-8B79-37D633B846F1}">
+                                <asvg:svgBlip xmlns:asvg="http://schemas.microsoft.com/office/drawing/2016/SVG/main" r:embed="rId10"/>
+                              </a:ext>
+                            </a:extLst>
+                          </a:blip>
+                          <a:stretch>
+                            <a:fillRect/>
+                          </a:stretch>
+                        </pic:blipFill>
+                        <pic:spPr>
+                          <a:xfrm>
+                            <a:off x="0" y="0"/>
+                            <a:ext cx="411480" cy="411480"/>
+                          </a:xfrm>
+                          <a:prstGeom prst="rect">
+                            <a:avLst/>
+                          </a:prstGeom>
+                        </pic:spPr>
+                      </pic:pic>
+                    </a:graphicData>
+                  </a:graphic>
+                </wp:anchor>
+              </w:drawing>
+            </w:r>
+          </w:p>
+        </w:tc>
+      </w:tr>
+      <w:tr>
+        <w:trPr>
+          <w:cnfStyle w:val="000000100000" w:firstRow="0" w:lastRow="0" w:firstColumn="0" w:lastColumn="0" w:oddVBand="0" w:evenVBand="0" w:oddHBand="1" w:evenHBand="0" w:firstRowFirstColumn="0" w:firstRowLastColumn="0" w:lastRowFirstColumn="0" w:lastRowLastColumn="0"/>
+        </w:trPr>
+        <w:tc>
+          <w:tcPr>
+            <w:cnfStyle w:val="001000000000" w:firstRow="0" w:lastRow="0" w:firstColumn="1" w:lastColumn="0" w:oddVBand="0" w:evenVBand="0" w:oddHBand="0" w:evenHBand="0" w:firstRowFirstColumn="0" w:firstRowLastColumn="0" w:lastRowFirstColumn="0" w:lastRowLastColumn="0"/>
+            <w:tcW w:w="1349" w:type="dxa"/>
+          </w:tcPr>
+          <w:p>
+            <w:r>
+              <w:t>5</w:t>
+            </w:r>
+          </w:p>
+        </w:tc>
+        <w:tc>
+          <w:tcPr>
+            <w:tcW w:w="4600" w:type="dxa"/>
+          </w:tcPr>
+          <w:p>
+            <w:pPr>
+              <w:cnfStyle w:val="000000100000" w:firstRow="0" w:lastRow="0" w:firstColumn="0" w:lastColumn="0" w:oddVBand="0" w:evenVBand="0" w:oddHBand="1" w:evenHBand="0" w:firstRowFirstColumn="0" w:firstRowLastColumn="0" w:lastRowFirstColumn="0" w:lastRowLastColumn="0"/>
+            </w:pPr>
+            <w:r>
+              <w:t>Soll das eingegebene Datum oder Urzeit anzeigen und Einfluss auf die Suche nehmen.</w:t>
+            </w:r>
+          </w:p>
+        </w:tc>
+        <w:tc>
+          <w:tcPr>
+            <w:tcW w:w="2668" w:type="dxa"/>
+          </w:tcPr>
+          <w:p>
+            <w:pPr>
+              <w:cnfStyle w:val="000000100000" w:firstRow="0" w:lastRow="0" w:firstColumn="0" w:lastColumn="0" w:oddVBand="0" w:evenVBand="0" w:oddHBand="1" w:evenHBand="0" w:firstRowFirstColumn="0" w:firstRowLastColumn="0" w:lastRowFirstColumn="0" w:lastRowLastColumn="0"/>
+              <w:rPr>
+                <w:noProof/>
+              </w:rPr>
+            </w:pPr>
+          </w:p>
+        </w:tc>
+        <w:tc>
+          <w:tcPr>
+            <w:tcW w:w="876" w:type="dxa"/>
+          </w:tcPr>
+          <w:p>
+            <w:pPr>
+              <w:cnfStyle w:val="000000100000" w:firstRow="0" w:lastRow="0" w:firstColumn="0" w:lastColumn="0" w:oddVBand="0" w:evenVBand="0" w:oddHBand="1" w:evenHBand="0" w:firstRowFirstColumn="0" w:firstRowLastColumn="0" w:lastRowFirstColumn="0" w:lastRowLastColumn="0"/>
+            </w:pPr>
+            <w:r>
+              <w:rPr>
+                <w:noProof/>
+              </w:rPr>
+              <w:drawing>
+                <wp:inline distT="0" distB="0" distL="0" distR="0" wp14:anchorId="192AF990" wp14:editId="20B4B72C">
+                  <wp:extent cx="411480" cy="411480"/>
+                  <wp:effectExtent l="0" t="0" r="7620" b="7620"/>
+                  <wp:docPr id="13" name="Grafik 13" descr="Daumen-hoch-Zeichen"/>
+                  <wp:cNvGraphicFramePr>
+                    <a:graphicFrameLocks xmlns:a="http://schemas.openxmlformats.org/drawingml/2006/main" noChangeAspect="1"/>
+                  </wp:cNvGraphicFramePr>
+                  <a:graphic xmlns:a="http://schemas.openxmlformats.org/drawingml/2006/main">
+                    <a:graphicData uri="http://schemas.openxmlformats.org/drawingml/2006/picture">
+                      <pic:pic xmlns:pic="http://schemas.openxmlformats.org/drawingml/2006/picture">
+                        <pic:nvPicPr>
+                          <pic:cNvPr id="9" name="thumbsupsign.svg"/>
+                          <pic:cNvPicPr/>
+                        </pic:nvPicPr>
+                        <pic:blipFill>
+                          <a:blip r:embed="rId9">
+                            <a:extLst>
+                              <a:ext uri="{28A0092B-C50C-407E-A947-70E740481C1C}">
+                                <a14:useLocalDpi xmlns:a14="http://schemas.microsoft.com/office/drawing/2010/main" val="0"/>
+                              </a:ext>
+                              <a:ext uri="{96DAC541-7B7A-43D3-8B79-37D633B846F1}">
+                                <asvg:svgBlip xmlns:asvg="http://schemas.microsoft.com/office/drawing/2016/SVG/main" r:embed="rId10"/>
+                              </a:ext>
+                            </a:extLst>
+                          </a:blip>
+                          <a:stretch>
+                            <a:fillRect/>
+                          </a:stretch>
+                        </pic:blipFill>
+                        <pic:spPr>
+                          <a:xfrm>
+                            <a:off x="0" y="0"/>
+                            <a:ext cx="411480" cy="411480"/>
+                          </a:xfrm>
+                          <a:prstGeom prst="rect">
+                            <a:avLst/>
+                          </a:prstGeom>
+                        </pic:spPr>
+                      </pic:pic>
+                    </a:graphicData>
+                  </a:graphic>
+                </wp:inline>
+              </w:drawing>
+            </w:r>
+          </w:p>
+        </w:tc>
+      </w:tr>
+      <w:tr>
+        <w:tc>
+          <w:tcPr>
+            <w:cnfStyle w:val="001000000000" w:firstRow="0" w:lastRow="0" w:firstColumn="1" w:lastColumn="0" w:oddVBand="0" w:evenVBand="0" w:oddHBand="0" w:evenHBand="0" w:firstRowFirstColumn="0" w:firstRowLastColumn="0" w:lastRowFirstColumn="0" w:lastRowLastColumn="0"/>
+            <w:tcW w:w="1349" w:type="dxa"/>
+          </w:tcPr>
+          <w:p>
+            <w:r>
+              <w:t>6</w:t>
+            </w:r>
+          </w:p>
+        </w:tc>
+        <w:tc>
+          <w:tcPr>
+            <w:tcW w:w="4600" w:type="dxa"/>
+          </w:tcPr>
+          <w:p>
+            <w:pPr>
+              <w:cnfStyle w:val="000000000000" w:firstRow="0" w:lastRow="0" w:firstColumn="0" w:lastColumn="0" w:oddVBand="0" w:evenVBand="0" w:oddHBand="0" w:evenHBand="0" w:firstRowFirstColumn="0" w:firstRowLastColumn="0" w:lastRowFirstColumn="0" w:lastRowLastColumn="0"/>
+            </w:pPr>
+            <w:r>
+              <w:t>Datum/Zeit und die zweite Combo box wird deaktiviert. Die daten der Felder werden zurückgesetzt. Die 3 letzten Felder im DataViewGrid werden ausgeblendet.</w:t>
+            </w:r>
+          </w:p>
+        </w:tc>
+        <w:tc>
+          <w:tcPr>
+            <w:tcW w:w="2668" w:type="dxa"/>
+          </w:tcPr>
+          <w:p>
+            <w:pPr>
+              <w:cnfStyle w:val="000000000000" w:firstRow="0" w:lastRow="0" w:firstColumn="0" w:lastColumn="0" w:oddVBand="0" w:evenVBand="0" w:oddHBand="0" w:evenHBand="0" w:firstRowFirstColumn="0" w:firstRowLastColumn="0" w:lastRowFirstColumn="0" w:lastRowLastColumn="0"/>
+              <w:rPr>
+                <w:noProof/>
+              </w:rPr>
+            </w:pPr>
+          </w:p>
+        </w:tc>
+        <w:tc>
+          <w:tcPr>
+            <w:tcW w:w="876" w:type="dxa"/>
+          </w:tcPr>
+          <w:p>
+            <w:pPr>
+              <w:cnfStyle w:val="000000000000" w:firstRow="0" w:lastRow="0" w:firstColumn="0" w:lastColumn="0" w:oddVBand="0" w:evenVBand="0" w:oddHBand="0" w:evenHBand="0" w:firstRowFirstColumn="0" w:firstRowLastColumn="0" w:lastRowFirstColumn="0" w:lastRowLastColumn="0"/>
+            </w:pPr>
+            <w:r>
+              <w:rPr>
+                <w:noProof/>
+              </w:rPr>
+              <w:drawing>
+                <wp:anchor distT="0" distB="0" distL="114300" distR="114300" simplePos="0" relativeHeight="251671552" behindDoc="0" locked="0" layoutInCell="1" allowOverlap="1" wp14:anchorId="7132E3AC" wp14:editId="5FB27357">
+                  <wp:simplePos x="0" y="0"/>
+                  <wp:positionH relativeFrom="column">
+                    <wp:posOffset>0</wp:posOffset>
+                  </wp:positionH>
+                  <wp:positionV relativeFrom="paragraph">
+                    <wp:posOffset>107950</wp:posOffset>
+                  </wp:positionV>
+                  <wp:extent cx="411480" cy="411480"/>
+                  <wp:effectExtent l="0" t="0" r="7620" b="7620"/>
+                  <wp:wrapThrough wrapText="bothSides">
+                    <wp:wrapPolygon edited="0">
+                      <wp:start x="9000" y="1000"/>
+                      <wp:lineTo x="0" y="8000"/>
+                      <wp:lineTo x="0" y="19000"/>
+                      <wp:lineTo x="11000" y="21000"/>
+                      <wp:lineTo x="18000" y="21000"/>
+                      <wp:lineTo x="21000" y="10000"/>
+                      <wp:lineTo x="16000" y="1000"/>
+                      <wp:lineTo x="9000" y="1000"/>
+                    </wp:wrapPolygon>
+                  </wp:wrapThrough>
+                  <wp:docPr id="14" name="Grafik 14" descr="Daumen-hoch-Zeichen"/>
+                  <wp:cNvGraphicFramePr>
+                    <a:graphicFrameLocks xmlns:a="http://schemas.openxmlformats.org/drawingml/2006/main" noChangeAspect="1"/>
+                  </wp:cNvGraphicFramePr>
+                  <a:graphic xmlns:a="http://schemas.openxmlformats.org/drawingml/2006/main">
+                    <a:graphicData uri="http://schemas.openxmlformats.org/drawingml/2006/picture">
+                      <pic:pic xmlns:pic="http://schemas.openxmlformats.org/drawingml/2006/picture">
+                        <pic:nvPicPr>
+                          <pic:cNvPr id="9" name="thumbsupsign.svg"/>
+                          <pic:cNvPicPr/>
+                        </pic:nvPicPr>
+                        <pic:blipFill>
+                          <a:blip r:embed="rId9">
+                            <a:extLst>
+                              <a:ext uri="{28A0092B-C50C-407E-A947-70E740481C1C}">
+                                <a14:useLocalDpi xmlns:a14="http://schemas.microsoft.com/office/drawing/2010/main" val="0"/>
+                              </a:ext>
+                              <a:ext uri="{96DAC541-7B7A-43D3-8B79-37D633B846F1}">
+                                <asvg:svgBlip xmlns:asvg="http://schemas.microsoft.com/office/drawing/2016/SVG/main" r:embed="rId10"/>
+                              </a:ext>
+                            </a:extLst>
+                          </a:blip>
+                          <a:stretch>
+                            <a:fillRect/>
+                          </a:stretch>
+                        </pic:blipFill>
+                        <pic:spPr>
+                          <a:xfrm>
+                            <a:off x="0" y="0"/>
+                            <a:ext cx="411480" cy="411480"/>
+                          </a:xfrm>
+                          <a:prstGeom prst="rect">
+                            <a:avLst/>
+                          </a:prstGeom>
+                        </pic:spPr>
+                      </pic:pic>
+                    </a:graphicData>
+                  </a:graphic>
+                </wp:anchor>
+              </w:drawing>
+            </w:r>
+          </w:p>
+        </w:tc>
+      </w:tr>
+      <w:tr>
+        <w:trPr>
+          <w:cnfStyle w:val="000000100000" w:firstRow="0" w:lastRow="0" w:firstColumn="0" w:lastColumn="0" w:oddVBand="0" w:evenVBand="0" w:oddHBand="1" w:evenHBand="0" w:firstRowFirstColumn="0" w:firstRowLastColumn="0" w:lastRowFirstColumn="0" w:lastRowLastColumn="0"/>
+          <w:trHeight w:val="776"/>
+        </w:trPr>
+        <w:tc>
+          <w:tcPr>
+            <w:cnfStyle w:val="001000000000" w:firstRow="0" w:lastRow="0" w:firstColumn="1" w:lastColumn="0" w:oddVBand="0" w:evenVBand="0" w:oddHBand="0" w:evenHBand="0" w:firstRowFirstColumn="0" w:firstRowLastColumn="0" w:lastRowFirstColumn="0" w:lastRowLastColumn="0"/>
+            <w:tcW w:w="1349" w:type="dxa"/>
+          </w:tcPr>
+          <w:p>
+            <w:r>
+              <w:t>7</w:t>
+            </w:r>
+          </w:p>
+        </w:tc>
+        <w:tc>
+          <w:tcPr>
+            <w:tcW w:w="4600" w:type="dxa"/>
+          </w:tcPr>
+          <w:p>
+            <w:pPr>
+              <w:cnfStyle w:val="000000100000" w:firstRow="0" w:lastRow="0" w:firstColumn="0" w:lastColumn="0" w:oddVBand="0" w:evenVBand="0" w:oddHBand="1" w:evenHBand="0" w:firstRowFirstColumn="0" w:firstRowLastColumn="0" w:lastRowFirstColumn="0" w:lastRowLastColumn="0"/>
+            </w:pPr>
+            <w:r>
+              <w:t>Es werden eine Abfahrtstafel angezeigt.</w:t>
+            </w:r>
+          </w:p>
+          <w:p>
+            <w:pPr>
+              <w:cnfStyle w:val="000000100000" w:firstRow="0" w:lastRow="0" w:firstColumn="0" w:lastColumn="0" w:oddVBand="0" w:evenVBand="0" w:oddHBand="1" w:evenHBand="0" w:firstRowFirstColumn="0" w:firstRowLastColumn="0" w:lastRowFirstColumn="0" w:lastRowLastColumn="0"/>
+            </w:pPr>
+          </w:p>
+          <w:p>
+            <w:pPr>
+              <w:cnfStyle w:val="000000100000" w:firstRow="0" w:lastRow="0" w:firstColumn="0" w:lastColumn="0" w:oddVBand="0" w:evenVBand="0" w:oddHBand="1" w:evenHBand="0" w:firstRowFirstColumn="0" w:firstRowLastColumn="0" w:lastRowFirstColumn="0" w:lastRowLastColumn="0"/>
+            </w:pPr>
+          </w:p>
+        </w:tc>
+        <w:tc>
+          <w:tcPr>
+            <w:tcW w:w="2668" w:type="dxa"/>
+          </w:tcPr>
+          <w:p>
+            <w:pPr>
+              <w:cnfStyle w:val="000000100000" w:firstRow="0" w:lastRow="0" w:firstColumn="0" w:lastColumn="0" w:oddVBand="0" w:evenVBand="0" w:oddHBand="1" w:evenHBand="0" w:firstRowFirstColumn="0" w:firstRowLastColumn="0" w:lastRowFirstColumn="0" w:lastRowLastColumn="0"/>
+              <w:rPr>
+                <w:noProof/>
+              </w:rPr>
+            </w:pPr>
+          </w:p>
+        </w:tc>
+        <w:tc>
+          <w:tcPr>
+            <w:tcW w:w="876" w:type="dxa"/>
+          </w:tcPr>
+          <w:p>
+            <w:pPr>
+              <w:cnfStyle w:val="000000100000" w:firstRow="0" w:lastRow="0" w:firstColumn="0" w:lastColumn="0" w:oddVBand="0" w:evenVBand="0" w:oddHBand="1" w:evenHBand="0" w:firstRowFirstColumn="0" w:firstRowLastColumn="0" w:lastRowFirstColumn="0" w:lastRowLastColumn="0"/>
+            </w:pPr>
+            <w:r>
+              <w:rPr>
+                <w:noProof/>
+              </w:rPr>
+              <w:drawing>
+                <wp:inline distT="0" distB="0" distL="0" distR="0" wp14:anchorId="6BA5CE8F" wp14:editId="52F22462">
+                  <wp:extent cx="411480" cy="411480"/>
+                  <wp:effectExtent l="0" t="0" r="7620" b="7620"/>
+                  <wp:docPr id="16" name="Grafik 16" descr="Daumen-hoch-Zeichen"/>
+                  <wp:cNvGraphicFramePr>
+                    <a:graphicFrameLocks xmlns:a="http://schemas.openxmlformats.org/drawingml/2006/main" noChangeAspect="1"/>
+                  </wp:cNvGraphicFramePr>
+                  <a:graphic xmlns:a="http://schemas.openxmlformats.org/drawingml/2006/main">
+                    <a:graphicData uri="http://schemas.openxmlformats.org/drawingml/2006/picture">
+                      <pic:pic xmlns:pic="http://schemas.openxmlformats.org/drawingml/2006/picture">
+                        <pic:nvPicPr>
+                          <pic:cNvPr id="9" name="thumbsupsign.svg"/>
+                          <pic:cNvPicPr/>
+                        </pic:nvPicPr>
+                        <pic:blipFill>
+                          <a:blip r:embed="rId9">
+                            <a:extLst>
+                              <a:ext uri="{28A0092B-C50C-407E-A947-70E740481C1C}">
+                                <a14:useLocalDpi xmlns:a14="http://schemas.microsoft.com/office/drawing/2010/main" val="0"/>
+                              </a:ext>
+                              <a:ext uri="{96DAC541-7B7A-43D3-8B79-37D633B846F1}">
+                                <asvg:svgBlip xmlns:asvg="http://schemas.microsoft.com/office/drawing/2016/SVG/main" r:embed="rId10"/>
+                              </a:ext>
+                            </a:extLst>
+                          </a:blip>
+                          <a:stretch>
+                            <a:fillRect/>
+                          </a:stretch>
+                        </pic:blipFill>
+                        <pic:spPr>
+                          <a:xfrm>
+                            <a:off x="0" y="0"/>
+                            <a:ext cx="411480" cy="411480"/>
+                          </a:xfrm>
+                          <a:prstGeom prst="rect">
+                            <a:avLst/>
+                          </a:prstGeom>
+                        </pic:spPr>
+                      </pic:pic>
+                    </a:graphicData>
+                  </a:graphic>
+                </wp:inline>
+              </w:drawing>
+            </w:r>
+          </w:p>
+        </w:tc>
+      </w:tr>
+      <w:tr>
+        <w:trPr>
+          <w:trHeight w:val="857"/>
+        </w:trPr>
+        <w:tc>
+          <w:tcPr>
+            <w:cnfStyle w:val="001000000000" w:firstRow="0" w:lastRow="0" w:firstColumn="1" w:lastColumn="0" w:oddVBand="0" w:evenVBand="0" w:oddHBand="0" w:evenHBand="0" w:firstRowFirstColumn="0" w:firstRowLastColumn="0" w:lastRowFirstColumn="0" w:lastRowLastColumn="0"/>
+            <w:tcW w:w="1349" w:type="dxa"/>
+          </w:tcPr>
+          <w:p>
+            <w:r>
+              <w:t>8</w:t>
+            </w:r>
+          </w:p>
+        </w:tc>
+        <w:tc>
+          <w:tcPr>
+            <w:tcW w:w="4600" w:type="dxa"/>
+          </w:tcPr>
+          <w:p>
+            <w:pPr>
+              <w:cnfStyle w:val="000000000000" w:firstRow="0" w:lastRow="0" w:firstColumn="0" w:lastColumn="0" w:oddVBand="0" w:evenVBand="0" w:oddHBand="0" w:evenHBand="0" w:firstRowFirstColumn="0" w:firstRowLastColumn="0" w:lastRowFirstColumn="0" w:lastRowLastColumn="0"/>
+            </w:pPr>
+            <w:r>
+              <w:t>Das Fenster solle seine Grösse beibehalten und nicht ändern.</w:t>
+            </w:r>
+          </w:p>
+          <w:p>
+            <w:pPr>
+              <w:cnfStyle w:val="000000000000" w:firstRow="0" w:lastRow="0" w:firstColumn="0" w:lastColumn="0" w:oddVBand="0" w:evenVBand="0" w:oddHBand="0" w:evenHBand="0" w:firstRowFirstColumn="0" w:firstRowLastColumn="0" w:lastRowFirstColumn="0" w:lastRowLastColumn="0"/>
+            </w:pPr>
+          </w:p>
+        </w:tc>
+        <w:tc>
+          <w:tcPr>
+            <w:tcW w:w="2668" w:type="dxa"/>
+          </w:tcPr>
+          <w:p>
+            <w:pPr>
+              <w:cnfStyle w:val="000000000000" w:firstRow="0" w:lastRow="0" w:firstColumn="0" w:lastColumn="0" w:oddVBand="0" w:evenVBand="0" w:oddHBand="0" w:evenHBand="0" w:firstRowFirstColumn="0" w:firstRowLastColumn="0" w:lastRowFirstColumn="0" w:lastRowLastColumn="0"/>
+              <w:rPr>
+                <w:noProof/>
+              </w:rPr>
+            </w:pPr>
+          </w:p>
+        </w:tc>
+        <w:tc>
+          <w:tcPr>
+            <w:tcW w:w="876" w:type="dxa"/>
+          </w:tcPr>
+          <w:p>
+            <w:pPr>
+              <w:cnfStyle w:val="000000000000" w:firstRow="0" w:lastRow="0" w:firstColumn="0" w:lastColumn="0" w:oddVBand="0" w:evenVBand="0" w:oddHBand="0" w:evenHBand="0" w:firstRowFirstColumn="0" w:firstRowLastColumn="0" w:lastRowFirstColumn="0" w:lastRowLastColumn="0"/>
+            </w:pPr>
+            <w:r>
+              <w:rPr>
+                <w:noProof/>
+              </w:rPr>
+              <w:drawing>
+                <wp:inline distT="0" distB="0" distL="0" distR="0" wp14:anchorId="49D958B9" wp14:editId="322D9C48">
+                  <wp:extent cx="411480" cy="411480"/>
+                  <wp:effectExtent l="0" t="0" r="7620" b="7620"/>
+                  <wp:docPr id="17" name="Grafik 17" descr="Daumen-hoch-Zeichen"/>
+                  <wp:cNvGraphicFramePr>
+                    <a:graphicFrameLocks xmlns:a="http://schemas.openxmlformats.org/drawingml/2006/main" noChangeAspect="1"/>
+                  </wp:cNvGraphicFramePr>
+                  <a:graphic xmlns:a="http://schemas.openxmlformats.org/drawingml/2006/main">
+                    <a:graphicData uri="http://schemas.openxmlformats.org/drawingml/2006/picture">
+                      <pic:pic xmlns:pic="http://schemas.openxmlformats.org/drawingml/2006/picture">
+                        <pic:nvPicPr>
+                          <pic:cNvPr id="9" name="thumbsupsign.svg"/>
+                          <pic:cNvPicPr/>
+                        </pic:nvPicPr>
+                        <pic:blipFill>
+                          <a:blip r:embed="rId9">
+                            <a:extLst>
+                              <a:ext uri="{28A0092B-C50C-407E-A947-70E740481C1C}">
+                                <a14:useLocalDpi xmlns:a14="http://schemas.microsoft.com/office/drawing/2010/main" val="0"/>
+                              </a:ext>
+                              <a:ext uri="{96DAC541-7B7A-43D3-8B79-37D633B846F1}">
+                                <asvg:svgBlip xmlns:asvg="http://schemas.microsoft.com/office/drawing/2016/SVG/main" r:embed="rId10"/>
+                              </a:ext>
+                            </a:extLst>
+                          </a:blip>
+                          <a:stretch>
+                            <a:fillRect/>
+                          </a:stretch>
+                        </pic:blipFill>
+                        <pic:spPr>
+                          <a:xfrm>
+                            <a:off x="0" y="0"/>
+                            <a:ext cx="411480" cy="411480"/>
+                          </a:xfrm>
+                          <a:prstGeom prst="rect">
+                            <a:avLst/>
+                          </a:prstGeom>
+                        </pic:spPr>
+                      </pic:pic>
+                    </a:graphicData>
+                  </a:graphic>
+                </wp:inline>
+              </w:drawing>
+            </w:r>
+          </w:p>
+        </w:tc>
+      </w:tr>
+    </w:tbl>
+    <w:p/>
+    <w:p>
+      <w:pPr>
+        <w:rPr>
+          <w:rFonts w:ascii="Arial" w:hAnsi="Arial" w:cs="Arial"/>
+        </w:rPr>
+      </w:pPr>
+    </w:p>
+    <w:p>
+      <w:pPr>
+        <w:rPr>
+          <w:rFonts w:ascii="Arial" w:hAnsi="Arial" w:cs="Arial"/>
+        </w:rPr>
+      </w:pPr>
+    </w:p>
+    <w:p>
+      <w:pPr>
+        <w:rPr>
+          <w:rFonts w:ascii="Arial" w:hAnsi="Arial" w:cs="Arial"/>
+        </w:rPr>
+      </w:pPr>
+    </w:p>
+    <w:p>
+      <w:pPr>
+        <w:rPr>
+          <w:rFonts w:ascii="Arial" w:hAnsi="Arial" w:cs="Arial"/>
+        </w:rPr>
+      </w:pPr>
+    </w:p>
+    <w:p>
+      <w:pPr>
+        <w:rPr>
+          <w:rFonts w:ascii="Arial" w:hAnsi="Arial" w:cs="Arial"/>
+        </w:rPr>
+      </w:pPr>
+    </w:p>
+    <w:p>
+      <w:pPr>
+        <w:rPr>
+          <w:rFonts w:ascii="Arial" w:hAnsi="Arial" w:cs="Arial"/>
+        </w:rPr>
+      </w:pPr>
+    </w:p>
+    <w:p>
+      <w:pPr>
+        <w:rPr>
+          <w:rFonts w:ascii="Arial" w:hAnsi="Arial" w:cs="Arial"/>
+        </w:rPr>
+      </w:pPr>
+    </w:p>
+    <w:p>
+      <w:pPr>
+        <w:rPr>
+          <w:rFonts w:ascii="Arial" w:hAnsi="Arial" w:cs="Arial"/>
+        </w:rPr>
+      </w:pPr>
+    </w:p>
+    <w:p>
+      <w:pPr>
+        <w:rPr>
+          <w:rFonts w:ascii="Arial" w:hAnsi="Arial" w:cs="Arial"/>
+        </w:rPr>
+      </w:pPr>
+    </w:p>
+    <w:p>
+      <w:pPr>
+        <w:rPr>
+          <w:rFonts w:ascii="Arial" w:hAnsi="Arial" w:cs="Arial"/>
+        </w:rPr>
+      </w:pPr>
+    </w:p>
+    <w:p>
+      <w:pPr>
+        <w:rPr>
+          <w:rFonts w:ascii="Arial" w:hAnsi="Arial" w:cs="Arial"/>
+        </w:rPr>
+      </w:pPr>
+    </w:p>
+    <w:p>
+      <w:pPr>
+        <w:rPr>
+          <w:rFonts w:ascii="Arial" w:hAnsi="Arial" w:cs="Arial"/>
+        </w:rPr>
+      </w:pPr>
+    </w:p>
+    <w:p>
+      <w:pPr>
+        <w:rPr>
+          <w:rFonts w:ascii="Arial" w:hAnsi="Arial" w:cs="Arial"/>
+        </w:rPr>
+      </w:pPr>
+    </w:p>
+    <w:p>
+      <w:pPr>
+        <w:rPr>
+          <w:rFonts w:ascii="Arial" w:hAnsi="Arial" w:cs="Arial"/>
+        </w:rPr>
+      </w:pPr>
+    </w:p>
+    <w:p>
+      <w:pPr>
+        <w:rPr>
+          <w:rFonts w:ascii="Arial" w:hAnsi="Arial" w:cs="Arial"/>
+        </w:rPr>
+      </w:pPr>
+    </w:p>
+    <w:p>
+      <w:pPr>
+        <w:rPr>
+          <w:rFonts w:ascii="Arial" w:hAnsi="Arial" w:cs="Arial"/>
+        </w:rPr>
+      </w:pPr>
+    </w:p>
+    <w:p>
+      <w:pPr>
+        <w:rPr>
+          <w:rFonts w:ascii="Arial" w:hAnsi="Arial" w:cs="Arial"/>
+        </w:rPr>
+      </w:pPr>
+    </w:p>
+    <w:p>
+      <w:pPr>
+        <w:pStyle w:val="berschrift1"/>
         <w:rPr>
           <w:rFonts w:ascii="Arial" w:hAnsi="Arial" w:cs="Arial"/>
           <w:b/>
@@ -3925,6 +5214,17 @@
           <w:sz w:val="36"/>
           <w:szCs w:val="36"/>
         </w:rPr>
+      </w:pPr>
+      <w:bookmarkStart w:id="8" w:name="_Toc59097383"/>
+      <w:r>
+        <w:rPr>
+          <w:rFonts w:ascii="Arial" w:hAnsi="Arial" w:cs="Arial"/>
+          <w:b/>
+          <w:bCs/>
+          <w:sz w:val="36"/>
+          <w:szCs w:val="36"/>
+        </w:rPr>
+        <w:lastRenderedPageBreak/>
         <w:t>Installationsanleitung</w:t>
       </w:r>
       <w:bookmarkEnd w:id="8"/>
@@ -5945,6 +7245,82 @@
       <w:lang w:eastAsia="de-CH"/>
     </w:rPr>
   </w:style>
+  <w:style w:type="table" w:styleId="Gitternetztabelle4">
+    <w:name w:val="Grid Table 4"/>
+    <w:basedOn w:val="NormaleTabelle"/>
+    <w:uiPriority w:val="49"/>
+    <w:rsid w:val="002777CF"/>
+    <w:pPr>
+      <w:spacing w:after="0" w:line="240" w:lineRule="auto"/>
+    </w:pPr>
+    <w:tblPr>
+      <w:tblStyleRowBandSize w:val="1"/>
+      <w:tblStyleColBandSize w:val="1"/>
+      <w:tblBorders>
+        <w:top w:val="single" w:sz="4" w:space="0" w:color="666666" w:themeColor="text1" w:themeTint="99"/>
+        <w:left w:val="single" w:sz="4" w:space="0" w:color="666666" w:themeColor="text1" w:themeTint="99"/>
+        <w:bottom w:val="single" w:sz="4" w:space="0" w:color="666666" w:themeColor="text1" w:themeTint="99"/>
+        <w:right w:val="single" w:sz="4" w:space="0" w:color="666666" w:themeColor="text1" w:themeTint="99"/>
+        <w:insideH w:val="single" w:sz="4" w:space="0" w:color="666666" w:themeColor="text1" w:themeTint="99"/>
+        <w:insideV w:val="single" w:sz="4" w:space="0" w:color="666666" w:themeColor="text1" w:themeTint="99"/>
+      </w:tblBorders>
+    </w:tblPr>
+    <w:tblStylePr w:type="firstRow">
+      <w:rPr>
+        <w:b/>
+        <w:bCs/>
+        <w:color w:val="FFFFFF" w:themeColor="background1"/>
+      </w:rPr>
+      <w:tblPr/>
+      <w:tcPr>
+        <w:tcBorders>
+          <w:top w:val="single" w:sz="4" w:space="0" w:color="000000" w:themeColor="text1"/>
+          <w:left w:val="single" w:sz="4" w:space="0" w:color="000000" w:themeColor="text1"/>
+          <w:bottom w:val="single" w:sz="4" w:space="0" w:color="000000" w:themeColor="text1"/>
+          <w:right w:val="single" w:sz="4" w:space="0" w:color="000000" w:themeColor="text1"/>
+          <w:insideH w:val="nil"/>
+          <w:insideV w:val="nil"/>
+        </w:tcBorders>
+        <w:shd w:val="clear" w:color="auto" w:fill="000000" w:themeFill="text1"/>
+      </w:tcPr>
+    </w:tblStylePr>
+    <w:tblStylePr w:type="lastRow">
+      <w:rPr>
+        <w:b/>
+        <w:bCs/>
+      </w:rPr>
+      <w:tblPr/>
+      <w:tcPr>
+        <w:tcBorders>
+          <w:top w:val="double" w:sz="4" w:space="0" w:color="000000" w:themeColor="text1"/>
+        </w:tcBorders>
+      </w:tcPr>
+    </w:tblStylePr>
+    <w:tblStylePr w:type="firstCol">
+      <w:rPr>
+        <w:b/>
+        <w:bCs/>
+      </w:rPr>
+    </w:tblStylePr>
+    <w:tblStylePr w:type="lastCol">
+      <w:rPr>
+        <w:b/>
+        <w:bCs/>
+      </w:rPr>
+    </w:tblStylePr>
+    <w:tblStylePr w:type="band1Vert">
+      <w:tblPr/>
+      <w:tcPr>
+        <w:shd w:val="clear" w:color="auto" w:fill="CCCCCC" w:themeFill="text1" w:themeFillTint="33"/>
+      </w:tcPr>
+    </w:tblStylePr>
+    <w:tblStylePr w:type="band1Horz">
+      <w:tblPr/>
+      <w:tcPr>
+        <w:shd w:val="clear" w:color="auto" w:fill="CCCCCC" w:themeFill="text1" w:themeFillTint="33"/>
+      </w:tcPr>
+    </w:tblStylePr>
+  </w:style>
 </w:styles>
 </file>
 
@@ -6241,4 +7617,16 @@
     </a:ext>
   </a:extLst>
 </a:theme>
+</file>
+
+<file path=customXml/item1.xml><?xml version="1.0" encoding="utf-8"?>
+<b:Sources xmlns:b="http://schemas.openxmlformats.org/officeDocument/2006/bibliography" xmlns="http://schemas.openxmlformats.org/officeDocument/2006/bibliography" SelectedStyle="\APASixthEditionOfficeOnline.xsl" StyleName="APA" Version="6"/>
+</file>
+
+<file path=customXml/itemProps1.xml><?xml version="1.0" encoding="utf-8"?>
+<ds:datastoreItem xmlns:ds="http://schemas.openxmlformats.org/officeDocument/2006/customXml" ds:itemID="{F9E379D3-B5B3-41FA-827C-4DD6E8BE722F}">
+  <ds:schemaRefs>
+    <ds:schemaRef ds:uri="http://schemas.openxmlformats.org/officeDocument/2006/bibliography"/>
+  </ds:schemaRefs>
+</ds:datastoreItem>
 </file>
</xml_diff>

<commit_message>
Dokumentation Last Push (:
</commit_message>
<xml_diff>
--- a/doc/TransportApp_Dokumentation.docx
+++ b/doc/TransportApp_Dokumentation.docx
@@ -319,7 +319,7 @@
             </w:rPr>
             <w:fldChar w:fldCharType="separate"/>
           </w:r>
-          <w:hyperlink w:anchor="_Toc59097376" w:history="1">
+          <w:hyperlink w:anchor="_Toc59111707" w:history="1">
             <w:r>
               <w:rPr>
                 <w:rStyle w:val="Hyperlink"/>
@@ -349,7 +349,7 @@
                 <w:noProof/>
                 <w:webHidden/>
               </w:rPr>
-              <w:instrText xml:space="preserve"> PAGEREF _Toc59097376 \h </w:instrText>
+              <w:instrText xml:space="preserve"> PAGEREF _Toc59111707 \h </w:instrText>
             </w:r>
             <w:r>
               <w:rPr>
@@ -392,7 +392,7 @@
               <w:lang w:eastAsia="de-CH"/>
             </w:rPr>
           </w:pPr>
-          <w:hyperlink w:anchor="_Toc59097377" w:history="1">
+          <w:hyperlink w:anchor="_Toc59111708" w:history="1">
             <w:r>
               <w:rPr>
                 <w:rStyle w:val="Hyperlink"/>
@@ -422,7 +422,7 @@
                 <w:noProof/>
                 <w:webHidden/>
               </w:rPr>
-              <w:instrText xml:space="preserve"> PAGEREF _Toc59097377 \h </w:instrText>
+              <w:instrText xml:space="preserve"> PAGEREF _Toc59111708 \h </w:instrText>
             </w:r>
             <w:r>
               <w:rPr>
@@ -465,7 +465,7 @@
               <w:lang w:eastAsia="de-CH"/>
             </w:rPr>
           </w:pPr>
-          <w:hyperlink w:anchor="_Toc59097378" w:history="1">
+          <w:hyperlink w:anchor="_Toc59111709" w:history="1">
             <w:r>
               <w:rPr>
                 <w:rStyle w:val="Hyperlink"/>
@@ -495,7 +495,7 @@
                 <w:noProof/>
                 <w:webHidden/>
               </w:rPr>
-              <w:instrText xml:space="preserve"> PAGEREF _Toc59097378 \h </w:instrText>
+              <w:instrText xml:space="preserve"> PAGEREF _Toc59111709 \h </w:instrText>
             </w:r>
             <w:r>
               <w:rPr>
@@ -538,7 +538,7 @@
               <w:lang w:eastAsia="de-CH"/>
             </w:rPr>
           </w:pPr>
-          <w:hyperlink w:anchor="_Toc59097379" w:history="1">
+          <w:hyperlink w:anchor="_Toc59111710" w:history="1">
             <w:r>
               <w:rPr>
                 <w:rStyle w:val="Hyperlink"/>
@@ -568,7 +568,7 @@
                 <w:noProof/>
                 <w:webHidden/>
               </w:rPr>
-              <w:instrText xml:space="preserve"> PAGEREF _Toc59097379 \h </w:instrText>
+              <w:instrText xml:space="preserve"> PAGEREF _Toc59111710 \h </w:instrText>
             </w:r>
             <w:r>
               <w:rPr>
@@ -611,7 +611,7 @@
               <w:lang w:eastAsia="de-CH"/>
             </w:rPr>
           </w:pPr>
-          <w:hyperlink w:anchor="_Toc59097380" w:history="1">
+          <w:hyperlink w:anchor="_Toc59111711" w:history="1">
             <w:r>
               <w:rPr>
                 <w:rStyle w:val="Hyperlink"/>
@@ -641,7 +641,7 @@
                 <w:noProof/>
                 <w:webHidden/>
               </w:rPr>
-              <w:instrText xml:space="preserve"> PAGEREF _Toc59097380 \h </w:instrText>
+              <w:instrText xml:space="preserve"> PAGEREF _Toc59111711 \h </w:instrText>
             </w:r>
             <w:r>
               <w:rPr>
@@ -684,7 +684,7 @@
               <w:lang w:eastAsia="de-CH"/>
             </w:rPr>
           </w:pPr>
-          <w:hyperlink w:anchor="_Toc59097381" w:history="1">
+          <w:hyperlink w:anchor="_Toc59111712" w:history="1">
             <w:r>
               <w:rPr>
                 <w:rStyle w:val="Hyperlink"/>
@@ -714,7 +714,7 @@
                 <w:noProof/>
                 <w:webHidden/>
               </w:rPr>
-              <w:instrText xml:space="preserve"> PAGEREF _Toc59097381 \h </w:instrText>
+              <w:instrText xml:space="preserve"> PAGEREF _Toc59111712 \h </w:instrText>
             </w:r>
             <w:r>
               <w:rPr>
@@ -734,7 +734,7 @@
                 <w:noProof/>
                 <w:webHidden/>
               </w:rPr>
-              <w:t>7</w:t>
+              <w:t>6</w:t>
             </w:r>
             <w:r>
               <w:rPr>
@@ -757,7 +757,7 @@
               <w:lang w:eastAsia="de-CH"/>
             </w:rPr>
           </w:pPr>
-          <w:hyperlink w:anchor="_Toc59097382" w:history="1">
+          <w:hyperlink w:anchor="_Toc59111713" w:history="1">
             <w:r>
               <w:rPr>
                 <w:rStyle w:val="Hyperlink"/>
@@ -787,7 +787,7 @@
                 <w:noProof/>
                 <w:webHidden/>
               </w:rPr>
-              <w:instrText xml:space="preserve"> PAGEREF _Toc59097382 \h </w:instrText>
+              <w:instrText xml:space="preserve"> PAGEREF _Toc59111713 \h </w:instrText>
             </w:r>
             <w:r>
               <w:rPr>
@@ -830,7 +830,7 @@
               <w:lang w:eastAsia="de-CH"/>
             </w:rPr>
           </w:pPr>
-          <w:hyperlink w:anchor="_Toc59097383" w:history="1">
+          <w:hyperlink w:anchor="_Toc59111714" w:history="1">
             <w:r>
               <w:rPr>
                 <w:rStyle w:val="Hyperlink"/>
@@ -860,7 +860,7 @@
                 <w:noProof/>
                 <w:webHidden/>
               </w:rPr>
-              <w:instrText xml:space="preserve"> PAGEREF _Toc59097383 \h </w:instrText>
+              <w:instrText xml:space="preserve"> PAGEREF _Toc59111714 \h </w:instrText>
             </w:r>
             <w:r>
               <w:rPr>
@@ -880,7 +880,7 @@
                 <w:noProof/>
                 <w:webHidden/>
               </w:rPr>
-              <w:t>7</w:t>
+              <w:t>8</w:t>
             </w:r>
             <w:r>
               <w:rPr>
@@ -915,6 +915,8 @@
           <w:rFonts w:ascii="Arial" w:hAnsi="Arial" w:cs="Arial"/>
         </w:rPr>
       </w:pPr>
+      <w:bookmarkStart w:id="0" w:name="_GoBack"/>
+      <w:bookmarkEnd w:id="0"/>
     </w:p>
     <w:p>
       <w:pPr>
@@ -1006,7 +1008,7 @@
           <w:szCs w:val="36"/>
         </w:rPr>
       </w:pPr>
-      <w:bookmarkStart w:id="0" w:name="_Toc59097376"/>
+      <w:bookmarkStart w:id="1" w:name="_Toc59111707"/>
       <w:r>
         <w:rPr>
           <w:rFonts w:ascii="Arial" w:hAnsi="Arial" w:cs="Arial"/>
@@ -1018,7 +1020,7 @@
         <w:lastRenderedPageBreak/>
         <w:t>Einleitung</w:t>
       </w:r>
-      <w:bookmarkEnd w:id="0"/>
+      <w:bookmarkEnd w:id="1"/>
     </w:p>
     <w:p>
       <w:pPr>
@@ -1063,7 +1065,7 @@
           <w:szCs w:val="36"/>
         </w:rPr>
       </w:pPr>
-      <w:bookmarkStart w:id="1" w:name="_Toc59097377"/>
+      <w:bookmarkStart w:id="2" w:name="_Toc59111708"/>
       <w:r>
         <w:rPr>
           <w:rFonts w:ascii="Arial" w:hAnsi="Arial" w:cs="Arial"/>
@@ -1074,7 +1076,7 @@
         </w:rPr>
         <w:t>Zweck des Dokuments</w:t>
       </w:r>
-      <w:bookmarkEnd w:id="1"/>
+      <w:bookmarkEnd w:id="2"/>
     </w:p>
     <w:p>
       <w:pPr>
@@ -1119,7 +1121,7 @@
           <w:szCs w:val="36"/>
         </w:rPr>
       </w:pPr>
-      <w:bookmarkStart w:id="2" w:name="_Toc59097378"/>
+      <w:bookmarkStart w:id="3" w:name="_Toc59111709"/>
       <w:r>
         <w:rPr>
           <w:rFonts w:ascii="Arial" w:hAnsi="Arial" w:cs="Arial"/>
@@ -1130,7 +1132,7 @@
         </w:rPr>
         <w:t>Mockup</w:t>
       </w:r>
-      <w:bookmarkEnd w:id="2"/>
+      <w:bookmarkEnd w:id="3"/>
       <w:r>
         <w:rPr>
           <w:rFonts w:ascii="Arial" w:hAnsi="Arial" w:cs="Arial"/>
@@ -1497,7 +1499,7 @@
           </mc:Choice>
           <mc:Fallback>
             <w:pict>
-              <v:shapetype w14:anchorId="48F628E3" id="_x0000_t32" coordsize="21600,21600" o:spt="32" o:oned="t" path="m,l21600,21600e" filled="f">
+              <v:shapetype w14:anchorId="037B924A" id="_x0000_t32" coordsize="21600,21600" o:spt="32" o:oned="t" path="m,l21600,21600e" filled="f">
                 <v:path arrowok="t" fillok="f" o:connecttype="none"/>
                 <o:lock v:ext="edit" shapetype="t"/>
               </v:shapetype>
@@ -1627,7 +1629,7 @@
           <w:szCs w:val="36"/>
         </w:rPr>
       </w:pPr>
-      <w:bookmarkStart w:id="3" w:name="_Toc59097379"/>
+      <w:bookmarkStart w:id="4" w:name="_Toc59111710"/>
       <w:r>
         <w:rPr>
           <w:rFonts w:ascii="Arial" w:hAnsi="Arial" w:cs="Arial"/>
@@ -1649,7 +1651,7 @@
         </w:rPr>
         <w:t>s</w:t>
       </w:r>
-      <w:bookmarkEnd w:id="3"/>
+      <w:bookmarkEnd w:id="4"/>
     </w:p>
     <w:p/>
     <w:p>
@@ -3506,7 +3508,7 @@
           <w:szCs w:val="36"/>
         </w:rPr>
       </w:pPr>
-      <w:bookmarkStart w:id="4" w:name="_Toc59097380"/>
+      <w:bookmarkStart w:id="5" w:name="_Toc59111711"/>
       <w:r>
         <w:rPr>
           <w:rFonts w:ascii="Arial" w:hAnsi="Arial" w:cs="Arial"/>
@@ -3518,7 +3520,7 @@
         <w:lastRenderedPageBreak/>
         <w:t>Aktivitätsdiagramm</w:t>
       </w:r>
-      <w:bookmarkEnd w:id="4"/>
+      <w:bookmarkEnd w:id="5"/>
     </w:p>
     <w:p>
       <w:pPr>
@@ -3632,7 +3634,7 @@
           <w:szCs w:val="36"/>
         </w:rPr>
       </w:pPr>
-      <w:bookmarkStart w:id="5" w:name="_Toc59097381"/>
+      <w:bookmarkStart w:id="6" w:name="_Toc59111712"/>
       <w:r>
         <w:rPr>
           <w:rFonts w:ascii="Arial" w:hAnsi="Arial" w:cs="Arial"/>
@@ -3643,9 +3645,15 @@
         </w:rPr>
         <w:t>Testfälle</w:t>
       </w:r>
-      <w:bookmarkEnd w:id="5"/>
-    </w:p>
-    <w:p/>
+      <w:bookmarkEnd w:id="6"/>
+    </w:p>
+    <w:p>
+      <w:pPr>
+        <w:rPr>
+          <w:rFonts w:ascii="Arial" w:hAnsi="Arial" w:cs="Arial"/>
+        </w:rPr>
+      </w:pPr>
+    </w:p>
     <w:tbl>
       <w:tblPr>
         <w:tblStyle w:val="Gitternetztabelle4"/>
@@ -3667,7 +3675,15 @@
             <w:tcW w:w="1724" w:type="dxa"/>
           </w:tcPr>
           <w:p>
-            <w:r>
+            <w:pPr>
+              <w:rPr>
+                <w:rFonts w:ascii="Arial" w:hAnsi="Arial" w:cs="Arial"/>
+              </w:rPr>
+            </w:pPr>
+            <w:r>
+              <w:rPr>
+                <w:rFonts w:ascii="Arial" w:hAnsi="Arial" w:cs="Arial"/>
+              </w:rPr>
               <w:t>Testfall</w:t>
             </w:r>
           </w:p>
@@ -3679,8 +3695,14 @@
           <w:p>
             <w:pPr>
               <w:cnfStyle w:val="100000000000" w:firstRow="1" w:lastRow="0" w:firstColumn="0" w:lastColumn="0" w:oddVBand="0" w:evenVBand="0" w:oddHBand="0" w:evenHBand="0" w:firstRowFirstColumn="0" w:firstRowLastColumn="0" w:lastRowFirstColumn="0" w:lastRowLastColumn="0"/>
+              <w:rPr>
+                <w:rFonts w:ascii="Arial" w:hAnsi="Arial" w:cs="Arial"/>
+              </w:rPr>
             </w:pPr>
             <w:r>
+              <w:rPr>
+                <w:rFonts w:ascii="Arial" w:hAnsi="Arial" w:cs="Arial"/>
+              </w:rPr>
               <w:t>Aktivität</w:t>
             </w:r>
           </w:p>
@@ -3692,8 +3714,14 @@
           <w:p>
             <w:pPr>
               <w:cnfStyle w:val="100000000000" w:firstRow="1" w:lastRow="0" w:firstColumn="0" w:lastColumn="0" w:oddVBand="0" w:evenVBand="0" w:oddHBand="0" w:evenHBand="0" w:firstRowFirstColumn="0" w:firstRowLastColumn="0" w:lastRowFirstColumn="0" w:lastRowLastColumn="0"/>
+              <w:rPr>
+                <w:rFonts w:ascii="Arial" w:hAnsi="Arial" w:cs="Arial"/>
+              </w:rPr>
             </w:pPr>
             <w:r>
+              <w:rPr>
+                <w:rFonts w:ascii="Arial" w:hAnsi="Arial" w:cs="Arial"/>
+              </w:rPr>
               <w:t>Erwartetes Resultat</w:t>
             </w:r>
           </w:p>
@@ -3709,7 +3737,15 @@
             <w:tcW w:w="1724" w:type="dxa"/>
           </w:tcPr>
           <w:p>
-            <w:r>
+            <w:pPr>
+              <w:rPr>
+                <w:rFonts w:ascii="Arial" w:hAnsi="Arial" w:cs="Arial"/>
+              </w:rPr>
+            </w:pPr>
+            <w:r>
+              <w:rPr>
+                <w:rFonts w:ascii="Arial" w:hAnsi="Arial" w:cs="Arial"/>
+              </w:rPr>
               <w:t>1</w:t>
             </w:r>
           </w:p>
@@ -3721,11 +3757,20 @@
           <w:p>
             <w:pPr>
               <w:cnfStyle w:val="000000100000" w:firstRow="0" w:lastRow="0" w:firstColumn="0" w:lastColumn="0" w:oddVBand="0" w:evenVBand="0" w:oddHBand="1" w:evenHBand="0" w:firstRowFirstColumn="0" w:firstRowLastColumn="0" w:lastRowFirstColumn="0" w:lastRowLastColumn="0"/>
+              <w:rPr>
+                <w:rFonts w:ascii="Arial" w:hAnsi="Arial" w:cs="Arial"/>
+              </w:rPr>
             </w:pPr>
             <w:r>
+              <w:rPr>
+                <w:rFonts w:ascii="Arial" w:hAnsi="Arial" w:cs="Arial"/>
+              </w:rPr>
               <w:t xml:space="preserve">Programm </w:t>
             </w:r>
             <w:r>
+              <w:rPr>
+                <w:rFonts w:ascii="Arial" w:hAnsi="Arial" w:cs="Arial"/>
+              </w:rPr>
               <w:t>starten.</w:t>
             </w:r>
           </w:p>
@@ -3737,8 +3782,14 @@
           <w:p>
             <w:pPr>
               <w:cnfStyle w:val="000000100000" w:firstRow="0" w:lastRow="0" w:firstColumn="0" w:lastColumn="0" w:oddVBand="0" w:evenVBand="0" w:oddHBand="1" w:evenHBand="0" w:firstRowFirstColumn="0" w:firstRowLastColumn="0" w:lastRowFirstColumn="0" w:lastRowLastColumn="0"/>
+              <w:rPr>
+                <w:rFonts w:ascii="Arial" w:hAnsi="Arial" w:cs="Arial"/>
+              </w:rPr>
             </w:pPr>
             <w:r>
+              <w:rPr>
+                <w:rFonts w:ascii="Arial" w:hAnsi="Arial" w:cs="Arial"/>
+              </w:rPr>
               <w:t>Das Programm wird ohne Fehler kompiliert und gestartet</w:t>
             </w:r>
           </w:p>
@@ -3751,7 +3802,15 @@
             <w:tcW w:w="1724" w:type="dxa"/>
           </w:tcPr>
           <w:p>
-            <w:r>
+            <w:pPr>
+              <w:rPr>
+                <w:rFonts w:ascii="Arial" w:hAnsi="Arial" w:cs="Arial"/>
+              </w:rPr>
+            </w:pPr>
+            <w:r>
+              <w:rPr>
+                <w:rFonts w:ascii="Arial" w:hAnsi="Arial" w:cs="Arial"/>
+              </w:rPr>
               <w:t>2</w:t>
             </w:r>
           </w:p>
@@ -3763,17 +3822,32 @@
           <w:p>
             <w:pPr>
               <w:cnfStyle w:val="000000000000" w:firstRow="0" w:lastRow="0" w:firstColumn="0" w:lastColumn="0" w:oddVBand="0" w:evenVBand="0" w:oddHBand="0" w:evenHBand="0" w:firstRowFirstColumn="0" w:firstRowLastColumn="0" w:lastRowFirstColumn="0" w:lastRowLastColumn="0"/>
+              <w:rPr>
+                <w:rFonts w:ascii="Arial" w:hAnsi="Arial" w:cs="Arial"/>
+              </w:rPr>
             </w:pPr>
             <w:r>
+              <w:rPr>
+                <w:rFonts w:ascii="Arial" w:hAnsi="Arial" w:cs="Arial"/>
+              </w:rPr>
               <w:t>Eingabe</w:t>
             </w:r>
             <w:r>
+              <w:rPr>
+                <w:rFonts w:ascii="Arial" w:hAnsi="Arial" w:cs="Arial"/>
+              </w:rPr>
               <w:t xml:space="preserve"> eines Ortes</w:t>
             </w:r>
             <w:r>
+              <w:rPr>
+                <w:rFonts w:ascii="Arial" w:hAnsi="Arial" w:cs="Arial"/>
+              </w:rPr>
               <w:t xml:space="preserve"> in </w:t>
             </w:r>
             <w:r>
+              <w:rPr>
+                <w:rFonts w:ascii="Arial" w:hAnsi="Arial" w:cs="Arial"/>
+              </w:rPr>
               <w:t>die Combobox.</w:t>
             </w:r>
           </w:p>
@@ -3785,8 +3859,14 @@
           <w:p>
             <w:pPr>
               <w:cnfStyle w:val="000000000000" w:firstRow="0" w:lastRow="0" w:firstColumn="0" w:lastColumn="0" w:oddVBand="0" w:evenVBand="0" w:oddHBand="0" w:evenHBand="0" w:firstRowFirstColumn="0" w:firstRowLastColumn="0" w:lastRowFirstColumn="0" w:lastRowLastColumn="0"/>
+              <w:rPr>
+                <w:rFonts w:ascii="Arial" w:hAnsi="Arial" w:cs="Arial"/>
+              </w:rPr>
             </w:pPr>
             <w:r>
+              <w:rPr>
+                <w:rFonts w:ascii="Arial" w:hAnsi="Arial" w:cs="Arial"/>
+              </w:rPr>
               <w:t>Beim dritten Buchstaben startet es eine Suche und schlägt Orte vor. Gibt es den Ort nicht steht «Kein Resultat»</w:t>
             </w:r>
           </w:p>
@@ -3802,7 +3882,15 @@
             <w:tcW w:w="1724" w:type="dxa"/>
           </w:tcPr>
           <w:p>
-            <w:r>
+            <w:pPr>
+              <w:rPr>
+                <w:rFonts w:ascii="Arial" w:hAnsi="Arial" w:cs="Arial"/>
+              </w:rPr>
+            </w:pPr>
+            <w:r>
+              <w:rPr>
+                <w:rFonts w:ascii="Arial" w:hAnsi="Arial" w:cs="Arial"/>
+              </w:rPr>
               <w:t>3</w:t>
             </w:r>
           </w:p>
@@ -3814,8 +3902,14 @@
           <w:p>
             <w:pPr>
               <w:cnfStyle w:val="000000100000" w:firstRow="0" w:lastRow="0" w:firstColumn="0" w:lastColumn="0" w:oddVBand="0" w:evenVBand="0" w:oddHBand="1" w:evenHBand="0" w:firstRowFirstColumn="0" w:firstRowLastColumn="0" w:lastRowFirstColumn="0" w:lastRowLastColumn="0"/>
+              <w:rPr>
+                <w:rFonts w:ascii="Arial" w:hAnsi="Arial" w:cs="Arial"/>
+              </w:rPr>
             </w:pPr>
             <w:r>
+              <w:rPr>
+                <w:rFonts w:ascii="Arial" w:hAnsi="Arial" w:cs="Arial"/>
+              </w:rPr>
               <w:t>Pfeiltasten und Enter in Combobox verwenden.</w:t>
             </w:r>
           </w:p>
@@ -3827,8 +3921,14 @@
           <w:p>
             <w:pPr>
               <w:cnfStyle w:val="000000100000" w:firstRow="0" w:lastRow="0" w:firstColumn="0" w:lastColumn="0" w:oddVBand="0" w:evenVBand="0" w:oddHBand="1" w:evenHBand="0" w:firstRowFirstColumn="0" w:firstRowLastColumn="0" w:lastRowFirstColumn="0" w:lastRowLastColumn="0"/>
+              <w:rPr>
+                <w:rFonts w:ascii="Arial" w:hAnsi="Arial" w:cs="Arial"/>
+              </w:rPr>
             </w:pPr>
             <w:r>
+              <w:rPr>
+                <w:rFonts w:ascii="Arial" w:hAnsi="Arial" w:cs="Arial"/>
+              </w:rPr>
               <w:t>Mit den Pfeiltasten kann man ein Item in der Combobox wählen und mit Enter diesen bestätigen, sodass der Text in der Combobox erscheint.</w:t>
             </w:r>
           </w:p>
@@ -3841,7 +3941,15 @@
             <w:tcW w:w="1724" w:type="dxa"/>
           </w:tcPr>
           <w:p>
-            <w:r>
+            <w:pPr>
+              <w:rPr>
+                <w:rFonts w:ascii="Arial" w:hAnsi="Arial" w:cs="Arial"/>
+              </w:rPr>
+            </w:pPr>
+            <w:r>
+              <w:rPr>
+                <w:rFonts w:ascii="Arial" w:hAnsi="Arial" w:cs="Arial"/>
+              </w:rPr>
               <w:t>4</w:t>
             </w:r>
           </w:p>
@@ -3853,12 +3961,35 @@
           <w:p>
             <w:pPr>
               <w:cnfStyle w:val="000000000000" w:firstRow="0" w:lastRow="0" w:firstColumn="0" w:lastColumn="0" w:oddVBand="0" w:evenVBand="0" w:oddHBand="0" w:evenHBand="0" w:firstRowFirstColumn="0" w:firstRowLastColumn="0" w:lastRowFirstColumn="0" w:lastRowLastColumn="0"/>
+              <w:rPr>
+                <w:rFonts w:ascii="Arial" w:hAnsi="Arial" w:cs="Arial"/>
+              </w:rPr>
             </w:pPr>
             <w:r>
+              <w:rPr>
+                <w:rFonts w:ascii="Arial" w:hAnsi="Arial" w:cs="Arial"/>
+              </w:rPr>
               <w:t>Drücken des Suchen-Buttons</w:t>
             </w:r>
             <w:r>
-              <w:t>, wenn Show auf «connections» gesetzt ist.</w:t>
+              <w:rPr>
+                <w:rFonts w:ascii="Arial" w:hAnsi="Arial" w:cs="Arial"/>
+              </w:rPr>
+              <w:t>, wenn Show auf «</w:t>
+            </w:r>
+            <w:proofErr w:type="spellStart"/>
+            <w:r>
+              <w:rPr>
+                <w:rFonts w:ascii="Arial" w:hAnsi="Arial" w:cs="Arial"/>
+              </w:rPr>
+              <w:t>connections</w:t>
+            </w:r>
+            <w:proofErr w:type="spellEnd"/>
+            <w:r>
+              <w:rPr>
+                <w:rFonts w:ascii="Arial" w:hAnsi="Arial" w:cs="Arial"/>
+              </w:rPr>
+              <w:t>» gesetzt ist.</w:t>
             </w:r>
           </w:p>
         </w:tc>
@@ -3869,17 +4000,32 @@
           <w:p>
             <w:pPr>
               <w:cnfStyle w:val="000000000000" w:firstRow="0" w:lastRow="0" w:firstColumn="0" w:lastColumn="0" w:oddVBand="0" w:evenVBand="0" w:oddHBand="0" w:evenHBand="0" w:firstRowFirstColumn="0" w:firstRowLastColumn="0" w:lastRowFirstColumn="0" w:lastRowLastColumn="0"/>
+              <w:rPr>
+                <w:rFonts w:ascii="Arial" w:hAnsi="Arial" w:cs="Arial"/>
+              </w:rPr>
             </w:pPr>
             <w:r>
+              <w:rPr>
+                <w:rFonts w:ascii="Arial" w:hAnsi="Arial" w:cs="Arial"/>
+              </w:rPr>
               <w:t>Gibt Meldung aus, falls eine der Comboboxen leer ist</w:t>
             </w:r>
             <w:r>
+              <w:rPr>
+                <w:rFonts w:ascii="Arial" w:hAnsi="Arial" w:cs="Arial"/>
+              </w:rPr>
               <w:t>. W</w:t>
             </w:r>
             <w:r>
+              <w:rPr>
+                <w:rFonts w:ascii="Arial" w:hAnsi="Arial" w:cs="Arial"/>
+              </w:rPr>
               <w:t xml:space="preserve">enn beide einen Inhalt haben, wird die Suche gestartet und bei Erfolg zeigt es Fahrten </w:t>
             </w:r>
             <w:r>
+              <w:rPr>
+                <w:rFonts w:ascii="Arial" w:hAnsi="Arial" w:cs="Arial"/>
+              </w:rPr>
               <w:t>an. Wenn dies scheitert wird eine Fehlermeldung angezeigt.</w:t>
             </w:r>
           </w:p>
@@ -3895,7 +4041,15 @@
             <w:tcW w:w="1724" w:type="dxa"/>
           </w:tcPr>
           <w:p>
-            <w:r>
+            <w:pPr>
+              <w:rPr>
+                <w:rFonts w:ascii="Arial" w:hAnsi="Arial" w:cs="Arial"/>
+              </w:rPr>
+            </w:pPr>
+            <w:r>
+              <w:rPr>
+                <w:rFonts w:ascii="Arial" w:hAnsi="Arial" w:cs="Arial"/>
+              </w:rPr>
               <w:t>5</w:t>
             </w:r>
           </w:p>
@@ -3907,11 +4061,20 @@
           <w:p>
             <w:pPr>
               <w:cnfStyle w:val="000000100000" w:firstRow="0" w:lastRow="0" w:firstColumn="0" w:lastColumn="0" w:oddVBand="0" w:evenVBand="0" w:oddHBand="1" w:evenHBand="0" w:firstRowFirstColumn="0" w:firstRowLastColumn="0" w:lastRowFirstColumn="0" w:lastRowLastColumn="0"/>
+              <w:rPr>
+                <w:rFonts w:ascii="Arial" w:hAnsi="Arial" w:cs="Arial"/>
+              </w:rPr>
             </w:pPr>
             <w:r>
+              <w:rPr>
+                <w:rFonts w:ascii="Arial" w:hAnsi="Arial" w:cs="Arial"/>
+              </w:rPr>
               <w:t>Datum/Urzeit verstellen</w:t>
             </w:r>
             <w:r>
+              <w:rPr>
+                <w:rFonts w:ascii="Arial" w:hAnsi="Arial" w:cs="Arial"/>
+              </w:rPr>
               <w:t>.</w:t>
             </w:r>
           </w:p>
@@ -3923,8 +4086,14 @@
           <w:p>
             <w:pPr>
               <w:cnfStyle w:val="000000100000" w:firstRow="0" w:lastRow="0" w:firstColumn="0" w:lastColumn="0" w:oddVBand="0" w:evenVBand="0" w:oddHBand="1" w:evenHBand="0" w:firstRowFirstColumn="0" w:firstRowLastColumn="0" w:lastRowFirstColumn="0" w:lastRowLastColumn="0"/>
+              <w:rPr>
+                <w:rFonts w:ascii="Arial" w:hAnsi="Arial" w:cs="Arial"/>
+              </w:rPr>
             </w:pPr>
             <w:r>
+              <w:rPr>
+                <w:rFonts w:ascii="Arial" w:hAnsi="Arial" w:cs="Arial"/>
+              </w:rPr>
               <w:t>Soll das eingegebene Datum oder Urzeit anzeigen und Einfluss auf die Suche nehmen.</w:t>
             </w:r>
           </w:p>
@@ -3937,7 +4106,15 @@
             <w:tcW w:w="1724" w:type="dxa"/>
           </w:tcPr>
           <w:p>
-            <w:r>
+            <w:pPr>
+              <w:rPr>
+                <w:rFonts w:ascii="Arial" w:hAnsi="Arial" w:cs="Arial"/>
+              </w:rPr>
+            </w:pPr>
+            <w:r>
+              <w:rPr>
+                <w:rFonts w:ascii="Arial" w:hAnsi="Arial" w:cs="Arial"/>
+              </w:rPr>
               <w:t>6</w:t>
             </w:r>
           </w:p>
@@ -3949,9 +4126,43 @@
           <w:p>
             <w:pPr>
               <w:cnfStyle w:val="000000000000" w:firstRow="0" w:lastRow="0" w:firstColumn="0" w:lastColumn="0" w:oddVBand="0" w:evenVBand="0" w:oddHBand="0" w:evenHBand="0" w:firstRowFirstColumn="0" w:firstRowLastColumn="0" w:lastRowFirstColumn="0" w:lastRowLastColumn="0"/>
+              <w:rPr>
+                <w:rFonts w:ascii="Arial" w:hAnsi="Arial" w:cs="Arial"/>
+              </w:rPr>
             </w:pPr>
             <w:r>
-              <w:t>Checkbox bei «depature board» anwählen.</w:t>
+              <w:rPr>
+                <w:rFonts w:ascii="Arial" w:hAnsi="Arial" w:cs="Arial"/>
+              </w:rPr>
+              <w:t>Checkbox bei «</w:t>
+            </w:r>
+            <w:proofErr w:type="spellStart"/>
+            <w:r>
+              <w:rPr>
+                <w:rFonts w:ascii="Arial" w:hAnsi="Arial" w:cs="Arial"/>
+              </w:rPr>
+              <w:t>depature</w:t>
+            </w:r>
+            <w:proofErr w:type="spellEnd"/>
+            <w:r>
+              <w:rPr>
+                <w:rFonts w:ascii="Arial" w:hAnsi="Arial" w:cs="Arial"/>
+              </w:rPr>
+              <w:t xml:space="preserve"> </w:t>
+            </w:r>
+            <w:proofErr w:type="spellStart"/>
+            <w:r>
+              <w:rPr>
+                <w:rFonts w:ascii="Arial" w:hAnsi="Arial" w:cs="Arial"/>
+              </w:rPr>
+              <w:t>board</w:t>
+            </w:r>
+            <w:proofErr w:type="spellEnd"/>
+            <w:r>
+              <w:rPr>
+                <w:rFonts w:ascii="Arial" w:hAnsi="Arial" w:cs="Arial"/>
+              </w:rPr>
+              <w:t>» anwählen.</w:t>
             </w:r>
           </w:p>
         </w:tc>
@@ -3962,12 +4173,35 @@
           <w:p>
             <w:pPr>
               <w:cnfStyle w:val="000000000000" w:firstRow="0" w:lastRow="0" w:firstColumn="0" w:lastColumn="0" w:oddVBand="0" w:evenVBand="0" w:oddHBand="0" w:evenHBand="0" w:firstRowFirstColumn="0" w:firstRowLastColumn="0" w:lastRowFirstColumn="0" w:lastRowLastColumn="0"/>
+              <w:rPr>
+                <w:rFonts w:ascii="Arial" w:hAnsi="Arial" w:cs="Arial"/>
+              </w:rPr>
             </w:pPr>
             <w:r>
+              <w:rPr>
+                <w:rFonts w:ascii="Arial" w:hAnsi="Arial" w:cs="Arial"/>
+              </w:rPr>
               <w:t>Datum/Zeit und die zweite Combo box wird deaktiviert. Die daten der Felder werden zurückgesetzt.</w:t>
             </w:r>
             <w:r>
-              <w:t xml:space="preserve"> Die 3 letzten Felder im DataViewGrid werden ausgeblendet.</w:t>
+              <w:rPr>
+                <w:rFonts w:ascii="Arial" w:hAnsi="Arial" w:cs="Arial"/>
+              </w:rPr>
+              <w:t xml:space="preserve"> Die 3 letzten Felder im </w:t>
+            </w:r>
+            <w:proofErr w:type="spellStart"/>
+            <w:r>
+              <w:rPr>
+                <w:rFonts w:ascii="Arial" w:hAnsi="Arial" w:cs="Arial"/>
+              </w:rPr>
+              <w:t>DataViewGrid</w:t>
+            </w:r>
+            <w:proofErr w:type="spellEnd"/>
+            <w:r>
+              <w:rPr>
+                <w:rFonts w:ascii="Arial" w:hAnsi="Arial" w:cs="Arial"/>
+              </w:rPr>
+              <w:t xml:space="preserve"> werden ausgeblendet.</w:t>
             </w:r>
           </w:p>
         </w:tc>
@@ -3982,7 +4216,15 @@
             <w:tcW w:w="1724" w:type="dxa"/>
           </w:tcPr>
           <w:p>
-            <w:r>
+            <w:pPr>
+              <w:rPr>
+                <w:rFonts w:ascii="Arial" w:hAnsi="Arial" w:cs="Arial"/>
+              </w:rPr>
+            </w:pPr>
+            <w:r>
+              <w:rPr>
+                <w:rFonts w:ascii="Arial" w:hAnsi="Arial" w:cs="Arial"/>
+              </w:rPr>
               <w:t>7</w:t>
             </w:r>
           </w:p>
@@ -3994,9 +4236,43 @@
           <w:p>
             <w:pPr>
               <w:cnfStyle w:val="000000100000" w:firstRow="0" w:lastRow="0" w:firstColumn="0" w:lastColumn="0" w:oddVBand="0" w:evenVBand="0" w:oddHBand="1" w:evenHBand="0" w:firstRowFirstColumn="0" w:firstRowLastColumn="0" w:lastRowFirstColumn="0" w:lastRowLastColumn="0"/>
+              <w:rPr>
+                <w:rFonts w:ascii="Arial" w:hAnsi="Arial" w:cs="Arial"/>
+              </w:rPr>
             </w:pPr>
             <w:r>
-              <w:t>Drücken des Suchen-Buttons, wenn Show auf «depature board» gesetzt ist.</w:t>
+              <w:rPr>
+                <w:rFonts w:ascii="Arial" w:hAnsi="Arial" w:cs="Arial"/>
+              </w:rPr>
+              <w:t>Drücken des Suchen-Buttons, wenn Show auf «</w:t>
+            </w:r>
+            <w:proofErr w:type="spellStart"/>
+            <w:r>
+              <w:rPr>
+                <w:rFonts w:ascii="Arial" w:hAnsi="Arial" w:cs="Arial"/>
+              </w:rPr>
+              <w:t>depature</w:t>
+            </w:r>
+            <w:proofErr w:type="spellEnd"/>
+            <w:r>
+              <w:rPr>
+                <w:rFonts w:ascii="Arial" w:hAnsi="Arial" w:cs="Arial"/>
+              </w:rPr>
+              <w:t xml:space="preserve"> </w:t>
+            </w:r>
+            <w:proofErr w:type="spellStart"/>
+            <w:r>
+              <w:rPr>
+                <w:rFonts w:ascii="Arial" w:hAnsi="Arial" w:cs="Arial"/>
+              </w:rPr>
+              <w:t>board</w:t>
+            </w:r>
+            <w:proofErr w:type="spellEnd"/>
+            <w:r>
+              <w:rPr>
+                <w:rFonts w:ascii="Arial" w:hAnsi="Arial" w:cs="Arial"/>
+              </w:rPr>
+              <w:t>» gesetzt ist.</w:t>
             </w:r>
           </w:p>
         </w:tc>
@@ -4007,8 +4283,14 @@
           <w:p>
             <w:pPr>
               <w:cnfStyle w:val="000000100000" w:firstRow="0" w:lastRow="0" w:firstColumn="0" w:lastColumn="0" w:oddVBand="0" w:evenVBand="0" w:oddHBand="1" w:evenHBand="0" w:firstRowFirstColumn="0" w:firstRowLastColumn="0" w:lastRowFirstColumn="0" w:lastRowLastColumn="0"/>
+              <w:rPr>
+                <w:rFonts w:ascii="Arial" w:hAnsi="Arial" w:cs="Arial"/>
+              </w:rPr>
             </w:pPr>
             <w:r>
+              <w:rPr>
+                <w:rFonts w:ascii="Arial" w:hAnsi="Arial" w:cs="Arial"/>
+              </w:rPr>
               <w:t>Es werden eine Abfahrtstafel angezeigt.</w:t>
             </w:r>
           </w:p>
@@ -4017,13 +4299,19 @@
       <w:tr>
         <w:tc>
           <w:tcPr>
+            <w:cnfStyle w:val="001000000000" w:firstRow="0" w:lastRow="0" w:firstColumn="1" w:lastColumn="0" w:oddVBand="0" w:evenVBand="0" w:oddHBand="0" w:evenHBand="0" w:firstRowFirstColumn="0" w:firstRowLastColumn="0" w:lastRowFirstColumn="0" w:lastRowLastColumn="0"/>
             <w:tcW w:w="1724" w:type="dxa"/>
           </w:tcPr>
           <w:p>
             <w:pPr>
-              <w:cnfStyle w:val="001000000000" w:firstRow="0" w:lastRow="0" w:firstColumn="1" w:lastColumn="0" w:oddVBand="0" w:evenVBand="0" w:oddHBand="0" w:evenHBand="0" w:firstRowFirstColumn="0" w:firstRowLastColumn="0" w:lastRowFirstColumn="0" w:lastRowLastColumn="0"/>
+              <w:rPr>
+                <w:rFonts w:ascii="Arial" w:hAnsi="Arial" w:cs="Arial"/>
+              </w:rPr>
             </w:pPr>
             <w:r>
+              <w:rPr>
+                <w:rFonts w:ascii="Arial" w:hAnsi="Arial" w:cs="Arial"/>
+              </w:rPr>
               <w:t>8</w:t>
             </w:r>
           </w:p>
@@ -4033,14 +4321,24 @@
             <w:tcW w:w="2666" w:type="dxa"/>
           </w:tcPr>
           <w:p>
-            <w:r>
+            <w:pPr>
+              <w:cnfStyle w:val="000000000000" w:firstRow="0" w:lastRow="0" w:firstColumn="0" w:lastColumn="0" w:oddVBand="0" w:evenVBand="0" w:oddHBand="0" w:evenHBand="0" w:firstRowFirstColumn="0" w:firstRowLastColumn="0" w:lastRowFirstColumn="0" w:lastRowLastColumn="0"/>
+              <w:rPr>
+                <w:rFonts w:ascii="Arial" w:hAnsi="Arial" w:cs="Arial"/>
+              </w:rPr>
+            </w:pPr>
+            <w:r>
+              <w:rPr>
+                <w:rFonts w:ascii="Arial" w:hAnsi="Arial" w:cs="Arial"/>
+              </w:rPr>
               <w:t>Fenster vergrössern/verkleinern</w:t>
             </w:r>
             <w:r>
+              <w:rPr>
+                <w:rFonts w:ascii="Arial" w:hAnsi="Arial" w:cs="Arial"/>
+              </w:rPr>
               <w:t>.</w:t>
             </w:r>
-            <w:bookmarkStart w:id="6" w:name="_GoBack"/>
-            <w:bookmarkEnd w:id="6"/>
           </w:p>
         </w:tc>
         <w:tc>
@@ -4048,7 +4346,16 @@
             <w:tcW w:w="4961" w:type="dxa"/>
           </w:tcPr>
           <w:p>
-            <w:r>
+            <w:pPr>
+              <w:cnfStyle w:val="000000000000" w:firstRow="0" w:lastRow="0" w:firstColumn="0" w:lastColumn="0" w:oddVBand="0" w:evenVBand="0" w:oddHBand="0" w:evenHBand="0" w:firstRowFirstColumn="0" w:firstRowLastColumn="0" w:lastRowFirstColumn="0" w:lastRowLastColumn="0"/>
+              <w:rPr>
+                <w:rFonts w:ascii="Arial" w:hAnsi="Arial" w:cs="Arial"/>
+              </w:rPr>
+            </w:pPr>
+            <w:r>
+              <w:rPr>
+                <w:rFonts w:ascii="Arial" w:hAnsi="Arial" w:cs="Arial"/>
+              </w:rPr>
               <w:t>Das Fenster solle seine Grösse beibehalten und nicht ändern.</w:t>
             </w:r>
           </w:p>
@@ -4073,7 +4380,6 @@
           <w:szCs w:val="36"/>
         </w:rPr>
       </w:pPr>
-      <w:bookmarkStart w:id="7" w:name="_Toc59097382"/>
     </w:p>
     <w:p/>
     <w:p>
@@ -4087,6 +4393,7 @@
           <w:szCs w:val="36"/>
         </w:rPr>
       </w:pPr>
+      <w:bookmarkStart w:id="7" w:name="_Toc59111713"/>
       <w:r>
         <w:rPr>
           <w:rFonts w:ascii="Arial" w:hAnsi="Arial" w:cs="Arial"/>
@@ -4161,7 +4468,15 @@
             <w:tcW w:w="1349" w:type="dxa"/>
           </w:tcPr>
           <w:p>
-            <w:r>
+            <w:pPr>
+              <w:rPr>
+                <w:rFonts w:ascii="Arial" w:hAnsi="Arial" w:cs="Arial"/>
+              </w:rPr>
+            </w:pPr>
+            <w:r>
+              <w:rPr>
+                <w:rFonts w:ascii="Arial" w:hAnsi="Arial" w:cs="Arial"/>
+              </w:rPr>
               <w:t>Testfall</w:t>
             </w:r>
           </w:p>
@@ -4173,8 +4488,14 @@
           <w:p>
             <w:pPr>
               <w:cnfStyle w:val="100000000000" w:firstRow="1" w:lastRow="0" w:firstColumn="0" w:lastColumn="0" w:oddVBand="0" w:evenVBand="0" w:oddHBand="0" w:evenHBand="0" w:firstRowFirstColumn="0" w:firstRowLastColumn="0" w:lastRowFirstColumn="0" w:lastRowLastColumn="0"/>
+              <w:rPr>
+                <w:rFonts w:ascii="Arial" w:hAnsi="Arial" w:cs="Arial"/>
+              </w:rPr>
             </w:pPr>
             <w:r>
+              <w:rPr>
+                <w:rFonts w:ascii="Arial" w:hAnsi="Arial" w:cs="Arial"/>
+              </w:rPr>
               <w:t>Erwartetes Resultat</w:t>
             </w:r>
           </w:p>
@@ -4186,8 +4507,14 @@
           <w:p>
             <w:pPr>
               <w:cnfStyle w:val="100000000000" w:firstRow="1" w:lastRow="0" w:firstColumn="0" w:lastColumn="0" w:oddVBand="0" w:evenVBand="0" w:oddHBand="0" w:evenHBand="0" w:firstRowFirstColumn="0" w:firstRowLastColumn="0" w:lastRowFirstColumn="0" w:lastRowLastColumn="0"/>
+              <w:rPr>
+                <w:rFonts w:ascii="Arial" w:hAnsi="Arial" w:cs="Arial"/>
+              </w:rPr>
             </w:pPr>
             <w:r>
+              <w:rPr>
+                <w:rFonts w:ascii="Arial" w:hAnsi="Arial" w:cs="Arial"/>
+              </w:rPr>
               <w:t>Mögliche Abweichungen</w:t>
             </w:r>
           </w:p>
@@ -4199,8 +4526,14 @@
           <w:p>
             <w:pPr>
               <w:cnfStyle w:val="100000000000" w:firstRow="1" w:lastRow="0" w:firstColumn="0" w:lastColumn="0" w:oddVBand="0" w:evenVBand="0" w:oddHBand="0" w:evenHBand="0" w:firstRowFirstColumn="0" w:firstRowLastColumn="0" w:lastRowFirstColumn="0" w:lastRowLastColumn="0"/>
+              <w:rPr>
+                <w:rFonts w:ascii="Arial" w:hAnsi="Arial" w:cs="Arial"/>
+              </w:rPr>
             </w:pPr>
             <w:r>
+              <w:rPr>
+                <w:rFonts w:ascii="Arial" w:hAnsi="Arial" w:cs="Arial"/>
+              </w:rPr>
               <w:t>Erfüllt</w:t>
             </w:r>
           </w:p>
@@ -4216,7 +4549,15 @@
             <w:tcW w:w="1349" w:type="dxa"/>
           </w:tcPr>
           <w:p>
-            <w:r>
+            <w:pPr>
+              <w:rPr>
+                <w:rFonts w:ascii="Arial" w:hAnsi="Arial" w:cs="Arial"/>
+              </w:rPr>
+            </w:pPr>
+            <w:r>
+              <w:rPr>
+                <w:rFonts w:ascii="Arial" w:hAnsi="Arial" w:cs="Arial"/>
+              </w:rPr>
               <w:t>1</w:t>
             </w:r>
           </w:p>
@@ -4228,14 +4569,23 @@
           <w:p>
             <w:pPr>
               <w:cnfStyle w:val="000000100000" w:firstRow="0" w:lastRow="0" w:firstColumn="0" w:lastColumn="0" w:oddVBand="0" w:evenVBand="0" w:oddHBand="1" w:evenHBand="0" w:firstRowFirstColumn="0" w:firstRowLastColumn="0" w:lastRowFirstColumn="0" w:lastRowLastColumn="0"/>
+              <w:rPr>
+                <w:rFonts w:ascii="Arial" w:hAnsi="Arial" w:cs="Arial"/>
+              </w:rPr>
             </w:pPr>
             <w:r>
+              <w:rPr>
+                <w:rFonts w:ascii="Arial" w:hAnsi="Arial" w:cs="Arial"/>
+              </w:rPr>
               <w:t>Das Programm wird ohne Fehler kompiliert und gestartet</w:t>
             </w:r>
           </w:p>
           <w:p>
             <w:pPr>
               <w:cnfStyle w:val="000000100000" w:firstRow="0" w:lastRow="0" w:firstColumn="0" w:lastColumn="0" w:oddVBand="0" w:evenVBand="0" w:oddHBand="1" w:evenHBand="0" w:firstRowFirstColumn="0" w:firstRowLastColumn="0" w:lastRowFirstColumn="0" w:lastRowLastColumn="0"/>
+              <w:rPr>
+                <w:rFonts w:ascii="Arial" w:hAnsi="Arial" w:cs="Arial"/>
+              </w:rPr>
             </w:pPr>
           </w:p>
         </w:tc>
@@ -4247,6 +4597,7 @@
             <w:pPr>
               <w:cnfStyle w:val="000000100000" w:firstRow="0" w:lastRow="0" w:firstColumn="0" w:lastColumn="0" w:oddVBand="0" w:evenVBand="0" w:oddHBand="1" w:evenHBand="0" w:firstRowFirstColumn="0" w:firstRowLastColumn="0" w:lastRowFirstColumn="0" w:lastRowLastColumn="0"/>
               <w:rPr>
+                <w:rFonts w:ascii="Arial" w:hAnsi="Arial" w:cs="Arial"/>
                 <w:noProof/>
               </w:rPr>
             </w:pPr>
@@ -4259,9 +4610,13 @@
           <w:p>
             <w:pPr>
               <w:cnfStyle w:val="000000100000" w:firstRow="0" w:lastRow="0" w:firstColumn="0" w:lastColumn="0" w:oddVBand="0" w:evenVBand="0" w:oddHBand="1" w:evenHBand="0" w:firstRowFirstColumn="0" w:firstRowLastColumn="0" w:lastRowFirstColumn="0" w:lastRowLastColumn="0"/>
+              <w:rPr>
+                <w:rFonts w:ascii="Arial" w:hAnsi="Arial" w:cs="Arial"/>
+              </w:rPr>
             </w:pPr>
             <w:r>
               <w:rPr>
+                <w:rFonts w:ascii="Arial" w:hAnsi="Arial" w:cs="Arial"/>
                 <w:noProof/>
               </w:rPr>
               <w:drawing>
@@ -4319,7 +4674,15 @@
             <w:tcW w:w="1349" w:type="dxa"/>
           </w:tcPr>
           <w:p>
-            <w:r>
+            <w:pPr>
+              <w:rPr>
+                <w:rFonts w:ascii="Arial" w:hAnsi="Arial" w:cs="Arial"/>
+              </w:rPr>
+            </w:pPr>
+            <w:r>
+              <w:rPr>
+                <w:rFonts w:ascii="Arial" w:hAnsi="Arial" w:cs="Arial"/>
+              </w:rPr>
               <w:t>2</w:t>
             </w:r>
           </w:p>
@@ -4331,8 +4694,14 @@
           <w:p>
             <w:pPr>
               <w:cnfStyle w:val="000000000000" w:firstRow="0" w:lastRow="0" w:firstColumn="0" w:lastColumn="0" w:oddVBand="0" w:evenVBand="0" w:oddHBand="0" w:evenHBand="0" w:firstRowFirstColumn="0" w:firstRowLastColumn="0" w:lastRowFirstColumn="0" w:lastRowLastColumn="0"/>
+              <w:rPr>
+                <w:rFonts w:ascii="Arial" w:hAnsi="Arial" w:cs="Arial"/>
+              </w:rPr>
             </w:pPr>
             <w:r>
+              <w:rPr>
+                <w:rFonts w:ascii="Arial" w:hAnsi="Arial" w:cs="Arial"/>
+              </w:rPr>
               <w:t>Beim dritten Buchstaben startet es eine Suche und schlägt Orte vor. Gibt es den Ort nicht steht «Kein Resultat»</w:t>
             </w:r>
           </w:p>
@@ -4345,6 +4714,7 @@
             <w:pPr>
               <w:cnfStyle w:val="000000000000" w:firstRow="0" w:lastRow="0" w:firstColumn="0" w:lastColumn="0" w:oddVBand="0" w:evenVBand="0" w:oddHBand="0" w:evenHBand="0" w:firstRowFirstColumn="0" w:firstRowLastColumn="0" w:lastRowFirstColumn="0" w:lastRowLastColumn="0"/>
               <w:rPr>
+                <w:rFonts w:ascii="Arial" w:hAnsi="Arial" w:cs="Arial"/>
                 <w:noProof/>
               </w:rPr>
             </w:pPr>
@@ -4357,9 +4727,13 @@
           <w:p>
             <w:pPr>
               <w:cnfStyle w:val="000000000000" w:firstRow="0" w:lastRow="0" w:firstColumn="0" w:lastColumn="0" w:oddVBand="0" w:evenVBand="0" w:oddHBand="0" w:evenHBand="0" w:firstRowFirstColumn="0" w:firstRowLastColumn="0" w:lastRowFirstColumn="0" w:lastRowLastColumn="0"/>
+              <w:rPr>
+                <w:rFonts w:ascii="Arial" w:hAnsi="Arial" w:cs="Arial"/>
+              </w:rPr>
             </w:pPr>
             <w:r>
               <w:rPr>
+                <w:rFonts w:ascii="Arial" w:hAnsi="Arial" w:cs="Arial"/>
                 <w:noProof/>
               </w:rPr>
               <w:drawing>
@@ -4420,7 +4794,15 @@
             <w:tcW w:w="1349" w:type="dxa"/>
           </w:tcPr>
           <w:p>
-            <w:r>
+            <w:pPr>
+              <w:rPr>
+                <w:rFonts w:ascii="Arial" w:hAnsi="Arial" w:cs="Arial"/>
+              </w:rPr>
+            </w:pPr>
+            <w:r>
+              <w:rPr>
+                <w:rFonts w:ascii="Arial" w:hAnsi="Arial" w:cs="Arial"/>
+              </w:rPr>
               <w:t>3</w:t>
             </w:r>
           </w:p>
@@ -4432,8 +4814,14 @@
           <w:p>
             <w:pPr>
               <w:cnfStyle w:val="000000100000" w:firstRow="0" w:lastRow="0" w:firstColumn="0" w:lastColumn="0" w:oddVBand="0" w:evenVBand="0" w:oddHBand="1" w:evenHBand="0" w:firstRowFirstColumn="0" w:firstRowLastColumn="0" w:lastRowFirstColumn="0" w:lastRowLastColumn="0"/>
+              <w:rPr>
+                <w:rFonts w:ascii="Arial" w:hAnsi="Arial" w:cs="Arial"/>
+              </w:rPr>
             </w:pPr>
             <w:r>
+              <w:rPr>
+                <w:rFonts w:ascii="Arial" w:hAnsi="Arial" w:cs="Arial"/>
+              </w:rPr>
               <w:t>Mit den Pfeiltasten kann man ein Item in der Combobox wählen und mit Enter diesen bestätigen, sodass der Text in der Combobox erscheint.</w:t>
             </w:r>
           </w:p>
@@ -4446,6 +4834,7 @@
             <w:pPr>
               <w:cnfStyle w:val="000000100000" w:firstRow="0" w:lastRow="0" w:firstColumn="0" w:lastColumn="0" w:oddVBand="0" w:evenVBand="0" w:oddHBand="1" w:evenHBand="0" w:firstRowFirstColumn="0" w:firstRowLastColumn="0" w:lastRowFirstColumn="0" w:lastRowLastColumn="0"/>
               <w:rPr>
+                <w:rFonts w:ascii="Arial" w:hAnsi="Arial" w:cs="Arial"/>
                 <w:noProof/>
               </w:rPr>
             </w:pPr>
@@ -4458,9 +4847,13 @@
           <w:p>
             <w:pPr>
               <w:cnfStyle w:val="000000100000" w:firstRow="0" w:lastRow="0" w:firstColumn="0" w:lastColumn="0" w:oddVBand="0" w:evenVBand="0" w:oddHBand="1" w:evenHBand="0" w:firstRowFirstColumn="0" w:firstRowLastColumn="0" w:lastRowFirstColumn="0" w:lastRowLastColumn="0"/>
+              <w:rPr>
+                <w:rFonts w:ascii="Arial" w:hAnsi="Arial" w:cs="Arial"/>
+              </w:rPr>
             </w:pPr>
             <w:r>
               <w:rPr>
+                <w:rFonts w:ascii="Arial" w:hAnsi="Arial" w:cs="Arial"/>
                 <w:noProof/>
               </w:rPr>
               <w:drawing>
@@ -4537,7 +4930,15 @@
             <w:tcW w:w="1349" w:type="dxa"/>
           </w:tcPr>
           <w:p>
-            <w:r>
+            <w:pPr>
+              <w:rPr>
+                <w:rFonts w:ascii="Arial" w:hAnsi="Arial" w:cs="Arial"/>
+              </w:rPr>
+            </w:pPr>
+            <w:r>
+              <w:rPr>
+                <w:rFonts w:ascii="Arial" w:hAnsi="Arial" w:cs="Arial"/>
+              </w:rPr>
               <w:t>4</w:t>
             </w:r>
           </w:p>
@@ -4549,8 +4950,14 @@
           <w:p>
             <w:pPr>
               <w:cnfStyle w:val="000000000000" w:firstRow="0" w:lastRow="0" w:firstColumn="0" w:lastColumn="0" w:oddVBand="0" w:evenVBand="0" w:oddHBand="0" w:evenHBand="0" w:firstRowFirstColumn="0" w:firstRowLastColumn="0" w:lastRowFirstColumn="0" w:lastRowLastColumn="0"/>
+              <w:rPr>
+                <w:rFonts w:ascii="Arial" w:hAnsi="Arial" w:cs="Arial"/>
+              </w:rPr>
             </w:pPr>
             <w:r>
+              <w:rPr>
+                <w:rFonts w:ascii="Arial" w:hAnsi="Arial" w:cs="Arial"/>
+              </w:rPr>
               <w:t>Gibt Meldung aus, falls eine der Comboboxen leer ist. Wenn beide einen Inhalt haben, wird die Suche gestartet und bei Erfolg zeigt es Fahrten an. Wenn dies scheitert wird eine Fehlermeldung angezeigt.</w:t>
             </w:r>
           </w:p>
@@ -4563,6 +4970,7 @@
             <w:pPr>
               <w:cnfStyle w:val="000000000000" w:firstRow="0" w:lastRow="0" w:firstColumn="0" w:lastColumn="0" w:oddVBand="0" w:evenVBand="0" w:oddHBand="0" w:evenHBand="0" w:firstRowFirstColumn="0" w:firstRowLastColumn="0" w:lastRowFirstColumn="0" w:lastRowLastColumn="0"/>
               <w:rPr>
+                <w:rFonts w:ascii="Arial" w:hAnsi="Arial" w:cs="Arial"/>
                 <w:noProof/>
               </w:rPr>
             </w:pPr>
@@ -4575,9 +4983,13 @@
           <w:p>
             <w:pPr>
               <w:cnfStyle w:val="000000000000" w:firstRow="0" w:lastRow="0" w:firstColumn="0" w:lastColumn="0" w:oddVBand="0" w:evenVBand="0" w:oddHBand="0" w:evenHBand="0" w:firstRowFirstColumn="0" w:firstRowLastColumn="0" w:lastRowFirstColumn="0" w:lastRowLastColumn="0"/>
+              <w:rPr>
+                <w:rFonts w:ascii="Arial" w:hAnsi="Arial" w:cs="Arial"/>
+              </w:rPr>
             </w:pPr>
             <w:r>
               <w:rPr>
+                <w:rFonts w:ascii="Arial" w:hAnsi="Arial" w:cs="Arial"/>
                 <w:noProof/>
               </w:rPr>
               <w:drawing>
@@ -4657,7 +5069,15 @@
             <w:tcW w:w="1349" w:type="dxa"/>
           </w:tcPr>
           <w:p>
-            <w:r>
+            <w:pPr>
+              <w:rPr>
+                <w:rFonts w:ascii="Arial" w:hAnsi="Arial" w:cs="Arial"/>
+              </w:rPr>
+            </w:pPr>
+            <w:r>
+              <w:rPr>
+                <w:rFonts w:ascii="Arial" w:hAnsi="Arial" w:cs="Arial"/>
+              </w:rPr>
               <w:t>5</w:t>
             </w:r>
           </w:p>
@@ -4669,8 +5089,14 @@
           <w:p>
             <w:pPr>
               <w:cnfStyle w:val="000000100000" w:firstRow="0" w:lastRow="0" w:firstColumn="0" w:lastColumn="0" w:oddVBand="0" w:evenVBand="0" w:oddHBand="1" w:evenHBand="0" w:firstRowFirstColumn="0" w:firstRowLastColumn="0" w:lastRowFirstColumn="0" w:lastRowLastColumn="0"/>
+              <w:rPr>
+                <w:rFonts w:ascii="Arial" w:hAnsi="Arial" w:cs="Arial"/>
+              </w:rPr>
             </w:pPr>
             <w:r>
+              <w:rPr>
+                <w:rFonts w:ascii="Arial" w:hAnsi="Arial" w:cs="Arial"/>
+              </w:rPr>
               <w:t>Soll das eingegebene Datum oder Urzeit anzeigen und Einfluss auf die Suche nehmen.</w:t>
             </w:r>
           </w:p>
@@ -4683,6 +5109,7 @@
             <w:pPr>
               <w:cnfStyle w:val="000000100000" w:firstRow="0" w:lastRow="0" w:firstColumn="0" w:lastColumn="0" w:oddVBand="0" w:evenVBand="0" w:oddHBand="1" w:evenHBand="0" w:firstRowFirstColumn="0" w:firstRowLastColumn="0" w:lastRowFirstColumn="0" w:lastRowLastColumn="0"/>
               <w:rPr>
+                <w:rFonts w:ascii="Arial" w:hAnsi="Arial" w:cs="Arial"/>
                 <w:noProof/>
               </w:rPr>
             </w:pPr>
@@ -4695,9 +5122,13 @@
           <w:p>
             <w:pPr>
               <w:cnfStyle w:val="000000100000" w:firstRow="0" w:lastRow="0" w:firstColumn="0" w:lastColumn="0" w:oddVBand="0" w:evenVBand="0" w:oddHBand="1" w:evenHBand="0" w:firstRowFirstColumn="0" w:firstRowLastColumn="0" w:lastRowFirstColumn="0" w:lastRowLastColumn="0"/>
+              <w:rPr>
+                <w:rFonts w:ascii="Arial" w:hAnsi="Arial" w:cs="Arial"/>
+              </w:rPr>
             </w:pPr>
             <w:r>
               <w:rPr>
+                <w:rFonts w:ascii="Arial" w:hAnsi="Arial" w:cs="Arial"/>
                 <w:noProof/>
               </w:rPr>
               <w:drawing>
@@ -4755,7 +5186,15 @@
             <w:tcW w:w="1349" w:type="dxa"/>
           </w:tcPr>
           <w:p>
-            <w:r>
+            <w:pPr>
+              <w:rPr>
+                <w:rFonts w:ascii="Arial" w:hAnsi="Arial" w:cs="Arial"/>
+              </w:rPr>
+            </w:pPr>
+            <w:r>
+              <w:rPr>
+                <w:rFonts w:ascii="Arial" w:hAnsi="Arial" w:cs="Arial"/>
+              </w:rPr>
               <w:t>6</w:t>
             </w:r>
           </w:p>
@@ -4767,9 +5206,29 @@
           <w:p>
             <w:pPr>
               <w:cnfStyle w:val="000000000000" w:firstRow="0" w:lastRow="0" w:firstColumn="0" w:lastColumn="0" w:oddVBand="0" w:evenVBand="0" w:oddHBand="0" w:evenHBand="0" w:firstRowFirstColumn="0" w:firstRowLastColumn="0" w:lastRowFirstColumn="0" w:lastRowLastColumn="0"/>
+              <w:rPr>
+                <w:rFonts w:ascii="Arial" w:hAnsi="Arial" w:cs="Arial"/>
+              </w:rPr>
             </w:pPr>
             <w:r>
-              <w:t>Datum/Zeit und die zweite Combo box wird deaktiviert. Die daten der Felder werden zurückgesetzt. Die 3 letzten Felder im DataViewGrid werden ausgeblendet.</w:t>
+              <w:rPr>
+                <w:rFonts w:ascii="Arial" w:hAnsi="Arial" w:cs="Arial"/>
+              </w:rPr>
+              <w:t xml:space="preserve">Datum/Zeit und die zweite Combo box wird deaktiviert. Die daten der Felder werden zurückgesetzt. Die 3 letzten Felder im </w:t>
+            </w:r>
+            <w:proofErr w:type="spellStart"/>
+            <w:r>
+              <w:rPr>
+                <w:rFonts w:ascii="Arial" w:hAnsi="Arial" w:cs="Arial"/>
+              </w:rPr>
+              <w:t>DataViewGrid</w:t>
+            </w:r>
+            <w:proofErr w:type="spellEnd"/>
+            <w:r>
+              <w:rPr>
+                <w:rFonts w:ascii="Arial" w:hAnsi="Arial" w:cs="Arial"/>
+              </w:rPr>
+              <w:t xml:space="preserve"> werden ausgeblendet.</w:t>
             </w:r>
           </w:p>
         </w:tc>
@@ -4781,6 +5240,7 @@
             <w:pPr>
               <w:cnfStyle w:val="000000000000" w:firstRow="0" w:lastRow="0" w:firstColumn="0" w:lastColumn="0" w:oddVBand="0" w:evenVBand="0" w:oddHBand="0" w:evenHBand="0" w:firstRowFirstColumn="0" w:firstRowLastColumn="0" w:lastRowFirstColumn="0" w:lastRowLastColumn="0"/>
               <w:rPr>
+                <w:rFonts w:ascii="Arial" w:hAnsi="Arial" w:cs="Arial"/>
                 <w:noProof/>
               </w:rPr>
             </w:pPr>
@@ -4793,9 +5253,13 @@
           <w:p>
             <w:pPr>
               <w:cnfStyle w:val="000000000000" w:firstRow="0" w:lastRow="0" w:firstColumn="0" w:lastColumn="0" w:oddVBand="0" w:evenVBand="0" w:oddHBand="0" w:evenHBand="0" w:firstRowFirstColumn="0" w:firstRowLastColumn="0" w:lastRowFirstColumn="0" w:lastRowLastColumn="0"/>
+              <w:rPr>
+                <w:rFonts w:ascii="Arial" w:hAnsi="Arial" w:cs="Arial"/>
+              </w:rPr>
             </w:pPr>
             <w:r>
               <w:rPr>
+                <w:rFonts w:ascii="Arial" w:hAnsi="Arial" w:cs="Arial"/>
                 <w:noProof/>
               </w:rPr>
               <w:drawing>
@@ -4876,7 +5340,15 @@
             <w:tcW w:w="1349" w:type="dxa"/>
           </w:tcPr>
           <w:p>
-            <w:r>
+            <w:pPr>
+              <w:rPr>
+                <w:rFonts w:ascii="Arial" w:hAnsi="Arial" w:cs="Arial"/>
+              </w:rPr>
+            </w:pPr>
+            <w:r>
+              <w:rPr>
+                <w:rFonts w:ascii="Arial" w:hAnsi="Arial" w:cs="Arial"/>
+              </w:rPr>
               <w:t>7</w:t>
             </w:r>
           </w:p>
@@ -4888,19 +5360,31 @@
           <w:p>
             <w:pPr>
               <w:cnfStyle w:val="000000100000" w:firstRow="0" w:lastRow="0" w:firstColumn="0" w:lastColumn="0" w:oddVBand="0" w:evenVBand="0" w:oddHBand="1" w:evenHBand="0" w:firstRowFirstColumn="0" w:firstRowLastColumn="0" w:lastRowFirstColumn="0" w:lastRowLastColumn="0"/>
+              <w:rPr>
+                <w:rFonts w:ascii="Arial" w:hAnsi="Arial" w:cs="Arial"/>
+              </w:rPr>
             </w:pPr>
             <w:r>
+              <w:rPr>
+                <w:rFonts w:ascii="Arial" w:hAnsi="Arial" w:cs="Arial"/>
+              </w:rPr>
               <w:t>Es werden eine Abfahrtstafel angezeigt.</w:t>
             </w:r>
           </w:p>
           <w:p>
             <w:pPr>
               <w:cnfStyle w:val="000000100000" w:firstRow="0" w:lastRow="0" w:firstColumn="0" w:lastColumn="0" w:oddVBand="0" w:evenVBand="0" w:oddHBand="1" w:evenHBand="0" w:firstRowFirstColumn="0" w:firstRowLastColumn="0" w:lastRowFirstColumn="0" w:lastRowLastColumn="0"/>
+              <w:rPr>
+                <w:rFonts w:ascii="Arial" w:hAnsi="Arial" w:cs="Arial"/>
+              </w:rPr>
             </w:pPr>
           </w:p>
           <w:p>
             <w:pPr>
               <w:cnfStyle w:val="000000100000" w:firstRow="0" w:lastRow="0" w:firstColumn="0" w:lastColumn="0" w:oddVBand="0" w:evenVBand="0" w:oddHBand="1" w:evenHBand="0" w:firstRowFirstColumn="0" w:firstRowLastColumn="0" w:lastRowFirstColumn="0" w:lastRowLastColumn="0"/>
+              <w:rPr>
+                <w:rFonts w:ascii="Arial" w:hAnsi="Arial" w:cs="Arial"/>
+              </w:rPr>
             </w:pPr>
           </w:p>
         </w:tc>
@@ -4912,6 +5396,7 @@
             <w:pPr>
               <w:cnfStyle w:val="000000100000" w:firstRow="0" w:lastRow="0" w:firstColumn="0" w:lastColumn="0" w:oddVBand="0" w:evenVBand="0" w:oddHBand="1" w:evenHBand="0" w:firstRowFirstColumn="0" w:firstRowLastColumn="0" w:lastRowFirstColumn="0" w:lastRowLastColumn="0"/>
               <w:rPr>
+                <w:rFonts w:ascii="Arial" w:hAnsi="Arial" w:cs="Arial"/>
                 <w:noProof/>
               </w:rPr>
             </w:pPr>
@@ -4924,9 +5409,13 @@
           <w:p>
             <w:pPr>
               <w:cnfStyle w:val="000000100000" w:firstRow="0" w:lastRow="0" w:firstColumn="0" w:lastColumn="0" w:oddVBand="0" w:evenVBand="0" w:oddHBand="1" w:evenHBand="0" w:firstRowFirstColumn="0" w:firstRowLastColumn="0" w:lastRowFirstColumn="0" w:lastRowLastColumn="0"/>
+              <w:rPr>
+                <w:rFonts w:ascii="Arial" w:hAnsi="Arial" w:cs="Arial"/>
+              </w:rPr>
             </w:pPr>
             <w:r>
               <w:rPr>
+                <w:rFonts w:ascii="Arial" w:hAnsi="Arial" w:cs="Arial"/>
                 <w:noProof/>
               </w:rPr>
               <w:drawing>
@@ -4987,7 +5476,15 @@
             <w:tcW w:w="1349" w:type="dxa"/>
           </w:tcPr>
           <w:p>
-            <w:r>
+            <w:pPr>
+              <w:rPr>
+                <w:rFonts w:ascii="Arial" w:hAnsi="Arial" w:cs="Arial"/>
+              </w:rPr>
+            </w:pPr>
+            <w:r>
+              <w:rPr>
+                <w:rFonts w:ascii="Arial" w:hAnsi="Arial" w:cs="Arial"/>
+              </w:rPr>
               <w:t>8</w:t>
             </w:r>
           </w:p>
@@ -4999,14 +5496,23 @@
           <w:p>
             <w:pPr>
               <w:cnfStyle w:val="000000000000" w:firstRow="0" w:lastRow="0" w:firstColumn="0" w:lastColumn="0" w:oddVBand="0" w:evenVBand="0" w:oddHBand="0" w:evenHBand="0" w:firstRowFirstColumn="0" w:firstRowLastColumn="0" w:lastRowFirstColumn="0" w:lastRowLastColumn="0"/>
+              <w:rPr>
+                <w:rFonts w:ascii="Arial" w:hAnsi="Arial" w:cs="Arial"/>
+              </w:rPr>
             </w:pPr>
             <w:r>
+              <w:rPr>
+                <w:rFonts w:ascii="Arial" w:hAnsi="Arial" w:cs="Arial"/>
+              </w:rPr>
               <w:t>Das Fenster solle seine Grösse beibehalten und nicht ändern.</w:t>
             </w:r>
           </w:p>
           <w:p>
             <w:pPr>
               <w:cnfStyle w:val="000000000000" w:firstRow="0" w:lastRow="0" w:firstColumn="0" w:lastColumn="0" w:oddVBand="0" w:evenVBand="0" w:oddHBand="0" w:evenHBand="0" w:firstRowFirstColumn="0" w:firstRowLastColumn="0" w:lastRowFirstColumn="0" w:lastRowLastColumn="0"/>
+              <w:rPr>
+                <w:rFonts w:ascii="Arial" w:hAnsi="Arial" w:cs="Arial"/>
+              </w:rPr>
             </w:pPr>
           </w:p>
         </w:tc>
@@ -5018,6 +5524,7 @@
             <w:pPr>
               <w:cnfStyle w:val="000000000000" w:firstRow="0" w:lastRow="0" w:firstColumn="0" w:lastColumn="0" w:oddVBand="0" w:evenVBand="0" w:oddHBand="0" w:evenHBand="0" w:firstRowFirstColumn="0" w:firstRowLastColumn="0" w:lastRowFirstColumn="0" w:lastRowLastColumn="0"/>
               <w:rPr>
+                <w:rFonts w:ascii="Arial" w:hAnsi="Arial" w:cs="Arial"/>
                 <w:noProof/>
               </w:rPr>
             </w:pPr>
@@ -5030,9 +5537,13 @@
           <w:p>
             <w:pPr>
               <w:cnfStyle w:val="000000000000" w:firstRow="0" w:lastRow="0" w:firstColumn="0" w:lastColumn="0" w:oddVBand="0" w:evenVBand="0" w:oddHBand="0" w:evenHBand="0" w:firstRowFirstColumn="0" w:firstRowLastColumn="0" w:lastRowFirstColumn="0" w:lastRowLastColumn="0"/>
+              <w:rPr>
+                <w:rFonts w:ascii="Arial" w:hAnsi="Arial" w:cs="Arial"/>
+              </w:rPr>
             </w:pPr>
             <w:r>
               <w:rPr>
+                <w:rFonts w:ascii="Arial" w:hAnsi="Arial" w:cs="Arial"/>
                 <w:noProof/>
               </w:rPr>
               <w:drawing>
@@ -5084,7 +5595,13 @@
         </w:tc>
       </w:tr>
     </w:tbl>
-    <w:p/>
+    <w:p>
+      <w:pPr>
+        <w:rPr>
+          <w:rFonts w:ascii="Arial" w:hAnsi="Arial" w:cs="Arial"/>
+        </w:rPr>
+      </w:pPr>
+    </w:p>
     <w:p>
       <w:pPr>
         <w:rPr>
@@ -5215,7 +5732,7 @@
           <w:szCs w:val="36"/>
         </w:rPr>
       </w:pPr>
-      <w:bookmarkStart w:id="8" w:name="_Toc59097383"/>
+      <w:bookmarkStart w:id="8" w:name="_Toc59111714"/>
       <w:r>
         <w:rPr>
           <w:rFonts w:ascii="Arial" w:hAnsi="Arial" w:cs="Arial"/>
@@ -5229,12 +5746,1306 @@
       </w:r>
       <w:bookmarkEnd w:id="8"/>
     </w:p>
-    <w:p>
-      <w:pPr>
-        <w:rPr>
-          <w:rFonts w:ascii="Arial" w:hAnsi="Arial" w:cs="Arial"/>
-        </w:rPr>
-      </w:pPr>
+    <w:p/>
+    <w:p>
+      <w:pPr>
+        <w:rPr>
+          <w:rFonts w:ascii="Arial" w:hAnsi="Arial" w:cs="Arial"/>
+        </w:rPr>
+      </w:pPr>
+      <w:r>
+        <w:rPr>
+          <w:rFonts w:ascii="Arial" w:hAnsi="Arial" w:cs="Arial"/>
+        </w:rPr>
+        <w:t xml:space="preserve">Hier finden sie mein Projekt: </w:t>
+      </w:r>
+      <w:hyperlink r:id="rId11" w:history="1">
+        <w:r>
+          <w:rPr>
+            <w:rStyle w:val="Hyperlink"/>
+            <w:rFonts w:ascii="Arial" w:hAnsi="Arial" w:cs="Arial"/>
+          </w:rPr>
+          <w:t>https://github.com/edp-darios/modul-318-student</w:t>
+        </w:r>
+      </w:hyperlink>
+    </w:p>
+    <w:p>
+      <w:pPr>
+        <w:rPr>
+          <w:rFonts w:ascii="Arial" w:hAnsi="Arial" w:cs="Arial"/>
+        </w:rPr>
+      </w:pPr>
+      <w:r>
+        <w:rPr>
+          <w:rFonts w:ascii="Arial" w:hAnsi="Arial" w:cs="Arial"/>
+        </w:rPr>
+        <w:t xml:space="preserve">Wenn Sie das Programm installieren möchten, müssen Sie im Projektordner auf </w:t>
+      </w:r>
+      <w:proofErr w:type="spellStart"/>
+      <w:r>
+        <w:rPr>
+          <w:rFonts w:ascii="Arial" w:hAnsi="Arial" w:cs="Arial"/>
+        </w:rPr>
+        <w:t>TransportAppSetup</w:t>
+      </w:r>
+      <w:proofErr w:type="spellEnd"/>
+      <w:r>
+        <w:rPr>
+          <w:rFonts w:ascii="Arial" w:hAnsi="Arial" w:cs="Arial"/>
+        </w:rPr>
+        <w:t>:</w:t>
+      </w:r>
+    </w:p>
+    <w:p>
+      <w:pPr>
+        <w:rPr>
+          <w:rFonts w:ascii="Arial" w:hAnsi="Arial" w:cs="Arial"/>
+        </w:rPr>
+      </w:pPr>
+    </w:p>
+    <w:p>
+      <w:pPr>
+        <w:rPr>
+          <w:rFonts w:ascii="Arial" w:hAnsi="Arial" w:cs="Arial"/>
+          <w:noProof/>
+        </w:rPr>
+      </w:pPr>
+      <w:r>
+        <w:rPr>
+          <w:rFonts w:ascii="Arial" w:hAnsi="Arial" w:cs="Arial"/>
+          <w:noProof/>
+        </w:rPr>
+        <w:drawing>
+          <wp:inline distT="0" distB="0" distL="0" distR="0" wp14:anchorId="1DB5D1B6" wp14:editId="5BF91D18">
+            <wp:extent cx="5661660" cy="2682299"/>
+            <wp:effectExtent l="0" t="0" r="0" b="3810"/>
+            <wp:docPr id="1" name="Grafik 1"/>
+            <wp:cNvGraphicFramePr>
+              <a:graphicFrameLocks xmlns:a="http://schemas.openxmlformats.org/drawingml/2006/main" noChangeAspect="1"/>
+            </wp:cNvGraphicFramePr>
+            <a:graphic xmlns:a="http://schemas.openxmlformats.org/drawingml/2006/main">
+              <a:graphicData uri="http://schemas.openxmlformats.org/drawingml/2006/picture">
+                <pic:pic xmlns:pic="http://schemas.openxmlformats.org/drawingml/2006/picture">
+                  <pic:nvPicPr>
+                    <pic:cNvPr id="1" name=""/>
+                    <pic:cNvPicPr/>
+                  </pic:nvPicPr>
+                  <pic:blipFill>
+                    <a:blip r:embed="rId12"/>
+                    <a:stretch>
+                      <a:fillRect/>
+                    </a:stretch>
+                  </pic:blipFill>
+                  <pic:spPr>
+                    <a:xfrm>
+                      <a:off x="0" y="0"/>
+                      <a:ext cx="5763240" cy="2730424"/>
+                    </a:xfrm>
+                    <a:prstGeom prst="rect">
+                      <a:avLst/>
+                    </a:prstGeom>
+                  </pic:spPr>
+                </pic:pic>
+              </a:graphicData>
+            </a:graphic>
+          </wp:inline>
+        </w:drawing>
+      </w:r>
+    </w:p>
+    <w:p>
+      <w:pPr>
+        <w:rPr>
+          <w:rFonts w:ascii="Arial" w:hAnsi="Arial" w:cs="Arial"/>
+          <w:noProof/>
+        </w:rPr>
+      </w:pPr>
+    </w:p>
+    <w:p>
+      <w:pPr>
+        <w:rPr>
+          <w:rFonts w:ascii="Arial" w:hAnsi="Arial" w:cs="Arial"/>
+        </w:rPr>
+      </w:pPr>
+      <w:r>
+        <w:rPr>
+          <w:noProof/>
+        </w:rPr>
+        <w:drawing>
+          <wp:anchor distT="0" distB="0" distL="114300" distR="114300" simplePos="0" relativeHeight="251672576" behindDoc="0" locked="0" layoutInCell="1" allowOverlap="1" wp14:anchorId="6C0F0AF4" wp14:editId="53EEC96D">
+            <wp:simplePos x="0" y="0"/>
+            <wp:positionH relativeFrom="column">
+              <wp:posOffset>-635</wp:posOffset>
+            </wp:positionH>
+            <wp:positionV relativeFrom="paragraph">
+              <wp:posOffset>290830</wp:posOffset>
+            </wp:positionV>
+            <wp:extent cx="5760720" cy="984250"/>
+            <wp:effectExtent l="0" t="0" r="0" b="6350"/>
+            <wp:wrapThrough wrapText="bothSides">
+              <wp:wrapPolygon edited="0">
+                <wp:start x="0" y="0"/>
+                <wp:lineTo x="0" y="21321"/>
+                <wp:lineTo x="21500" y="21321"/>
+                <wp:lineTo x="21500" y="0"/>
+                <wp:lineTo x="0" y="0"/>
+              </wp:wrapPolygon>
+            </wp:wrapThrough>
+            <wp:docPr id="18" name="Grafik 18"/>
+            <wp:cNvGraphicFramePr>
+              <a:graphicFrameLocks xmlns:a="http://schemas.openxmlformats.org/drawingml/2006/main" noChangeAspect="1"/>
+            </wp:cNvGraphicFramePr>
+            <a:graphic xmlns:a="http://schemas.openxmlformats.org/drawingml/2006/main">
+              <a:graphicData uri="http://schemas.openxmlformats.org/drawingml/2006/picture">
+                <pic:pic xmlns:pic="http://schemas.openxmlformats.org/drawingml/2006/picture">
+                  <pic:nvPicPr>
+                    <pic:cNvPr id="1" name=""/>
+                    <pic:cNvPicPr/>
+                  </pic:nvPicPr>
+                  <pic:blipFill>
+                    <a:blip r:embed="rId13">
+                      <a:extLst>
+                        <a:ext uri="{28A0092B-C50C-407E-A947-70E740481C1C}">
+                          <a14:useLocalDpi xmlns:a14="http://schemas.microsoft.com/office/drawing/2010/main" val="0"/>
+                        </a:ext>
+                      </a:extLst>
+                    </a:blip>
+                    <a:stretch>
+                      <a:fillRect/>
+                    </a:stretch>
+                  </pic:blipFill>
+                  <pic:spPr>
+                    <a:xfrm>
+                      <a:off x="0" y="0"/>
+                      <a:ext cx="5760720" cy="984250"/>
+                    </a:xfrm>
+                    <a:prstGeom prst="rect">
+                      <a:avLst/>
+                    </a:prstGeom>
+                  </pic:spPr>
+                </pic:pic>
+              </a:graphicData>
+            </a:graphic>
+          </wp:anchor>
+        </w:drawing>
+      </w:r>
+      <w:r>
+        <w:rPr>
+          <w:rFonts w:ascii="Arial" w:hAnsi="Arial" w:cs="Arial"/>
+        </w:rPr>
+        <w:t>Hier wählen Sie nun den Release Ordner</w:t>
+      </w:r>
+      <w:r>
+        <w:rPr>
+          <w:rFonts w:ascii="Arial" w:hAnsi="Arial" w:cs="Arial"/>
+        </w:rPr>
+        <w:t>:</w:t>
+      </w:r>
+    </w:p>
+    <w:p>
+      <w:pPr>
+        <w:rPr>
+          <w:rFonts w:ascii="Arial" w:hAnsi="Arial" w:cs="Arial"/>
+        </w:rPr>
+      </w:pPr>
+    </w:p>
+    <w:p>
+      <w:pPr>
+        <w:rPr>
+          <w:rFonts w:ascii="Arial" w:hAnsi="Arial" w:cs="Arial"/>
+        </w:rPr>
+      </w:pPr>
+      <w:r>
+        <w:rPr>
+          <w:noProof/>
+        </w:rPr>
+        <w:drawing>
+          <wp:anchor distT="0" distB="0" distL="114300" distR="114300" simplePos="0" relativeHeight="251673600" behindDoc="0" locked="0" layoutInCell="1" allowOverlap="1" wp14:anchorId="14AE33F5" wp14:editId="6485BDF3">
+            <wp:simplePos x="0" y="0"/>
+            <wp:positionH relativeFrom="column">
+              <wp:posOffset>-635</wp:posOffset>
+            </wp:positionH>
+            <wp:positionV relativeFrom="paragraph">
+              <wp:posOffset>323215</wp:posOffset>
+            </wp:positionV>
+            <wp:extent cx="5760720" cy="989965"/>
+            <wp:effectExtent l="0" t="0" r="0" b="635"/>
+            <wp:wrapThrough wrapText="bothSides">
+              <wp:wrapPolygon edited="0">
+                <wp:start x="0" y="0"/>
+                <wp:lineTo x="0" y="21198"/>
+                <wp:lineTo x="21500" y="21198"/>
+                <wp:lineTo x="21500" y="0"/>
+                <wp:lineTo x="0" y="0"/>
+              </wp:wrapPolygon>
+            </wp:wrapThrough>
+            <wp:docPr id="19" name="Grafik 19"/>
+            <wp:cNvGraphicFramePr>
+              <a:graphicFrameLocks xmlns:a="http://schemas.openxmlformats.org/drawingml/2006/main" noChangeAspect="1"/>
+            </wp:cNvGraphicFramePr>
+            <a:graphic xmlns:a="http://schemas.openxmlformats.org/drawingml/2006/main">
+              <a:graphicData uri="http://schemas.openxmlformats.org/drawingml/2006/picture">
+                <pic:pic xmlns:pic="http://schemas.openxmlformats.org/drawingml/2006/picture">
+                  <pic:nvPicPr>
+                    <pic:cNvPr id="1" name=""/>
+                    <pic:cNvPicPr/>
+                  </pic:nvPicPr>
+                  <pic:blipFill>
+                    <a:blip r:embed="rId14">
+                      <a:extLst>
+                        <a:ext uri="{28A0092B-C50C-407E-A947-70E740481C1C}">
+                          <a14:useLocalDpi xmlns:a14="http://schemas.microsoft.com/office/drawing/2010/main" val="0"/>
+                        </a:ext>
+                      </a:extLst>
+                    </a:blip>
+                    <a:stretch>
+                      <a:fillRect/>
+                    </a:stretch>
+                  </pic:blipFill>
+                  <pic:spPr>
+                    <a:xfrm>
+                      <a:off x="0" y="0"/>
+                      <a:ext cx="5760720" cy="989965"/>
+                    </a:xfrm>
+                    <a:prstGeom prst="rect">
+                      <a:avLst/>
+                    </a:prstGeom>
+                  </pic:spPr>
+                </pic:pic>
+              </a:graphicData>
+            </a:graphic>
+          </wp:anchor>
+        </w:drawing>
+      </w:r>
+      <w:r>
+        <w:rPr>
+          <w:rFonts w:ascii="Arial" w:hAnsi="Arial" w:cs="Arial"/>
+        </w:rPr>
+        <w:t>Hier wählen Sie TransportApp</w:t>
+      </w:r>
+      <w:r>
+        <w:rPr>
+          <w:rFonts w:ascii="Arial" w:hAnsi="Arial" w:cs="Arial"/>
+        </w:rPr>
+        <w:t>Setup.msi um die Applikation zu installieren:</w:t>
+      </w:r>
+    </w:p>
+    <w:p>
+      <w:pPr>
+        <w:rPr>
+          <w:rFonts w:ascii="Arial" w:hAnsi="Arial" w:cs="Arial"/>
+        </w:rPr>
+      </w:pPr>
+    </w:p>
+    <w:p>
+      <w:pPr>
+        <w:rPr>
+          <w:rFonts w:ascii="Arial" w:hAnsi="Arial" w:cs="Arial"/>
+        </w:rPr>
+      </w:pPr>
+      <w:r>
+        <w:rPr>
+          <w:rFonts w:ascii="Arial" w:hAnsi="Arial" w:cs="Arial"/>
+        </w:rPr>
+        <w:t xml:space="preserve">Wählen Sie hier </w:t>
+      </w:r>
+      <w:proofErr w:type="gramStart"/>
+      <w:r>
+        <w:rPr>
+          <w:rFonts w:ascii="Arial" w:hAnsi="Arial" w:cs="Arial"/>
+        </w:rPr>
+        <w:t>Weiter</w:t>
+      </w:r>
+      <w:proofErr w:type="gramEnd"/>
+      <w:r>
+        <w:rPr>
+          <w:rFonts w:ascii="Arial" w:hAnsi="Arial" w:cs="Arial"/>
+        </w:rPr>
+        <w:t>:</w:t>
+      </w:r>
+      <w:r>
+        <w:rPr>
+          <w:rFonts w:ascii="Arial" w:hAnsi="Arial" w:cs="Arial"/>
+        </w:rPr>
+        <w:tab/>
+      </w:r>
+      <w:r>
+        <w:rPr>
+          <w:rFonts w:ascii="Arial" w:hAnsi="Arial" w:cs="Arial"/>
+        </w:rPr>
+        <w:tab/>
+        <w:t xml:space="preserve">      </w:t>
+      </w:r>
+      <w:r>
+        <w:rPr>
+          <w:rFonts w:ascii="Arial" w:hAnsi="Arial" w:cs="Arial"/>
+        </w:rPr>
+        <w:tab/>
+      </w:r>
+      <w:r>
+        <w:rPr>
+          <w:rFonts w:ascii="Arial" w:hAnsi="Arial" w:cs="Arial"/>
+        </w:rPr>
+        <w:tab/>
+        <w:t>Hier können sie den Speicherort wählen:</w:t>
+      </w:r>
+    </w:p>
+    <w:p>
+      <w:pPr>
+        <w:rPr>
+          <w:rFonts w:ascii="Arial" w:hAnsi="Arial" w:cs="Arial"/>
+        </w:rPr>
+      </w:pPr>
+      <w:r>
+        <w:rPr>
+          <w:noProof/>
+        </w:rPr>
+        <w:drawing>
+          <wp:anchor distT="0" distB="0" distL="114300" distR="114300" simplePos="0" relativeHeight="251675648" behindDoc="0" locked="0" layoutInCell="1" allowOverlap="1" wp14:anchorId="5ECA7E70" wp14:editId="4BA01758">
+            <wp:simplePos x="0" y="0"/>
+            <wp:positionH relativeFrom="column">
+              <wp:posOffset>3128645</wp:posOffset>
+            </wp:positionH>
+            <wp:positionV relativeFrom="paragraph">
+              <wp:posOffset>88265</wp:posOffset>
+            </wp:positionV>
+            <wp:extent cx="2448560" cy="2004060"/>
+            <wp:effectExtent l="0" t="0" r="8890" b="0"/>
+            <wp:wrapThrough wrapText="bothSides">
+              <wp:wrapPolygon edited="0">
+                <wp:start x="0" y="0"/>
+                <wp:lineTo x="0" y="21354"/>
+                <wp:lineTo x="21510" y="21354"/>
+                <wp:lineTo x="21510" y="0"/>
+                <wp:lineTo x="0" y="0"/>
+              </wp:wrapPolygon>
+            </wp:wrapThrough>
+            <wp:docPr id="21" name="Grafik 21"/>
+            <wp:cNvGraphicFramePr>
+              <a:graphicFrameLocks xmlns:a="http://schemas.openxmlformats.org/drawingml/2006/main" noChangeAspect="1"/>
+            </wp:cNvGraphicFramePr>
+            <a:graphic xmlns:a="http://schemas.openxmlformats.org/drawingml/2006/main">
+              <a:graphicData uri="http://schemas.openxmlformats.org/drawingml/2006/picture">
+                <pic:pic xmlns:pic="http://schemas.openxmlformats.org/drawingml/2006/picture">
+                  <pic:nvPicPr>
+                    <pic:cNvPr id="1" name=""/>
+                    <pic:cNvPicPr/>
+                  </pic:nvPicPr>
+                  <pic:blipFill>
+                    <a:blip r:embed="rId15">
+                      <a:extLst>
+                        <a:ext uri="{28A0092B-C50C-407E-A947-70E740481C1C}">
+                          <a14:useLocalDpi xmlns:a14="http://schemas.microsoft.com/office/drawing/2010/main" val="0"/>
+                        </a:ext>
+                      </a:extLst>
+                    </a:blip>
+                    <a:stretch>
+                      <a:fillRect/>
+                    </a:stretch>
+                  </pic:blipFill>
+                  <pic:spPr>
+                    <a:xfrm>
+                      <a:off x="0" y="0"/>
+                      <a:ext cx="2448560" cy="2004060"/>
+                    </a:xfrm>
+                    <a:prstGeom prst="rect">
+                      <a:avLst/>
+                    </a:prstGeom>
+                  </pic:spPr>
+                </pic:pic>
+              </a:graphicData>
+            </a:graphic>
+            <wp14:sizeRelH relativeFrom="margin">
+              <wp14:pctWidth>0</wp14:pctWidth>
+            </wp14:sizeRelH>
+            <wp14:sizeRelV relativeFrom="margin">
+              <wp14:pctHeight>0</wp14:pctHeight>
+            </wp14:sizeRelV>
+          </wp:anchor>
+        </w:drawing>
+      </w:r>
+      <w:r>
+        <w:rPr>
+          <w:noProof/>
+        </w:rPr>
+        <w:drawing>
+          <wp:anchor distT="0" distB="0" distL="114300" distR="114300" simplePos="0" relativeHeight="251674624" behindDoc="0" locked="0" layoutInCell="1" allowOverlap="1" wp14:anchorId="2FBC41AC" wp14:editId="26B37FFA">
+            <wp:simplePos x="0" y="0"/>
+            <wp:positionH relativeFrom="column">
+              <wp:posOffset>-635</wp:posOffset>
+            </wp:positionH>
+            <wp:positionV relativeFrom="paragraph">
+              <wp:posOffset>88265</wp:posOffset>
+            </wp:positionV>
+            <wp:extent cx="2331720" cy="1904317"/>
+            <wp:effectExtent l="0" t="0" r="0" b="1270"/>
+            <wp:wrapThrough wrapText="bothSides">
+              <wp:wrapPolygon edited="0">
+                <wp:start x="0" y="0"/>
+                <wp:lineTo x="0" y="21398"/>
+                <wp:lineTo x="21353" y="21398"/>
+                <wp:lineTo x="21353" y="0"/>
+                <wp:lineTo x="0" y="0"/>
+              </wp:wrapPolygon>
+            </wp:wrapThrough>
+            <wp:docPr id="20" name="Grafik 20"/>
+            <wp:cNvGraphicFramePr>
+              <a:graphicFrameLocks xmlns:a="http://schemas.openxmlformats.org/drawingml/2006/main" noChangeAspect="1"/>
+            </wp:cNvGraphicFramePr>
+            <a:graphic xmlns:a="http://schemas.openxmlformats.org/drawingml/2006/main">
+              <a:graphicData uri="http://schemas.openxmlformats.org/drawingml/2006/picture">
+                <pic:pic xmlns:pic="http://schemas.openxmlformats.org/drawingml/2006/picture">
+                  <pic:nvPicPr>
+                    <pic:cNvPr id="1" name=""/>
+                    <pic:cNvPicPr/>
+                  </pic:nvPicPr>
+                  <pic:blipFill>
+                    <a:blip r:embed="rId16">
+                      <a:extLst>
+                        <a:ext uri="{28A0092B-C50C-407E-A947-70E740481C1C}">
+                          <a14:useLocalDpi xmlns:a14="http://schemas.microsoft.com/office/drawing/2010/main" val="0"/>
+                        </a:ext>
+                      </a:extLst>
+                    </a:blip>
+                    <a:stretch>
+                      <a:fillRect/>
+                    </a:stretch>
+                  </pic:blipFill>
+                  <pic:spPr>
+                    <a:xfrm>
+                      <a:off x="0" y="0"/>
+                      <a:ext cx="2331720" cy="1904317"/>
+                    </a:xfrm>
+                    <a:prstGeom prst="rect">
+                      <a:avLst/>
+                    </a:prstGeom>
+                  </pic:spPr>
+                </pic:pic>
+              </a:graphicData>
+            </a:graphic>
+          </wp:anchor>
+        </w:drawing>
+      </w:r>
+    </w:p>
+    <w:p>
+      <w:pPr>
+        <w:rPr>
+          <w:rFonts w:ascii="Arial" w:hAnsi="Arial" w:cs="Arial"/>
+        </w:rPr>
+      </w:pPr>
+    </w:p>
+    <w:p>
+      <w:pPr>
+        <w:rPr>
+          <w:rFonts w:ascii="Arial" w:hAnsi="Arial" w:cs="Arial"/>
+        </w:rPr>
+      </w:pPr>
+    </w:p>
+    <w:p>
+      <w:pPr>
+        <w:rPr>
+          <w:rFonts w:ascii="Arial" w:hAnsi="Arial" w:cs="Arial"/>
+        </w:rPr>
+      </w:pPr>
+    </w:p>
+    <w:p>
+      <w:pPr>
+        <w:rPr>
+          <w:rFonts w:ascii="Arial" w:hAnsi="Arial" w:cs="Arial"/>
+        </w:rPr>
+      </w:pPr>
+    </w:p>
+    <w:p>
+      <w:pPr>
+        <w:rPr>
+          <w:rFonts w:ascii="Arial" w:hAnsi="Arial" w:cs="Arial"/>
+        </w:rPr>
+      </w:pPr>
+    </w:p>
+    <w:p>
+      <w:pPr>
+        <w:rPr>
+          <w:rFonts w:ascii="Arial" w:hAnsi="Arial" w:cs="Arial"/>
+        </w:rPr>
+      </w:pPr>
+    </w:p>
+    <w:p>
+      <w:pPr>
+        <w:rPr>
+          <w:rFonts w:ascii="Arial" w:hAnsi="Arial" w:cs="Arial"/>
+        </w:rPr>
+      </w:pPr>
+    </w:p>
+    <w:p>
+      <w:pPr>
+        <w:rPr>
+          <w:rFonts w:ascii="Arial" w:hAnsi="Arial" w:cs="Arial"/>
+        </w:rPr>
+      </w:pPr>
+    </w:p>
+    <w:p>
+      <w:pPr>
+        <w:rPr>
+          <w:rFonts w:ascii="Arial" w:hAnsi="Arial" w:cs="Arial"/>
+        </w:rPr>
+      </w:pPr>
+    </w:p>
+    <w:p>
+      <w:pPr>
+        <w:rPr>
+          <w:rFonts w:ascii="Arial" w:hAnsi="Arial" w:cs="Arial"/>
+        </w:rPr>
+      </w:pPr>
+    </w:p>
+    <w:p>
+      <w:pPr>
+        <w:rPr>
+          <w:rFonts w:ascii="Arial" w:hAnsi="Arial" w:cs="Arial"/>
+        </w:rPr>
+      </w:pPr>
+    </w:p>
+    <w:p>
+      <w:pPr>
+        <w:rPr>
+          <w:rFonts w:ascii="Arial" w:hAnsi="Arial" w:cs="Arial"/>
+        </w:rPr>
+      </w:pPr>
+    </w:p>
+    <w:p>
+      <w:pPr>
+        <w:rPr>
+          <w:rFonts w:ascii="Arial" w:hAnsi="Arial" w:cs="Arial"/>
+        </w:rPr>
+      </w:pPr>
+      <w:r>
+        <w:rPr>
+          <w:rFonts w:ascii="Arial" w:hAnsi="Arial" w:cs="Arial"/>
+        </w:rPr>
+        <w:lastRenderedPageBreak/>
+        <w:t>Hier die Installation bestätigen:</w:t>
+      </w:r>
+      <w:r>
+        <w:rPr>
+          <w:rFonts w:ascii="Arial" w:hAnsi="Arial" w:cs="Arial"/>
+        </w:rPr>
+        <w:tab/>
+      </w:r>
+      <w:r>
+        <w:rPr>
+          <w:rFonts w:ascii="Arial" w:hAnsi="Arial" w:cs="Arial"/>
+        </w:rPr>
+        <w:tab/>
+      </w:r>
+      <w:r>
+        <w:rPr>
+          <w:rFonts w:ascii="Arial" w:hAnsi="Arial" w:cs="Arial"/>
+        </w:rPr>
+        <w:tab/>
+        <w:t xml:space="preserve">   Nur noch </w:t>
+      </w:r>
+      <w:proofErr w:type="gramStart"/>
+      <w:r>
+        <w:rPr>
+          <w:rFonts w:ascii="Arial" w:hAnsi="Arial" w:cs="Arial"/>
+        </w:rPr>
+        <w:t>auf schliessen</w:t>
+      </w:r>
+      <w:proofErr w:type="gramEnd"/>
+      <w:r>
+        <w:rPr>
+          <w:rFonts w:ascii="Arial" w:hAnsi="Arial" w:cs="Arial"/>
+        </w:rPr>
+        <w:t xml:space="preserve"> drücke:</w:t>
+      </w:r>
+    </w:p>
+    <w:p>
+      <w:pPr>
+        <w:rPr>
+          <w:rFonts w:ascii="Arial" w:hAnsi="Arial" w:cs="Arial"/>
+        </w:rPr>
+      </w:pPr>
+      <w:r>
+        <w:rPr>
+          <w:noProof/>
+        </w:rPr>
+        <w:drawing>
+          <wp:anchor distT="0" distB="0" distL="114300" distR="114300" simplePos="0" relativeHeight="251677696" behindDoc="0" locked="0" layoutInCell="1" allowOverlap="1" wp14:anchorId="110C81A5" wp14:editId="51A842F9">
+            <wp:simplePos x="0" y="0"/>
+            <wp:positionH relativeFrom="column">
+              <wp:posOffset>3237865</wp:posOffset>
+            </wp:positionH>
+            <wp:positionV relativeFrom="paragraph">
+              <wp:posOffset>67310</wp:posOffset>
+            </wp:positionV>
+            <wp:extent cx="2409190" cy="1973580"/>
+            <wp:effectExtent l="0" t="0" r="0" b="7620"/>
+            <wp:wrapThrough wrapText="bothSides">
+              <wp:wrapPolygon edited="0">
+                <wp:start x="0" y="0"/>
+                <wp:lineTo x="0" y="21475"/>
+                <wp:lineTo x="21349" y="21475"/>
+                <wp:lineTo x="21349" y="0"/>
+                <wp:lineTo x="0" y="0"/>
+              </wp:wrapPolygon>
+            </wp:wrapThrough>
+            <wp:docPr id="23" name="Grafik 23"/>
+            <wp:cNvGraphicFramePr>
+              <a:graphicFrameLocks xmlns:a="http://schemas.openxmlformats.org/drawingml/2006/main" noChangeAspect="1"/>
+            </wp:cNvGraphicFramePr>
+            <a:graphic xmlns:a="http://schemas.openxmlformats.org/drawingml/2006/main">
+              <a:graphicData uri="http://schemas.openxmlformats.org/drawingml/2006/picture">
+                <pic:pic xmlns:pic="http://schemas.openxmlformats.org/drawingml/2006/picture">
+                  <pic:nvPicPr>
+                    <pic:cNvPr id="1" name=""/>
+                    <pic:cNvPicPr/>
+                  </pic:nvPicPr>
+                  <pic:blipFill>
+                    <a:blip r:embed="rId17">
+                      <a:extLst>
+                        <a:ext uri="{28A0092B-C50C-407E-A947-70E740481C1C}">
+                          <a14:useLocalDpi xmlns:a14="http://schemas.microsoft.com/office/drawing/2010/main" val="0"/>
+                        </a:ext>
+                      </a:extLst>
+                    </a:blip>
+                    <a:stretch>
+                      <a:fillRect/>
+                    </a:stretch>
+                  </pic:blipFill>
+                  <pic:spPr>
+                    <a:xfrm>
+                      <a:off x="0" y="0"/>
+                      <a:ext cx="2409190" cy="1973580"/>
+                    </a:xfrm>
+                    <a:prstGeom prst="rect">
+                      <a:avLst/>
+                    </a:prstGeom>
+                  </pic:spPr>
+                </pic:pic>
+              </a:graphicData>
+            </a:graphic>
+            <wp14:sizeRelH relativeFrom="margin">
+              <wp14:pctWidth>0</wp14:pctWidth>
+            </wp14:sizeRelH>
+            <wp14:sizeRelV relativeFrom="margin">
+              <wp14:pctHeight>0</wp14:pctHeight>
+            </wp14:sizeRelV>
+          </wp:anchor>
+        </w:drawing>
+      </w:r>
+      <w:r>
+        <w:rPr>
+          <w:noProof/>
+        </w:rPr>
+        <w:drawing>
+          <wp:anchor distT="0" distB="0" distL="114300" distR="114300" simplePos="0" relativeHeight="251676672" behindDoc="0" locked="0" layoutInCell="1" allowOverlap="1" wp14:anchorId="2C451767" wp14:editId="7BB15322">
+            <wp:simplePos x="0" y="0"/>
+            <wp:positionH relativeFrom="column">
+              <wp:posOffset>-635</wp:posOffset>
+            </wp:positionH>
+            <wp:positionV relativeFrom="paragraph">
+              <wp:posOffset>67310</wp:posOffset>
+            </wp:positionV>
+            <wp:extent cx="2335161" cy="1905000"/>
+            <wp:effectExtent l="0" t="0" r="8255" b="0"/>
+            <wp:wrapThrough wrapText="bothSides">
+              <wp:wrapPolygon edited="0">
+                <wp:start x="0" y="0"/>
+                <wp:lineTo x="0" y="21384"/>
+                <wp:lineTo x="21500" y="21384"/>
+                <wp:lineTo x="21500" y="0"/>
+                <wp:lineTo x="0" y="0"/>
+              </wp:wrapPolygon>
+            </wp:wrapThrough>
+            <wp:docPr id="22" name="Grafik 22"/>
+            <wp:cNvGraphicFramePr>
+              <a:graphicFrameLocks xmlns:a="http://schemas.openxmlformats.org/drawingml/2006/main" noChangeAspect="1"/>
+            </wp:cNvGraphicFramePr>
+            <a:graphic xmlns:a="http://schemas.openxmlformats.org/drawingml/2006/main">
+              <a:graphicData uri="http://schemas.openxmlformats.org/drawingml/2006/picture">
+                <pic:pic xmlns:pic="http://schemas.openxmlformats.org/drawingml/2006/picture">
+                  <pic:nvPicPr>
+                    <pic:cNvPr id="1" name=""/>
+                    <pic:cNvPicPr/>
+                  </pic:nvPicPr>
+                  <pic:blipFill>
+                    <a:blip r:embed="rId18">
+                      <a:extLst>
+                        <a:ext uri="{28A0092B-C50C-407E-A947-70E740481C1C}">
+                          <a14:useLocalDpi xmlns:a14="http://schemas.microsoft.com/office/drawing/2010/main" val="0"/>
+                        </a:ext>
+                      </a:extLst>
+                    </a:blip>
+                    <a:stretch>
+                      <a:fillRect/>
+                    </a:stretch>
+                  </pic:blipFill>
+                  <pic:spPr>
+                    <a:xfrm>
+                      <a:off x="0" y="0"/>
+                      <a:ext cx="2335161" cy="1905000"/>
+                    </a:xfrm>
+                    <a:prstGeom prst="rect">
+                      <a:avLst/>
+                    </a:prstGeom>
+                  </pic:spPr>
+                </pic:pic>
+              </a:graphicData>
+            </a:graphic>
+          </wp:anchor>
+        </w:drawing>
+      </w:r>
+    </w:p>
+    <w:p>
+      <w:pPr>
+        <w:rPr>
+          <w:rFonts w:ascii="Arial" w:hAnsi="Arial" w:cs="Arial"/>
+        </w:rPr>
+      </w:pPr>
+    </w:p>
+    <w:p>
+      <w:pPr>
+        <w:rPr>
+          <w:rFonts w:ascii="Arial" w:hAnsi="Arial" w:cs="Arial"/>
+        </w:rPr>
+      </w:pPr>
+    </w:p>
+    <w:p>
+      <w:pPr>
+        <w:rPr>
+          <w:rFonts w:ascii="Arial" w:hAnsi="Arial" w:cs="Arial"/>
+        </w:rPr>
+      </w:pPr>
+    </w:p>
+    <w:p>
+      <w:pPr>
+        <w:rPr>
+          <w:rFonts w:ascii="Arial" w:hAnsi="Arial" w:cs="Arial"/>
+        </w:rPr>
+      </w:pPr>
+    </w:p>
+    <w:p>
+      <w:pPr>
+        <w:rPr>
+          <w:rFonts w:ascii="Arial" w:hAnsi="Arial" w:cs="Arial"/>
+        </w:rPr>
+      </w:pPr>
+    </w:p>
+    <w:p>
+      <w:pPr>
+        <w:rPr>
+          <w:rFonts w:ascii="Arial" w:hAnsi="Arial" w:cs="Arial"/>
+        </w:rPr>
+      </w:pPr>
+    </w:p>
+    <w:p>
+      <w:pPr>
+        <w:rPr>
+          <w:rFonts w:ascii="Arial" w:hAnsi="Arial" w:cs="Arial"/>
+        </w:rPr>
+      </w:pPr>
+    </w:p>
+    <w:p>
+      <w:pPr>
+        <w:rPr>
+          <w:rFonts w:ascii="Arial" w:hAnsi="Arial" w:cs="Arial"/>
+        </w:rPr>
+      </w:pPr>
+    </w:p>
+    <w:p>
+      <w:pPr>
+        <w:rPr>
+          <w:rFonts w:ascii="Arial" w:hAnsi="Arial" w:cs="Arial"/>
+        </w:rPr>
+      </w:pPr>
+    </w:p>
+    <w:p>
+      <w:pPr>
+        <w:rPr>
+          <w:rFonts w:ascii="Arial" w:hAnsi="Arial" w:cs="Arial"/>
+        </w:rPr>
+      </w:pPr>
+    </w:p>
+    <w:p>
+      <w:pPr>
+        <w:rPr>
+          <w:rFonts w:ascii="Arial" w:hAnsi="Arial" w:cs="Arial"/>
+        </w:rPr>
+      </w:pPr>
+    </w:p>
+    <w:p>
+      <w:pPr>
+        <w:rPr>
+          <w:rFonts w:ascii="Arial" w:hAnsi="Arial" w:cs="Arial"/>
+        </w:rPr>
+      </w:pPr>
+    </w:p>
+    <w:p>
+      <w:pPr>
+        <w:rPr>
+          <w:rFonts w:ascii="Arial" w:hAnsi="Arial" w:cs="Arial"/>
+        </w:rPr>
+      </w:pPr>
+    </w:p>
+    <w:p>
+      <w:pPr>
+        <w:rPr>
+          <w:rFonts w:ascii="Arial" w:hAnsi="Arial" w:cs="Arial"/>
+        </w:rPr>
+      </w:pPr>
+      <w:r>
+        <w:rPr>
+          <w:rFonts w:ascii="Arial" w:hAnsi="Arial" w:cs="Arial"/>
+        </w:rPr>
+        <w:t>Nun können sie, wenn Sie die Windows-Taste drücken, das Programm suchen und ausführen:</w:t>
+      </w:r>
+    </w:p>
+    <w:p>
+      <w:pPr>
+        <w:rPr>
+          <w:rFonts w:ascii="Arial" w:hAnsi="Arial" w:cs="Arial"/>
+        </w:rPr>
+      </w:pPr>
+      <w:r>
+        <w:rPr>
+          <w:noProof/>
+        </w:rPr>
+        <mc:AlternateContent>
+          <mc:Choice Requires="wps">
+            <w:drawing>
+              <wp:anchor distT="0" distB="0" distL="114300" distR="114300" simplePos="0" relativeHeight="251680768" behindDoc="0" locked="0" layoutInCell="1" allowOverlap="1" wp14:anchorId="5CE7B70D" wp14:editId="221CB57F">
+                <wp:simplePos x="0" y="0"/>
+                <wp:positionH relativeFrom="column">
+                  <wp:posOffset>2232025</wp:posOffset>
+                </wp:positionH>
+                <wp:positionV relativeFrom="paragraph">
+                  <wp:posOffset>1383030</wp:posOffset>
+                </wp:positionV>
+                <wp:extent cx="891540" cy="0"/>
+                <wp:effectExtent l="0" t="76200" r="22860" b="95250"/>
+                <wp:wrapNone/>
+                <wp:docPr id="26" name="Gerade Verbindung mit Pfeil 26"/>
+                <wp:cNvGraphicFramePr/>
+                <a:graphic xmlns:a="http://schemas.openxmlformats.org/drawingml/2006/main">
+                  <a:graphicData uri="http://schemas.microsoft.com/office/word/2010/wordprocessingShape">
+                    <wps:wsp>
+                      <wps:cNvCnPr/>
+                      <wps:spPr>
+                        <a:xfrm>
+                          <a:off x="0" y="0"/>
+                          <a:ext cx="891540" cy="0"/>
+                        </a:xfrm>
+                        <a:prstGeom prst="straightConnector1">
+                          <a:avLst/>
+                        </a:prstGeom>
+                        <a:ln>
+                          <a:tailEnd type="triangle"/>
+                        </a:ln>
+                      </wps:spPr>
+                      <wps:style>
+                        <a:lnRef idx="2">
+                          <a:schemeClr val="dk1"/>
+                        </a:lnRef>
+                        <a:fillRef idx="0">
+                          <a:schemeClr val="dk1"/>
+                        </a:fillRef>
+                        <a:effectRef idx="1">
+                          <a:schemeClr val="dk1"/>
+                        </a:effectRef>
+                        <a:fontRef idx="minor">
+                          <a:schemeClr val="tx1"/>
+                        </a:fontRef>
+                      </wps:style>
+                      <wps:bodyPr/>
+                    </wps:wsp>
+                  </a:graphicData>
+                </a:graphic>
+              </wp:anchor>
+            </w:drawing>
+          </mc:Choice>
+          <mc:Fallback>
+            <w:pict>
+              <v:shape w14:anchorId="432BD37E" id="Gerade Verbindung mit Pfeil 26" o:spid="_x0000_s1026" type="#_x0000_t32" style="position:absolute;margin-left:175.75pt;margin-top:108.9pt;width:70.2pt;height:0;z-index:251680768;visibility:visible;mso-wrap-style:square;mso-wrap-distance-left:9pt;mso-wrap-distance-top:0;mso-wrap-distance-right:9pt;mso-wrap-distance-bottom:0;mso-position-horizontal:absolute;mso-position-horizontal-relative:text;mso-position-vertical:absolute;mso-position-vertical-relative:text" o:gfxdata="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" strokecolor="black [3200]" strokeweight="1pt">
+                <v:stroke endarrow="block" joinstyle="miter"/>
+              </v:shape>
+            </w:pict>
+          </mc:Fallback>
+        </mc:AlternateContent>
+      </w:r>
+      <w:r>
+        <w:rPr>
+          <w:noProof/>
+        </w:rPr>
+        <w:drawing>
+          <wp:anchor distT="0" distB="0" distL="114300" distR="114300" simplePos="0" relativeHeight="251679744" behindDoc="0" locked="0" layoutInCell="1" allowOverlap="1" wp14:anchorId="14275221" wp14:editId="54F6237A">
+            <wp:simplePos x="0" y="0"/>
+            <wp:positionH relativeFrom="column">
+              <wp:posOffset>3367405</wp:posOffset>
+            </wp:positionH>
+            <wp:positionV relativeFrom="paragraph">
+              <wp:posOffset>476250</wp:posOffset>
+            </wp:positionV>
+            <wp:extent cx="2453640" cy="2208331"/>
+            <wp:effectExtent l="0" t="0" r="3810" b="1905"/>
+            <wp:wrapThrough wrapText="bothSides">
+              <wp:wrapPolygon edited="0">
+                <wp:start x="0" y="0"/>
+                <wp:lineTo x="0" y="21432"/>
+                <wp:lineTo x="21466" y="21432"/>
+                <wp:lineTo x="21466" y="0"/>
+                <wp:lineTo x="0" y="0"/>
+              </wp:wrapPolygon>
+            </wp:wrapThrough>
+            <wp:docPr id="25" name="Grafik 25"/>
+            <wp:cNvGraphicFramePr>
+              <a:graphicFrameLocks xmlns:a="http://schemas.openxmlformats.org/drawingml/2006/main" noChangeAspect="1"/>
+            </wp:cNvGraphicFramePr>
+            <a:graphic xmlns:a="http://schemas.openxmlformats.org/drawingml/2006/main">
+              <a:graphicData uri="http://schemas.openxmlformats.org/drawingml/2006/picture">
+                <pic:pic xmlns:pic="http://schemas.openxmlformats.org/drawingml/2006/picture">
+                  <pic:nvPicPr>
+                    <pic:cNvPr id="1" name=""/>
+                    <pic:cNvPicPr/>
+                  </pic:nvPicPr>
+                  <pic:blipFill>
+                    <a:blip r:embed="rId19" cstate="print">
+                      <a:extLst>
+                        <a:ext uri="{28A0092B-C50C-407E-A947-70E740481C1C}">
+                          <a14:useLocalDpi xmlns:a14="http://schemas.microsoft.com/office/drawing/2010/main" val="0"/>
+                        </a:ext>
+                      </a:extLst>
+                    </a:blip>
+                    <a:stretch>
+                      <a:fillRect/>
+                    </a:stretch>
+                  </pic:blipFill>
+                  <pic:spPr>
+                    <a:xfrm>
+                      <a:off x="0" y="0"/>
+                      <a:ext cx="2453640" cy="2208331"/>
+                    </a:xfrm>
+                    <a:prstGeom prst="rect">
+                      <a:avLst/>
+                    </a:prstGeom>
+                  </pic:spPr>
+                </pic:pic>
+              </a:graphicData>
+            </a:graphic>
+          </wp:anchor>
+        </w:drawing>
+      </w:r>
+      <w:r>
+        <w:rPr>
+          <w:noProof/>
+        </w:rPr>
+        <w:drawing>
+          <wp:anchor distT="0" distB="0" distL="114300" distR="114300" simplePos="0" relativeHeight="251678720" behindDoc="0" locked="0" layoutInCell="1" allowOverlap="1" wp14:anchorId="2EFF5897" wp14:editId="4FA3CFAB">
+            <wp:simplePos x="0" y="0"/>
+            <wp:positionH relativeFrom="column">
+              <wp:posOffset>-635</wp:posOffset>
+            </wp:positionH>
+            <wp:positionV relativeFrom="paragraph">
+              <wp:posOffset>132715</wp:posOffset>
+            </wp:positionV>
+            <wp:extent cx="2095500" cy="2828290"/>
+            <wp:effectExtent l="0" t="0" r="0" b="0"/>
+            <wp:wrapThrough wrapText="bothSides">
+              <wp:wrapPolygon edited="0">
+                <wp:start x="0" y="0"/>
+                <wp:lineTo x="0" y="21387"/>
+                <wp:lineTo x="21404" y="21387"/>
+                <wp:lineTo x="21404" y="0"/>
+                <wp:lineTo x="0" y="0"/>
+              </wp:wrapPolygon>
+            </wp:wrapThrough>
+            <wp:docPr id="24" name="Grafik 24"/>
+            <wp:cNvGraphicFramePr>
+              <a:graphicFrameLocks xmlns:a="http://schemas.openxmlformats.org/drawingml/2006/main" noChangeAspect="1"/>
+            </wp:cNvGraphicFramePr>
+            <a:graphic xmlns:a="http://schemas.openxmlformats.org/drawingml/2006/main">
+              <a:graphicData uri="http://schemas.openxmlformats.org/drawingml/2006/picture">
+                <pic:pic xmlns:pic="http://schemas.openxmlformats.org/drawingml/2006/picture">
+                  <pic:nvPicPr>
+                    <pic:cNvPr id="1" name=""/>
+                    <pic:cNvPicPr/>
+                  </pic:nvPicPr>
+                  <pic:blipFill>
+                    <a:blip r:embed="rId20" cstate="print">
+                      <a:extLst>
+                        <a:ext uri="{28A0092B-C50C-407E-A947-70E740481C1C}">
+                          <a14:useLocalDpi xmlns:a14="http://schemas.microsoft.com/office/drawing/2010/main" val="0"/>
+                        </a:ext>
+                      </a:extLst>
+                    </a:blip>
+                    <a:stretch>
+                      <a:fillRect/>
+                    </a:stretch>
+                  </pic:blipFill>
+                  <pic:spPr>
+                    <a:xfrm>
+                      <a:off x="0" y="0"/>
+                      <a:ext cx="2095500" cy="2828290"/>
+                    </a:xfrm>
+                    <a:prstGeom prst="rect">
+                      <a:avLst/>
+                    </a:prstGeom>
+                  </pic:spPr>
+                </pic:pic>
+              </a:graphicData>
+            </a:graphic>
+            <wp14:sizeRelH relativeFrom="margin">
+              <wp14:pctWidth>0</wp14:pctWidth>
+            </wp14:sizeRelH>
+            <wp14:sizeRelV relativeFrom="margin">
+              <wp14:pctHeight>0</wp14:pctHeight>
+            </wp14:sizeRelV>
+          </wp:anchor>
+        </w:drawing>
+      </w:r>
+    </w:p>
+    <w:p>
+      <w:pPr>
+        <w:rPr>
+          <w:rFonts w:ascii="Arial" w:hAnsi="Arial" w:cs="Arial"/>
+        </w:rPr>
+      </w:pPr>
+    </w:p>
+    <w:p>
+      <w:pPr>
+        <w:rPr>
+          <w:rFonts w:ascii="Arial" w:hAnsi="Arial" w:cs="Arial"/>
+        </w:rPr>
+      </w:pPr>
+    </w:p>
+    <w:p>
+      <w:pPr>
+        <w:rPr>
+          <w:rFonts w:ascii="Arial" w:hAnsi="Arial" w:cs="Arial"/>
+        </w:rPr>
+      </w:pPr>
+    </w:p>
+    <w:p>
+      <w:pPr>
+        <w:rPr>
+          <w:rFonts w:ascii="Arial" w:hAnsi="Arial" w:cs="Arial"/>
+        </w:rPr>
+      </w:pPr>
+    </w:p>
+    <w:p>
+      <w:pPr>
+        <w:rPr>
+          <w:rFonts w:ascii="Arial" w:hAnsi="Arial" w:cs="Arial"/>
+        </w:rPr>
+      </w:pPr>
+    </w:p>
+    <w:p>
+      <w:pPr>
+        <w:rPr>
+          <w:rFonts w:ascii="Arial" w:hAnsi="Arial" w:cs="Arial"/>
+        </w:rPr>
+      </w:pPr>
+    </w:p>
+    <w:p>
+      <w:pPr>
+        <w:rPr>
+          <w:rFonts w:ascii="Arial" w:hAnsi="Arial" w:cs="Arial"/>
+        </w:rPr>
+      </w:pPr>
+    </w:p>
+    <w:p>
+      <w:pPr>
+        <w:rPr>
+          <w:rFonts w:ascii="Arial" w:hAnsi="Arial" w:cs="Arial"/>
+        </w:rPr>
+      </w:pPr>
+    </w:p>
+    <w:p>
+      <w:pPr>
+        <w:rPr>
+          <w:rFonts w:ascii="Arial" w:hAnsi="Arial" w:cs="Arial"/>
+        </w:rPr>
+      </w:pPr>
+    </w:p>
+    <w:p>
+      <w:pPr>
+        <w:rPr>
+          <w:rFonts w:ascii="Arial" w:hAnsi="Arial" w:cs="Arial"/>
+        </w:rPr>
+      </w:pPr>
+    </w:p>
+    <w:p>
+      <w:pPr>
+        <w:rPr>
+          <w:rFonts w:ascii="Arial" w:hAnsi="Arial" w:cs="Arial"/>
+        </w:rPr>
+      </w:pPr>
+    </w:p>
+    <w:p>
+      <w:pPr>
+        <w:rPr>
+          <w:rFonts w:ascii="Arial" w:hAnsi="Arial" w:cs="Arial"/>
+        </w:rPr>
+      </w:pPr>
+    </w:p>
+    <w:p>
+      <w:pPr>
+        <w:rPr>
+          <w:rFonts w:ascii="Arial" w:hAnsi="Arial" w:cs="Arial"/>
+        </w:rPr>
+      </w:pPr>
+    </w:p>
+    <w:p>
+      <w:pPr>
+        <w:rPr>
+          <w:rFonts w:ascii="Arial" w:hAnsi="Arial" w:cs="Arial"/>
+        </w:rPr>
+      </w:pPr>
+    </w:p>
+    <w:p>
+      <w:pPr>
+        <w:rPr>
+          <w:rFonts w:ascii="Arial" w:hAnsi="Arial" w:cs="Arial"/>
+        </w:rPr>
+      </w:pPr>
+    </w:p>
+    <w:p>
+      <w:pPr>
+        <w:rPr>
+          <w:rFonts w:ascii="Arial" w:hAnsi="Arial" w:cs="Arial"/>
+        </w:rPr>
+      </w:pPr>
+    </w:p>
+    <w:p>
+      <w:pPr>
+        <w:rPr>
+          <w:rFonts w:ascii="Arial" w:hAnsi="Arial" w:cs="Arial"/>
+        </w:rPr>
+      </w:pPr>
+    </w:p>
+    <w:p>
+      <w:pPr>
+        <w:rPr>
+          <w:rFonts w:ascii="Arial" w:hAnsi="Arial" w:cs="Arial"/>
+        </w:rPr>
+      </w:pPr>
+    </w:p>
+    <w:p>
+      <w:pPr>
+        <w:rPr>
+          <w:rFonts w:ascii="Arial" w:hAnsi="Arial" w:cs="Arial"/>
+        </w:rPr>
+      </w:pPr>
+    </w:p>
+    <w:p>
+      <w:pPr>
+        <w:rPr>
+          <w:rFonts w:ascii="Arial" w:hAnsi="Arial" w:cs="Arial"/>
+        </w:rPr>
+      </w:pPr>
+    </w:p>
+    <w:p>
+      <w:pPr>
+        <w:rPr>
+          <w:rFonts w:ascii="Arial" w:hAnsi="Arial" w:cs="Arial"/>
+        </w:rPr>
+      </w:pPr>
+      <w:r>
+        <w:rPr>
+          <w:rFonts w:ascii="Arial" w:hAnsi="Arial" w:cs="Arial"/>
+        </w:rPr>
+        <w:t xml:space="preserve">Zum </w:t>
+      </w:r>
+      <w:r>
+        <w:rPr>
+          <w:rFonts w:ascii="Arial" w:hAnsi="Arial" w:cs="Arial"/>
+        </w:rPr>
+        <w:t>Deinstallieren</w:t>
+      </w:r>
+      <w:r>
+        <w:rPr>
+          <w:rFonts w:ascii="Arial" w:hAnsi="Arial" w:cs="Arial"/>
+        </w:rPr>
+        <w:t xml:space="preserve"> müssen sie wieder </w:t>
+      </w:r>
+      <w:r>
+        <w:rPr>
+          <w:rFonts w:ascii="Arial" w:hAnsi="Arial" w:cs="Arial"/>
+        </w:rPr>
+        <w:t>TransportAppSetup.msi starten und Deinstallieren wählen:</w:t>
+      </w:r>
+    </w:p>
+    <w:p>
+      <w:pPr>
+        <w:rPr>
+          <w:rFonts w:ascii="Arial" w:hAnsi="Arial" w:cs="Arial"/>
+        </w:rPr>
+      </w:pPr>
+      <w:r>
+        <w:rPr>
+          <w:noProof/>
+        </w:rPr>
+        <w:drawing>
+          <wp:anchor distT="0" distB="0" distL="114300" distR="114300" simplePos="0" relativeHeight="251681792" behindDoc="0" locked="0" layoutInCell="1" allowOverlap="1" wp14:anchorId="7C1265C4" wp14:editId="303F2CE4">
+            <wp:simplePos x="0" y="0"/>
+            <wp:positionH relativeFrom="column">
+              <wp:posOffset>-635</wp:posOffset>
+            </wp:positionH>
+            <wp:positionV relativeFrom="paragraph">
+              <wp:posOffset>111760</wp:posOffset>
+            </wp:positionV>
+            <wp:extent cx="2910840" cy="2360299"/>
+            <wp:effectExtent l="0" t="0" r="3810" b="1905"/>
+            <wp:wrapThrough wrapText="bothSides">
+              <wp:wrapPolygon edited="0">
+                <wp:start x="0" y="0"/>
+                <wp:lineTo x="0" y="21443"/>
+                <wp:lineTo x="21487" y="21443"/>
+                <wp:lineTo x="21487" y="0"/>
+                <wp:lineTo x="0" y="0"/>
+              </wp:wrapPolygon>
+            </wp:wrapThrough>
+            <wp:docPr id="27" name="Grafik 27"/>
+            <wp:cNvGraphicFramePr>
+              <a:graphicFrameLocks xmlns:a="http://schemas.openxmlformats.org/drawingml/2006/main" noChangeAspect="1"/>
+            </wp:cNvGraphicFramePr>
+            <a:graphic xmlns:a="http://schemas.openxmlformats.org/drawingml/2006/main">
+              <a:graphicData uri="http://schemas.openxmlformats.org/drawingml/2006/picture">
+                <pic:pic xmlns:pic="http://schemas.openxmlformats.org/drawingml/2006/picture">
+                  <pic:nvPicPr>
+                    <pic:cNvPr id="1" name=""/>
+                    <pic:cNvPicPr/>
+                  </pic:nvPicPr>
+                  <pic:blipFill>
+                    <a:blip r:embed="rId21">
+                      <a:extLst>
+                        <a:ext uri="{28A0092B-C50C-407E-A947-70E740481C1C}">
+                          <a14:useLocalDpi xmlns:a14="http://schemas.microsoft.com/office/drawing/2010/main" val="0"/>
+                        </a:ext>
+                      </a:extLst>
+                    </a:blip>
+                    <a:stretch>
+                      <a:fillRect/>
+                    </a:stretch>
+                  </pic:blipFill>
+                  <pic:spPr>
+                    <a:xfrm>
+                      <a:off x="0" y="0"/>
+                      <a:ext cx="2910840" cy="2360299"/>
+                    </a:xfrm>
+                    <a:prstGeom prst="rect">
+                      <a:avLst/>
+                    </a:prstGeom>
+                  </pic:spPr>
+                </pic:pic>
+              </a:graphicData>
+            </a:graphic>
+            <wp14:sizeRelH relativeFrom="page">
+              <wp14:pctWidth>0</wp14:pctWidth>
+            </wp14:sizeRelH>
+            <wp14:sizeRelV relativeFrom="page">
+              <wp14:pctHeight>0</wp14:pctHeight>
+            </wp14:sizeRelV>
+          </wp:anchor>
+        </w:drawing>
+      </w:r>
     </w:p>
     <w:sectPr>
       <w:pgSz w:w="11906" w:h="16838"/>
@@ -7321,6 +9132,18 @@
       </w:tcPr>
     </w:tblStylePr>
   </w:style>
+  <w:style w:type="character" w:styleId="NichtaufgelsteErwhnung">
+    <w:name w:val="Unresolved Mention"/>
+    <w:basedOn w:val="Absatz-Standardschriftart"/>
+    <w:uiPriority w:val="99"/>
+    <w:semiHidden/>
+    <w:unhideWhenUsed/>
+    <w:rsid w:val="00A306AF"/>
+    <w:rPr>
+      <w:color w:val="605E5C"/>
+      <w:shd w:val="clear" w:color="auto" w:fill="E1DFDD"/>
+    </w:rPr>
+  </w:style>
 </w:styles>
 </file>
 
@@ -7624,7 +9447,7 @@
 </file>
 
 <file path=customXml/itemProps1.xml><?xml version="1.0" encoding="utf-8"?>
-<ds:datastoreItem xmlns:ds="http://schemas.openxmlformats.org/officeDocument/2006/customXml" ds:itemID="{F9E379D3-B5B3-41FA-827C-4DD6E8BE722F}">
+<ds:datastoreItem xmlns:ds="http://schemas.openxmlformats.org/officeDocument/2006/customXml" ds:itemID="{64D8ECE8-2D00-471A-95E7-33772C47BAD3}">
   <ds:schemaRefs>
     <ds:schemaRef ds:uri="http://schemas.openxmlformats.org/officeDocument/2006/bibliography"/>
   </ds:schemaRefs>

</xml_diff>